<commit_message>
stats and manuscrupts edits
</commit_message>
<xml_diff>
--- a/manuscript/leafwater_manuscript.docx
+++ b/manuscript/leafwater_manuscript.docx
@@ -90,22 +90,6 @@
     </w:p>
     <w:p>
       <w:pPr>
-        <w:pStyle w:val="Author"/>
-      </w:pPr>
-      <w:r>
-        <w:t xml:space="preserve"/>
-      </w:r>
-    </w:p>
-    <w:p>
-      <w:pPr>
-        <w:pStyle w:val="Date"/>
-      </w:pPr>
-      <w:r>
-        <w:t xml:space="preserve"/>
-      </w:r>
-    </w:p>
-    <w:p>
-      <w:pPr>
         <w:pStyle w:val="FirstParagraph"/>
       </w:pPr>
       <w:r>
@@ -151,10 +135,7 @@
         <w:t xml:space="preserve"> </w:t>
       </w:r>
       <w:r>
-        <w:t xml:space="preserve">and James E. Watkins Jr.</w:t>
-      </w:r>
-      <w:r>
-        <w:t xml:space="preserve"> </w:t>
+        <w:t xml:space="preserve">and James E. Watkins Jr. </w:t>
       </w:r>
       <w:r>
         <w:rPr>
@@ -216,7 +197,7 @@
       <w:r>
         <w:t xml:space="preserve"> </w:t>
       </w:r>
-      <w:hyperlink r:id="rId21">
+      <w:hyperlink r:id="rId20">
         <w:r>
           <w:rPr>
             <w:rStyle w:val="Hyperlink"/>
@@ -243,32 +224,37 @@
       <w:pPr>
         <w:pStyle w:val="Heading1"/>
       </w:pPr>
-      <w:bookmarkStart w:id="22" w:name="abstract"/>
+      <w:bookmarkStart w:id="21" w:name="abstract"/>
+      <w:r>
+        <w:t xml:space="preserve">Abstract</w:t>
+      </w:r>
+      <w:bookmarkEnd w:id="21"/>
+    </w:p>
+    <w:p>
+      <w:pPr>
+        <w:pStyle w:val="FirstParagraph"/>
+      </w:pPr>
+      <w:r>
+        <w:br w:type="textWrapping"/>
+      </w:r>
+    </w:p>
+    <w:p>
+      <w:pPr>
+        <w:pStyle w:val="BodyText"/>
+      </w:pPr>
+      <w:r>
+        <w:t xml:space="preserve">Key Words:</w:t>
+      </w:r>
+    </w:p>
+    <w:p>
+      <w:pPr>
+        <w:pStyle w:val="Heading1"/>
+      </w:pPr>
+      <w:bookmarkStart w:id="22" w:name="introduction"/>
+      <w:r>
+        <w:t xml:space="preserve">Introduction</w:t>
+      </w:r>
       <w:bookmarkEnd w:id="22"/>
-      <w:r>
-        <w:t xml:space="preserve">Abstract</w:t>
-      </w:r>
-    </w:p>
-    <w:p>
-      <w:pPr>
-        <w:pStyle w:val="FirstParagraph"/>
-      </w:pPr>
-      <w:r>
-        <w:br w:type="textWrapping"/>
-      </w:r>
-      <w:r>
-        <w:t xml:space="preserve">Key Words:</w:t>
-      </w:r>
-    </w:p>
-    <w:p>
-      <w:pPr>
-        <w:pStyle w:val="Heading1"/>
-      </w:pPr>
-      <w:bookmarkStart w:id="23" w:name="introduction"/>
-      <w:bookmarkEnd w:id="23"/>
-      <w:r>
-        <w:t xml:space="preserve">Introduction</w:t>
-      </w:r>
     </w:p>
     <w:p>
       <w:pPr>
@@ -390,42 +376,671 @@
       <w:pPr>
         <w:pStyle w:val="Heading1"/>
       </w:pPr>
-      <w:bookmarkStart w:id="24" w:name="methods"/>
+      <w:bookmarkStart w:id="23" w:name="methods"/>
+      <w:r>
+        <w:t xml:space="preserve">Methods</w:t>
+      </w:r>
+      <w:bookmarkEnd w:id="23"/>
+    </w:p>
+    <w:p>
+      <w:pPr>
+        <w:pStyle w:val="Heading2"/>
+      </w:pPr>
+      <w:bookmarkStart w:id="24" w:name="study-site-and-species-selection"/>
+      <w:r>
+        <w:t xml:space="preserve">Study Site and Species Selection</w:t>
+      </w:r>
       <w:bookmarkEnd w:id="24"/>
-      <w:r>
-        <w:t xml:space="preserve">Methods</w:t>
+    </w:p>
+    <w:p>
+      <w:pPr>
+        <w:pStyle w:val="FirstParagraph"/>
+      </w:pPr>
+      <w:r>
+        <w:t xml:space="preserve">The sites used for this study included two Costa Rican wet tropical forest locations at La Selva Biological Research Station in Heredia (84⁰00’12W, 10⁰25’52N) and Las Cruce Research Station in San Vito (8° 47′ 7” N, 82° 57′ 32” W). The La Selva site is a low elevation (ca 50 m) tropical forest, with a moderate dry season. The Las Cruces site is a premontane tropical forest located at a higher elvation (ca 1200 m). Both sites receive approximately 4m of annual rainfall</w:t>
+      </w:r>
+      <w:r>
+        <w:t xml:space="preserve"> </w:t>
+      </w:r>
+      <w:r>
+        <w:t xml:space="preserve">(Holdridge, 1967, p. @gentry_four_1993)</w:t>
+      </w:r>
+      <w:r>
+        <w:t xml:space="preserve">.</w:t>
+      </w:r>
+    </w:p>
+    <w:p>
+      <w:pPr>
+        <w:pStyle w:val="BodyText"/>
+      </w:pPr>
+      <w:r>
+        <w:br w:type="textWrapping"/>
+      </w:r>
+    </w:p>
+    <w:p>
+      <w:pPr>
+        <w:pStyle w:val="BodyText"/>
+      </w:pPr>
+      <w:r>
+        <w:t xml:space="preserve">A survey of morphological, stoichiometric, anatomical and leaf water relations parameters were conducted for six individuals from 39 fern species across three fundamentally distinct life froms (Table 1). Across both sites, 18 terrestrial, 15 epiphytic and 6 hemi-epiphytic species were collected and meausured. In this study, terrestrial life froms were all collected from shaded closed canopy understories in the forest floor. Epiphyitc life forms were sampled from trunks or within tree canopies,depending on the species. Epiphytic species were collected from canopy trees using single-rope climbing techniques. Hemi-epiphytic species were all collected along lower sections of trees trunks (1-3 m). Importantly, all sampled hemi-epiphtic species are known to have root connections to forest floor soils at some point in their life history. Individuals of species were collected across multiple populations but within similar microhabitat conditions. All sampled fern species were restricted to the eupolypod I and II clades. Vouchers for each species were deposited at the sites of collection at either the La Selva (LSCR) or Las Cruces (LCCR) herbariums.</w:t>
       </w:r>
     </w:p>
     <w:p>
       <w:pPr>
         <w:pStyle w:val="Heading2"/>
       </w:pPr>
-      <w:bookmarkStart w:id="25" w:name="study-site-and-species-selection"/>
+      <w:bookmarkStart w:id="25" w:name="plant-material"/>
+      <w:r>
+        <w:t xml:space="preserve">Plant Material</w:t>
+      </w:r>
       <w:bookmarkEnd w:id="25"/>
-      <w:r>
-        <w:t xml:space="preserve">Study Site and Species Selection</w:t>
-      </w:r>
     </w:p>
     <w:p>
       <w:pPr>
         <w:pStyle w:val="FirstParagraph"/>
       </w:pPr>
       <w:r>
-        <w:t xml:space="preserve">The sites used for this study included two Costa Rican wet tropical forest locations at La Selva Biological Research Station in Heredia (84⁰00’12W, 10⁰25’52N) and Las Cruce Research Station in San Vito (8° 47′ 7” N, 82° 57′ 32” W). The La Selva site is a low elevation (ca 50 m) tropical forest, with a moderate dry season. The Las Cruces site is a premontane tropical forest located at a higher elvation (ca 1200 m). Both sites receive approximately 4m of annual rainfall</w:t>
-      </w:r>
-      <w:r>
-        <w:t xml:space="preserve"> </w:t>
-      </w:r>
-      <w:r>
-        <w:t xml:space="preserve">(Holdridge, 1967,</w:t>
-      </w:r>
-      <w:r>
-        <w:t xml:space="preserve">Gentry (1993)</w:t>
+        <w:t xml:space="preserve">Two complete fronds from sampled individuals were field collected in the early morning (6-7:00 am). Stipes were cut at the base of the rhizome and cut ends were wrapped in wet paper towels and transported to the lab in black plastic bags. Stipes were re-cut under water adn rehydrated until time of hydaulic measurement (1-6 hours). Due to the difficulty in sampling some canopy species; whole epiphytic individuals were removed, maintained overnight in well-watered conditions in an abient air laboratory and sampled the following day. One frond from each individual was utlized for presssure volume curves, while the other was sampled for strucutral morphology, lamina stoichmetry and anatomical traits.</w:t>
+      </w:r>
+      <w:r>
+        <w:t xml:space="preserve"> </w:t>
+      </w:r>
+      <w:r>
+        <w:t xml:space="preserve">## Leaf Morphometric traits</w:t>
+      </w:r>
+    </w:p>
+    <w:p>
+      <w:pPr>
+        <w:pStyle w:val="BodyText"/>
+      </w:pPr>
+      <w:r>
+        <w:t xml:space="preserve">Stipe length (cm) and lamina length (cm) were calculated from one sampled frond per indiviudal. Total lamina area for each frond was measured with a Li-3100 leaf area meter (LiCor Biosciences, ). Leaf mass per unit area (LMA, g cm</w:t>
+      </w:r>
+      <w:r>
+        <w:rPr>
+          <w:vertAlign w:val="superscript"/>
+        </w:rPr>
+        <w:t xml:space="preserve">-2</w:t>
+      </w:r>
+      <w:r>
+        <w:t xml:space="preserve">) was calculated using the tissue punch method. For each individual, ten lamina punches (5 mm</w:t>
+      </w:r>
+      <w:r>
+        <w:t xml:space="preserve"> </w:t>
+      </w:r>
+      <w:r>
+        <w:rPr>
+          <w:vertAlign w:val="superscript"/>
+        </w:rPr>
+        <w:t xml:space="preserve">2</w:t>
+      </w:r>
+      <w:r>
+        <w:t xml:space="preserve">) were dried to a constant mass and LMA was calculated as the total dry mass divided by the total area of all leaf punches.</w:t>
+      </w:r>
+    </w:p>
+    <w:p>
+      <w:pPr>
+        <w:pStyle w:val="Heading2"/>
+      </w:pPr>
+      <w:bookmarkStart w:id="26" w:name="anatomical-traits"/>
+      <w:r>
+        <w:t xml:space="preserve">Anatomical traits</w:t>
+      </w:r>
+      <w:bookmarkEnd w:id="26"/>
+    </w:p>
+    <w:p>
+      <w:pPr>
+        <w:pStyle w:val="FirstParagraph"/>
+      </w:pPr>
+      <w:r>
+        <w:t xml:space="preserve">Total</w:t>
+      </w:r>
+      <w:r>
+        <w:t xml:space="preserve"> </w:t>
+      </w:r>
+      <w:r>
+        <w:rPr>
+          <w:b/>
+        </w:rPr>
+        <w:t xml:space="preserve">xylem vascular</w:t>
+      </w:r>
+      <w:r>
+        <w:t xml:space="preserve"> </w:t>
+      </w:r>
+      <w:r>
+        <w:t xml:space="preserve">area was determined for stipe segments from hand cross-sections. Each cross section was stained with toulune blue….for.</w:t>
+      </w:r>
+      <w:r>
+        <w:t xml:space="preserve"> </w:t>
+      </w:r>
+      <w:r>
+        <w:t xml:space="preserve">Images under 10x were …</w:t>
+      </w:r>
+      <w:r>
+        <w:t xml:space="preserve"> </w:t>
+      </w:r>
+      <w:r>
+        <w:t xml:space="preserve">Total vascular area was determined by measuring the area of all vascular bundles within a stipe cross section. Images were analyzed using Image J software (National Institutes of Health, Bethesda Maryland, USA).</w:t>
+      </w:r>
+    </w:p>
+    <w:p>
+      <w:pPr>
+        <w:pStyle w:val="BodyText"/>
+      </w:pPr>
+      <w:r>
+        <w:br w:type="textWrapping"/>
+      </w:r>
+    </w:p>
+    <w:p>
+      <w:pPr>
+        <w:pStyle w:val="BodyText"/>
+      </w:pPr>
+      <w:r>
+        <w:t xml:space="preserve">Stomatal density (SD) was measured by directly counting stomata on the abaxial leaf surface under 40x magnification. Three leaf punches (4 mm</w:t>
+      </w:r>
+      <w:r>
+        <w:rPr>
+          <w:vertAlign w:val="superscript"/>
+        </w:rPr>
+        <w:t xml:space="preserve">2</w:t>
+      </w:r>
+      <w:r>
+        <w:t xml:space="preserve"> </w:t>
+      </w:r>
+      <w:r>
+        <w:t xml:space="preserve">diameter) were sampled across random locations on different pinnae from each individual. The number of stomata in each field of fiew were counted in three random regions on each of three leaf punches. The stomatal density for each indivudal is presented as the mean SD across all 9 sampled regions</w:t>
+      </w:r>
+    </w:p>
+    <w:p>
+      <w:pPr>
+        <w:pStyle w:val="BodyText"/>
+      </w:pPr>
+      <w:r>
+        <w:br w:type="textWrapping"/>
+      </w:r>
+    </w:p>
+    <w:p>
+      <w:pPr>
+        <w:pStyle w:val="BodyText"/>
+      </w:pPr>
+      <w:r>
+        <w:t xml:space="preserve">Indiviudal images of stomata were directly photographed under 40x magnification (AmScope FMA050) across all three leaf punches per individual. Stomatal length and width of both guard cells were calculated for 9 stomata for each individual using Image J. Stomatal size (SS) was calculated as guard cell length multipled by the combined width of each guard cell pair, as in</w:t>
+      </w:r>
+      <w:r>
+        <w:t xml:space="preserve"> </w:t>
+      </w:r>
+      <w:r>
+        <w:t xml:space="preserve">Franks &amp; Beerling (2009)</w:t>
+      </w:r>
+      <w:r>
+        <w:t xml:space="preserve">.</w:t>
+      </w:r>
+    </w:p>
+    <w:p>
+      <w:pPr>
+        <w:pStyle w:val="Heading2"/>
+      </w:pPr>
+      <w:bookmarkStart w:id="27" w:name="foliar-chemistry"/>
+      <w:r>
+        <w:t xml:space="preserve">Foliar chemistry</w:t>
+      </w:r>
+      <w:bookmarkEnd w:id="27"/>
+    </w:p>
+    <w:p>
+      <w:pPr>
+        <w:pStyle w:val="FirstParagraph"/>
+      </w:pPr>
+      <w:r>
+        <w:t xml:space="preserve">Subsamples of foliar tissue used for lamina area calculation were samples across muliple pinnae for each individual. These subsamples were dired to a constant mass and ground using a Wig-L-Bug (Sigma-Aldrich Co. St. Louis, USA). Nitrogen content and deltaC</w:t>
+      </w:r>
+      <w:r>
+        <w:rPr>
+          <w:vertAlign w:val="superscript"/>
+        </w:rPr>
+        <w:t xml:space="preserve">13</w:t>
+      </w:r>
+      <w:r>
+        <w:t xml:space="preserve"> </w:t>
+      </w:r>
+      <w:r>
+        <w:t xml:space="preserve">were measured using a Delta V isotope ratio mass spectrometer interfaced to a NC2500 elemental analyzer (Thermo Scientific) and corrected by comparison with certified standards.</w:t>
+      </w:r>
+    </w:p>
+    <w:p>
+      <w:pPr>
+        <w:pStyle w:val="Heading2"/>
+      </w:pPr>
+      <w:bookmarkStart w:id="28" w:name="pressure-volume-curves"/>
+      <w:r>
+        <w:t xml:space="preserve">Pressure volume curves</w:t>
+      </w:r>
+      <w:bookmarkEnd w:id="28"/>
+    </w:p>
+    <w:p>
+      <w:pPr>
+        <w:pStyle w:val="FirstParagraph"/>
+      </w:pPr>
+      <w:r>
+        <w:t xml:space="preserve">We used a modified pressure–volume technique of Tyree and Hammel (1972) to estimate the following tissue-water relations: osmotic potential at full tissue hydration ( Ψ π , sat ), osmotic potential at the turgor loss point of tissues ( Ψ π , tlp ), bulk modulus of tissue elasticity ( ε ), and tissue-water capacitance ( C ). This method has been fully described by Davis and Mooney (1986).</w:t>
+      </w:r>
+    </w:p>
+    <w:p>
+      <w:pPr>
+        <w:pStyle w:val="BodyText"/>
+      </w:pPr>
+      <w:r>
+        <w:br w:type="textWrapping"/>
+      </w:r>
+    </w:p>
+    <w:p>
+      <w:pPr>
+        <w:pStyle w:val="BodyText"/>
+      </w:pPr>
+      <w:r>
+        <w:t xml:space="preserve">For each pressure-volume curve we sampled top most intact pinnae for each fully hydrated frond. We generated pressure–volume curves by taking sequential water potential measurements ( Ψ ) as fronds air dried first in closed plastic bages (0-2 hrs) and then on a bench top. The fresh mass was recored immediately before and after each Ψ determination. Following each PV curve, samples were dried to a constant mass to calculate relative water content (RWC).</w:t>
+      </w:r>
+    </w:p>
+    <w:p>
+      <w:pPr>
+        <w:pStyle w:val="BodyText"/>
+      </w:pPr>
+      <w:r>
+        <w:br w:type="textWrapping"/>
+      </w:r>
+    </w:p>
+    <w:p>
+      <w:pPr>
+        <w:pStyle w:val="BodyText"/>
+      </w:pPr>
+      <w:r>
+        <w:t xml:space="preserve">Lawren Sack’s = something here</w:t>
+      </w:r>
+      <w:r>
+        <w:t xml:space="preserve"> </w:t>
+      </w:r>
+      <w:r>
+        <w:t xml:space="preserve">To determine Ψπ, tlp , a plot of 1/ Ψ vs. RWC was generated, and the</w:t>
+      </w:r>
+      <w:r>
+        <w:t xml:space="preserve"> </w:t>
+      </w:r>
+      <w:r>
+        <w:t xml:space="preserve">point at which the graph linearized was taken as the Ψπ, tlp ( Davis and</w:t>
+      </w:r>
+      <w:r>
+        <w:t xml:space="preserve"> </w:t>
+      </w:r>
+      <w:r>
+        <w:t xml:space="preserve">Mooney, 1986 ). Ψπ, sat was determined by extending the regression line to the point where x = 0 (RWC =100). ε was determined from the slope m of the line of Ψpvs. RWC and the RWC at the turgor loss point (RWC°), such that ε= m RWC ° ,</w:t>
+      </w:r>
+      <w:r>
+        <w:t xml:space="preserve"> </w:t>
+      </w:r>
+      <w:r>
+        <w:t xml:space="preserve">and C was determined as the slope of RWC vs. Ψ ( Table 2 ).</w:t>
+      </w:r>
+    </w:p>
+    <w:p>
+      <w:pPr>
+        <w:pStyle w:val="Heading2"/>
+      </w:pPr>
+      <w:bookmarkStart w:id="29" w:name="statistical-analysis"/>
+      <w:r>
+        <w:t xml:space="preserve">Statistical analysis</w:t>
+      </w:r>
+      <w:bookmarkEnd w:id="29"/>
+    </w:p>
+    <w:p>
+      <w:pPr>
+        <w:pStyle w:val="FirstParagraph"/>
+      </w:pPr>
+      <w:r>
+        <w:t xml:space="preserve">Linear mixed-effect models were used to test responses of functional traits to categorical fixed effects of life form and site. The interaction between life form and site was tested to confirm any potential environmental or climate infunce on trait patterns. Generally, there were few life form x site interactions, so models with life form and site as main effects were compared to full models (AIC scores). Depending on the AIC scores, the most parsimonious model was selected. To test for broad differences among life forms, individual plant species were treated as random effects in each model. Tukey’s post-hoc test were performed in conjunction with ANOVA to determine which mean values of functional traits were different among fixed effect treatments with the</w:t>
+      </w:r>
+      <w:r>
+        <w:t xml:space="preserve"> </w:t>
+      </w:r>
+      <w:r>
+        <w:t xml:space="preserve">‘</w:t>
+      </w:r>
+      <w:r>
+        <w:t xml:space="preserve">multcomp</w:t>
+      </w:r>
+      <w:r>
+        <w:t xml:space="preserve">’</w:t>
+      </w:r>
+      <w:r>
+        <w:t xml:space="preserve"> </w:t>
+      </w:r>
+      <w:r>
+        <w:t xml:space="preserve">package</w:t>
+      </w:r>
+      <w:r>
+        <w:t xml:space="preserve"> </w:t>
+      </w:r>
+      <w:r>
+        <w:t xml:space="preserve">(</w:t>
+      </w:r>
+      <w:r>
+        <w:rPr>
+          <w:b/>
+        </w:rPr>
+        <w:t xml:space="preserve">???</w:t>
       </w:r>
       <w:r>
         <w:t xml:space="preserve">)</w:t>
       </w:r>
       <w:r>
+        <w:t xml:space="preserve">. We utlized a type 3 ANOVA due to an unbalanced design with the limited number of hemi-epiphytes species available. When interactions were present, we computed pairwise comparisons with the</w:t>
+      </w:r>
+      <w:r>
+        <w:t xml:space="preserve"> </w:t>
+      </w:r>
+      <w:r>
+        <w:t xml:space="preserve">‘</w:t>
+      </w:r>
+      <w:r>
+        <w:t xml:space="preserve">emmeans</w:t>
+      </w:r>
+      <w:r>
+        <w:t xml:space="preserve">’</w:t>
+      </w:r>
+      <w:r>
+        <w:t xml:space="preserve"> </w:t>
+      </w:r>
+      <w:r>
+        <w:t xml:space="preserve">package</w:t>
+      </w:r>
+      <w:r>
+        <w:t xml:space="preserve"> </w:t>
+      </w:r>
+      <w:r>
+        <w:t xml:space="preserve">(</w:t>
+      </w:r>
+      <w:r>
+        <w:rPr>
+          <w:b/>
+        </w:rPr>
+        <w:t xml:space="preserve">???</w:t>
+      </w:r>
+      <w:r>
+        <w:t xml:space="preserve">)</w:t>
+      </w:r>
+      <w:r>
+        <w:t xml:space="preserve"> </w:t>
+      </w:r>
+      <w:r>
+        <w:t xml:space="preserve">to investigate interactions between life form and site.</w:t>
+      </w:r>
+    </w:p>
+    <w:p>
+      <w:pPr>
+        <w:pStyle w:val="BodyText"/>
+      </w:pPr>
+      <w:r>
+        <w:br w:type="textWrapping"/>
+      </w:r>
+    </w:p>
+    <w:p>
+      <w:pPr>
+        <w:pStyle w:val="BodyText"/>
+      </w:pPr>
+      <w:r>
+        <w:rPr>
+          <w:b/>
+        </w:rPr>
+        <w:t xml:space="preserve">A phylogenetic tree for these 30 fern species was constructed based on chloroplast rbcL sequences obtained from the GenBank website (</w:t>
+      </w:r>
+      <w:hyperlink r:id="rId30">
+        <w:r>
+          <w:rPr>
+            <w:rStyle w:val="Hyperlink"/>
+            <w:b/>
+          </w:rPr>
+          <w:t xml:space="preserve">http://www.ncbi.nlm.nih.gov/genbank/</w:t>
+        </w:r>
+      </w:hyperlink>
+      <w:r>
+        <w:rPr>
+          <w:b/>
+        </w:rPr>
+        <w:t xml:space="preserve">). Phylogenetic analyses for each matrix were carried out using the maximum likelihood method in PAUP* v.4.0b10 [44]. Schneider et al. (2004) has integrated Colysis and major components of Microsorum into Leptochilus by using nucleotide sequences derived from three plastid loci [45]. For simplicity, the old Latin names of species in Colysis and Microsorum were used in the present study. The phylogenetic signal (K-statistic) for each trait was calculated using</w:t>
+      </w:r>
+      <w:r>
+        <w:rPr>
+          <w:b/>
+        </w:rPr>
+        <w:t xml:space="preserve"> </w:t>
+      </w:r>
+      <w:r>
+        <w:rPr>
+          <w:b/>
+        </w:rPr>
+        <w:t xml:space="preserve">‘</w:t>
+      </w:r>
+      <w:r>
+        <w:rPr>
+          <w:b/>
+        </w:rPr>
+        <w:t xml:space="preserve">picante</w:t>
+      </w:r>
+      <w:r>
+        <w:rPr>
+          <w:b/>
+        </w:rPr>
+        <w:t xml:space="preserve">’</w:t>
+      </w:r>
+      <w:r>
+        <w:rPr>
+          <w:b/>
+        </w:rPr>
+        <w:t xml:space="preserve"> </w:t>
+      </w:r>
+      <w:r>
+        <w:rPr>
+          <w:b/>
+        </w:rPr>
+        <w:t xml:space="preserve">based on the R package. Such K-statistics can express the conservatism of traits. Cases where the K-value is ,1 indicate convergent traits while K.1 represents that traits are more conserved than would be presumed from a Brownian expectation [47]. Relationships among variables were evaluated by both pair-wise Pearson correlations in the R package and a phylogenetically independent contrast (PIC). Possible evolutionary associations were assessed via PIC analysis, utilizing the molecular phylogenetic tree. This PIC analysis was examined with the</w:t>
+      </w:r>
+      <w:r>
+        <w:rPr>
+          <w:b/>
+        </w:rPr>
+        <w:t xml:space="preserve"> </w:t>
+      </w:r>
+      <w:r>
+        <w:rPr>
+          <w:b/>
+        </w:rPr>
+        <w:t xml:space="preserve">‘</w:t>
+      </w:r>
+      <w:r>
+        <w:rPr>
+          <w:b/>
+        </w:rPr>
+        <w:t xml:space="preserve">‘analysis of traits</w:t>
+      </w:r>
+      <w:r>
+        <w:rPr>
+          <w:b/>
+        </w:rPr>
+        <w:t xml:space="preserve">’</w:t>
+      </w:r>
+      <w:r>
+        <w:rPr>
+          <w:b/>
+        </w:rPr>
+        <w:t xml:space="preserve">’ module in Phylocom, which calculates the internal node values for continuous traits [48].</w:t>
+      </w:r>
+    </w:p>
+    <w:p>
+      <w:pPr>
+        <w:pStyle w:val="BodyText"/>
+      </w:pPr>
+      <w:r>
+        <w:br w:type="textWrapping"/>
+      </w:r>
+    </w:p>
+    <w:p>
+      <w:pPr>
+        <w:pStyle w:val="BodyText"/>
+      </w:pPr>
+      <w:r>
+        <w:t xml:space="preserve">For bivariate trait relationships, responses of dependent variables were analysed with linear mixed-effect models, with species as a random effect and plant group and/or canopy type as categorical fixed effects. Explained variance (R</w:t>
+      </w:r>
+      <w:r>
+        <w:rPr>
+          <w:vertAlign w:val="superscript"/>
+        </w:rPr>
+        <w:t xml:space="preserve">2</w:t>
+      </w:r>
+      <w:r>
+        <w:t xml:space="preserve">) of mixed models were computed as in</w:t>
+      </w:r>
+      <w:r>
+        <w:t xml:space="preserve"> </w:t>
+      </w:r>
+      <w:r>
+        <w:t xml:space="preserve">(</w:t>
+      </w:r>
+      <w:r>
+        <w:rPr>
+          <w:b/>
+        </w:rPr>
+        <w:t xml:space="preserve">???</w:t>
+      </w:r>
+      <w:r>
+        <w:t xml:space="preserve">)</w:t>
+      </w:r>
+      <w:r>
+        <w:t xml:space="preserve">, in which the marginal R</w:t>
+      </w:r>
+      <w:r>
+        <w:rPr>
+          <w:vertAlign w:val="superscript"/>
+        </w:rPr>
+        <w:t xml:space="preserve">2</w:t>
+      </w:r>
+      <w:r>
+        <w:t xml:space="preserve"> </w:t>
+      </w:r>
+      <w:r>
+        <w:t xml:space="preserve">represents variance explained by fixed factors and the conditional R</w:t>
+      </w:r>
+      <w:r>
+        <w:rPr>
+          <w:vertAlign w:val="superscript"/>
+        </w:rPr>
+        <w:t xml:space="preserve">2</w:t>
+      </w:r>
+      <w:r>
+        <w:t xml:space="preserve"> </w:t>
+      </w:r>
+      <w:r>
+        <w:t xml:space="preserve">by both fixed and random factors. Tests of allometric relationships between log-transformed biomass components were implemented using standardized major axis regression in the</w:t>
+      </w:r>
+      <w:r>
+        <w:t xml:space="preserve"> </w:t>
+      </w:r>
+      <w:r>
+        <w:t xml:space="preserve">‘</w:t>
+      </w:r>
+      <w:r>
+        <w:t xml:space="preserve">smatr</w:t>
+      </w:r>
+      <w:r>
+        <w:t xml:space="preserve">’</w:t>
+      </w:r>
+      <w:r>
+        <w:t xml:space="preserve"> </w:t>
+      </w:r>
+      <w:r>
+        <w:t xml:space="preserve">package in R</w:t>
+      </w:r>
+      <w:r>
+        <w:t xml:space="preserve"> </w:t>
+      </w:r>
+      <w:r>
+        <w:t xml:space="preserve">(</w:t>
+      </w:r>
+      <w:r>
+        <w:rPr>
+          <w:b/>
+        </w:rPr>
+        <w:t xml:space="preserve">???</w:t>
+      </w:r>
+      <w:r>
+        <w:t xml:space="preserve">)</w:t>
+      </w:r>
+      <w:r>
+        <w:t xml:space="preserve">. Principal component analysis, utilizing the</w:t>
+      </w:r>
+      <w:r>
+        <w:t xml:space="preserve"> </w:t>
+      </w:r>
+      <w:r>
+        <w:t xml:space="preserve">‘</w:t>
+      </w:r>
+      <w:r>
+        <w:t xml:space="preserve">vegan</w:t>
+      </w:r>
+      <w:r>
+        <w:t xml:space="preserve">’</w:t>
+      </w:r>
+      <w:r>
+        <w:t xml:space="preserve"> </w:t>
+      </w:r>
+      <w:r>
+        <w:t xml:space="preserve">package</w:t>
+      </w:r>
+      <w:r>
+        <w:t xml:space="preserve"> </w:t>
+      </w:r>
+      <w:r>
+        <w:t xml:space="preserve">(</w:t>
+      </w:r>
+      <w:r>
+        <w:rPr>
+          <w:b/>
+        </w:rPr>
+        <w:t xml:space="preserve">???</w:t>
+      </w:r>
+      <w:r>
+        <w:t xml:space="preserve">)</w:t>
+      </w:r>
+      <w:r>
+        <w:t xml:space="preserve">, was used to explore how measured functional traits were distributed and co-varied among species (mean values) and life form. All tests of statistical significance were conducted at an</w:t>
+      </w:r>
+      <w:r>
+        <w:t xml:space="preserve"> </w:t>
+      </w:r>
+      <m:oMath>
+        <m:r>
+          <m:t>α</m:t>
+        </m:r>
+      </m:oMath>
+      <w:r>
+        <w:t xml:space="preserve"> </w:t>
+      </w:r>
+      <w:r>
+        <w:t xml:space="preserve">level of 0.05. All analyses were performed with R 3.5.1</w:t>
+      </w:r>
+      <w:r>
+        <w:t xml:space="preserve"> </w:t>
+      </w:r>
+      <w:r>
+        <w:t xml:space="preserve">(</w:t>
+      </w:r>
+      <w:r>
+        <w:rPr>
+          <w:b/>
+        </w:rPr>
+        <w:t xml:space="preserve">???</w:t>
+      </w:r>
+      <w:r>
+        <w:t xml:space="preserve">)</w:t>
+      </w:r>
+      <w:r>
         <w:t xml:space="preserve">.</w:t>
       </w:r>
     </w:p>
@@ -434,523 +1049,583 @@
         <w:pStyle w:val="BodyText"/>
       </w:pPr>
       <w:r>
+        <w:t xml:space="preserve">#Results</w:t>
+      </w:r>
+    </w:p>
+    <w:p>
+      <w:pPr>
+        <w:pStyle w:val="Heading2"/>
+      </w:pPr>
+      <w:bookmarkStart w:id="31" w:name="frond-morphology"/>
+      <w:r>
+        <w:t xml:space="preserve">Frond Morphology</w:t>
+      </w:r>
+      <w:bookmarkEnd w:id="31"/>
+    </w:p>
+    <w:p>
+      <w:pPr>
+        <w:pStyle w:val="FirstParagraph"/>
+      </w:pPr>
+      <w:r>
+        <w:t xml:space="preserve">Allomteric relationships between lamina area and total frond length had similar slopes across all three life forms (Figure 1a). This broad convergence in frond allometry suggests that tropical ferns build leaf structures in predicatble proportions, despite variation in frond structural traits. Total frond length was reduced by 26 % in epiphytic (59$</w:t>
+      </w:r>
+      <m:oMath>
+        <m:r>
+          <m:t>2.5</m:t>
+        </m:r>
+        <m:r>
+          <m:t>)</m:t>
+        </m:r>
+        <m:r>
+          <m:t>c</m:t>
+        </m:r>
+        <m:r>
+          <m:t>o</m:t>
+        </m:r>
+        <m:r>
+          <m:t>m</m:t>
+        </m:r>
+        <m:r>
+          <m:t>p</m:t>
+        </m:r>
+        <m:r>
+          <m:t>a</m:t>
+        </m:r>
+        <m:r>
+          <m:t>r</m:t>
+        </m:r>
+        <m:r>
+          <m:t>e</m:t>
+        </m:r>
+        <m:r>
+          <m:t>d</m:t>
+        </m:r>
+        <m:r>
+          <m:t>t</m:t>
+        </m:r>
+        <m:r>
+          <m:t>o</m:t>
+        </m:r>
+        <m:r>
+          <m:t>t</m:t>
+        </m:r>
+        <m:r>
+          <m:t>e</m:t>
+        </m:r>
+        <m:r>
+          <m:t>r</m:t>
+        </m:r>
+        <m:r>
+          <m:t>r</m:t>
+        </m:r>
+        <m:r>
+          <m:t>e</m:t>
+        </m:r>
+        <m:r>
+          <m:t>s</m:t>
+        </m:r>
+        <m:r>
+          <m:t>t</m:t>
+        </m:r>
+        <m:r>
+          <m:t>r</m:t>
+        </m:r>
+        <m:r>
+          <m:t>i</m:t>
+        </m:r>
+        <m:r>
+          <m:t>a</m:t>
+        </m:r>
+        <m:r>
+          <m:t>l</m:t>
+        </m:r>
+        <m:r>
+          <m:t>(</m:t>
+        </m:r>
+        <m:r>
+          <m:t>85</m:t>
+        </m:r>
+      </m:oMath>
+      <w:r>
+        <w:t xml:space="preserve">$3.3) species, with frond length of hemi-epiphytes an intermediate between both groups (</w:t>
+      </w:r>
+      <w:r>
+        <w:rPr>
+          <w:i/>
+        </w:rPr>
+        <w:t xml:space="preserve">P</w:t>
+      </w:r>
+      <w:r>
+        <w:t xml:space="preserve"> </w:t>
+      </w:r>
+      <w:r>
+        <w:t xml:space="preserve">= 0.021). The reduction in total frond length was driven by a large reduction (-54 %) of stipe length in epiphytic compared to terrestrial species (</w:t>
+      </w:r>
+      <w:r>
+        <w:rPr>
+          <w:i/>
+        </w:rPr>
+        <w:t xml:space="preserve">P</w:t>
+      </w:r>
+      <w:r>
+        <w:t xml:space="preserve"> </w:t>
+      </w:r>
+      <w:r>
+        <w:t xml:space="preserve">= 0.001, Figure 1b). Leaf mass per unit area was 67% higher in epiphytic compared to terrestrial species, with hemi-epiphytic species intermediates between both life forms (</w:t>
+      </w:r>
+      <w:r>
+        <w:rPr>
+          <w:i/>
+        </w:rPr>
+        <w:t xml:space="preserve">P</w:t>
+      </w:r>
+      <w:r>
+        <w:t xml:space="preserve"> </w:t>
+      </w:r>
+      <w:r>
+        <w:t xml:space="preserve">= 0.002, Figure 1C). Do differences were detected in total lamina area between any of the life form groups, due to the large amount of variation in lamina area across all species (R</w:t>
+      </w:r>
+      <w:r>
+        <w:rPr>
+          <w:vertAlign w:val="superscript"/>
+        </w:rPr>
+        <w:t xml:space="preserve">2</w:t>
+      </w:r>
+      <w:r>
+        <w:t xml:space="preserve"> </w:t>
+      </w:r>
+      <w:r>
+        <w:t xml:space="preserve">marginal = 0.17 &amp; R</w:t>
+      </w:r>
+      <w:r>
+        <w:rPr>
+          <w:vertAlign w:val="superscript"/>
+        </w:rPr>
+        <w:t xml:space="preserve">2</w:t>
+      </w:r>
+      <w:r>
+        <w:t xml:space="preserve"> </w:t>
+      </w:r>
+      <w:r>
+        <w:t xml:space="preserve">conditional = 0.89).</w:t>
+      </w:r>
+    </w:p>
+    <w:p>
+      <w:pPr>
+        <w:pStyle w:val="Heading2"/>
+      </w:pPr>
+      <w:bookmarkStart w:id="32" w:name="anatomical-traits-xylem-and-stomata"/>
+      <w:r>
+        <w:t xml:space="preserve">Anatomical traits (xylem and stomata)</w:t>
+      </w:r>
+      <w:bookmarkEnd w:id="32"/>
+    </w:p>
+    <w:p>
+      <w:pPr>
+        <w:pStyle w:val="FirstParagraph"/>
+      </w:pPr>
+      <w:r>
+        <w:t xml:space="preserve">Epiphytic and hemi-epiphytic species had 51% lower stomatal density (36$</w:t>
+      </w:r>
+      <m:oMath>
+        <m:r>
+          <m:t>1.7</m:t>
+        </m:r>
+        <m:r>
+          <m:t>m</m:t>
+        </m:r>
+        <m:sSup>
+          <m:e>
+            <m:r>
+              <m:t>m</m:t>
+            </m:r>
+          </m:e>
+          <m:sup>
+            <m:r>
+              <m:t>−</m:t>
+            </m:r>
+          </m:sup>
+        </m:sSup>
+        <m:sSup>
+          <m:e>
+            <m:r>
+              <m:t>2</m:t>
+            </m:r>
+          </m:e>
+          <m:sup>
+            <m:r>
+              <m:t>)</m:t>
+            </m:r>
+          </m:sup>
+        </m:sSup>
+        <m:r>
+          <m:t>c</m:t>
+        </m:r>
+        <m:r>
+          <m:t>o</m:t>
+        </m:r>
+        <m:r>
+          <m:t>m</m:t>
+        </m:r>
+        <m:r>
+          <m:t>p</m:t>
+        </m:r>
+        <m:r>
+          <m:t>a</m:t>
+        </m:r>
+        <m:r>
+          <m:t>r</m:t>
+        </m:r>
+        <m:r>
+          <m:t>e</m:t>
+        </m:r>
+        <m:r>
+          <m:t>d</m:t>
+        </m:r>
+        <m:r>
+          <m:t>t</m:t>
+        </m:r>
+        <m:r>
+          <m:t>o</m:t>
+        </m:r>
+        <m:r>
+          <m:t>t</m:t>
+        </m:r>
+        <m:r>
+          <m:t>e</m:t>
+        </m:r>
+        <m:r>
+          <m:t>r</m:t>
+        </m:r>
+        <m:r>
+          <m:t>r</m:t>
+        </m:r>
+        <m:r>
+          <m:t>e</m:t>
+        </m:r>
+        <m:r>
+          <m:t>s</m:t>
+        </m:r>
+        <m:r>
+          <m:t>t</m:t>
+        </m:r>
+        <m:r>
+          <m:t>r</m:t>
+        </m:r>
+        <m:r>
+          <m:t>i</m:t>
+        </m:r>
+        <m:r>
+          <m:t>a</m:t>
+        </m:r>
+        <m:r>
+          <m:t>l</m:t>
+        </m:r>
+        <m:r>
+          <m:t>s</m:t>
+        </m:r>
+        <m:r>
+          <m:t>p</m:t>
+        </m:r>
+        <m:r>
+          <m:t>e</m:t>
+        </m:r>
+        <m:r>
+          <m:t>c</m:t>
+        </m:r>
+        <m:r>
+          <m:t>i</m:t>
+        </m:r>
+        <m:r>
+          <m:t>e</m:t>
+        </m:r>
+        <m:r>
+          <m:t>s</m:t>
+        </m:r>
+        <m:r>
+          <m:t>(</m:t>
+        </m:r>
+        <m:r>
+          <m:t>72</m:t>
+        </m:r>
+      </m:oMath>
+      <w:r>
+        <w:t xml:space="preserve">$3.1,</w:t>
+      </w:r>
+      <w:r>
+        <w:t xml:space="preserve"> </w:t>
+      </w:r>
+      <w:r>
+        <w:rPr>
+          <w:i/>
+        </w:rPr>
+        <w:t xml:space="preserve">P</w:t>
+      </w:r>
+      <w:r>
+        <w:t xml:space="preserve"> </w:t>
+      </w:r>
+      <w:r>
+        <w:t xml:space="preserve">&lt; 0.001).</w:t>
+      </w:r>
+    </w:p>
+    <w:p>
+      <w:pPr>
+        <w:pStyle w:val="BodyText"/>
+      </w:pPr>
+      <w:r>
+        <w:t xml:space="preserve">**no interaction with stomatal size, however, if only main effect model then</w:t>
+      </w:r>
+    </w:p>
+    <w:p>
+      <w:pPr>
+        <w:pStyle w:val="Heading2"/>
+      </w:pPr>
+      <w:bookmarkStart w:id="33" w:name="foliar-chemistry-1"/>
+      <w:r>
+        <w:t xml:space="preserve">Foliar Chemistry</w:t>
+      </w:r>
+      <w:bookmarkEnd w:id="33"/>
+    </w:p>
+    <w:p>
+      <w:pPr>
+        <w:pStyle w:val="FirstParagraph"/>
+      </w:pPr>
+      <w:r>
+        <w:t xml:space="preserve">Foliar nitrogen content was 29.8% lower in epiphytic ferns compared to terrestrial and hemi-epiphytic ferns (</w:t>
+      </w:r>
+      <w:r>
+        <w:rPr>
+          <w:i/>
+        </w:rPr>
+        <w:t xml:space="preserve">P</w:t>
+      </w:r>
+      <w:r>
+        <w:t xml:space="preserve"> </w:t>
+      </w:r>
+      <w:r>
+        <w:t xml:space="preserve">= 0.007).</w:t>
+      </w:r>
+    </w:p>
+    <w:p>
+      <w:pPr>
+        <w:pStyle w:val="BodyText"/>
+      </w:pPr>
+      <w:r>
+        <w:t xml:space="preserve">Foliar</w:t>
+      </w:r>
+      <w:r>
+        <w:t xml:space="preserve"> </w:t>
+      </w:r>
+      <m:oMath>
+        <m:r>
+          <m:t>δ</m:t>
+        </m:r>
+      </m:oMath>
+      <w:r>
+        <w:rPr>
+          <w:vertAlign w:val="superscript"/>
+        </w:rPr>
+        <w:t xml:space="preserve">13</w:t>
+      </w:r>
+      <w:r>
+        <w:t xml:space="preserve">C for terrestrial and hemi-epiphytic species were more negative that epiphytic species (</w:t>
+      </w:r>
+      <w:r>
+        <w:rPr>
+          <w:i/>
+        </w:rPr>
+        <w:t xml:space="preserve">P</w:t>
+      </w:r>
+      <w:r>
+        <w:t xml:space="preserve"> </w:t>
+      </w:r>
+      <w:r>
+        <w:t xml:space="preserve">= 0.004, Figure 2x). Additionally, foliar</w:t>
+      </w:r>
+      <m:oMath>
+        <m:r>
+          <m:t>δ</m:t>
+        </m:r>
+      </m:oMath>
+      <w:r>
+        <w:rPr>
+          <w:vertAlign w:val="superscript"/>
+        </w:rPr>
+        <w:t xml:space="preserve">13</w:t>
+      </w:r>
+      <w:r>
+        <w:t xml:space="preserve">C for fern species at the higher elevation Las Cruces site were less negative (-32.6 &amp;permil) than fern species at the low elevation La Selva site (34.0 &amp;permil,</w:t>
+      </w:r>
+      <w:r>
+        <w:rPr>
+          <w:i/>
+        </w:rPr>
+        <w:t xml:space="preserve">P</w:t>
+      </w:r>
+      <w:r>
+        <w:t xml:space="preserve"> </w:t>
+      </w:r>
+      <w:r>
+        <w:t xml:space="preserve">= 0.015).</w:t>
+      </w:r>
+    </w:p>
+    <w:p>
+      <w:pPr>
+        <w:pStyle w:val="BodyText"/>
+      </w:pPr>
+      <w:r>
+        <w:rPr>
+          <w:i/>
+        </w:rPr>
+        <w:t xml:space="preserve">chlorp</w:t>
+      </w:r>
+      <w:r>
+        <w:rPr>
+          <w:i/>
+        </w:rPr>
+        <w:t xml:space="preserve"> </w:t>
+      </w:r>
+      <w:r>
+        <w:rPr>
+          <w:i/>
+        </w:rPr>
+        <w:t xml:space="preserve">hyll</w:t>
+      </w:r>
+      <w:r>
+        <w:t xml:space="preserve">?</w:t>
+      </w:r>
+      <w:r>
+        <w:t xml:space="preserve"> </w:t>
+      </w:r>
+      <w:r>
+        <w:t xml:space="preserve">I had to perform a little data mining to get this result. I dropped one epiphytic species with way to variable data (400-800 mg m</w:t>
+      </w:r>
+      <w:r>
+        <w:rPr>
+          <w:vertAlign w:val="superscript"/>
+        </w:rPr>
+        <w:t xml:space="preserve">-2</w:t>
+      </w:r>
+      <w:r>
+        <w:t xml:space="preserve">) and a few outliers. Not sure how meaningful these differences are.</w:t>
+      </w:r>
+    </w:p>
+    <w:p>
+      <w:pPr>
+        <w:pStyle w:val="Heading2"/>
+      </w:pPr>
+      <w:bookmarkStart w:id="34" w:name="foliar-hydraulic-traits"/>
+      <w:r>
+        <w:t xml:space="preserve">Foliar Hydraulic Traits</w:t>
+      </w:r>
+      <w:bookmarkEnd w:id="34"/>
+    </w:p>
+    <w:p>
+      <w:pPr>
+        <w:pStyle w:val="FirstParagraph"/>
+      </w:pPr>
+      <w:r>
+        <w:t xml:space="preserve">The turgor loss point (</w:t>
+      </w:r>
+      <m:oMath>
+        <m:r>
+          <m:t>Π</m:t>
+        </m:r>
+      </m:oMath>
+      <w:r>
+        <w:rPr>
+          <w:i/>
+        </w:rPr>
+        <w:t xml:space="preserve">tlp</w:t>
+      </w:r>
+      <w:r>
+        <w:t xml:space="preserve">)</w:t>
+      </w:r>
+    </w:p>
+    <w:p>
+      <w:pPr>
+        <w:pStyle w:val="Heading2"/>
+      </w:pPr>
+      <w:bookmarkStart w:id="35" w:name="bivariate-traits-relationships"/>
+      <w:r>
+        <w:t xml:space="preserve">bivariate traits relationships:</w:t>
+      </w:r>
+      <w:bookmarkEnd w:id="35"/>
+    </w:p>
+    <w:p>
+      <w:pPr>
+        <w:pStyle w:val="FirstParagraph"/>
+      </w:pPr>
+      <w:r>
+        <w:t xml:space="preserve">leaf area with xylem</w:t>
+      </w:r>
+      <w:r>
+        <w:t xml:space="preserve"> </w:t>
+      </w:r>
+      <w:r>
+        <w:t xml:space="preserve">lma and nitrogen</w:t>
+      </w:r>
+      <w:r>
+        <w:t xml:space="preserve"> </w:t>
+      </w:r>
+      <w:r>
+        <w:t xml:space="preserve">density vs size</w:t>
+      </w:r>
+    </w:p>
+    <w:p>
+      <w:pPr>
+        <w:pStyle w:val="Heading1"/>
+      </w:pPr>
+      <w:bookmarkStart w:id="36" w:name="discussion"/>
+      <w:r>
+        <w:t xml:space="preserve">Discussion</w:t>
+      </w:r>
+      <w:bookmarkEnd w:id="36"/>
+    </w:p>
+    <w:p>
+      <w:pPr>
+        <w:pStyle w:val="FirstParagraph"/>
+      </w:pPr>
+      <w:r>
+        <w:t xml:space="preserve">(Brodribb 2017): A passive linkage between leaf water status and guard cell turgor observed in extant basal vascular plants appears to be sufficient to prevent xylem cavitation during diurnal changes in evaporative demand (Martins et al., 2015). However, without more sophisticated mechanisms to reduce guard cell turgor and produce complete stomatal closure, it has been hypothesized that passive closure does not provide a sufficiently tight stomatal seal capable of preventing ferns and lycophytes from rapidly reaching critical leaf water potentials when soil water is depleted during drought (McAdam and Brodribb, 2013). As a result, ferns and lycophytes in dry environments rely on either a high plant capacitance or low stomatal density (McAdam and Brodribb, 2013), desiccation tolerance (Hietz, 2010), and in some cases, rather cavitation-resistant xylem (Baer et al., 2016).</w:t>
+      </w:r>
+      <w:r>
         <w:br w:type="textWrapping"/>
       </w:r>
       <w:r>
-        <w:t xml:space="preserve">A survey of morphological, stoichiometric, anatomical and leaf water relations parameters were conducted for six individuals from 39 fern species across three fundamentally distinct life froms (Table 1). Across both sites, 18 terrestrial, 15 epiphytic and 6 hemi-epiphytic species were collected and meausured. In this study, terrestrial life froms were all collected from shaded closed canopy understories in the forest floor. Epiphyitc life forms were sampled from trunks or within tree canopies,depending on the species. Epiphytic species were collected from canopy trees using single-rope climbing techniques. Hemi-epiphytic species were all collected along lower sections of trees trunks (1-3 m). Importantly, all sampled hemi-epiphtic species are known to have root connections to forest floor soils at some point in their life history. Individuals of species were collected across multiple populations but within similar microhabitat conditions. All sampled fern species were restricted to the eupolypod I and II clades. Vouchers for each species were deposited at the sites of collection at either the La Selva (LSCR) or Las Cruces (LCCR) herbariums.</w:t>
-      </w:r>
-    </w:p>
-    <w:p>
-      <w:pPr>
-        <w:pStyle w:val="Heading2"/>
-      </w:pPr>
-      <w:bookmarkStart w:id="26" w:name="plant-material"/>
-      <w:bookmarkEnd w:id="26"/>
-      <w:r>
-        <w:t xml:space="preserve">Plant Material</w:t>
-      </w:r>
+        <w:t xml:space="preserve">We foudn that cavaitaion-resistant xylem where not the case here (see review too)</w:t>
+      </w:r>
+    </w:p>
+    <w:p>
+      <w:pPr>
+        <w:pStyle w:val="Heading1"/>
+      </w:pPr>
+      <w:bookmarkStart w:id="37" w:name="acknowledgements"/>
+      <w:r>
+        <w:t xml:space="preserve">Acknowledgements</w:t>
+      </w:r>
+      <w:bookmarkEnd w:id="37"/>
     </w:p>
     <w:p>
       <w:pPr>
         <w:pStyle w:val="FirstParagraph"/>
       </w:pPr>
       <w:r>
-        <w:t xml:space="preserve">Two complete fronds from sampled individuals were field collected in the early morning (6-7:00 am). Stipes were cut at the base of the rhizome and cut ends were wrapped in wet paper towels and transported to the lab in black plastic bags. Stipes were re-cut under water adn rehydrated until time of hydaulic measurement (1-6 hours). Due to the difficulty in sampling some canopy species; whole epiphytic individuals were removed, maintained overnight in well-watered conditions in an abient air laboratory and sampled the following day. One frond from each individual was utlized for presssure volume curves, while the other was sampled for strucutral morphology, lamina stoichmetry and anatomical traits.</w:t>
-      </w:r>
-      <w:r>
-        <w:t xml:space="preserve"> </w:t>
-      </w:r>
-      <w:r>
-        <w:t xml:space="preserve">## Leaf Morphometric traits</w:t>
-      </w:r>
-    </w:p>
-    <w:p>
-      <w:pPr>
-        <w:pStyle w:val="BodyText"/>
-      </w:pPr>
-      <w:r>
-        <w:t xml:space="preserve">Stipe length (cm) and lamina length (cm) were calculated from one sampled frond per indiviudal. Total lamina area for each frond was measured with a Li-3100 leaf area meter (LiCor Biosciences, ). Leaf mass per unit area (LMA, g cm</w:t>
-      </w:r>
-      <w:r>
-        <w:rPr>
-          <w:vertAlign w:val="superscript"/>
-        </w:rPr>
-        <w:t xml:space="preserve">-2</w:t>
-      </w:r>
-      <w:r>
-        <w:t xml:space="preserve">) was calculated using the tissue punch method. For each individual, ten lamina punches (5 mm</w:t>
-      </w:r>
-      <w:r>
-        <w:t xml:space="preserve"> </w:t>
-      </w:r>
-      <w:r>
-        <w:rPr>
-          <w:vertAlign w:val="superscript"/>
-        </w:rPr>
-        <w:t xml:space="preserve">2</w:t>
-      </w:r>
-      <w:r>
-        <w:t xml:space="preserve">) were dried to a constant mass and LMA was calculated as the total dry mass divided by the total area of all leaf punches.</w:t>
-      </w:r>
-    </w:p>
-    <w:p>
-      <w:pPr>
-        <w:pStyle w:val="Heading2"/>
-      </w:pPr>
-      <w:bookmarkStart w:id="27" w:name="anatomical-traits"/>
-      <w:bookmarkEnd w:id="27"/>
-      <w:r>
-        <w:t xml:space="preserve">Anatomical traits</w:t>
-      </w:r>
-    </w:p>
-    <w:p>
-      <w:pPr>
-        <w:pStyle w:val="FirstParagraph"/>
-      </w:pPr>
-      <w:r>
-        <w:t xml:space="preserve">Total</w:t>
-      </w:r>
-      <w:r>
-        <w:t xml:space="preserve"> </w:t>
-      </w:r>
-      <w:r>
-        <w:rPr>
-          <w:b/>
-        </w:rPr>
-        <w:t xml:space="preserve">xylem vascular</w:t>
-      </w:r>
-      <w:r>
-        <w:t xml:space="preserve"> </w:t>
-      </w:r>
-      <w:r>
-        <w:t xml:space="preserve">area was determined for stipe segments from hand cross-sections. Each cross section was stained with toulune blue….for.</w:t>
-      </w:r>
-      <w:r>
-        <w:t xml:space="preserve"> </w:t>
-      </w:r>
-      <w:r>
-        <w:t xml:space="preserve">Images under 10x were …</w:t>
-      </w:r>
-      <w:r>
-        <w:t xml:space="preserve"> </w:t>
-      </w:r>
-      <w:r>
-        <w:t xml:space="preserve">Total vascular area was determined by measuring the area of all vascular bundles within a stipe cross section. Images were analyzed using Image J software (National Institutes of Health, Bethesda Maryland, USA).</w:t>
-      </w:r>
-    </w:p>
-    <w:p>
-      <w:pPr>
-        <w:pStyle w:val="BodyText"/>
-      </w:pPr>
-      <w:r>
-        <w:br w:type="textWrapping"/>
-      </w:r>
-      <w:r>
-        <w:t xml:space="preserve">Stomatal density (SD) was measured by directly counting stomata on the abaxial leaf surface under 40x magnification. Three leaf punches (4 mm</w:t>
-      </w:r>
-      <w:r>
-        <w:rPr>
-          <w:vertAlign w:val="superscript"/>
-        </w:rPr>
-        <w:t xml:space="preserve">2</w:t>
-      </w:r>
-      <w:r>
-        <w:t xml:space="preserve"> </w:t>
-      </w:r>
-      <w:r>
-        <w:t xml:space="preserve">diameter) were sampled across random locations on different pinnae from each individual. The number of stomata in each field of fiew were counted in three random regions on each of three leaf punches. The stomatal density for each indivudal is presented as the mean SD across all 9 sampled regions</w:t>
-      </w:r>
-    </w:p>
-    <w:p>
-      <w:pPr>
-        <w:pStyle w:val="BodyText"/>
-      </w:pPr>
-      <w:r>
-        <w:br w:type="textWrapping"/>
-      </w:r>
-      <w:r>
-        <w:t xml:space="preserve">Indiviudal images of stomata were directly photographed under 40x magnification (AmCcope FMA050) across all three leaf punches per individual. Stomatal length and width of both guard cells were calculated for 9 stomata for each individual using Image J. Stomatal size (SS) was calculated as guard cell length multipled by the combined width of each guard cell pair, as in</w:t>
-      </w:r>
-      <w:r>
-        <w:t xml:space="preserve"> </w:t>
-      </w:r>
-      <w:r>
-        <w:t xml:space="preserve">Franks &amp; Beerling (2009)</w:t>
-      </w:r>
-      <w:r>
-        <w:t xml:space="preserve">.</w:t>
-      </w:r>
-    </w:p>
-    <w:p>
-      <w:pPr>
-        <w:pStyle w:val="Heading2"/>
-      </w:pPr>
-      <w:bookmarkStart w:id="28" w:name="foliar-chemistry"/>
-      <w:bookmarkEnd w:id="28"/>
-      <w:r>
-        <w:t xml:space="preserve">Foliar chemistry</w:t>
-      </w:r>
-    </w:p>
-    <w:p>
-      <w:pPr>
-        <w:pStyle w:val="FirstParagraph"/>
-      </w:pPr>
-      <w:r>
-        <w:t xml:space="preserve">Subsamples of foliar tissue used for lamina area calculation were samples across muliple pinnae for each individual. These subsamples were dired to a constant mass and ground using a Wig-L-Bug (Sigma-Aldrich Co. St. Louis, USA).</w:t>
-      </w:r>
-    </w:p>
-    <w:p>
-      <w:pPr>
-        <w:pStyle w:val="BodyText"/>
-      </w:pPr>
-      <w:r>
-        <w:t xml:space="preserve">Nitrogen content and deltaC</w:t>
-      </w:r>
-      <w:r>
-        <w:rPr>
-          <w:vertAlign w:val="superscript"/>
-        </w:rPr>
-        <w:t xml:space="preserve">13</w:t>
-      </w:r>
-      <w:r>
-        <w:t xml:space="preserve"> </w:t>
-      </w:r>
-      <w:r>
-        <w:t xml:space="preserve">were measured using a</w:t>
-      </w:r>
-    </w:p>
-    <w:p>
-      <w:pPr>
-        <w:pStyle w:val="BodyText"/>
-      </w:pPr>
-      <w:r>
-        <w:t xml:space="preserve">by comparison with certified standards.</w:t>
-      </w:r>
-    </w:p>
-    <w:p>
-      <w:pPr>
-        <w:pStyle w:val="Heading2"/>
-      </w:pPr>
-      <w:bookmarkStart w:id="29" w:name="pressure-volume-curves"/>
-      <w:bookmarkEnd w:id="29"/>
-      <w:r>
-        <w:t xml:space="preserve">Pressure volume curves</w:t>
-      </w:r>
-    </w:p>
-    <w:p>
-      <w:pPr>
-        <w:pStyle w:val="FirstParagraph"/>
-      </w:pPr>
-      <w:r>
-        <w:t xml:space="preserve">We used a modified pressure–volume technique of Tyree and Hammel (1972) to estimate the following tissue-water relations: osmotic potential at full tissue hydration ( Ψ π , sat ), osmotic potential at the turgor loss point of tissues ( Ψ π , tlp ), bulk modulus of tissue elasticity ( ε ), and tissue-water capacitance ( C ). This method has been fully described by Davis and Mooney (1986).</w:t>
-      </w:r>
-    </w:p>
-    <w:p>
-      <w:pPr>
-        <w:pStyle w:val="BodyText"/>
-      </w:pPr>
-      <w:r>
-        <w:br w:type="textWrapping"/>
-      </w:r>
-      <w:r>
-        <w:t xml:space="preserve">For each pressure-volume curve we sampled top most intact pinnae for each fully hydrated frond. We generated pressure–volume curves by taking sequential water potential measurements ( Ψ ) as fronds air dried first in closed plastic bages (0-2 hrs) and then on a bench top. The fresh mass was recored immediately before and after each Ψ determination. Following each PV curve, samples were dried to a constant mass to calculate relative water content (RWC).</w:t>
-      </w:r>
-    </w:p>
-    <w:p>
-      <w:pPr>
-        <w:pStyle w:val="BodyText"/>
-      </w:pPr>
-      <w:r>
-        <w:br w:type="textWrapping"/>
-      </w:r>
-      <w:r>
-        <w:t xml:space="preserve">Lawren Sack’s = something here</w:t>
-      </w:r>
-      <w:r>
-        <w:t xml:space="preserve"> </w:t>
-      </w:r>
-      <w:r>
-        <w:t xml:space="preserve">To determine Ψπ, tlp , a plot of 1/ Ψ vs. RWC was generated, and the</w:t>
-      </w:r>
-      <w:r>
-        <w:t xml:space="preserve"> </w:t>
-      </w:r>
-      <w:r>
-        <w:t xml:space="preserve">point at which the graph linearized was taken as the Ψπ, tlp ( Davis and</w:t>
-      </w:r>
-      <w:r>
-        <w:t xml:space="preserve"> </w:t>
-      </w:r>
-      <w:r>
-        <w:t xml:space="preserve">Mooney, 1986 ). Ψπ, sat was determined by extending the regression line to the point where x = 0 (RWC =100). ε was determined from the slope m of the line of Ψpvs. RWC and the RWC at the turgor loss point (RWC°), such that ε= m RWC ° ,</w:t>
-      </w:r>
-      <w:r>
-        <w:t xml:space="preserve"> </w:t>
-      </w:r>
-      <w:r>
-        <w:t xml:space="preserve">and C was determined as the slope of RWC vs. Ψ ( Table 2 ).</w:t>
-      </w:r>
-    </w:p>
-    <w:p>
-      <w:pPr>
-        <w:pStyle w:val="Heading2"/>
-      </w:pPr>
-      <w:bookmarkStart w:id="30" w:name="statistical-analysis"/>
-      <w:bookmarkEnd w:id="30"/>
-      <w:r>
-        <w:t xml:space="preserve">Statistical analysis</w:t>
-      </w:r>
-    </w:p>
-    <w:p>
-      <w:pPr>
-        <w:pStyle w:val="FirstParagraph"/>
-      </w:pPr>
-      <w:r>
-        <w:t xml:space="preserve">Tests of allometric relationships between log-transformed biomass components were implemented using standardized major axis regression in the</w:t>
-      </w:r>
-      <w:r>
-        <w:t xml:space="preserve"> </w:t>
-      </w:r>
-      <w:r>
-        <w:t xml:space="preserve">‘</w:t>
-      </w:r>
-      <w:r>
-        <w:t xml:space="preserve">smatr</w:t>
-      </w:r>
-      <w:r>
-        <w:t xml:space="preserve">’</w:t>
-      </w:r>
-      <w:r>
-        <w:t xml:space="preserve"> </w:t>
-      </w:r>
-      <w:r>
-        <w:t xml:space="preserve">package in R</w:t>
-      </w:r>
-      <w:r>
-        <w:t xml:space="preserve"> </w:t>
-      </w:r>
-      <w:r>
-        <w:t xml:space="preserve">(</w:t>
-      </w:r>
-      <w:r>
-        <w:rPr>
-          <w:b/>
-        </w:rPr>
-        <w:t xml:space="preserve">???</w:t>
-      </w:r>
-      <w:r>
-        <w:t xml:space="preserve">)</w:t>
-      </w:r>
-      <w:r>
-        <w:t xml:space="preserve">. All tests of statistical significance were conducted at an</w:t>
-      </w:r>
-      <w:r>
-        <w:t xml:space="preserve"> </w:t>
-      </w:r>
-      <m:oMath>
-        <m:r>
-          <m:t>α</m:t>
-        </m:r>
-      </m:oMath>
-      <w:r>
-        <w:t xml:space="preserve"> </w:t>
-      </w:r>
-      <w:r>
-        <w:t xml:space="preserve">level of 0.05.</w:t>
+        <w:t xml:space="preserve">We would like to thank Juliette Bechard, Kathleen Bynon, Luke Calderaro and Alexandra Russell for their hard work in the field and in the lab. We would also like to thank Rodolfo Quiros Flores and Bernal Matarrita Carranza for their organizational support at each OTS field station.</w:t>
       </w:r>
     </w:p>
     <w:p>
       <w:pPr>
         <w:pStyle w:val="Heading1"/>
       </w:pPr>
-      <w:bookmarkStart w:id="31" w:name="results"/>
-      <w:bookmarkEnd w:id="31"/>
-      <w:r>
-        <w:t xml:space="preserve">Results</w:t>
-      </w:r>
-    </w:p>
-    <w:p>
-      <w:pPr>
-        <w:pStyle w:val="Heading2"/>
-      </w:pPr>
-      <w:bookmarkStart w:id="32" w:name="frond-morphology"/>
-      <w:bookmarkEnd w:id="32"/>
-      <w:r>
-        <w:t xml:space="preserve">Frond Morphology</w:t>
-      </w:r>
-    </w:p>
-    <w:p>
-      <w:pPr>
-        <w:pStyle w:val="FirstParagraph"/>
-      </w:pPr>
-      <w:r>
-        <w:t xml:space="preserve">No differences in lamina area, however, this depends on which model I choose (with or without niche x site interaction). There is a massive amount of variation tied up in species-specific differences. Stipes in terrestrial species are 56% longer than epiphytic or hemi-epiphytic species. Total frond length is 30% longer in terrestrial than epiphytic species, with hemi-epiphytic species as intermediates.</w:t>
-      </w:r>
-    </w:p>
-    <w:p>
-      <w:pPr>
-        <w:pStyle w:val="BodyText"/>
-      </w:pPr>
-      <w:r>
-        <w:t xml:space="preserve">Specific leaf area is 35% higher in terrestrials ferns compared to epiphytic ferns, with hemi-epiphytes as intermediates.</w:t>
-      </w:r>
-    </w:p>
-    <w:p>
-      <w:pPr>
-        <w:pStyle w:val="BodyText"/>
-      </w:pPr>
-      <w:r>
-        <w:t xml:space="preserve">Not surprising, but frond area-length relationships are strong across all fern species.</w:t>
-      </w:r>
-    </w:p>
-    <w:p>
-      <w:pPr>
-        <w:pStyle w:val="Heading2"/>
-      </w:pPr>
-      <w:bookmarkStart w:id="33" w:name="anatomical-traits-xylem-and-stomata"/>
-      <w:bookmarkEnd w:id="33"/>
-      <w:r>
-        <w:t xml:space="preserve">Anatomical traits (xylem and stomata)</w:t>
-      </w:r>
-    </w:p>
-    <w:p>
-      <w:pPr>
-        <w:pStyle w:val="FirstParagraph"/>
-      </w:pPr>
-      <w:r>
-        <w:t xml:space="preserve">Epiphytic and hemi-epiphytic species have 51% fewer stomata per given area than terrestrial species!</w:t>
-      </w:r>
-    </w:p>
-    <w:p>
-      <w:pPr>
-        <w:pStyle w:val="Heading2"/>
-      </w:pPr>
-      <w:bookmarkStart w:id="34" w:name="foliar-chemistry-1"/>
-      <w:bookmarkEnd w:id="34"/>
-      <w:r>
-        <w:t xml:space="preserve">Foliar Chemistry</w:t>
-      </w:r>
-    </w:p>
-    <w:p>
-      <w:pPr>
-        <w:pStyle w:val="FirstParagraph"/>
-      </w:pPr>
-      <w:r>
-        <w:t xml:space="preserve">Foliar nitrogen is 29.8% lower in epiphytes compared to other groupgs</w:t>
-      </w:r>
-    </w:p>
-    <w:p>
-      <w:pPr>
-        <w:pStyle w:val="BodyText"/>
-      </w:pPr>
-      <w:r>
-        <w:t xml:space="preserve">Foliar nitrogen and lma relationships differ between habitat groups</w:t>
-      </w:r>
-    </w:p>
-    <w:p>
-      <w:pPr>
-        <w:pStyle w:val="BodyText"/>
-      </w:pPr>
-      <w:r>
-        <w:t xml:space="preserve">Mean foliar</w:t>
-      </w:r>
-      <w:r>
-        <w:t xml:space="preserve"> </w:t>
-      </w:r>
-      <m:oMath>
-        <m:r>
-          <m:t>δ</m:t>
-        </m:r>
-      </m:oMath>
-      <w:r>
-        <w:rPr>
-          <w:vertAlign w:val="superscript"/>
-        </w:rPr>
-        <w:t xml:space="preserve">13</w:t>
-      </w:r>
-      <w:r>
-        <w:t xml:space="preserve">C for epiphytes is -34.4‰ compared with -32.5‰ for terrestrial + hemi-epiphytes. These is also a significant site effect. Is this relevant?</w:t>
-      </w:r>
-    </w:p>
-    <w:p>
-      <w:pPr>
-        <w:pStyle w:val="BodyText"/>
-      </w:pPr>
-      <w:r>
-        <w:t xml:space="preserve">I had to perform a little data mining to get this result. I dropped one epiphytic species with way to variable data (400-800 mg m</w:t>
-      </w:r>
-      <w:r>
-        <w:rPr>
-          <w:vertAlign w:val="superscript"/>
-        </w:rPr>
-        <w:t xml:space="preserve">-2</w:t>
-      </w:r>
-      <w:r>
-        <w:t xml:space="preserve">) and a few outliers. Not sure how meaningful these differences are.</w:t>
-      </w:r>
-    </w:p>
-    <w:p>
-      <w:pPr>
-        <w:pStyle w:val="Heading2"/>
-      </w:pPr>
-      <w:bookmarkStart w:id="35" w:name="foliar-hydraulic-traits"/>
-      <w:bookmarkEnd w:id="35"/>
-      <w:r>
-        <w:t xml:space="preserve">Foliar Hydraulic Traits</w:t>
-      </w:r>
-    </w:p>
-    <w:p>
-      <w:pPr>
-        <w:pStyle w:val="Heading1"/>
-      </w:pPr>
-      <w:bookmarkStart w:id="36" w:name="discussion"/>
-      <w:bookmarkEnd w:id="36"/>
-      <w:r>
-        <w:t xml:space="preserve">Discussion</w:t>
-      </w:r>
-    </w:p>
-    <w:p>
-      <w:pPr>
-        <w:pStyle w:val="FirstParagraph"/>
-      </w:pPr>
-      <w:r>
-        <w:t xml:space="preserve">(Brodribb 2017): A passive linkage between leaf water status and guard cell turgor observed in extant basal vascular plants appears to be sufficient to prevent xylem cavitation during diurnal changes in evaporative demand (Martins et al., 2015). However, without more sophisticated mechanisms to reduce guard cell turgor and produce complete stomatal closure, it has been hypothesized that passive closure does not provide a sufficiently tight stomatal seal capable of preventing ferns and lycophytes from rapidly reaching critical leaf water potentials when soil water is depleted during drought (McAdam and Brodribb, 2013). As a result, ferns and lycophytes in dry environments rely on either a high plant capacitance or low stomatal density (McAdam and Brodribb, 2013), desiccation tolerance (Hietz, 2010), and in some cases, rather cavitation-resistant xylem (Baer et al., 2016).</w:t>
-      </w:r>
-      <w:r>
-        <w:br w:type="textWrapping"/>
-      </w:r>
-      <w:r>
-        <w:t xml:space="preserve">We foudn that cavaitaion-resistant xylem where not the case here (see review too)</w:t>
-      </w:r>
-    </w:p>
-    <w:p>
-      <w:pPr>
-        <w:pStyle w:val="Heading1"/>
-      </w:pPr>
-      <w:bookmarkStart w:id="37" w:name="acknowledgements"/>
-      <w:bookmarkEnd w:id="37"/>
-      <w:r>
-        <w:t xml:space="preserve">Acknowledgements</w:t>
-      </w:r>
-    </w:p>
-    <w:p>
-      <w:pPr>
-        <w:pStyle w:val="FirstParagraph"/>
-      </w:pPr>
-      <w:r>
-        <w:t xml:space="preserve">We would like to thank Juliette Bechard, Kathleen Bynon, Luke Calderaro and Alexandra Russell for their hard work in the field and in the lab. We would also like to thank Rodolfo Quiros Flores and Bernal Matarrita Carranza for their organizational support at each OTS field station.</w:t>
-      </w:r>
-    </w:p>
-    <w:p>
-      <w:pPr>
-        <w:pStyle w:val="Heading1"/>
-      </w:pPr>
       <w:bookmarkStart w:id="38" w:name="bibliography"/>
+      <w:r>
+        <w:t xml:space="preserve">Bibliography</w:t>
+      </w:r>
       <w:bookmarkEnd w:id="38"/>
-      <w:r>
-        <w:t xml:space="preserve">Bibliography</w:t>
-      </w:r>
-    </w:p>
+    </w:p>
+    <w:bookmarkStart w:id="42" w:name="refs"/>
+    <w:bookmarkStart w:id="39" w:name="ref-franks_maximum_2009"/>
     <w:p>
       <w:pPr>
         <w:pStyle w:val="Bibliography"/>
@@ -1018,6 +1693,8 @@
         <w:t xml:space="preserve">: 10343–10347.</w:t>
       </w:r>
     </w:p>
+    <w:bookmarkEnd w:id="39"/>
+    <w:bookmarkStart w:id="40" w:name="ref-gentry_four_1993"/>
     <w:p>
       <w:pPr>
         <w:pStyle w:val="Bibliography"/>
@@ -1057,6 +1734,8 @@
         <w:t xml:space="preserve">. Yale University Press.</w:t>
       </w:r>
     </w:p>
+    <w:bookmarkEnd w:id="40"/>
+    <w:bookmarkStart w:id="41" w:name="ref-holdridge_life_1967"/>
     <w:p>
       <w:pPr>
         <w:pStyle w:val="Bibliography"/>
@@ -1093,8 +1772,10 @@
         <w:t xml:space="preserve">Life zone ecology.</w:t>
       </w:r>
     </w:p>
+    <w:bookmarkEnd w:id="41"/>
+    <w:bookmarkEnd w:id="42"/>
     <w:sectPr>
-      <w:footerReference w:type="default" r:id="rId8"/>
+      <w:footerReference w:type="default" r:id="rId9"/>
       <w:pgSz w:w="12240" w:h="15840"/>
       <w:pgMar w:top="1440" w:right="1440" w:bottom="1440" w:left="1440" w:header="720" w:footer="720" w:gutter="0"/>
       <w:lnNumType w:countBy="1" w:restart="continuous"/>
@@ -1103,6 +1784,10 @@
     </w:sectPr>
   </w:body>
 </w:document>
+</file>
+
+<file path=word/comments.xml><?xml version="1.0" encoding="utf-8"?>
+<w:comments xmlns:w="http://schemas.openxmlformats.org/wordprocessingml/2006/main" xmlns:m="http://schemas.openxmlformats.org/officeDocument/2006/math" xmlns:r="http://schemas.openxmlformats.org/officeDocument/2006/relationships" xmlns:o="urn:schemas-microsoft-com:office:office" xmlns:v="urn:schemas-microsoft-com:vml" xmlns:w10="urn:schemas-microsoft-com:office:word" xmlns:a="http://schemas.openxmlformats.org/drawingml/2006/main" xmlns:pic="http://schemas.openxmlformats.org/drawingml/2006/picture" xmlns:wp="http://schemas.openxmlformats.org/drawingml/2006/wordprocessingDrawing"/>
 </file>
 
 <file path=word/footer1.xml><?xml version="1.0" encoding="utf-8"?>
@@ -1456,7 +2141,7 @@
     </w:lvl>
   </w:abstractNum>
   <w:abstractNum w:abstractNumId="990">
-    <w:nsid w:val="be98cf0f"/>
+    <w:nsid w:val="2c1ae401"/>
     <w:multiLevelType w:val="multilevel"/>
     <w:lvl w:ilvl="0">
       <w:numFmt w:val="bullet"/>
@@ -1535,9 +2220,31 @@
         <w:ind w:left="4800" w:hanging="480"/>
       </w:pPr>
     </w:lvl>
+    <w:lvl w:ilvl="7">
+      <w:numFmt w:val="bullet"/>
+      <w:lvlText w:val=" "/>
+      <w:lvlJc w:val="left"/>
+      <w:pPr>
+        <w:tabs>
+          <w:tab w:val="num" w:pos="5040"/>
+        </w:tabs>
+        <w:ind w:left="5520" w:hanging="480"/>
+      </w:pPr>
+    </w:lvl>
+    <w:lvl w:ilvl="8">
+      <w:numFmt w:val="bullet"/>
+      <w:lvlText w:val=" "/>
+      <w:lvlJc w:val="left"/>
+      <w:pPr>
+        <w:tabs>
+          <w:tab w:val="num" w:pos="5760"/>
+        </w:tabs>
+        <w:ind w:left="6240" w:hanging="480"/>
+      </w:pPr>
+    </w:lvl>
   </w:abstractNum>
   <w:abstractNum w:abstractNumId="991">
-    <w:nsid w:val="2694af88"/>
+    <w:nsid w:val="ea454b4c"/>
     <w:multiLevelType w:val="multilevel"/>
     <w:lvl w:ilvl="0">
       <w:numFmt w:val="bullet"/>
@@ -1614,6 +2321,28 @@
           <w:tab w:val="num" w:pos="4320"/>
         </w:tabs>
         <w:ind w:left="4800" w:hanging="480"/>
+      </w:pPr>
+    </w:lvl>
+    <w:lvl w:ilvl="7">
+      <w:numFmt w:val="bullet"/>
+      <w:lvlText w:val="–"/>
+      <w:lvlJc w:val="left"/>
+      <w:pPr>
+        <w:tabs>
+          <w:tab w:val="num" w:pos="5040"/>
+        </w:tabs>
+        <w:ind w:left="5520" w:hanging="480"/>
+      </w:pPr>
+    </w:lvl>
+    <w:lvl w:ilvl="8">
+      <w:numFmt w:val="bullet"/>
+      <w:lvlText w:val="•"/>
+      <w:lvlJc w:val="left"/>
+      <w:pPr>
+        <w:tabs>
+          <w:tab w:val="num" w:pos="5760"/>
+        </w:tabs>
+        <w:ind w:left="6240" w:hanging="480"/>
       </w:pPr>
     </w:lvl>
   </w:abstractNum>

</xml_diff>

<commit_message>
stats and figures and results
</commit_message>
<xml_diff>
--- a/manuscript/leafwater_manuscript.docx
+++ b/manuscript/leafwater_manuscript.docx
@@ -275,17 +275,6 @@
     </w:p>
     <w:p>
       <w:pPr>
-        <w:numPr>
-          <w:numId w:val="1001"/>
-          <w:ilvl w:val="0"/>
-        </w:numPr>
-      </w:pPr>
-      <w:r>
-        <w:t xml:space="preserve">Paragraph: microhabitat differences</w:t>
-      </w:r>
-    </w:p>
-    <w:p>
-      <w:pPr>
         <w:pStyle w:val="Compact"/>
         <w:numPr>
           <w:numId w:val="1002"/>
@@ -293,26 +282,97 @@
         </w:numPr>
       </w:pPr>
       <w:r>
-        <w:t xml:space="preserve">terrestrial vs epiphytes (cardelus)</w:t>
+        <w:t xml:space="preserve">Following the rise of angiosperms, a major radiation event in ferns occurred in the Cretaceous period, leading to diversification and proliferation of modern fern taxa</w:t>
+      </w:r>
+      <w:r>
+        <w:t xml:space="preserve"> </w:t>
+      </w:r>
+      <w:r>
+        <w:t xml:space="preserve">(</w:t>
+      </w:r>
+      <w:r>
+        <w:rPr>
+          <w:b/>
+        </w:rPr>
+        <w:t xml:space="preserve">???</w:t>
+      </w:r>
+      <w:r>
+        <w:t xml:space="preserve">)</w:t>
+      </w:r>
+      <w:r>
+        <w:t xml:space="preserve">. Globally, fern species continue to adapt and thrive in shaded understory environments. Part of this recent Cretaceous radiation event in ferns (polypods), however, included oppourtunistic diversification into more complex ecological niches provided by now dominant angiosperm canopies</w:t>
+      </w:r>
+      <w:r>
+        <w:t xml:space="preserve"> </w:t>
+      </w:r>
+      <w:r>
+        <w:t xml:space="preserve">(</w:t>
+      </w:r>
+      <w:r>
+        <w:rPr>
+          <w:b/>
+        </w:rPr>
+        <w:t xml:space="preserve">???</w:t>
+      </w:r>
+      <w:r>
+        <w:t xml:space="preserve">)</w:t>
+      </w:r>
+      <w:r>
+        <w:t xml:space="preserve">. Consquently, one clade of ferns (Euploypoid I) has largely radiated into epiphytic niches, while a sister clade (Eupolypoid II) remained and diversified on the forest floor in tropical ecosystems (Watkins 2012).</w:t>
+      </w:r>
+    </w:p>
+    <w:p>
+      <w:pPr>
+        <w:numPr>
+          <w:numId w:val="1001"/>
+          <w:ilvl w:val="0"/>
+        </w:numPr>
+      </w:pPr>
+      <w:r>
+        <w:t xml:space="preserve">Paragraph: microhabitat differences</w:t>
       </w:r>
     </w:p>
     <w:p>
       <w:pPr>
         <w:pStyle w:val="Compact"/>
         <w:numPr>
-          <w:numId w:val="1002"/>
+          <w:numId w:val="1003"/>
           <w:ilvl w:val="1"/>
         </w:numPr>
       </w:pPr>
       <w:r>
-        <w:t xml:space="preserve">Within forests, epiphytes grow at many levels. Some are restricted to the dark understory, whereas others grow on the exposed twigs of emergent tree (Watkins 2012)</w:t>
+        <w:t xml:space="preserve">terrestrial vs epiphytes (cardelus)</w:t>
       </w:r>
     </w:p>
     <w:p>
       <w:pPr>
         <w:pStyle w:val="Compact"/>
         <w:numPr>
-          <w:numId w:val="1002"/>
+          <w:numId w:val="1003"/>
+          <w:ilvl w:val="1"/>
+        </w:numPr>
+      </w:pPr>
+      <w:r>
+        <w:t xml:space="preserve">Within forests, epiphytes grow at many levels. Some are restricted to the dark understory, whereas others grow on the exposed twigs of emergent tree (Watkins 2012).</w:t>
+      </w:r>
+    </w:p>
+    <w:p>
+      <w:pPr>
+        <w:pStyle w:val="Compact"/>
+        <w:numPr>
+          <w:numId w:val="1003"/>
+          <w:ilvl w:val="1"/>
+        </w:numPr>
+      </w:pPr>
+      <w:r>
+        <w:t xml:space="preserve">As non-parasites, epiphyitc plants face a variety of ecological stressors, regardless of canopy position, that drive selection of functional traits key across their life history.</w:t>
+      </w:r>
+    </w:p>
+    <w:p>
+      <w:pPr>
+        <w:pStyle w:val="Compact"/>
+        <w:numPr>
+          <w:numId w:val="1003"/>
           <w:ilvl w:val="1"/>
         </w:numPr>
       </w:pPr>
@@ -336,23 +396,78 @@
       <w:pPr>
         <w:pStyle w:val="Compact"/>
         <w:numPr>
-          <w:numId w:val="1003"/>
-          <w:ilvl w:val="1"/>
-        </w:numPr>
-      </w:pPr>
-      <w:r>
-        <w:t xml:space="preserve">With tropical ferns, there is a fundamental evolutionary clade where one clade of ferns (Euploypoid I) had predomintaley radiated into epiphytic nihces, while a sister clade (Eupolypoid II) has mostly diversified on the forest floor (Watkins 2012).</w:t>
-      </w:r>
-    </w:p>
-    <w:p>
-      <w:pPr>
-        <w:numPr>
           <w:numId w:val="1001"/>
           <w:ilvl w:val="0"/>
         </w:numPr>
       </w:pPr>
       <w:r>
-        <w:t xml:space="preserve">Previous works by Zhang shows how certain traits influence gas exchange however, what lead to these initial success is unclear (water status)</w:t>
+        <w:t xml:space="preserve">A host of studies reveal how anatomical traits directly influence physiology in ferns in a manner that is functionally different from seed plants (</w:t>
+      </w:r>
+      <w:r>
+        <w:t xml:space="preserve">(</w:t>
+      </w:r>
+      <w:r>
+        <w:rPr>
+          <w:b/>
+        </w:rPr>
+        <w:t xml:space="preserve">???</w:t>
+      </w:r>
+      <w:r>
+        <w:t xml:space="preserve">)</w:t>
+      </w:r>
+      <w:r>
+        <w:t xml:space="preserve">,</w:t>
+      </w:r>
+      <w:r>
+        <w:t xml:space="preserve"> </w:t>
+      </w:r>
+      <w:r>
+        <w:t xml:space="preserve">(</w:t>
+      </w:r>
+      <w:r>
+        <w:rPr>
+          <w:b/>
+        </w:rPr>
+        <w:t xml:space="preserve">???</w:t>
+      </w:r>
+      <w:r>
+        <w:t xml:space="preserve">)</w:t>
+      </w:r>
+      <w:r>
+        <w:t xml:space="preserve">,</w:t>
+      </w:r>
+      <w:r>
+        <w:t xml:space="preserve"> </w:t>
+      </w:r>
+      <w:r>
+        <w:t xml:space="preserve">(</w:t>
+      </w:r>
+      <w:r>
+        <w:rPr>
+          <w:b/>
+        </w:rPr>
+        <w:t xml:space="preserve">???</w:t>
+      </w:r>
+      <w:r>
+        <w:t xml:space="preserve">)</w:t>
+      </w:r>
+      <w:r>
+        <w:t xml:space="preserve"> </w:t>
+      </w:r>
+      <w:r>
+        <w:t xml:space="preserve">(</w:t>
+      </w:r>
+      <w:r>
+        <w:rPr>
+          <w:b/>
+        </w:rPr>
+        <w:t xml:space="preserve">???</w:t>
+      </w:r>
+      <w:r>
+        <w:t xml:space="preserve">)</w:t>
+      </w:r>
+      <w:r>
+        <w:t xml:space="preserve">).</w:t>
       </w:r>
     </w:p>
     <w:p>
@@ -364,31 +479,22 @@
         </w:numPr>
       </w:pPr>
       <w:r>
-        <w:t xml:space="preserve">Paragraph: water relations and stomata</w:t>
-      </w:r>
-    </w:p>
-    <w:p>
-      <w:pPr>
-        <w:pStyle w:val="Compact"/>
-        <w:numPr>
-          <w:numId w:val="1004"/>
-          <w:ilvl w:val="1"/>
-        </w:numPr>
-      </w:pPr>
-      <w:r>
-        <w:t xml:space="preserve">Terrestrial ferns may have reduced water use efficiency, which would be consistent with Brodribb and McAdam’s hypothesis of inefficient stomatal control.</w:t>
-      </w:r>
-    </w:p>
-    <w:p>
-      <w:pPr>
-        <w:pStyle w:val="Compact"/>
-        <w:numPr>
-          <w:numId w:val="1004"/>
-          <w:ilvl w:val="1"/>
-        </w:numPr>
-      </w:pPr>
-      <w:r>
-        <w:t xml:space="preserve">if stomata are regulated by leaf water status, what traits related to water relations allows ferns to succeed.</w:t>
+        <w:t xml:space="preserve">includes drought tolerance in gametophyte life stage, in both life stages</w:t>
+      </w:r>
+      <w:r>
+        <w:t xml:space="preserve"> </w:t>
+      </w:r>
+      <w:r>
+        <w:t xml:space="preserve">(</w:t>
+      </w:r>
+      <w:r>
+        <w:rPr>
+          <w:b/>
+        </w:rPr>
+        <w:t xml:space="preserve">???</w:t>
+      </w:r>
+      <w:r>
+        <w:t xml:space="preserve">)</w:t>
       </w:r>
     </w:p>
     <w:p>
@@ -400,7 +506,30 @@
         </w:numPr>
       </w:pPr>
       <w:r>
-        <w:t xml:space="preserve">Paragraph: this study seeks…</w:t>
+        <w:t xml:space="preserve">It appears likely that the canalization of stomatal traits…</w:t>
+      </w:r>
+    </w:p>
+    <w:p>
+      <w:pPr>
+        <w:numPr>
+          <w:numId w:val="1001"/>
+          <w:ilvl w:val="0"/>
+        </w:numPr>
+      </w:pPr>
+      <w:r>
+        <w:t xml:space="preserve">Regardless, epiphytic ferns span a vast arraw of micrhabitats that will undergo a suite of environmental stresses (high light, high ph, limited water) that should….</w:t>
+      </w:r>
+    </w:p>
+    <w:p>
+      <w:pPr>
+        <w:pStyle w:val="Compact"/>
+        <w:numPr>
+          <w:numId w:val="1001"/>
+          <w:ilvl w:val="0"/>
+        </w:numPr>
+      </w:pPr>
+      <w:r>
+        <w:t xml:space="preserve">Paragraph: water relations and strucutre</w:t>
       </w:r>
     </w:p>
     <w:p>
@@ -412,7 +541,25 @@
         </w:numPr>
       </w:pPr>
       <w:r>
-        <w:t xml:space="preserve">looking within E1 and E2 at traits related to water relations</w:t>
+        <w:t xml:space="preserve">As water transport in ferns occurs exclusively through primary vascular tissue, wrapped in discrete bundles that can span the entire frond</w:t>
+      </w:r>
+      <w:r>
+        <w:t xml:space="preserve"> </w:t>
+      </w:r>
+      <w:r>
+        <w:t xml:space="preserve">(</w:t>
+      </w:r>
+      <w:r>
+        <w:rPr>
+          <w:b/>
+        </w:rPr>
+        <w:t xml:space="preserve">???</w:t>
+      </w:r>
+      <w:r>
+        <w:t xml:space="preserve">)</w:t>
+      </w:r>
+      <w:r>
+        <w:t xml:space="preserve">…</w:t>
       </w:r>
     </w:p>
     <w:p>
@@ -424,7 +571,82 @@
         </w:numPr>
       </w:pPr>
       <w:r>
-        <w:t xml:space="preserve">hemi as intermediaries?</w:t>
+        <w:t xml:space="preserve">Terrestrial ferns may have reduced water use efficiency, which would be consistent with Brodribb and McAdam’s hypothesis of inefficient stomatal control.</w:t>
+      </w:r>
+    </w:p>
+    <w:p>
+      <w:pPr>
+        <w:pStyle w:val="Compact"/>
+        <w:numPr>
+          <w:numId w:val="1005"/>
+          <w:ilvl w:val="1"/>
+        </w:numPr>
+      </w:pPr>
+      <w:r>
+        <w:t xml:space="preserve">if stomata are regulated by leaf water status, what traits related to water relations allows ferns to succeed.</w:t>
+      </w:r>
+      <w:r>
+        <w:t xml:space="preserve"> </w:t>
+      </w:r>
+      <w:r>
+        <w:t xml:space="preserve">+The evolution of xylem and that of stomata are</w:t>
+      </w:r>
+      <w:r>
+        <w:t xml:space="preserve"> </w:t>
+      </w:r>
+      <w:r>
+        <w:t xml:space="preserve">tightly interconnected (Sperry, 2004). (read) -</w:t>
+      </w:r>
+    </w:p>
+    <w:p>
+      <w:pPr>
+        <w:pStyle w:val="Compact"/>
+        <w:numPr>
+          <w:numId w:val="1001"/>
+          <w:ilvl w:val="0"/>
+        </w:numPr>
+      </w:pPr>
+      <w:r>
+        <w:t xml:space="preserve">Paragraph: this study seeks…</w:t>
+      </w:r>
+    </w:p>
+    <w:p>
+      <w:pPr>
+        <w:pStyle w:val="Compact"/>
+        <w:numPr>
+          <w:numId w:val="1006"/>
+          <w:ilvl w:val="1"/>
+        </w:numPr>
+      </w:pPr>
+      <w:r>
+        <w:t xml:space="preserve">looking within E1 and E2 at traits related to water relations</w:t>
+      </w:r>
+    </w:p>
+    <w:p>
+      <w:pPr>
+        <w:pStyle w:val="Compact"/>
+        <w:numPr>
+          <w:numId w:val="1006"/>
+          <w:ilvl w:val="1"/>
+        </w:numPr>
+      </w:pPr>
+      <w:r>
+        <w:t xml:space="preserve">hemi as intermediaries? hemiepiphytic species begin life as epiphytes and transform into hemiepiphytes by eventually developing terrestrial root systems</w:t>
+      </w:r>
+      <w:r>
+        <w:t xml:space="preserve"> </w:t>
+      </w:r>
+      <w:r>
+        <w:t xml:space="preserve">(</w:t>
+      </w:r>
+      <w:r>
+        <w:rPr>
+          <w:b/>
+        </w:rPr>
+        <w:t xml:space="preserve">???</w:t>
+      </w:r>
+      <w:r>
+        <w:t xml:space="preserve">)</w:t>
       </w:r>
     </w:p>
     <w:p>
@@ -604,7 +826,7 @@
         <w:pStyle w:val="BodyText"/>
       </w:pPr>
       <w:r>
-        <w:t xml:space="preserve">Total xylem vascular area (mm</w:t>
+        <w:t xml:space="preserve">Stipes measured for vulnerability to cavitation were transversely sectioned by hand using razorblade. Stipes were sectioned at the distal end, where conduit resistivity impacts hydraulic conductivity the most. Sections were stained in toluidine blue and then mounted in glycerine on microscope slides. Each section was photographed using a light microscope mounted with a digital camera (Amscope FMA050). Section photographs were anatomically analyzed using ImageJ (National Institutes of Health, Bethesda, ML, USA). Total xylem vascular area (mm</w:t>
       </w:r>
       <w:r>
         <w:rPr>
@@ -613,7 +835,7 @@
         <w:t xml:space="preserve">2</w:t>
       </w:r>
       <w:r>
-        <w:t xml:space="preserve">) was determined for stipe segments from hand cross-sections. Each cross section was stained with toluene blue and then photographed under 40x magnification. Total xylem vascular area was determined by measuring the area of all xylem element for each vascular bundle within a stipe cross section. Images were analyzed using Image J software (National Institutes of Health, Bethesda Maryland, USA). Huber values (HV) were calculated as the ratio of the xylem vascular area to the supported lamina area for each individual.</w:t>
+        <w:t xml:space="preserve">) was considered the conduit lumen area and the wall area for all xylem in each cross section.</w:t>
       </w:r>
     </w:p>
     <w:p>
@@ -897,16 +1119,7 @@
         <w:t xml:space="preserve"> </w:t>
       </w:r>
       <w:r>
-        <w:t xml:space="preserve">(</w:t>
-      </w:r>
-      <w:r>
-        <w:rPr>
-          <w:b/>
-        </w:rPr>
-        <w:t xml:space="preserve">???</w:t>
-      </w:r>
-      <w:r>
-        <w:t xml:space="preserve">)</w:t>
+        <w:t xml:space="preserve">(Lenth, 2018)</w:t>
       </w:r>
       <w:r>
         <w:t xml:space="preserve"> </w:t>
@@ -1695,16 +1908,22 @@
         <w:t xml:space="preserve"> </w:t>
       </w:r>
       <w:r>
-        <w:t xml:space="preserve">(</w:t>
-      </w:r>
-      <w:r>
-        <w:rPr>
-          <w:b/>
-        </w:rPr>
-        <w:t xml:space="preserve">???</w:t>
-      </w:r>
-      <w:r>
-        <w:t xml:space="preserve">)</w:t>
+        <w:t xml:space="preserve">Bartlett</w:t>
+      </w:r>
+      <w:r>
+        <w:t xml:space="preserve"> </w:t>
+      </w:r>
+      <w:r>
+        <w:rPr>
+          <w:i/>
+        </w:rPr>
+        <w:t xml:space="preserve">et al.</w:t>
+      </w:r>
+      <w:r>
+        <w:t xml:space="preserve"> </w:t>
+      </w:r>
+      <w:r>
+        <w:t xml:space="preserve">(2012)</w:t>
       </w:r>
       <w:r>
         <w:t xml:space="preserve">).</w:t>
@@ -1761,7 +1980,7 @@
       <w:pPr>
         <w:pStyle w:val="Compact"/>
         <w:numPr>
-          <w:numId w:val="1006"/>
+          <w:numId w:val="1007"/>
           <w:ilvl w:val="0"/>
         </w:numPr>
       </w:pPr>
@@ -1773,7 +1992,7 @@
       <w:pPr>
         <w:pStyle w:val="Compact"/>
         <w:numPr>
-          <w:numId w:val="1006"/>
+          <w:numId w:val="1007"/>
           <w:ilvl w:val="0"/>
         </w:numPr>
       </w:pPr>
@@ -1785,7 +2004,7 @@
       <w:pPr>
         <w:pStyle w:val="Compact"/>
         <w:numPr>
-          <w:numId w:val="1006"/>
+          <w:numId w:val="1007"/>
           <w:ilvl w:val="0"/>
         </w:numPr>
       </w:pPr>
@@ -1797,7 +2016,7 @@
       <w:pPr>
         <w:pStyle w:val="Compact"/>
         <w:numPr>
-          <w:numId w:val="1006"/>
+          <w:numId w:val="1007"/>
           <w:ilvl w:val="0"/>
         </w:numPr>
       </w:pPr>
@@ -1883,6 +2102,67 @@
       <w:r>
         <w:drawing>
           <wp:inline>
+            <wp:extent cx="5943600" cy="3566160"/>
+            <wp:effectExtent b="0" l="0" r="0" t="0"/>
+            <wp:docPr descr="" title="" id="1" name="Picture"/>
+            <a:graphic>
+              <a:graphicData uri="http://schemas.openxmlformats.org/drawingml/2006/picture">
+                <pic:pic>
+                  <pic:nvPicPr>
+                    <pic:cNvPr descr="leafwater_manuscript_files/figure-docx/stipe-1.png" id="0" name="Picture"/>
+                    <pic:cNvPicPr>
+                      <a:picLocks noChangeArrowheads="1" noChangeAspect="1"/>
+                    </pic:cNvPicPr>
+                  </pic:nvPicPr>
+                  <pic:blipFill>
+                    <a:blip r:embed="rId40"/>
+                    <a:stretch>
+                      <a:fillRect/>
+                    </a:stretch>
+                  </pic:blipFill>
+                  <pic:spPr bwMode="auto">
+                    <a:xfrm>
+                      <a:off x="0" y="0"/>
+                      <a:ext cx="5943600" cy="3566160"/>
+                    </a:xfrm>
+                    <a:prstGeom prst="rect">
+                      <a:avLst/>
+                    </a:prstGeom>
+                    <a:noFill/>
+                    <a:ln w="9525">
+                      <a:noFill/>
+                      <a:headEnd/>
+                      <a:tailEnd/>
+                    </a:ln>
+                  </pic:spPr>
+                </pic:pic>
+              </a:graphicData>
+            </a:graphic>
+          </wp:inline>
+        </w:drawing>
+      </w:r>
+      <w:r>
+        <w:t xml:space="preserve"> </w:t>
+      </w:r>
+      <w:r>
+        <w:t xml:space="preserve">Figure 2. Stipe length and xylem anatomy define water supply.</w:t>
+      </w:r>
+    </w:p>
+    <w:p>
+      <w:pPr>
+        <w:pStyle w:val="BodyText"/>
+      </w:pPr>
+      <w:r>
+        <w:br w:type="textWrapping"/>
+      </w:r>
+    </w:p>
+    <w:p>
+      <w:pPr>
+        <w:pStyle w:val="BodyText"/>
+      </w:pPr>
+      <w:r>
+        <w:drawing>
+          <wp:inline>
             <wp:extent cx="5943600" cy="5943600"/>
             <wp:effectExtent b="0" l="0" r="0" t="0"/>
             <wp:docPr descr="" title="" id="1" name="Picture"/>
@@ -1896,7 +2176,7 @@
                     </pic:cNvPicPr>
                   </pic:nvPicPr>
                   <pic:blipFill>
-                    <a:blip r:embed="rId40"/>
+                    <a:blip r:embed="rId41"/>
                     <a:stretch>
                       <a:fillRect/>
                     </a:stretch>
@@ -1926,60 +2206,7 @@
         <w:t xml:space="preserve"> </w:t>
       </w:r>
       <w:r>
-        <w:t xml:space="preserve">Figure 2. Shifts in LMA between life forms alters relationships with nitrogen and water use efficiency</w:t>
-      </w:r>
-    </w:p>
-    <w:p>
-      <w:pPr>
-        <w:pStyle w:val="BodyText"/>
-      </w:pPr>
-      <w:r>
-        <w:drawing>
-          <wp:inline>
-            <wp:extent cx="5943600" cy="3566160"/>
-            <wp:effectExtent b="0" l="0" r="0" t="0"/>
-            <wp:docPr descr="" title="" id="1" name="Picture"/>
-            <a:graphic>
-              <a:graphicData uri="http://schemas.openxmlformats.org/drawingml/2006/picture">
-                <pic:pic>
-                  <pic:nvPicPr>
-                    <pic:cNvPr descr="leafwater_manuscript_files/figure-docx/stipe-1.png" id="0" name="Picture"/>
-                    <pic:cNvPicPr>
-                      <a:picLocks noChangeArrowheads="1" noChangeAspect="1"/>
-                    </pic:cNvPicPr>
-                  </pic:nvPicPr>
-                  <pic:blipFill>
-                    <a:blip r:embed="rId41"/>
-                    <a:stretch>
-                      <a:fillRect/>
-                    </a:stretch>
-                  </pic:blipFill>
-                  <pic:spPr bwMode="auto">
-                    <a:xfrm>
-                      <a:off x="0" y="0"/>
-                      <a:ext cx="5943600" cy="3566160"/>
-                    </a:xfrm>
-                    <a:prstGeom prst="rect">
-                      <a:avLst/>
-                    </a:prstGeom>
-                    <a:noFill/>
-                    <a:ln w="9525">
-                      <a:noFill/>
-                      <a:headEnd/>
-                      <a:tailEnd/>
-                    </a:ln>
-                  </pic:spPr>
-                </pic:pic>
-              </a:graphicData>
-            </a:graphic>
-          </wp:inline>
-        </w:drawing>
-      </w:r>
-      <w:r>
-        <w:t xml:space="preserve"> </w:t>
-      </w:r>
-      <w:r>
-        <w:t xml:space="preserve">Figure 3. Stipe length and xylem anatomy define water supply.</w:t>
+        <w:t xml:space="preserve">Figure 3. Shifts in LMA between life forms alters relationships with nitrogen and water use efficiency</w:t>
       </w:r>
     </w:p>
     <w:p>
@@ -2362,13 +2589,85 @@
     </w:p>
     <w:p>
       <w:pPr>
+        <w:pStyle w:val="Heading2"/>
+      </w:pPr>
+      <w:bookmarkStart w:id="50" w:name="Xa710c3b15b7ed8c298efba60981ece5b5b22afd"/>
+      <w:r>
+        <w:t xml:space="preserve">Do biomechanical relationships define water transport capacity?</w:t>
+      </w:r>
+      <w:bookmarkEnd w:id="50"/>
+    </w:p>
+    <w:p>
+      <w:pPr>
+        <w:numPr>
+          <w:numId w:val="1008"/>
+          <w:ilvl w:val="0"/>
+        </w:numPr>
+      </w:pPr>
+      <w:r>
+        <w:t xml:space="preserve">Differences in slopes of scaling realtionships between epiphyitc and terrestrial (more than with phyloegny) ferns have been detected with LMA and petiole width, suggesting a balance is required between optimizing hydaulic support and providing sufficient biomechanical support</w:t>
+      </w:r>
+      <w:r>
+        <w:t xml:space="preserve"> </w:t>
+      </w:r>
+      <w:r>
+        <w:t xml:space="preserve">(</w:t>
+      </w:r>
+      <w:r>
+        <w:rPr>
+          <w:b/>
+        </w:rPr>
+        <w:t xml:space="preserve">???</w:t>
+      </w:r>
+      <w:r>
+        <w:t xml:space="preserve">)</w:t>
+      </w:r>
+    </w:p>
+    <w:p>
+      <w:pPr>
+        <w:numPr>
+          <w:numId w:val="1008"/>
+          <w:ilvl w:val="0"/>
+        </w:numPr>
+      </w:pPr>
+      <w:r>
+        <w:t xml:space="preserve">Foliar Narea increases with LMA () in terrestrial temperate ferns understory [</w:t>
+      </w:r>
+      <w:r>
+        <w:t xml:space="preserve">(</w:t>
+      </w:r>
+      <w:r>
+        <w:rPr>
+          <w:b/>
+        </w:rPr>
+        <w:t xml:space="preserve">???</w:t>
+      </w:r>
+      <w:r>
+        <w:t xml:space="preserve">)</w:t>
+      </w:r>
+      <w:r>
+        <w:t xml:space="preserve">; *campany</w:t>
+      </w:r>
+    </w:p>
+    <w:p>
+      <w:pPr>
+        <w:pStyle w:val="Heading2"/>
+      </w:pPr>
+      <w:bookmarkStart w:id="51" w:name="Xa60dab6c47f99d2658d08afecb06bb71dd7c8e6"/>
+      <w:r>
+        <w:t xml:space="preserve">Do canalized traits define leaf water status?</w:t>
+      </w:r>
+      <w:bookmarkEnd w:id="51"/>
+    </w:p>
+    <w:p>
+      <w:pPr>
         <w:pStyle w:val="Heading1"/>
       </w:pPr>
-      <w:bookmarkStart w:id="50" w:name="acknowledgements"/>
+      <w:bookmarkStart w:id="52" w:name="acknowledgements"/>
       <w:r>
         <w:t xml:space="preserve">Acknowledgements</w:t>
       </w:r>
-      <w:bookmarkEnd w:id="50"/>
+      <w:bookmarkEnd w:id="52"/>
     </w:p>
     <w:p>
       <w:pPr>
@@ -2382,14 +2681,14 @@
       <w:pPr>
         <w:pStyle w:val="Heading1"/>
       </w:pPr>
-      <w:bookmarkStart w:id="51" w:name="bibliography"/>
+      <w:bookmarkStart w:id="53" w:name="bibliography"/>
       <w:r>
         <w:t xml:space="preserve">Bibliography</w:t>
       </w:r>
-      <w:bookmarkEnd w:id="51"/>
-    </w:p>
-    <w:bookmarkStart w:id="57" w:name="refs"/>
-    <w:bookmarkStart w:id="52" w:name="ref-franks_maximum_2009"/>
+      <w:bookmarkEnd w:id="53"/>
+    </w:p>
+    <w:bookmarkStart w:id="61" w:name="refs"/>
+    <w:bookmarkStart w:id="54" w:name="ref-bartlett_determinants_2012"/>
     <w:p>
       <w:pPr>
         <w:pStyle w:val="Bibliography"/>
@@ -2399,6 +2698,94 @@
           <w:b w:val="0"/>
           <w:b/>
         </w:rPr>
+        <w:t xml:space="preserve">Bartlett MK</w:t>
+      </w:r>
+      <w:r>
+        <w:rPr>
+          <w:b/>
+        </w:rPr>
+        <w:t xml:space="preserve">,</w:t>
+      </w:r>
+      <w:r>
+        <w:rPr>
+          <w:b/>
+        </w:rPr>
+        <w:t xml:space="preserve"> </w:t>
+      </w:r>
+      <w:r>
+        <w:rPr>
+          <w:b w:val="0"/>
+          <w:b/>
+        </w:rPr>
+        <w:t xml:space="preserve">Scoffoni C</w:t>
+      </w:r>
+      <w:r>
+        <w:rPr>
+          <w:b/>
+        </w:rPr>
+        <w:t xml:space="preserve">,</w:t>
+      </w:r>
+      <w:r>
+        <w:rPr>
+          <w:b/>
+        </w:rPr>
+        <w:t xml:space="preserve"> </w:t>
+      </w:r>
+      <w:r>
+        <w:rPr>
+          <w:b w:val="0"/>
+          <w:b/>
+        </w:rPr>
+        <w:t xml:space="preserve">Sack L</w:t>
+      </w:r>
+      <w:r>
+        <w:t xml:space="preserve">.</w:t>
+      </w:r>
+      <w:r>
+        <w:t xml:space="preserve"> </w:t>
+      </w:r>
+      <w:r>
+        <w:rPr>
+          <w:b/>
+        </w:rPr>
+        <w:t xml:space="preserve">2012</w:t>
+      </w:r>
+      <w:r>
+        <w:t xml:space="preserve">. The determinants of leaf turgor loss point and prediction of drought tolerance of species and biomes: A global meta-analysis.</w:t>
+      </w:r>
+      <w:r>
+        <w:t xml:space="preserve"> </w:t>
+      </w:r>
+      <w:r>
+        <w:rPr>
+          <w:i/>
+        </w:rPr>
+        <w:t xml:space="preserve">Ecology Letters</w:t>
+      </w:r>
+      <w:r>
+        <w:t xml:space="preserve"> </w:t>
+      </w:r>
+      <w:r>
+        <w:rPr>
+          <w:b/>
+        </w:rPr>
+        <w:t xml:space="preserve">15</w:t>
+      </w:r>
+      <w:r>
+        <w:t xml:space="preserve">: 393–405.</w:t>
+      </w:r>
+    </w:p>
+    <w:bookmarkEnd w:id="54"/>
+    <w:bookmarkStart w:id="55" w:name="ref-franks_maximum_2009"/>
+    <w:p>
+      <w:pPr>
+        <w:pStyle w:val="Bibliography"/>
+      </w:pPr>
+      <w:r>
+        <w:rPr>
+          <w:b w:val="0"/>
+          <w:b/>
+        </w:rPr>
         <w:t xml:space="preserve">Franks PJ</w:t>
       </w:r>
       <w:r>
@@ -2457,8 +2844,8 @@
         <w:t xml:space="preserve">: 10343–10347.</w:t>
       </w:r>
     </w:p>
-    <w:bookmarkEnd w:id="52"/>
-    <w:bookmarkStart w:id="53" w:name="ref-gentry_four_1993"/>
+    <w:bookmarkEnd w:id="55"/>
+    <w:bookmarkStart w:id="56" w:name="ref-gentry_four_1993"/>
     <w:p>
       <w:pPr>
         <w:pStyle w:val="Bibliography"/>
@@ -2498,8 +2885,8 @@
         <w:t xml:space="preserve">. Yale University Press.</w:t>
       </w:r>
     </w:p>
-    <w:bookmarkEnd w:id="53"/>
-    <w:bookmarkStart w:id="54" w:name="ref-holdridge_life_1967"/>
+    <w:bookmarkEnd w:id="56"/>
+    <w:bookmarkStart w:id="57" w:name="ref-holdridge_life_1967"/>
     <w:p>
       <w:pPr>
         <w:pStyle w:val="Bibliography"/>
@@ -2536,8 +2923,8 @@
         <w:t xml:space="preserve">Life zone ecology.</w:t>
       </w:r>
     </w:p>
-    <w:bookmarkEnd w:id="54"/>
-    <w:bookmarkStart w:id="55" w:name="ref-sack_prometheuswiki_2011"/>
+    <w:bookmarkEnd w:id="57"/>
+    <w:bookmarkStart w:id="58" w:name="ref-lenth_emmeans:_2018"/>
     <w:p>
       <w:pPr>
         <w:pStyle w:val="Bibliography"/>
@@ -2547,6 +2934,35 @@
           <w:b w:val="0"/>
           <w:b/>
         </w:rPr>
+        <w:t xml:space="preserve">Lenth R</w:t>
+      </w:r>
+      <w:r>
+        <w:t xml:space="preserve">.</w:t>
+      </w:r>
+      <w:r>
+        <w:t xml:space="preserve"> </w:t>
+      </w:r>
+      <w:r>
+        <w:rPr>
+          <w:b/>
+        </w:rPr>
+        <w:t xml:space="preserve">2018</w:t>
+      </w:r>
+      <w:r>
+        <w:t xml:space="preserve">. Emmeans: Estimated Marginal Means, aka Least-Squares Means.</w:t>
+      </w:r>
+    </w:p>
+    <w:bookmarkEnd w:id="58"/>
+    <w:bookmarkStart w:id="59" w:name="ref-sack_prometheuswiki_2011"/>
+    <w:p>
+      <w:pPr>
+        <w:pStyle w:val="Bibliography"/>
+      </w:pPr>
+      <w:r>
+        <w:rPr>
+          <w:b w:val="0"/>
+          <w:b/>
+        </w:rPr>
         <w:t xml:space="preserve">Sack L</w:t>
       </w:r>
       <w:r>
@@ -2603,8 +3019,8 @@
         <w:t xml:space="preserve">. PrometheusWiki Leaf pressure-volume curve parameters.</w:t>
       </w:r>
     </w:p>
-    <w:bookmarkEnd w:id="55"/>
-    <w:bookmarkStart w:id="56" w:name="ref-tyree_measurement_1972"/>
+    <w:bookmarkEnd w:id="59"/>
+    <w:bookmarkStart w:id="60" w:name="ref-tyree_measurement_1972"/>
     <w:p>
       <w:pPr>
         <w:pStyle w:val="Bibliography"/>
@@ -2672,8 +3088,8 @@
         <w:t xml:space="preserve">: 267–282.</w:t>
       </w:r>
     </w:p>
-    <w:bookmarkEnd w:id="56"/>
-    <w:bookmarkEnd w:id="57"/>
+    <w:bookmarkEnd w:id="60"/>
+    <w:bookmarkEnd w:id="61"/>
     <w:sectPr>
       <w:footerReference w:type="default" r:id="rId9"/>
       <w:pgSz w:w="12240" w:h="15840"/>
@@ -3274,6 +3690,12 @@
     <w:abstractNumId w:val="991"/>
   </w:num>
   <w:num w:numId="1006">
+    <w:abstractNumId w:val="991"/>
+  </w:num>
+  <w:num w:numId="1007">
+    <w:abstractNumId w:val="991"/>
+  </w:num>
+  <w:num w:numId="1008">
     <w:abstractNumId w:val="991"/>
   </w:num>
 </w:numbering>

</xml_diff>

<commit_message>
k stat, loess pv curves and cap elast figure made
</commit_message>
<xml_diff>
--- a/manuscript/leafwater_manuscript.docx
+++ b/manuscript/leafwater_manuscript.docx
@@ -1124,91 +1124,254 @@
         <w:br w:type="textWrapping"/>
       </w:r>
       <w:r>
-        <w:rPr>
-          <w:b/>
-        </w:rPr>
-        <w:t xml:space="preserve">A phylogenetic tree for these 30 fern species was constructed based on chloroplast rbcL sequences obtained from the GenBank website (</w:t>
+        <w:t xml:space="preserve">**A phylogenetic tree for these 30 fern species was constructed based on chloroplast rbcL sequences obtained from the GenBank website (</w:t>
       </w:r>
       <w:hyperlink r:id="rId31">
         <w:r>
           <w:rPr>
             <w:rStyle w:val="Hyperlink"/>
-            <w:b/>
           </w:rPr>
           <w:t xml:space="preserve">http://www.ncbi.nlm.nih.gov/genbank/</w:t>
         </w:r>
       </w:hyperlink>
       <w:r>
+        <w:t xml:space="preserve">). Phylogenetic analyses for each matrix were carried out using the maximum likelihood method in PAUP* v.4.0b10 [44]. Schneider et al. (2004) has integrated Colysis and major components of Microsorum into Leptochilus by using nucleotide sequences derived from three plastid loci [45]. For simplicity, the old Latin names of species in Colysis and Microsorum were used in the present study.</w:t>
+      </w:r>
+    </w:p>
+    <w:p>
+      <w:pPr>
+        <w:pStyle w:val="BodyText"/>
+      </w:pPr>
+      <w:r>
+        <w:br w:type="textWrapping"/>
+      </w:r>
+      <w:r>
+        <w:t xml:space="preserve">The phylogenetic signal (K-statistic) based on Brownian motion-based metrics was calculated for each continuous trait using the</w:t>
+      </w:r>
+      <w:r>
+        <w:t xml:space="preserve"> </w:t>
+      </w:r>
+      <w:r>
+        <w:t xml:space="preserve">‘</w:t>
+      </w:r>
+      <w:r>
+        <w:t xml:space="preserve">picante</w:t>
+      </w:r>
+      <w:r>
+        <w:t xml:space="preserve">’</w:t>
+      </w:r>
+      <w:r>
+        <w:t xml:space="preserve"> </w:t>
+      </w:r>
+      <w:r>
+        <w:t xml:space="preserve">package in R</w:t>
+      </w:r>
+      <w:r>
+        <w:t xml:space="preserve">(</w:t>
+      </w:r>
+      <w:r>
         <w:rPr>
           <w:b/>
         </w:rPr>
-        <w:t xml:space="preserve">). Phylogenetic analyses for each matrix were carried out using the maximum likelihood method in PAUP* v.4.0b10 [44]. Schneider et al. (2004) has integrated Colysis and major components of Microsorum into Leptochilus by using nucleotide sequences derived from three plastid loci [45]. For simplicity, the old Latin names of species in Colysis and Microsorum were used in the present study. The phylogenetic signal (K-statistic) for each trait was calculated using</w:t>
+        <w:t xml:space="preserve">???</w:t>
+      </w:r>
+      <w:r>
+        <w:t xml:space="preserve">)</w:t>
+      </w:r>
+      <w:r>
+        <w:t xml:space="preserve">. Values of</w:t>
+      </w:r>
+      <w:r>
+        <w:t xml:space="preserve"> </w:t>
+      </w:r>
+      <w:r>
+        <w:t xml:space="preserve">‘</w:t>
+      </w:r>
+      <w:r>
+        <w:t xml:space="preserve">K</w:t>
+      </w:r>
+      <w:r>
+        <w:t xml:space="preserve">’</w:t>
+      </w:r>
+      <w:r>
+        <w:t xml:space="preserve"> </w:t>
+      </w:r>
+      <w:r>
+        <w:t xml:space="preserve">for a given trait that are below 1 mean that relatives resesmble one another less than we would expect for Brownian motion (lower phlogenetic signal), and vice verse for values of</w:t>
+      </w:r>
+      <w:r>
+        <w:t xml:space="preserve"> </w:t>
+      </w:r>
+      <w:r>
+        <w:t xml:space="preserve">‘</w:t>
+      </w:r>
+      <w:r>
+        <w:t xml:space="preserve">K</w:t>
+      </w:r>
+      <w:r>
+        <w:t xml:space="preserve">’</w:t>
+      </w:r>
+      <w:r>
+        <w:t xml:space="preserve"> </w:t>
+      </w:r>
+      <w:r>
+        <w:t xml:space="preserve">above 1</w:t>
+      </w:r>
+      <w:r>
+        <w:t xml:space="preserve"> </w:t>
+      </w:r>
+      <w:r>
+        <w:t xml:space="preserve">(</w:t>
       </w:r>
       <w:r>
         <w:rPr>
           <w:b/>
         </w:rPr>
-        <w:t xml:space="preserve"> </w:t>
+        <w:t xml:space="preserve">???</w:t>
+      </w:r>
+      <w:r>
+        <w:t xml:space="preserve">)</w:t>
+      </w:r>
+      <w:r>
+        <w:t xml:space="preserve">. Signifcant</w:t>
+      </w:r>
+      <w:r>
+        <w:t xml:space="preserve"> </w:t>
+      </w:r>
+      <w:r>
+        <w:rPr>
+          <w:i/>
+        </w:rPr>
+        <w:t xml:space="preserve">P</w:t>
+      </w:r>
+      <w:r>
+        <w:t xml:space="preserve"> </w:t>
+      </w:r>
+      <w:r>
+        <w:t xml:space="preserve">values for</w:t>
+      </w:r>
+      <w:r>
+        <w:t xml:space="preserve"> </w:t>
+      </w:r>
+      <w:r>
+        <w:t xml:space="preserve">‘</w:t>
+      </w:r>
+      <w:r>
+        <w:t xml:space="preserve">K</w:t>
+      </w:r>
+      <w:r>
+        <w:t xml:space="preserve">’</w:t>
+      </w:r>
+      <w:r>
+        <w:t xml:space="preserve"> </w:t>
+      </w:r>
+      <w:r>
+        <w:t xml:space="preserve">indicates that close relatives are more similar than random species pairs for the given trait.</w:t>
+      </w:r>
+    </w:p>
+    <w:p>
+      <w:pPr>
+        <w:pStyle w:val="BodyText"/>
+      </w:pPr>
+      <w:r>
+        <w:br w:type="textWrapping"/>
+      </w:r>
+      <w:r>
+        <w:t xml:space="preserve">Relationships among variables were evaluated by both pair-wise Pearson correlations in the R package and a phylogenetically independent contrast (PIC). Possible evolutionary associations were assessed via PIC analysis, utilizing the molecular phylogenetic tree.</w:t>
+      </w:r>
+    </w:p>
+    <w:p>
+      <w:pPr>
+        <w:pStyle w:val="BodyText"/>
+      </w:pPr>
+      <w:r>
+        <w:br w:type="textWrapping"/>
+      </w:r>
+      <w:r>
+        <w:t xml:space="preserve">Bivariate relationships among continuous traits were analysed with phylogenetically independent contrasts (PIC) in the</w:t>
+      </w:r>
+      <w:r>
+        <w:t xml:space="preserve"> </w:t>
+      </w:r>
+      <w:r>
+        <w:t xml:space="preserve">‘</w:t>
+      </w:r>
+      <w:r>
+        <w:t xml:space="preserve">ape</w:t>
+      </w:r>
+      <w:r>
+        <w:t xml:space="preserve">’</w:t>
+      </w:r>
+      <w:r>
+        <w:t xml:space="preserve"> </w:t>
+      </w:r>
+      <w:r>
+        <w:t xml:space="preserve">package in R</w:t>
+      </w:r>
+      <w:r>
+        <w:t xml:space="preserve"> </w:t>
+      </w:r>
+      <w:r>
+        <w:t xml:space="preserve">(</w:t>
       </w:r>
       <w:r>
         <w:rPr>
           <w:b/>
         </w:rPr>
+        <w:t xml:space="preserve">???</w:t>
+      </w:r>
+      <w:r>
+        <w:t xml:space="preserve">)</w:t>
+      </w:r>
+      <w:r>
+        <w:t xml:space="preserve">.</w:t>
+      </w:r>
+    </w:p>
+    <w:p>
+      <w:pPr>
+        <w:pStyle w:val="BodyText"/>
+      </w:pPr>
+      <w:r>
+        <w:br w:type="textWrapping"/>
+      </w:r>
+      <w:r>
+        <w:t xml:space="preserve">Tests of allometric relationships between log-transformed morphological traits were implemented using standardized major axis regression in the</w:t>
+      </w:r>
+      <w:r>
+        <w:t xml:space="preserve"> </w:t>
+      </w:r>
+      <w:r>
         <w:t xml:space="preserve">‘</w:t>
       </w:r>
       <w:r>
+        <w:t xml:space="preserve">smatr</w:t>
+      </w:r>
+      <w:r>
+        <w:t xml:space="preserve">’</w:t>
+      </w:r>
+      <w:r>
+        <w:t xml:space="preserve"> </w:t>
+      </w:r>
+      <w:r>
+        <w:t xml:space="preserve">package in R</w:t>
+      </w:r>
+      <w:r>
+        <w:t xml:space="preserve"> </w:t>
+      </w:r>
+      <w:r>
+        <w:t xml:space="preserve">(</w:t>
+      </w:r>
+      <w:r>
         <w:rPr>
           <w:b/>
         </w:rPr>
-        <w:t xml:space="preserve">picante</w:t>
-      </w:r>
-      <w:r>
-        <w:rPr>
-          <w:b/>
-        </w:rPr>
-        <w:t xml:space="preserve">’</w:t>
-      </w:r>
-      <w:r>
-        <w:rPr>
-          <w:b/>
-        </w:rPr>
-        <w:t xml:space="preserve"> </w:t>
-      </w:r>
-      <w:r>
-        <w:rPr>
-          <w:b/>
-        </w:rPr>
-        <w:t xml:space="preserve">based on the R package. Such K-statistics can express the conservatism of traits. Cases where the K-value is ,1 indicate convergent traits while K.1 represents that traits are more conserved than would be presumed from a Brownian expectation [47]. Relationships among variables were evaluated by both pair-wise Pearson correlations in the R package and a phylogenetically independent contrast (PIC). Possible evolutionary associations were assessed via PIC analysis, utilizing the molecular phylogenetic tree. This PIC analysis was examined with the</w:t>
-      </w:r>
-      <w:r>
-        <w:rPr>
-          <w:b/>
-        </w:rPr>
-        <w:t xml:space="preserve"> </w:t>
-      </w:r>
-      <w:r>
-        <w:rPr>
-          <w:b/>
-        </w:rPr>
-        <w:t xml:space="preserve">‘</w:t>
-      </w:r>
-      <w:r>
-        <w:rPr>
-          <w:b/>
-        </w:rPr>
-        <w:t xml:space="preserve">‘analysis of traits</w:t>
-      </w:r>
-      <w:r>
-        <w:rPr>
-          <w:b/>
-        </w:rPr>
-        <w:t xml:space="preserve">’</w:t>
-      </w:r>
-      <w:r>
-        <w:rPr>
-          <w:b/>
-        </w:rPr>
-        <w:t xml:space="preserve">’ module in Phylocom, which calculates the internal node values for continuous traits [48].</w:t>
+        <w:t xml:space="preserve">???</w:t>
+      </w:r>
+      <w:r>
+        <w:t xml:space="preserve">)</w:t>
+      </w:r>
+      <w:r>
+        <w:t xml:space="preserve">.</w:t>
       </w:r>
     </w:p>
     <w:p>
@@ -1216,97 +1379,7 @@
         <w:pStyle w:val="BodyText"/>
       </w:pPr>
       <w:r>
-        <w:br w:type="textWrapping"/>
-      </w:r>
-      <w:r>
-        <w:t xml:space="preserve">For bivariate trait relationships, responses of dependent variables were analysed with linear mixed-effect models, with species as a random effect and life form as a categorical fixed effect. Explained variance (R</w:t>
-      </w:r>
-      <w:r>
-        <w:rPr>
-          <w:vertAlign w:val="superscript"/>
-        </w:rPr>
-        <w:t xml:space="preserve">2</w:t>
-      </w:r>
-      <w:r>
-        <w:t xml:space="preserve">) of mixed models were computed as in</w:t>
-      </w:r>
-      <w:r>
-        <w:t xml:space="preserve"> </w:t>
-      </w:r>
-      <w:r>
-        <w:t xml:space="preserve">(</w:t>
-      </w:r>
-      <w:r>
-        <w:rPr>
-          <w:b/>
-        </w:rPr>
-        <w:t xml:space="preserve">???</w:t>
-      </w:r>
-      <w:r>
-        <w:t xml:space="preserve">)</w:t>
-      </w:r>
-      <w:r>
-        <w:t xml:space="preserve">, in which the marginal R</w:t>
-      </w:r>
-      <w:r>
-        <w:rPr>
-          <w:vertAlign w:val="superscript"/>
-        </w:rPr>
-        <w:t xml:space="preserve">2</w:t>
-      </w:r>
-      <w:r>
-        <w:t xml:space="preserve"> </w:t>
-      </w:r>
-      <w:r>
-        <w:t xml:space="preserve">represents variance explained by fixed factors and the conditional R</w:t>
-      </w:r>
-      <w:r>
-        <w:rPr>
-          <w:vertAlign w:val="superscript"/>
-        </w:rPr>
-        <w:t xml:space="preserve">2</w:t>
-      </w:r>
-      <w:r>
-        <w:t xml:space="preserve"> </w:t>
-      </w:r>
-      <w:r>
-        <w:t xml:space="preserve">by both fixed and random factors. Tests of allometric relationships between log-transformed biomass components were implemented using standardized major axis regression in the</w:t>
-      </w:r>
-      <w:r>
-        <w:t xml:space="preserve"> </w:t>
-      </w:r>
-      <w:r>
-        <w:t xml:space="preserve">‘</w:t>
-      </w:r>
-      <w:r>
-        <w:t xml:space="preserve">smatr</w:t>
-      </w:r>
-      <w:r>
-        <w:t xml:space="preserve">’</w:t>
-      </w:r>
-      <w:r>
-        <w:t xml:space="preserve"> </w:t>
-      </w:r>
-      <w:r>
-        <w:t xml:space="preserve">package in R</w:t>
-      </w:r>
-      <w:r>
-        <w:t xml:space="preserve"> </w:t>
-      </w:r>
-      <w:r>
-        <w:t xml:space="preserve">(</w:t>
-      </w:r>
-      <w:r>
-        <w:rPr>
-          <w:b/>
-        </w:rPr>
-        <w:t xml:space="preserve">???</w:t>
-      </w:r>
-      <w:r>
-        <w:t xml:space="preserve">)</w:t>
-      </w:r>
-      <w:r>
-        <w:t xml:space="preserve">. Principal component analysis, utilizing the</w:t>
+        <w:t xml:space="preserve">Principal component analysis, utilizing the</w:t>
       </w:r>
       <w:r>
         <w:t xml:space="preserve"> </w:t>
@@ -2427,6 +2500,14 @@
         <w:pStyle w:val="FirstParagraph"/>
       </w:pPr>
       <w:r>
+        <w:t xml:space="preserve">Figures to make:</w:t>
+      </w:r>
+    </w:p>
+    <w:p>
+      <w:pPr>
+        <w:pStyle w:val="BodyText"/>
+      </w:pPr>
+      <w:r>
         <w:drawing>
           <wp:inline>
             <wp:extent cx="5943600" cy="3566160"/>
@@ -2540,21 +2621,754 @@
       <w:pPr>
         <w:pStyle w:val="Heading1"/>
       </w:pPr>
-      <w:bookmarkStart w:id="48" w:name="discussion"/>
+      <w:bookmarkStart w:id="48" w:name="tables"/>
+      <w:r>
+        <w:t xml:space="preserve">Tables</w:t>
+      </w:r>
+      <w:bookmarkEnd w:id="48"/>
+    </w:p>
+    <w:p>
+      <w:pPr>
+        <w:pStyle w:val="FirstParagraph"/>
+      </w:pPr>
+      <w:r>
+        <w:t xml:space="preserve">Table 1. Phylogenetic signal for X functional traits of tropical ferns sampled across the Euploypoid I &amp; II clades. Meausured species (n=39) encompass tererstrial, hemi-spiphytic and epiphytic habitats across two Costa Rican forest sites.</w:t>
+      </w:r>
+    </w:p>
+    <w:p>
+      <w:pPr>
+        <w:pStyle w:val="SourceCode"/>
+      </w:pPr>
+      <w:r>
+        <w:rPr>
+          <w:rStyle w:val="VerbatimChar"/>
+        </w:rPr>
+        <w:t xml:space="preserve">## Additional documentation is being constructed at http://nutterb.github.io/pixiedust/index.html</w:t>
+      </w:r>
+    </w:p>
+    <w:tbl>
+      <w:tblPr>
+        <w:tblStyle w:val="Table"/>
+        <w:tblW w:type="pct" w:w="0.0"/>
+        <w:tblLook w:firstRow="1"/>
+      </w:tblPr>
+      <w:tblGrid/>
+      <w:tr>
+        <w:trPr>
+          <w:cnfStyle w:firstRow="1"/>
+        </w:trPr>
+        <w:tc>
+          <w:tcPr>
+            <w:tcBorders>
+              <w:bottom w:val="single"/>
+            </w:tcBorders>
+            <w:vAlign w:val="bottom"/>
+          </w:tcPr>
+          <w:p>
+            <w:pPr>
+              <w:pStyle w:val="Compact"/>
+              <w:jc w:val="left"/>
+            </w:pPr>
+            <w:r>
+              <w:rPr>
+                <w:b/>
+              </w:rPr>
+              <w:t xml:space="preserve">Functional Trait</w:t>
+            </w:r>
+          </w:p>
+        </w:tc>
+        <w:tc>
+          <w:tcPr>
+            <w:tcBorders>
+              <w:bottom w:val="single"/>
+            </w:tcBorders>
+            <w:vAlign w:val="bottom"/>
+          </w:tcPr>
+          <w:p>
+            <w:pPr>
+              <w:pStyle w:val="Compact"/>
+              <w:jc w:val="right"/>
+            </w:pPr>
+            <w:r>
+              <w:rPr>
+                <w:b/>
+              </w:rPr>
+              <w:t xml:space="preserve">K-statistic</w:t>
+            </w:r>
+          </w:p>
+        </w:tc>
+        <w:tc>
+          <w:tcPr>
+            <w:tcBorders>
+              <w:bottom w:val="single"/>
+            </w:tcBorders>
+            <w:vAlign w:val="bottom"/>
+          </w:tcPr>
+          <w:p>
+            <w:pPr>
+              <w:pStyle w:val="Compact"/>
+              <w:jc w:val="right"/>
+            </w:pPr>
+            <w:r>
+              <w:rPr>
+                <w:i/>
+                <w:b/>
+              </w:rPr>
+              <w:t xml:space="preserve">P</w:t>
+            </w:r>
+          </w:p>
+        </w:tc>
+      </w:tr>
+      <w:tr>
+        <w:tc>
+          <w:p>
+            <w:pPr>
+              <w:pStyle w:val="Compact"/>
+              <w:jc w:val="left"/>
+            </w:pPr>
+            <w:r>
+              <w:t xml:space="preserve">Stomatal Density</w:t>
+            </w:r>
+          </w:p>
+        </w:tc>
+        <w:tc>
+          <w:p>
+            <w:pPr>
+              <w:pStyle w:val="Compact"/>
+              <w:jc w:val="right"/>
+            </w:pPr>
+            <w:r>
+              <w:t xml:space="preserve">0.5801065</w:t>
+            </w:r>
+          </w:p>
+        </w:tc>
+        <w:tc>
+          <w:p>
+            <w:pPr>
+              <w:pStyle w:val="Compact"/>
+              <w:jc w:val="right"/>
+            </w:pPr>
+            <w:r>
+              <w:t xml:space="preserve">0.001</w:t>
+            </w:r>
+          </w:p>
+        </w:tc>
+      </w:tr>
+      <w:tr>
+        <w:tc>
+          <w:p>
+            <w:pPr>
+              <w:pStyle w:val="Compact"/>
+              <w:jc w:val="left"/>
+            </w:pPr>
+            <w:r>
+              <w:t xml:space="preserve">Stomatal Size</w:t>
+            </w:r>
+          </w:p>
+        </w:tc>
+        <w:tc>
+          <w:p>
+            <w:pPr>
+              <w:pStyle w:val="Compact"/>
+              <w:jc w:val="right"/>
+            </w:pPr>
+            <w:r>
+              <w:t xml:space="preserve">0.3567476</w:t>
+            </w:r>
+          </w:p>
+        </w:tc>
+        <w:tc>
+          <w:p>
+            <w:pPr>
+              <w:pStyle w:val="Compact"/>
+              <w:jc w:val="right"/>
+            </w:pPr>
+            <w:r>
+              <w:t xml:space="preserve">0.024</w:t>
+            </w:r>
+          </w:p>
+        </w:tc>
+      </w:tr>
+      <w:tr>
+        <w:tc>
+          <w:p>
+            <w:pPr>
+              <w:pStyle w:val="Compact"/>
+              <w:jc w:val="left"/>
+            </w:pPr>
+            <w:r>
+              <w:t xml:space="preserve">Guard cell length</w:t>
+            </w:r>
+          </w:p>
+        </w:tc>
+        <w:tc>
+          <w:p>
+            <w:pPr>
+              <w:pStyle w:val="Compact"/>
+              <w:jc w:val="right"/>
+            </w:pPr>
+            <w:r>
+              <w:t xml:space="preserve">0.2940968</w:t>
+            </w:r>
+          </w:p>
+        </w:tc>
+        <w:tc>
+          <w:p>
+            <w:pPr>
+              <w:pStyle w:val="Compact"/>
+              <w:jc w:val="right"/>
+            </w:pPr>
+            <w:r>
+              <w:t xml:space="preserve">0.063</w:t>
+            </w:r>
+          </w:p>
+        </w:tc>
+      </w:tr>
+      <w:tr>
+        <w:tc>
+          <w:p>
+            <w:pPr>
+              <w:pStyle w:val="Compact"/>
+              <w:jc w:val="left"/>
+            </w:pPr>
+            <w:r>
+              <w:t xml:space="preserve">Guard cell width</w:t>
+            </w:r>
+          </w:p>
+        </w:tc>
+        <w:tc>
+          <w:p>
+            <w:pPr>
+              <w:pStyle w:val="Compact"/>
+              <w:jc w:val="right"/>
+            </w:pPr>
+            <w:r>
+              <w:t xml:space="preserve">0.31346</w:t>
+            </w:r>
+          </w:p>
+        </w:tc>
+        <w:tc>
+          <w:p>
+            <w:pPr>
+              <w:pStyle w:val="Compact"/>
+              <w:jc w:val="right"/>
+            </w:pPr>
+            <w:r>
+              <w:t xml:space="preserve">0.036</w:t>
+            </w:r>
+          </w:p>
+        </w:tc>
+      </w:tr>
+      <w:tr>
+        <w:tc>
+          <w:p>
+            <w:pPr>
+              <w:pStyle w:val="Compact"/>
+              <w:jc w:val="left"/>
+            </w:pPr>
+            <w:r>
+              <w:t xml:space="preserve">Xylem area</w:t>
+            </w:r>
+          </w:p>
+        </w:tc>
+        <w:tc>
+          <w:p>
+            <w:pPr>
+              <w:pStyle w:val="Compact"/>
+              <w:jc w:val="right"/>
+            </w:pPr>
+            <w:r>
+              <w:t xml:space="preserve">0.2720322</w:t>
+            </w:r>
+          </w:p>
+        </w:tc>
+        <w:tc>
+          <w:p>
+            <w:pPr>
+              <w:pStyle w:val="Compact"/>
+              <w:jc w:val="right"/>
+            </w:pPr>
+            <w:r>
+              <w:t xml:space="preserve">0.137</w:t>
+            </w:r>
+          </w:p>
+        </w:tc>
+      </w:tr>
+      <w:tr>
+        <w:tc>
+          <w:p>
+            <w:pPr>
+              <w:pStyle w:val="Compact"/>
+              <w:jc w:val="left"/>
+            </w:pPr>
+            <w:r>
+              <w:t xml:space="preserve">Huber value</w:t>
+            </w:r>
+          </w:p>
+        </w:tc>
+        <w:tc>
+          <w:p>
+            <w:pPr>
+              <w:pStyle w:val="Compact"/>
+              <w:jc w:val="right"/>
+            </w:pPr>
+            <w:r>
+              <w:t xml:space="preserve">0.033933</w:t>
+            </w:r>
+          </w:p>
+        </w:tc>
+        <w:tc>
+          <w:p>
+            <w:pPr>
+              <w:pStyle w:val="Compact"/>
+              <w:jc w:val="right"/>
+            </w:pPr>
+            <w:r>
+              <w:t xml:space="preserve">0.99</w:t>
+            </w:r>
+          </w:p>
+        </w:tc>
+      </w:tr>
+      <w:tr>
+        <w:tc>
+          <w:p>
+            <w:pPr>
+              <w:pStyle w:val="Compact"/>
+              <w:jc w:val="left"/>
+            </w:pPr>
+            <w:r>
+              <w:t xml:space="preserve">TLP</w:t>
+            </w:r>
+          </w:p>
+        </w:tc>
+        <w:tc>
+          <w:p>
+            <w:pPr>
+              <w:pStyle w:val="Compact"/>
+              <w:jc w:val="right"/>
+            </w:pPr>
+            <w:r>
+              <w:t xml:space="preserve">0.2682495</w:t>
+            </w:r>
+          </w:p>
+        </w:tc>
+        <w:tc>
+          <w:p>
+            <w:pPr>
+              <w:pStyle w:val="Compact"/>
+              <w:jc w:val="right"/>
+            </w:pPr>
+            <w:r>
+              <w:t xml:space="preserve">0.107</w:t>
+            </w:r>
+          </w:p>
+        </w:tc>
+      </w:tr>
+      <w:tr>
+        <w:tc>
+          <w:p>
+            <w:pPr>
+              <w:pStyle w:val="Compact"/>
+              <w:jc w:val="left"/>
+            </w:pPr>
+            <w:r>
+              <w:t xml:space="preserve">Osmotic Potential</w:t>
+            </w:r>
+          </w:p>
+        </w:tc>
+        <w:tc>
+          <w:p>
+            <w:pPr>
+              <w:pStyle w:val="Compact"/>
+              <w:jc w:val="right"/>
+            </w:pPr>
+            <w:r>
+              <w:t xml:space="preserve">0.316065</w:t>
+            </w:r>
+          </w:p>
+        </w:tc>
+        <w:tc>
+          <w:p>
+            <w:pPr>
+              <w:pStyle w:val="Compact"/>
+              <w:jc w:val="right"/>
+            </w:pPr>
+            <w:r>
+              <w:t xml:space="preserve">0.047</w:t>
+            </w:r>
+          </w:p>
+        </w:tc>
+      </w:tr>
+      <w:tr>
+        <w:tc>
+          <w:p>
+            <w:pPr>
+              <w:pStyle w:val="Compact"/>
+              <w:jc w:val="left"/>
+            </w:pPr>
+            <w:r>
+              <w:t xml:space="preserve">Elasticity</w:t>
+            </w:r>
+          </w:p>
+        </w:tc>
+        <w:tc>
+          <w:p>
+            <w:pPr>
+              <w:pStyle w:val="Compact"/>
+              <w:jc w:val="right"/>
+            </w:pPr>
+            <w:r>
+              <w:t xml:space="preserve">0.1459465</w:t>
+            </w:r>
+          </w:p>
+        </w:tc>
+        <w:tc>
+          <w:p>
+            <w:pPr>
+              <w:pStyle w:val="Compact"/>
+              <w:jc w:val="right"/>
+            </w:pPr>
+            <w:r>
+              <w:t xml:space="preserve">0.578</w:t>
+            </w:r>
+          </w:p>
+        </w:tc>
+      </w:tr>
+      <w:tr>
+        <w:tc>
+          <w:p>
+            <w:pPr>
+              <w:pStyle w:val="Compact"/>
+              <w:jc w:val="left"/>
+            </w:pPr>
+            <w:r>
+              <w:t xml:space="preserve">Capacitance full</w:t>
+            </w:r>
+          </w:p>
+        </w:tc>
+        <w:tc>
+          <w:p>
+            <w:pPr>
+              <w:pStyle w:val="Compact"/>
+              <w:jc w:val="right"/>
+            </w:pPr>
+            <w:r>
+              <w:t xml:space="preserve">0.1401441</w:t>
+            </w:r>
+          </w:p>
+        </w:tc>
+        <w:tc>
+          <w:p>
+            <w:pPr>
+              <w:pStyle w:val="Compact"/>
+              <w:jc w:val="right"/>
+            </w:pPr>
+            <w:r>
+              <w:t xml:space="preserve">0.65</w:t>
+            </w:r>
+          </w:p>
+        </w:tc>
+      </w:tr>
+      <w:tr>
+        <w:tc>
+          <w:p>
+            <w:pPr>
+              <w:pStyle w:val="Compact"/>
+              <w:jc w:val="left"/>
+            </w:pPr>
+            <w:r>
+              <w:t xml:space="preserve">Capacitance zero</w:t>
+            </w:r>
+          </w:p>
+        </w:tc>
+        <w:tc>
+          <w:p>
+            <w:pPr>
+              <w:pStyle w:val="Compact"/>
+              <w:jc w:val="right"/>
+            </w:pPr>
+            <w:r>
+              <w:t xml:space="preserve">0.1326652</w:t>
+            </w:r>
+          </w:p>
+        </w:tc>
+        <w:tc>
+          <w:p>
+            <w:pPr>
+              <w:pStyle w:val="Compact"/>
+              <w:jc w:val="right"/>
+            </w:pPr>
+            <w:r>
+              <w:t xml:space="preserve">0.678</w:t>
+            </w:r>
+          </w:p>
+        </w:tc>
+      </w:tr>
+      <w:tr>
+        <w:tc>
+          <w:p>
+            <w:pPr>
+              <w:pStyle w:val="Compact"/>
+              <w:jc w:val="left"/>
+            </w:pPr>
+            <w:r>
+              <w:t xml:space="preserve">Frond length</w:t>
+            </w:r>
+          </w:p>
+        </w:tc>
+        <w:tc>
+          <w:p>
+            <w:pPr>
+              <w:pStyle w:val="Compact"/>
+              <w:jc w:val="right"/>
+            </w:pPr>
+            <w:r>
+              <w:t xml:space="preserve">0.2219753</w:t>
+            </w:r>
+          </w:p>
+        </w:tc>
+        <w:tc>
+          <w:p>
+            <w:pPr>
+              <w:pStyle w:val="Compact"/>
+              <w:jc w:val="right"/>
+            </w:pPr>
+            <w:r>
+              <w:t xml:space="preserve">0.318</w:t>
+            </w:r>
+          </w:p>
+        </w:tc>
+      </w:tr>
+      <w:tr>
+        <w:tc>
+          <w:p>
+            <w:pPr>
+              <w:pStyle w:val="Compact"/>
+              <w:jc w:val="left"/>
+            </w:pPr>
+            <w:r>
+              <w:t xml:space="preserve">Stipe length</w:t>
+            </w:r>
+          </w:p>
+        </w:tc>
+        <w:tc>
+          <w:p>
+            <w:pPr>
+              <w:pStyle w:val="Compact"/>
+              <w:jc w:val="right"/>
+            </w:pPr>
+            <w:r>
+              <w:t xml:space="preserve">0.2546361</w:t>
+            </w:r>
+          </w:p>
+        </w:tc>
+        <w:tc>
+          <w:p>
+            <w:pPr>
+              <w:pStyle w:val="Compact"/>
+              <w:jc w:val="right"/>
+            </w:pPr>
+            <w:r>
+              <w:t xml:space="preserve">0.186</w:t>
+            </w:r>
+          </w:p>
+        </w:tc>
+      </w:tr>
+      <w:tr>
+        <w:tc>
+          <w:p>
+            <w:pPr>
+              <w:pStyle w:val="Compact"/>
+              <w:jc w:val="left"/>
+            </w:pPr>
+            <w:r>
+              <w:t xml:space="preserve">Lamina area</w:t>
+            </w:r>
+          </w:p>
+        </w:tc>
+        <w:tc>
+          <w:p>
+            <w:pPr>
+              <w:pStyle w:val="Compact"/>
+              <w:jc w:val="right"/>
+            </w:pPr>
+            <w:r>
+              <w:t xml:space="preserve">0.2865205</w:t>
+            </w:r>
+          </w:p>
+        </w:tc>
+        <w:tc>
+          <w:p>
+            <w:pPr>
+              <w:pStyle w:val="Compact"/>
+              <w:jc w:val="right"/>
+            </w:pPr>
+            <w:r>
+              <w:t xml:space="preserve">0.215</w:t>
+            </w:r>
+          </w:p>
+        </w:tc>
+      </w:tr>
+      <w:tr>
+        <w:tc>
+          <w:p>
+            <w:pPr>
+              <w:pStyle w:val="Compact"/>
+              <w:jc w:val="left"/>
+            </w:pPr>
+            <w:r>
+              <w:t xml:space="preserve">Chlorophyll content</w:t>
+            </w:r>
+          </w:p>
+        </w:tc>
+        <w:tc>
+          <w:p>
+            <w:pPr>
+              <w:pStyle w:val="Compact"/>
+              <w:jc w:val="right"/>
+            </w:pPr>
+            <w:r>
+              <w:t xml:space="preserve">0.189138</w:t>
+            </w:r>
+          </w:p>
+        </w:tc>
+        <w:tc>
+          <w:p>
+            <w:pPr>
+              <w:pStyle w:val="Compact"/>
+              <w:jc w:val="right"/>
+            </w:pPr>
+            <w:r>
+              <w:t xml:space="preserve">0.376</w:t>
+            </w:r>
+          </w:p>
+        </w:tc>
+      </w:tr>
+      <w:tr>
+        <w:tc>
+          <w:p>
+            <w:pPr>
+              <w:pStyle w:val="Compact"/>
+              <w:jc w:val="left"/>
+            </w:pPr>
+            <w:r>
+              <w:t xml:space="preserve">SLA</w:t>
+            </w:r>
+          </w:p>
+        </w:tc>
+        <w:tc>
+          <w:p>
+            <w:pPr>
+              <w:pStyle w:val="Compact"/>
+              <w:jc w:val="right"/>
+            </w:pPr>
+            <w:r>
+              <w:t xml:space="preserve">0.2107074</w:t>
+            </w:r>
+          </w:p>
+        </w:tc>
+        <w:tc>
+          <w:p>
+            <w:pPr>
+              <w:pStyle w:val="Compact"/>
+              <w:jc w:val="right"/>
+            </w:pPr>
+            <w:r>
+              <w:t xml:space="preserve">0.311</w:t>
+            </w:r>
+          </w:p>
+        </w:tc>
+      </w:tr>
+      <w:tr>
+        <w:tc>
+          <w:p>
+            <w:pPr>
+              <w:pStyle w:val="Compact"/>
+              <w:jc w:val="left"/>
+            </w:pPr>
+            <w:r>
+              <w:t xml:space="preserve">13C</w:t>
+            </w:r>
+          </w:p>
+        </w:tc>
+        <w:tc>
+          <w:p>
+            <w:pPr>
+              <w:pStyle w:val="Compact"/>
+              <w:jc w:val="right"/>
+            </w:pPr>
+            <w:r>
+              <w:t xml:space="preserve">0.2179485</w:t>
+            </w:r>
+          </w:p>
+        </w:tc>
+        <w:tc>
+          <w:p>
+            <w:pPr>
+              <w:pStyle w:val="Compact"/>
+              <w:jc w:val="right"/>
+            </w:pPr>
+            <w:r>
+              <w:t xml:space="preserve">0.228</w:t>
+            </w:r>
+          </w:p>
+        </w:tc>
+      </w:tr>
+      <w:tr>
+        <w:tc>
+          <w:p>
+            <w:pPr>
+              <w:pStyle w:val="Compact"/>
+              <w:jc w:val="left"/>
+            </w:pPr>
+            <w:r>
+              <w:t xml:space="preserve">Foliar Nitrogen</w:t>
+            </w:r>
+          </w:p>
+        </w:tc>
+        <w:tc>
+          <w:p>
+            <w:pPr>
+              <w:pStyle w:val="Compact"/>
+              <w:jc w:val="right"/>
+            </w:pPr>
+            <w:r>
+              <w:t xml:space="preserve">0.3084941</w:t>
+            </w:r>
+          </w:p>
+        </w:tc>
+        <w:tc>
+          <w:p>
+            <w:pPr>
+              <w:pStyle w:val="Compact"/>
+              <w:jc w:val="right"/>
+            </w:pPr>
+            <w:r>
+              <w:t xml:space="preserve">0.037</w:t>
+            </w:r>
+          </w:p>
+        </w:tc>
+      </w:tr>
+    </w:tbl>
+    <w:p>
+      <w:pPr>
+        <w:pStyle w:val="Heading1"/>
+      </w:pPr>
+      <w:bookmarkStart w:id="49" w:name="discussion"/>
       <w:r>
         <w:t xml:space="preserve">Discussion</w:t>
       </w:r>
-      <w:bookmarkEnd w:id="48"/>
+      <w:bookmarkEnd w:id="49"/>
     </w:p>
     <w:p>
       <w:pPr>
         <w:pStyle w:val="Heading2"/>
       </w:pPr>
-      <w:bookmarkStart w:id="49" w:name="Xa710c3b15b7ed8c298efba60981ece5b5b22afd"/>
+      <w:bookmarkStart w:id="50" w:name="Xa710c3b15b7ed8c298efba60981ece5b5b22afd"/>
       <w:r>
         <w:t xml:space="preserve">Do biomechanical relationships define water transport capacity?</w:t>
       </w:r>
-      <w:bookmarkEnd w:id="49"/>
+      <w:bookmarkEnd w:id="50"/>
     </w:p>
     <w:p>
       <w:pPr>
@@ -2612,21 +3426,21 @@
       <w:pPr>
         <w:pStyle w:val="Heading2"/>
       </w:pPr>
-      <w:bookmarkStart w:id="50" w:name="Xa60dab6c47f99d2658d08afecb06bb71dd7c8e6"/>
+      <w:bookmarkStart w:id="51" w:name="Xa60dab6c47f99d2658d08afecb06bb71dd7c8e6"/>
       <w:r>
         <w:t xml:space="preserve">Do canalized traits define leaf water status?</w:t>
       </w:r>
-      <w:bookmarkEnd w:id="50"/>
+      <w:bookmarkEnd w:id="51"/>
     </w:p>
     <w:p>
       <w:pPr>
         <w:pStyle w:val="Heading1"/>
       </w:pPr>
-      <w:bookmarkStart w:id="51" w:name="acknowledgements"/>
+      <w:bookmarkStart w:id="52" w:name="acknowledgements"/>
       <w:r>
         <w:t xml:space="preserve">Acknowledgements</w:t>
       </w:r>
-      <w:bookmarkEnd w:id="51"/>
+      <w:bookmarkEnd w:id="52"/>
     </w:p>
     <w:p>
       <w:pPr>
@@ -2640,14 +3454,14 @@
       <w:pPr>
         <w:pStyle w:val="Heading1"/>
       </w:pPr>
-      <w:bookmarkStart w:id="52" w:name="bibliography"/>
+      <w:bookmarkStart w:id="53" w:name="bibliography"/>
       <w:r>
         <w:t xml:space="preserve">Bibliography</w:t>
       </w:r>
-      <w:bookmarkEnd w:id="52"/>
-    </w:p>
-    <w:bookmarkStart w:id="60" w:name="refs"/>
-    <w:bookmarkStart w:id="53" w:name="ref-bartlett_determinants_2012"/>
+      <w:bookmarkEnd w:id="53"/>
+    </w:p>
+    <w:bookmarkStart w:id="61" w:name="refs"/>
+    <w:bookmarkStart w:id="54" w:name="ref-bartlett_determinants_2012"/>
     <w:p>
       <w:pPr>
         <w:pStyle w:val="Bibliography"/>
@@ -2734,8 +3548,8 @@
         <w:t xml:space="preserve">: 393–405.</w:t>
       </w:r>
     </w:p>
-    <w:bookmarkEnd w:id="53"/>
-    <w:bookmarkStart w:id="54" w:name="ref-franks_maximum_2009"/>
+    <w:bookmarkEnd w:id="54"/>
+    <w:bookmarkStart w:id="55" w:name="ref-franks_maximum_2009"/>
     <w:p>
       <w:pPr>
         <w:pStyle w:val="Bibliography"/>
@@ -2803,8 +3617,8 @@
         <w:t xml:space="preserve">: 10343–10347.</w:t>
       </w:r>
     </w:p>
-    <w:bookmarkEnd w:id="54"/>
-    <w:bookmarkStart w:id="55" w:name="ref-gentry_four_1993"/>
+    <w:bookmarkEnd w:id="55"/>
+    <w:bookmarkStart w:id="56" w:name="ref-gentry_four_1993"/>
     <w:p>
       <w:pPr>
         <w:pStyle w:val="Bibliography"/>
@@ -2844,8 +3658,8 @@
         <w:t xml:space="preserve">. Yale University Press.</w:t>
       </w:r>
     </w:p>
-    <w:bookmarkEnd w:id="55"/>
-    <w:bookmarkStart w:id="56" w:name="ref-holdridge_life_1967"/>
+    <w:bookmarkEnd w:id="56"/>
+    <w:bookmarkStart w:id="57" w:name="ref-holdridge_life_1967"/>
     <w:p>
       <w:pPr>
         <w:pStyle w:val="Bibliography"/>
@@ -2882,8 +3696,8 @@
         <w:t xml:space="preserve">Life zone ecology.</w:t>
       </w:r>
     </w:p>
-    <w:bookmarkEnd w:id="56"/>
-    <w:bookmarkStart w:id="57" w:name="ref-lenth_emmeans:_2018"/>
+    <w:bookmarkEnd w:id="57"/>
+    <w:bookmarkStart w:id="58" w:name="ref-lenth_emmeans:_2018"/>
     <w:p>
       <w:pPr>
         <w:pStyle w:val="Bibliography"/>
@@ -2911,8 +3725,8 @@
         <w:t xml:space="preserve">. Emmeans: Estimated Marginal Means, aka Least-Squares Means.</w:t>
       </w:r>
     </w:p>
-    <w:bookmarkEnd w:id="57"/>
-    <w:bookmarkStart w:id="58" w:name="ref-sack_prometheuswiki_2011"/>
+    <w:bookmarkEnd w:id="58"/>
+    <w:bookmarkStart w:id="59" w:name="ref-sack_prometheuswiki_2011"/>
     <w:p>
       <w:pPr>
         <w:pStyle w:val="Bibliography"/>
@@ -2978,8 +3792,8 @@
         <w:t xml:space="preserve">. PrometheusWiki Leaf pressure-volume curve parameters.</w:t>
       </w:r>
     </w:p>
-    <w:bookmarkEnd w:id="58"/>
-    <w:bookmarkStart w:id="59" w:name="ref-tyree_measurement_1972"/>
+    <w:bookmarkEnd w:id="59"/>
+    <w:bookmarkStart w:id="60" w:name="ref-tyree_measurement_1972"/>
     <w:p>
       <w:pPr>
         <w:pStyle w:val="Bibliography"/>
@@ -3047,8 +3861,8 @@
         <w:t xml:space="preserve">: 267–282.</w:t>
       </w:r>
     </w:p>
-    <w:bookmarkEnd w:id="59"/>
     <w:bookmarkEnd w:id="60"/>
+    <w:bookmarkEnd w:id="61"/>
     <w:sectPr>
       <w:footerReference w:type="default" r:id="rId9"/>
       <w:pgSz w:w="12240" w:h="15840"/>

</xml_diff>

<commit_message>
pv curve plot draft added to manuscript
</commit_message>
<xml_diff>
--- a/manuscript/leafwater_manuscript.docx
+++ b/manuscript/leafwater_manuscript.docx
@@ -2315,52 +2315,7 @@
         <w:pStyle w:val="BodyText"/>
       </w:pPr>
       <w:r>
-        <w:drawing>
-          <wp:inline>
-            <wp:extent cx="5544151" cy="5544151"/>
-            <wp:effectExtent b="0" l="0" r="0" t="0"/>
-            <wp:docPr descr="" title="" id="1" name="Picture"/>
-            <a:graphic>
-              <a:graphicData uri="http://schemas.openxmlformats.org/drawingml/2006/picture">
-                <pic:pic>
-                  <pic:nvPicPr>
-                    <pic:cNvPr descr="leafwater_manuscript_files/figure-docx/figure4a-1.png" id="0" name="Picture"/>
-                    <pic:cNvPicPr>
-                      <a:picLocks noChangeArrowheads="1" noChangeAspect="1"/>
-                    </pic:cNvPicPr>
-                  </pic:nvPicPr>
-                  <pic:blipFill>
-                    <a:blip r:embed="rId42"/>
-                    <a:stretch>
-                      <a:fillRect/>
-                    </a:stretch>
-                  </pic:blipFill>
-                  <pic:spPr bwMode="auto">
-                    <a:xfrm>
-                      <a:off x="0" y="0"/>
-                      <a:ext cx="5544151" cy="5544151"/>
-                    </a:xfrm>
-                    <a:prstGeom prst="rect">
-                      <a:avLst/>
-                    </a:prstGeom>
-                    <a:noFill/>
-                    <a:ln w="9525">
-                      <a:noFill/>
-                      <a:headEnd/>
-                      <a:tailEnd/>
-                    </a:ln>
-                  </pic:spPr>
-                </pic:pic>
-              </a:graphicData>
-            </a:graphic>
-          </wp:inline>
-        </w:drawing>
-      </w:r>
-      <w:r>
-        <w:t xml:space="preserve"> </w:t>
-      </w:r>
-      <w:r>
-        <w:t xml:space="preserve">Figure 5A. Global view of pv curves. I am currently making this with ggplots, which means it looks different and I need to figure out how to combine with pv parameter figures (below).</w:t>
+        <w:t xml:space="preserve">Figure 5. Epiphytic ferns species are not more drought tolerant. Osmotic adjustments, not shifts in cell wall flexibility explain differences in TLP. I am not sure what capacitance at TLP means.</w:t>
       </w:r>
     </w:p>
     <w:p>
@@ -2369,138 +2324,6 @@
       </w:pPr>
       <w:r>
         <w:br w:type="textWrapping"/>
-      </w:r>
-    </w:p>
-    <w:p>
-      <w:pPr>
-        <w:pStyle w:val="BodyText"/>
-      </w:pPr>
-      <w:r>
-        <w:drawing>
-          <wp:inline>
-            <wp:extent cx="5943600" cy="2971800"/>
-            <wp:effectExtent b="0" l="0" r="0" t="0"/>
-            <wp:docPr descr="" title="" id="1" name="Picture"/>
-            <a:graphic>
-              <a:graphicData uri="http://schemas.openxmlformats.org/drawingml/2006/picture">
-                <pic:pic>
-                  <pic:nvPicPr>
-                    <pic:cNvPr descr="leafwater_manuscript_files/figure-docx/figure4b-1.png" id="0" name="Picture"/>
-                    <pic:cNvPicPr>
-                      <a:picLocks noChangeArrowheads="1" noChangeAspect="1"/>
-                    </pic:cNvPicPr>
-                  </pic:nvPicPr>
-                  <pic:blipFill>
-                    <a:blip r:embed="rId43"/>
-                    <a:stretch>
-                      <a:fillRect/>
-                    </a:stretch>
-                  </pic:blipFill>
-                  <pic:spPr bwMode="auto">
-                    <a:xfrm>
-                      <a:off x="0" y="0"/>
-                      <a:ext cx="5943600" cy="2971800"/>
-                    </a:xfrm>
-                    <a:prstGeom prst="rect">
-                      <a:avLst/>
-                    </a:prstGeom>
-                    <a:noFill/>
-                    <a:ln w="9525">
-                      <a:noFill/>
-                      <a:headEnd/>
-                      <a:tailEnd/>
-                    </a:ln>
-                  </pic:spPr>
-                </pic:pic>
-              </a:graphicData>
-            </a:graphic>
-          </wp:inline>
-        </w:drawing>
-      </w:r>
-      <w:r>
-        <w:t xml:space="preserve"> </w:t>
-      </w:r>
-      <w:r>
-        <w:t xml:space="preserve">Figure 5B. Epiphytic not more drought tolerant. Osmotic adjustments, not shifts in cell wall flexibility explain differences in TLP. I am not sure what capacitance at TLP means. There are possibly a few low outliers that may help TLP stats….</w:t>
-      </w:r>
-    </w:p>
-    <w:p>
-      <w:pPr>
-        <w:pStyle w:val="BodyText"/>
-      </w:pPr>
-      <w:r>
-        <w:br w:type="textWrapping"/>
-      </w:r>
-    </w:p>
-    <w:p>
-      <w:pPr>
-        <w:pStyle w:val="BodyText"/>
-      </w:pPr>
-      <w:r>
-        <w:drawing>
-          <wp:inline>
-            <wp:extent cx="5544151" cy="5544151"/>
-            <wp:effectExtent b="0" l="0" r="0" t="0"/>
-            <wp:docPr descr="" title="" id="1" name="Picture"/>
-            <a:graphic>
-              <a:graphicData uri="http://schemas.openxmlformats.org/drawingml/2006/picture">
-                <pic:pic>
-                  <pic:nvPicPr>
-                    <pic:cNvPr descr="leafwater_manuscript_files/figure-docx/figure5-1.png" id="0" name="Picture"/>
-                    <pic:cNvPicPr>
-                      <a:picLocks noChangeArrowheads="1" noChangeAspect="1"/>
-                    </pic:cNvPicPr>
-                  </pic:nvPicPr>
-                  <pic:blipFill>
-                    <a:blip r:embed="rId44"/>
-                    <a:stretch>
-                      <a:fillRect/>
-                    </a:stretch>
-                  </pic:blipFill>
-                  <pic:spPr bwMode="auto">
-                    <a:xfrm>
-                      <a:off x="0" y="0"/>
-                      <a:ext cx="5544151" cy="5544151"/>
-                    </a:xfrm>
-                    <a:prstGeom prst="rect">
-                      <a:avLst/>
-                    </a:prstGeom>
-                    <a:noFill/>
-                    <a:ln w="9525">
-                      <a:noFill/>
-                      <a:headEnd/>
-                      <a:tailEnd/>
-                    </a:ln>
-                  </pic:spPr>
-                </pic:pic>
-              </a:graphicData>
-            </a:graphic>
-          </wp:inline>
-        </w:drawing>
-      </w:r>
-      <w:r>
-        <w:t xml:space="preserve"> </w:t>
-      </w:r>
-      <w:r>
-        <w:t xml:space="preserve">Figure 6. This PCA is a mostly a placeholder, I imagine we will replace it with trait phylogeny mapping</w:t>
-      </w:r>
-    </w:p>
-    <w:p>
-      <w:pPr>
-        <w:pStyle w:val="Heading1"/>
-      </w:pPr>
-      <w:bookmarkStart w:id="45" w:name="more-plots"/>
-      <w:r>
-        <w:t xml:space="preserve">More Plots</w:t>
-      </w:r>
-      <w:bookmarkEnd w:id="45"/>
-    </w:p>
-    <w:p>
-      <w:pPr>
-        <w:pStyle w:val="FirstParagraph"/>
-      </w:pPr>
-      <w:r>
-        <w:t xml:space="preserve">Figures to make:</w:t>
       </w:r>
     </w:p>
     <w:p>
@@ -2523,7 +2346,7 @@
                     </pic:cNvPicPr>
                   </pic:nvPicPr>
                   <pic:blipFill>
-                    <a:blip r:embed="rId46"/>
+                    <a:blip r:embed="rId42"/>
                     <a:stretch>
                       <a:fillRect/>
                     </a:stretch>
@@ -2558,74 +2381,13 @@
     </w:p>
     <w:p>
       <w:pPr>
-        <w:pStyle w:val="BodyText"/>
-      </w:pPr>
-      <w:r>
-        <w:br w:type="textWrapping"/>
-      </w:r>
-    </w:p>
-    <w:p>
-      <w:pPr>
-        <w:pStyle w:val="BodyText"/>
-      </w:pPr>
-      <w:r>
-        <w:drawing>
-          <wp:inline>
-            <wp:extent cx="5544151" cy="5544151"/>
-            <wp:effectExtent b="0" l="0" r="0" t="0"/>
-            <wp:docPr descr="" title="" id="1" name="Picture"/>
-            <a:graphic>
-              <a:graphicData uri="http://schemas.openxmlformats.org/drawingml/2006/picture">
-                <pic:pic>
-                  <pic:nvPicPr>
-                    <pic:cNvPr descr="leafwater_manuscript_files/figure-docx/middays-1.png" id="0" name="Picture"/>
-                    <pic:cNvPicPr>
-                      <a:picLocks noChangeArrowheads="1" noChangeAspect="1"/>
-                    </pic:cNvPicPr>
-                  </pic:nvPicPr>
-                  <pic:blipFill>
-                    <a:blip r:embed="rId47"/>
-                    <a:stretch>
-                      <a:fillRect/>
-                    </a:stretch>
-                  </pic:blipFill>
-                  <pic:spPr bwMode="auto">
-                    <a:xfrm>
-                      <a:off x="0" y="0"/>
-                      <a:ext cx="5544151" cy="5544151"/>
-                    </a:xfrm>
-                    <a:prstGeom prst="rect">
-                      <a:avLst/>
-                    </a:prstGeom>
-                    <a:noFill/>
-                    <a:ln w="9525">
-                      <a:noFill/>
-                      <a:headEnd/>
-                      <a:tailEnd/>
-                    </a:ln>
-                  </pic:spPr>
-                </pic:pic>
-              </a:graphicData>
-            </a:graphic>
-          </wp:inline>
-        </w:drawing>
-      </w:r>
-      <w:r>
-        <w:t xml:space="preserve"> </w:t>
-      </w:r>
-      <w:r>
-        <w:t xml:space="preserve">Midday water potential similar across life forms.</w:t>
-      </w:r>
-    </w:p>
-    <w:p>
-      <w:pPr>
         <w:pStyle w:val="Heading1"/>
       </w:pPr>
-      <w:bookmarkStart w:id="48" w:name="tables"/>
+      <w:bookmarkStart w:id="43" w:name="tables"/>
       <w:r>
         <w:t xml:space="preserve">Tables</w:t>
       </w:r>
-      <w:bookmarkEnd w:id="48"/>
+      <w:bookmarkEnd w:id="43"/>
     </w:p>
     <w:p>
       <w:pPr>
@@ -2633,17 +2395,6 @@
       </w:pPr>
       <w:r>
         <w:t xml:space="preserve">Table 1. Phylogenetic signal for X functional traits of tropical ferns sampled across the Euploypoid I &amp; II clades. Meausured species (n=39) encompass tererstrial, hemi-spiphytic and epiphytic habitats across two Costa Rican forest sites.</w:t>
-      </w:r>
-    </w:p>
-    <w:p>
-      <w:pPr>
-        <w:pStyle w:val="SourceCode"/>
-      </w:pPr>
-      <w:r>
-        <w:rPr>
-          <w:rStyle w:val="VerbatimChar"/>
-        </w:rPr>
-        <w:t xml:space="preserve">## Additional documentation is being constructed at http://nutterb.github.io/pixiedust/index.html</w:t>
       </w:r>
     </w:p>
     <w:tbl>
@@ -3354,21 +3105,21 @@
       <w:pPr>
         <w:pStyle w:val="Heading1"/>
       </w:pPr>
-      <w:bookmarkStart w:id="49" w:name="discussion"/>
+      <w:bookmarkStart w:id="44" w:name="discussion"/>
       <w:r>
         <w:t xml:space="preserve">Discussion</w:t>
       </w:r>
-      <w:bookmarkEnd w:id="49"/>
+      <w:bookmarkEnd w:id="44"/>
     </w:p>
     <w:p>
       <w:pPr>
         <w:pStyle w:val="Heading2"/>
       </w:pPr>
-      <w:bookmarkStart w:id="50" w:name="Xa710c3b15b7ed8c298efba60981ece5b5b22afd"/>
+      <w:bookmarkStart w:id="45" w:name="Xa710c3b15b7ed8c298efba60981ece5b5b22afd"/>
       <w:r>
         <w:t xml:space="preserve">Do biomechanical relationships define water transport capacity?</w:t>
       </w:r>
-      <w:bookmarkEnd w:id="50"/>
+      <w:bookmarkEnd w:id="45"/>
     </w:p>
     <w:p>
       <w:pPr>
@@ -3426,21 +3177,21 @@
       <w:pPr>
         <w:pStyle w:val="Heading2"/>
       </w:pPr>
-      <w:bookmarkStart w:id="51" w:name="Xa60dab6c47f99d2658d08afecb06bb71dd7c8e6"/>
+      <w:bookmarkStart w:id="46" w:name="Xa60dab6c47f99d2658d08afecb06bb71dd7c8e6"/>
       <w:r>
         <w:t xml:space="preserve">Do canalized traits define leaf water status?</w:t>
       </w:r>
-      <w:bookmarkEnd w:id="51"/>
+      <w:bookmarkEnd w:id="46"/>
     </w:p>
     <w:p>
       <w:pPr>
         <w:pStyle w:val="Heading1"/>
       </w:pPr>
-      <w:bookmarkStart w:id="52" w:name="acknowledgements"/>
+      <w:bookmarkStart w:id="47" w:name="acknowledgements"/>
       <w:r>
         <w:t xml:space="preserve">Acknowledgements</w:t>
       </w:r>
-      <w:bookmarkEnd w:id="52"/>
+      <w:bookmarkEnd w:id="47"/>
     </w:p>
     <w:p>
       <w:pPr>
@@ -3454,14 +3205,14 @@
       <w:pPr>
         <w:pStyle w:val="Heading1"/>
       </w:pPr>
-      <w:bookmarkStart w:id="53" w:name="bibliography"/>
+      <w:bookmarkStart w:id="48" w:name="bibliography"/>
       <w:r>
         <w:t xml:space="preserve">Bibliography</w:t>
       </w:r>
-      <w:bookmarkEnd w:id="53"/>
-    </w:p>
-    <w:bookmarkStart w:id="61" w:name="refs"/>
-    <w:bookmarkStart w:id="54" w:name="ref-bartlett_determinants_2012"/>
+      <w:bookmarkEnd w:id="48"/>
+    </w:p>
+    <w:bookmarkStart w:id="56" w:name="refs"/>
+    <w:bookmarkStart w:id="49" w:name="ref-bartlett_determinants_2012"/>
     <w:p>
       <w:pPr>
         <w:pStyle w:val="Bibliography"/>
@@ -3548,8 +3299,8 @@
         <w:t xml:space="preserve">: 393–405.</w:t>
       </w:r>
     </w:p>
-    <w:bookmarkEnd w:id="54"/>
-    <w:bookmarkStart w:id="55" w:name="ref-franks_maximum_2009"/>
+    <w:bookmarkEnd w:id="49"/>
+    <w:bookmarkStart w:id="50" w:name="ref-franks_maximum_2009"/>
     <w:p>
       <w:pPr>
         <w:pStyle w:val="Bibliography"/>
@@ -3617,8 +3368,8 @@
         <w:t xml:space="preserve">: 10343–10347.</w:t>
       </w:r>
     </w:p>
-    <w:bookmarkEnd w:id="55"/>
-    <w:bookmarkStart w:id="56" w:name="ref-gentry_four_1993"/>
+    <w:bookmarkEnd w:id="50"/>
+    <w:bookmarkStart w:id="51" w:name="ref-gentry_four_1993"/>
     <w:p>
       <w:pPr>
         <w:pStyle w:val="Bibliography"/>
@@ -3658,8 +3409,8 @@
         <w:t xml:space="preserve">. Yale University Press.</w:t>
       </w:r>
     </w:p>
-    <w:bookmarkEnd w:id="56"/>
-    <w:bookmarkStart w:id="57" w:name="ref-holdridge_life_1967"/>
+    <w:bookmarkEnd w:id="51"/>
+    <w:bookmarkStart w:id="52" w:name="ref-holdridge_life_1967"/>
     <w:p>
       <w:pPr>
         <w:pStyle w:val="Bibliography"/>
@@ -3696,8 +3447,8 @@
         <w:t xml:space="preserve">Life zone ecology.</w:t>
       </w:r>
     </w:p>
-    <w:bookmarkEnd w:id="57"/>
-    <w:bookmarkStart w:id="58" w:name="ref-lenth_emmeans:_2018"/>
+    <w:bookmarkEnd w:id="52"/>
+    <w:bookmarkStart w:id="53" w:name="ref-lenth_emmeans:_2018"/>
     <w:p>
       <w:pPr>
         <w:pStyle w:val="Bibliography"/>
@@ -3725,8 +3476,8 @@
         <w:t xml:space="preserve">. Emmeans: Estimated Marginal Means, aka Least-Squares Means.</w:t>
       </w:r>
     </w:p>
-    <w:bookmarkEnd w:id="58"/>
-    <w:bookmarkStart w:id="59" w:name="ref-sack_prometheuswiki_2011"/>
+    <w:bookmarkEnd w:id="53"/>
+    <w:bookmarkStart w:id="54" w:name="ref-sack_prometheuswiki_2011"/>
     <w:p>
       <w:pPr>
         <w:pStyle w:val="Bibliography"/>
@@ -3792,8 +3543,8 @@
         <w:t xml:space="preserve">. PrometheusWiki Leaf pressure-volume curve parameters.</w:t>
       </w:r>
     </w:p>
-    <w:bookmarkEnd w:id="59"/>
-    <w:bookmarkStart w:id="60" w:name="ref-tyree_measurement_1972"/>
+    <w:bookmarkEnd w:id="54"/>
+    <w:bookmarkStart w:id="55" w:name="ref-tyree_measurement_1972"/>
     <w:p>
       <w:pPr>
         <w:pStyle w:val="Bibliography"/>
@@ -3861,8 +3612,8 @@
         <w:t xml:space="preserve">: 267–282.</w:t>
       </w:r>
     </w:p>
-    <w:bookmarkEnd w:id="60"/>
-    <w:bookmarkEnd w:id="61"/>
+    <w:bookmarkEnd w:id="55"/>
+    <w:bookmarkEnd w:id="56"/>
     <w:sectPr>
       <w:footerReference w:type="default" r:id="rId9"/>
       <w:pgSz w:w="12240" w:h="15840"/>

</xml_diff>

<commit_message>
acr complete for stupe and stomata
</commit_message>
<xml_diff>
--- a/manuscript/leafwater_manuscript.docx
+++ b/manuscript/leafwater_manuscript.docx
@@ -288,16 +288,7 @@
         <w:t xml:space="preserve"> </w:t>
       </w:r>
       <w:r>
-        <w:t xml:space="preserve">(</w:t>
-      </w:r>
-      <w:r>
-        <w:rPr>
-          <w:b/>
-        </w:rPr>
-        <w:t xml:space="preserve">???</w:t>
-      </w:r>
-      <w:r>
-        <w:t xml:space="preserve">)</w:t>
+        <w:t xml:space="preserve">(Schuettpelz &amp; Pryer, 2009)</w:t>
       </w:r>
       <w:r>
         <w:t xml:space="preserve">. Globally, fern species continue to adapt and thrive in shaded understory environments. Part of this recent Cretaceous radiation event in ferns (polypods), however, included oppourtunistic diversification into more complex ecological niches provided by now dominant angiosperm canopies</w:t>
@@ -306,19 +297,31 @@
         <w:t xml:space="preserve"> </w:t>
       </w:r>
       <w:r>
-        <w:t xml:space="preserve">(</w:t>
-      </w:r>
-      <w:r>
-        <w:rPr>
-          <w:b/>
-        </w:rPr>
-        <w:t xml:space="preserve">???</w:t>
-      </w:r>
-      <w:r>
-        <w:t xml:space="preserve">)</w:t>
-      </w:r>
-      <w:r>
-        <w:t xml:space="preserve">. Consquently, one clade of ferns (Euploypoid I) has largely radiated into epiphytic niches, while a sister clade (Eupolypoid II) remained and diversified on the forest floor in tropical ecosystems (Watkins 2012).</w:t>
+        <w:t xml:space="preserve">(Schneider</w:t>
+      </w:r>
+      <w:r>
+        <w:t xml:space="preserve"> </w:t>
+      </w:r>
+      <w:r>
+        <w:rPr>
+          <w:i/>
+        </w:rPr>
+        <w:t xml:space="preserve">et al.</w:t>
+      </w:r>
+      <w:r>
+        <w:t xml:space="preserve">, 2004)</w:t>
+      </w:r>
+      <w:r>
+        <w:t xml:space="preserve">. Consquently, one clade of ferns (Euploypoid I) has largely radiated into epiphytic niches, while a sister clade (Eupolypoid II) remained and diversified on the forest floor in tropical ecosystems</w:t>
+      </w:r>
+      <w:r>
+        <w:t xml:space="preserve"> </w:t>
+      </w:r>
+      <w:r>
+        <w:t xml:space="preserve">(Watkins &amp; Cardelús, 2012)</w:t>
+      </w:r>
+      <w:r>
+        <w:t xml:space="preserve">.</w:t>
       </w:r>
     </w:p>
     <w:p>
@@ -353,7 +356,16 @@
         </w:numPr>
       </w:pPr>
       <w:r>
-        <w:t xml:space="preserve">Within forests, epiphytes grow at many levels. Some are restricted to the dark understory, whereas others grow on the exposed twigs of emergent tree (Watkins 2012).</w:t>
+        <w:t xml:space="preserve">Within forests, epiphytes grow at many levels. Some are restricted to the dark understory, whereas others grow on the exposed twigs of emergent tree</w:t>
+      </w:r>
+      <w:r>
+        <w:t xml:space="preserve"> </w:t>
+      </w:r>
+      <w:r>
+        <w:t xml:space="preserve">(Watkins &amp; Cardelús, 2012)</w:t>
+      </w:r>
+      <w:r>
+        <w:t xml:space="preserve">.</w:t>
       </w:r>
     </w:p>
     <w:p>
@@ -396,14 +408,107 @@
       <w:pPr>
         <w:pStyle w:val="Compact"/>
         <w:numPr>
-          <w:numId w:val="1001"/>
-          <w:ilvl w:val="0"/>
+          <w:numId w:val="1004"/>
+          <w:ilvl w:val="1"/>
         </w:numPr>
       </w:pPr>
       <w:r>
         <w:t xml:space="preserve">A host of studies reveal how anatomical traits directly influence physiology in ferns in a manner that is functionally different from seed plants (</w:t>
       </w:r>
       <w:r>
+        <w:t xml:space="preserve">Woodhouse &amp; Nobel (1982)</w:t>
+      </w:r>
+      <w:r>
+        <w:t xml:space="preserve">,</w:t>
+      </w:r>
+      <w:r>
+        <w:t xml:space="preserve"> </w:t>
+      </w:r>
+      <w:r>
+        <w:t xml:space="preserve">Zhang</w:t>
+      </w:r>
+      <w:r>
+        <w:t xml:space="preserve"> </w:t>
+      </w:r>
+      <w:r>
+        <w:rPr>
+          <w:i/>
+        </w:rPr>
+        <w:t xml:space="preserve">et al.</w:t>
+      </w:r>
+      <w:r>
+        <w:t xml:space="preserve"> </w:t>
+      </w:r>
+      <w:r>
+        <w:t xml:space="preserve">(2009)</w:t>
+      </w:r>
+      <w:r>
+        <w:t xml:space="preserve">,</w:t>
+      </w:r>
+      <w:r>
+        <w:t xml:space="preserve"> </w:t>
+      </w:r>
+      <w:r>
+        <w:t xml:space="preserve">Brodersen</w:t>
+      </w:r>
+      <w:r>
+        <w:t xml:space="preserve"> </w:t>
+      </w:r>
+      <w:r>
+        <w:rPr>
+          <w:i/>
+        </w:rPr>
+        <w:t xml:space="preserve">et al.</w:t>
+      </w:r>
+      <w:r>
+        <w:t xml:space="preserve"> </w:t>
+      </w:r>
+      <w:r>
+        <w:t xml:space="preserve">(2012)</w:t>
+      </w:r>
+      <w:r>
+        <w:t xml:space="preserve">,</w:t>
+      </w:r>
+      <w:r>
+        <w:t xml:space="preserve"> </w:t>
+      </w:r>
+      <w:r>
+        <w:t xml:space="preserve">Brodribb</w:t>
+      </w:r>
+      <w:r>
+        <w:t xml:space="preserve"> </w:t>
+      </w:r>
+      <w:r>
+        <w:rPr>
+          <w:i/>
+        </w:rPr>
+        <w:t xml:space="preserve">et al.</w:t>
+      </w:r>
+      <w:r>
+        <w:t xml:space="preserve"> </w:t>
+      </w:r>
+      <w:r>
+        <w:t xml:space="preserve">(2005)</w:t>
+      </w:r>
+      <w:r>
+        <w:t xml:space="preserve">).</w:t>
+      </w:r>
+    </w:p>
+    <w:p>
+      <w:pPr>
+        <w:pStyle w:val="Compact"/>
+        <w:numPr>
+          <w:numId w:val="1004"/>
+          <w:ilvl w:val="1"/>
+        </w:numPr>
+      </w:pPr>
+      <w:r>
+        <w:t xml:space="preserve">includes drought tolerance in gametophyte life stage, in both life stages</w:t>
+      </w:r>
+      <w:r>
+        <w:t xml:space="preserve"> </w:t>
+      </w:r>
+      <w:r>
         <w:t xml:space="preserve">(</w:t>
       </w:r>
       <w:r>
@@ -415,59 +520,29 @@
       <w:r>
         <w:t xml:space="preserve">)</w:t>
       </w:r>
-      <w:r>
-        <w:t xml:space="preserve">,</w:t>
-      </w:r>
-      <w:r>
-        <w:t xml:space="preserve"> </w:t>
-      </w:r>
-      <w:r>
-        <w:t xml:space="preserve">(</w:t>
-      </w:r>
-      <w:r>
-        <w:rPr>
-          <w:b/>
-        </w:rPr>
-        <w:t xml:space="preserve">???</w:t>
-      </w:r>
-      <w:r>
-        <w:t xml:space="preserve">)</w:t>
-      </w:r>
-      <w:r>
-        <w:t xml:space="preserve">,</w:t>
-      </w:r>
-      <w:r>
-        <w:t xml:space="preserve"> </w:t>
-      </w:r>
-      <w:r>
-        <w:t xml:space="preserve">(</w:t>
-      </w:r>
-      <w:r>
-        <w:rPr>
-          <w:b/>
-        </w:rPr>
-        <w:t xml:space="preserve">???</w:t>
-      </w:r>
-      <w:r>
-        <w:t xml:space="preserve">)</w:t>
-      </w:r>
-      <w:r>
-        <w:t xml:space="preserve"> </w:t>
-      </w:r>
-      <w:r>
-        <w:t xml:space="preserve">(</w:t>
-      </w:r>
-      <w:r>
-        <w:rPr>
-          <w:b/>
-        </w:rPr>
-        <w:t xml:space="preserve">???</w:t>
-      </w:r>
-      <w:r>
-        <w:t xml:space="preserve">)</w:t>
-      </w:r>
-      <w:r>
-        <w:t xml:space="preserve">).</w:t>
+    </w:p>
+    <w:p>
+      <w:pPr>
+        <w:pStyle w:val="Compact"/>
+        <w:numPr>
+          <w:numId w:val="1004"/>
+          <w:ilvl w:val="1"/>
+        </w:numPr>
+      </w:pPr>
+      <w:r>
+        <w:t xml:space="preserve">It appears likely that the canalization of stomatal traits…</w:t>
+      </w:r>
+    </w:p>
+    <w:p>
+      <w:pPr>
+        <w:pStyle w:val="Compact"/>
+        <w:numPr>
+          <w:numId w:val="1004"/>
+          <w:ilvl w:val="1"/>
+        </w:numPr>
+      </w:pPr>
+      <w:r>
+        <w:t xml:space="preserve">Regardless, epiphytic ferns span a vast arraw of microhabitats that will undergo a suite of environmental stresses (high light, high ph, limited water) that should….</w:t>
       </w:r>
     </w:p>
     <w:p>
@@ -479,22 +554,85 @@
         </w:numPr>
       </w:pPr>
       <w:r>
-        <w:t xml:space="preserve">includes drought tolerance in gametophyte life stage, in both life stages</w:t>
-      </w:r>
-      <w:r>
-        <w:t xml:space="preserve"> </w:t>
-      </w:r>
-      <w:r>
-        <w:t xml:space="preserve">(</w:t>
-      </w:r>
-      <w:r>
-        <w:rPr>
-          <w:b/>
-        </w:rPr>
-        <w:t xml:space="preserve">???</w:t>
-      </w:r>
-      <w:r>
-        <w:t xml:space="preserve">)</w:t>
+        <w:t xml:space="preserve">Paragraph: water relations and strucutre</w:t>
+      </w:r>
+    </w:p>
+    <w:p>
+      <w:pPr>
+        <w:pStyle w:val="Compact"/>
+        <w:numPr>
+          <w:numId w:val="1005"/>
+          <w:ilvl w:val="1"/>
+        </w:numPr>
+      </w:pPr>
+      <w:r>
+        <w:t xml:space="preserve">As water transport in ferns occurs exclusively through primary vascular tissue, wrapped in discrete bundles that can span the entire frond</w:t>
+      </w:r>
+      <w:r>
+        <w:t xml:space="preserve"> </w:t>
+      </w:r>
+      <w:r>
+        <w:t xml:space="preserve">(Pittermann</w:t>
+      </w:r>
+      <w:r>
+        <w:t xml:space="preserve"> </w:t>
+      </w:r>
+      <w:r>
+        <w:rPr>
+          <w:i/>
+        </w:rPr>
+        <w:t xml:space="preserve">et al.</w:t>
+      </w:r>
+      <w:r>
+        <w:t xml:space="preserve">, 2011)</w:t>
+      </w:r>
+      <w:r>
+        <w:t xml:space="preserve">…</w:t>
+      </w:r>
+    </w:p>
+    <w:p>
+      <w:pPr>
+        <w:pStyle w:val="Compact"/>
+        <w:numPr>
+          <w:numId w:val="1005"/>
+          <w:ilvl w:val="1"/>
+        </w:numPr>
+      </w:pPr>
+      <w:r>
+        <w:t xml:space="preserve">Terrestrial ferns may have reduced water use efficiency, which would be consistent with Brodribb and McAdam’s hypothesis of inefficient stomatal control.</w:t>
+      </w:r>
+    </w:p>
+    <w:p>
+      <w:pPr>
+        <w:pStyle w:val="Compact"/>
+        <w:numPr>
+          <w:numId w:val="1005"/>
+          <w:ilvl w:val="1"/>
+        </w:numPr>
+      </w:pPr>
+      <w:r>
+        <w:t xml:space="preserve">if stomata are regulated by leaf water status, what traits related to water relations allows ferns to succeed.</w:t>
+      </w:r>
+      <w:r>
+        <w:t xml:space="preserve"> </w:t>
+      </w:r>
+      <w:r>
+        <w:t xml:space="preserve">+The evolution of xylem and that of stomata are</w:t>
+      </w:r>
+      <w:r>
+        <w:t xml:space="preserve"> </w:t>
+      </w:r>
+      <w:r>
+        <w:t xml:space="preserve">tightly interconnected</w:t>
+      </w:r>
+      <w:r>
+        <w:t xml:space="preserve"> </w:t>
+      </w:r>
+      <w:r>
+        <w:t xml:space="preserve">(Sperry, 2004)</w:t>
+      </w:r>
+      <w:r>
+        <w:t xml:space="preserve">. (read) -</w:t>
       </w:r>
     </w:p>
     <w:p>
@@ -506,107 +644,6 @@
         </w:numPr>
       </w:pPr>
       <w:r>
-        <w:t xml:space="preserve">It appears likely that the canalization of stomatal traits…</w:t>
-      </w:r>
-    </w:p>
-    <w:p>
-      <w:pPr>
-        <w:numPr>
-          <w:numId w:val="1001"/>
-          <w:ilvl w:val="0"/>
-        </w:numPr>
-      </w:pPr>
-      <w:r>
-        <w:t xml:space="preserve">Regardless, epiphytic ferns span a vast arraw of micrhabitats that will undergo a suite of environmental stresses (high light, high ph, limited water) that should….</w:t>
-      </w:r>
-    </w:p>
-    <w:p>
-      <w:pPr>
-        <w:pStyle w:val="Compact"/>
-        <w:numPr>
-          <w:numId w:val="1001"/>
-          <w:ilvl w:val="0"/>
-        </w:numPr>
-      </w:pPr>
-      <w:r>
-        <w:t xml:space="preserve">Paragraph: water relations and strucutre</w:t>
-      </w:r>
-    </w:p>
-    <w:p>
-      <w:pPr>
-        <w:pStyle w:val="Compact"/>
-        <w:numPr>
-          <w:numId w:val="1005"/>
-          <w:ilvl w:val="1"/>
-        </w:numPr>
-      </w:pPr>
-      <w:r>
-        <w:t xml:space="preserve">As water transport in ferns occurs exclusively through primary vascular tissue, wrapped in discrete bundles that can span the entire frond</w:t>
-      </w:r>
-      <w:r>
-        <w:t xml:space="preserve"> </w:t>
-      </w:r>
-      <w:r>
-        <w:t xml:space="preserve">(</w:t>
-      </w:r>
-      <w:r>
-        <w:rPr>
-          <w:b/>
-        </w:rPr>
-        <w:t xml:space="preserve">???</w:t>
-      </w:r>
-      <w:r>
-        <w:t xml:space="preserve">)</w:t>
-      </w:r>
-      <w:r>
-        <w:t xml:space="preserve">…</w:t>
-      </w:r>
-    </w:p>
-    <w:p>
-      <w:pPr>
-        <w:pStyle w:val="Compact"/>
-        <w:numPr>
-          <w:numId w:val="1005"/>
-          <w:ilvl w:val="1"/>
-        </w:numPr>
-      </w:pPr>
-      <w:r>
-        <w:t xml:space="preserve">Terrestrial ferns may have reduced water use efficiency, which would be consistent with Brodribb and McAdam’s hypothesis of inefficient stomatal control.</w:t>
-      </w:r>
-    </w:p>
-    <w:p>
-      <w:pPr>
-        <w:pStyle w:val="Compact"/>
-        <w:numPr>
-          <w:numId w:val="1005"/>
-          <w:ilvl w:val="1"/>
-        </w:numPr>
-      </w:pPr>
-      <w:r>
-        <w:t xml:space="preserve">if stomata are regulated by leaf water status, what traits related to water relations allows ferns to succeed.</w:t>
-      </w:r>
-      <w:r>
-        <w:t xml:space="preserve"> </w:t>
-      </w:r>
-      <w:r>
-        <w:t xml:space="preserve">+The evolution of xylem and that of stomata are</w:t>
-      </w:r>
-      <w:r>
-        <w:t xml:space="preserve"> </w:t>
-      </w:r>
-      <w:r>
-        <w:t xml:space="preserve">tightly interconnected (Sperry, 2004). (read) -</w:t>
-      </w:r>
-    </w:p>
-    <w:p>
-      <w:pPr>
-        <w:pStyle w:val="Compact"/>
-        <w:numPr>
-          <w:numId w:val="1001"/>
-          <w:ilvl w:val="0"/>
-        </w:numPr>
-      </w:pPr>
-      <w:r>
         <w:t xml:space="preserve">Paragraph: this study seeks…</w:t>
       </w:r>
     </w:p>
@@ -1124,18 +1161,40 @@
         <w:br w:type="textWrapping"/>
       </w:r>
       <w:r>
-        <w:t xml:space="preserve">**A phylogenetic tree for these 30 fern species was constructed based on chloroplast rbcL sequences obtained from the GenBank website (</w:t>
-      </w:r>
-      <w:hyperlink r:id="rId31">
-        <w:r>
-          <w:rPr>
-            <w:rStyle w:val="Hyperlink"/>
-          </w:rPr>
-          <w:t xml:space="preserve">http://www.ncbi.nlm.nih.gov/genbank/</w:t>
-        </w:r>
-      </w:hyperlink>
-      <w:r>
-        <w:t xml:space="preserve">). Phylogenetic analyses for each matrix were carried out using the maximum likelihood method in PAUP* v.4.0b10 [44]. Schneider et al. (2004) has integrated Colysis and major components of Microsorum into Leptochilus by using nucleotide sequences derived from three plastid loci [45]. For simplicity, the old Latin names of species in Colysis and Microsorum were used in the present study.</w:t>
+        <w:t xml:space="preserve">A phylogenetic tree for these 39 fern species was constructed using the Maximum Likelihood method based on the Tamura 3-parameter model</w:t>
+      </w:r>
+      <w:r>
+        <w:t xml:space="preserve"> </w:t>
+      </w:r>
+      <w:r>
+        <w:t xml:space="preserve">(Tamura, 1992)</w:t>
+      </w:r>
+      <w:r>
+        <w:t xml:space="preserve"> </w:t>
+      </w:r>
+      <w:r>
+        <w:t xml:space="preserve">and all evolitionary analyses were conducted in MEGA7</w:t>
+      </w:r>
+      <w:r>
+        <w:t xml:space="preserve"> </w:t>
+      </w:r>
+      <w:r>
+        <w:t xml:space="preserve">(Kumar</w:t>
+      </w:r>
+      <w:r>
+        <w:t xml:space="preserve"> </w:t>
+      </w:r>
+      <w:r>
+        <w:rPr>
+          <w:i/>
+        </w:rPr>
+        <w:t xml:space="preserve">et al.</w:t>
+      </w:r>
+      <w:r>
+        <w:t xml:space="preserve">, 2016)</w:t>
+      </w:r>
+      <w:r>
+        <w:t xml:space="preserve">. The tree with the highest log likelihood (-7696.70) is shown. The percentage of trees in which the associated taxa clustered together is shown next to the branches. Initial tree(s) for the heuristic search were obtained automatically by applying Neighbor-Join and BioNJ algorithms to a matrix of pairwise distances estimated using the Maximum Composite Likelihood (MCL) approach, and then selecting the topology with superior log likelihood value. The rate variation model allowed for some sites to be evolutionarily invariable ([+I], 64.89% sites). The analysis involved 40 nucleotide sequences. All positions containing gaps and missing data were eliminated. There were a total of 1131 positions in the final dataset.</w:t>
       </w:r>
     </w:p>
     <w:p>
@@ -1167,6 +1226,195 @@
         <w:t xml:space="preserve">package in R</w:t>
       </w:r>
       <w:r>
+        <w:t xml:space="preserve">(Kembel</w:t>
+      </w:r>
+      <w:r>
+        <w:t xml:space="preserve"> </w:t>
+      </w:r>
+      <w:r>
+        <w:rPr>
+          <w:i/>
+        </w:rPr>
+        <w:t xml:space="preserve">et al.</w:t>
+      </w:r>
+      <w:r>
+        <w:t xml:space="preserve">, 2010)</w:t>
+      </w:r>
+      <w:r>
+        <w:t xml:space="preserve">. Values of</w:t>
+      </w:r>
+      <w:r>
+        <w:t xml:space="preserve"> </w:t>
+      </w:r>
+      <w:r>
+        <w:t xml:space="preserve">‘</w:t>
+      </w:r>
+      <w:r>
+        <w:t xml:space="preserve">K</w:t>
+      </w:r>
+      <w:r>
+        <w:t xml:space="preserve">’</w:t>
+      </w:r>
+      <w:r>
+        <w:t xml:space="preserve"> </w:t>
+      </w:r>
+      <w:r>
+        <w:t xml:space="preserve">for a given trait that are below 1 mean that relatives resesmble one another less than we would expect for Brownian motion (lower phlogenetic signal), and vice verse for values of</w:t>
+      </w:r>
+      <w:r>
+        <w:t xml:space="preserve"> </w:t>
+      </w:r>
+      <w:r>
+        <w:t xml:space="preserve">‘</w:t>
+      </w:r>
+      <w:r>
+        <w:t xml:space="preserve">K</w:t>
+      </w:r>
+      <w:r>
+        <w:t xml:space="preserve">’</w:t>
+      </w:r>
+      <w:r>
+        <w:t xml:space="preserve"> </w:t>
+      </w:r>
+      <w:r>
+        <w:t xml:space="preserve">above 1</w:t>
+      </w:r>
+      <w:r>
+        <w:t xml:space="preserve"> </w:t>
+      </w:r>
+      <w:r>
+        <w:t xml:space="preserve">(Blomberg</w:t>
+      </w:r>
+      <w:r>
+        <w:t xml:space="preserve"> </w:t>
+      </w:r>
+      <w:r>
+        <w:rPr>
+          <w:i/>
+        </w:rPr>
+        <w:t xml:space="preserve">et al.</w:t>
+      </w:r>
+      <w:r>
+        <w:t xml:space="preserve">, 2003)</w:t>
+      </w:r>
+      <w:r>
+        <w:t xml:space="preserve">. Signifcant</w:t>
+      </w:r>
+      <w:r>
+        <w:t xml:space="preserve"> </w:t>
+      </w:r>
+      <w:r>
+        <w:rPr>
+          <w:i/>
+        </w:rPr>
+        <w:t xml:space="preserve">P</w:t>
+      </w:r>
+      <w:r>
+        <w:t xml:space="preserve"> </w:t>
+      </w:r>
+      <w:r>
+        <w:t xml:space="preserve">values for</w:t>
+      </w:r>
+      <w:r>
+        <w:t xml:space="preserve"> </w:t>
+      </w:r>
+      <w:r>
+        <w:t xml:space="preserve">‘</w:t>
+      </w:r>
+      <w:r>
+        <w:t xml:space="preserve">K</w:t>
+      </w:r>
+      <w:r>
+        <w:t xml:space="preserve">’</w:t>
+      </w:r>
+      <w:r>
+        <w:t xml:space="preserve"> </w:t>
+      </w:r>
+      <w:r>
+        <w:t xml:space="preserve">indicates that close relatives are more similar than random species pairs for the given trait.</w:t>
+      </w:r>
+    </w:p>
+    <w:p>
+      <w:pPr>
+        <w:pStyle w:val="BodyText"/>
+      </w:pPr>
+      <w:r>
+        <w:br w:type="textWrapping"/>
+      </w:r>
+      <w:r>
+        <w:t xml:space="preserve">Relationships among variables were evaluated by both pair-wise Pearson correlations in the R package and a phylogenetically independent contrast (PIC). Possible evolutionary associations were assessed via PIC analysis, utilizing the molecular phylogenetic tree.</w:t>
+      </w:r>
+    </w:p>
+    <w:p>
+      <w:pPr>
+        <w:pStyle w:val="BodyText"/>
+      </w:pPr>
+      <w:r>
+        <w:br w:type="textWrapping"/>
+      </w:r>
+      <w:r>
+        <w:t xml:space="preserve">Bivariate relationships among continuous traits were analysed with phylogenetically independent contrasts (PIC) in the</w:t>
+      </w:r>
+      <w:r>
+        <w:t xml:space="preserve"> </w:t>
+      </w:r>
+      <w:r>
+        <w:t xml:space="preserve">‘</w:t>
+      </w:r>
+      <w:r>
+        <w:t xml:space="preserve">ape</w:t>
+      </w:r>
+      <w:r>
+        <w:t xml:space="preserve">’</w:t>
+      </w:r>
+      <w:r>
+        <w:t xml:space="preserve"> </w:t>
+      </w:r>
+      <w:r>
+        <w:t xml:space="preserve">package in R</w:t>
+      </w:r>
+      <w:r>
+        <w:t xml:space="preserve"> </w:t>
+      </w:r>
+      <w:r>
+        <w:t xml:space="preserve">(Paradis &amp; Schliep, 2019)</w:t>
+      </w:r>
+      <w:r>
+        <w:t xml:space="preserve">.</w:t>
+      </w:r>
+    </w:p>
+    <w:p>
+      <w:pPr>
+        <w:pStyle w:val="BodyText"/>
+      </w:pPr>
+      <w:r>
+        <w:br w:type="textWrapping"/>
+      </w:r>
+      <w:r>
+        <w:t xml:space="preserve">Tests of allometric relationships between log-transformed morphological traits were implemented using standardized major axis regression in the</w:t>
+      </w:r>
+      <w:r>
+        <w:t xml:space="preserve"> </w:t>
+      </w:r>
+      <w:r>
+        <w:t xml:space="preserve">‘</w:t>
+      </w:r>
+      <w:r>
+        <w:t xml:space="preserve">smatr</w:t>
+      </w:r>
+      <w:r>
+        <w:t xml:space="preserve">’</w:t>
+      </w:r>
+      <w:r>
+        <w:t xml:space="preserve"> </w:t>
+      </w:r>
+      <w:r>
+        <w:t xml:space="preserve">package in R</w:t>
+      </w:r>
+      <w:r>
+        <w:t xml:space="preserve"> </w:t>
+      </w:r>
+      <w:r>
         <w:t xml:space="preserve">(</w:t>
       </w:r>
       <w:r>
@@ -1179,94 +1427,7 @@
         <w:t xml:space="preserve">)</w:t>
       </w:r>
       <w:r>
-        <w:t xml:space="preserve">. Values of</w:t>
-      </w:r>
-      <w:r>
-        <w:t xml:space="preserve"> </w:t>
-      </w:r>
-      <w:r>
-        <w:t xml:space="preserve">‘</w:t>
-      </w:r>
-      <w:r>
-        <w:t xml:space="preserve">K</w:t>
-      </w:r>
-      <w:r>
-        <w:t xml:space="preserve">’</w:t>
-      </w:r>
-      <w:r>
-        <w:t xml:space="preserve"> </w:t>
-      </w:r>
-      <w:r>
-        <w:t xml:space="preserve">for a given trait that are below 1 mean that relatives resesmble one another less than we would expect for Brownian motion (lower phlogenetic signal), and vice verse for values of</w:t>
-      </w:r>
-      <w:r>
-        <w:t xml:space="preserve"> </w:t>
-      </w:r>
-      <w:r>
-        <w:t xml:space="preserve">‘</w:t>
-      </w:r>
-      <w:r>
-        <w:t xml:space="preserve">K</w:t>
-      </w:r>
-      <w:r>
-        <w:t xml:space="preserve">’</w:t>
-      </w:r>
-      <w:r>
-        <w:t xml:space="preserve"> </w:t>
-      </w:r>
-      <w:r>
-        <w:t xml:space="preserve">above 1</w:t>
-      </w:r>
-      <w:r>
-        <w:t xml:space="preserve"> </w:t>
-      </w:r>
-      <w:r>
-        <w:t xml:space="preserve">(</w:t>
-      </w:r>
-      <w:r>
-        <w:rPr>
-          <w:b/>
-        </w:rPr>
-        <w:t xml:space="preserve">???</w:t>
-      </w:r>
-      <w:r>
-        <w:t xml:space="preserve">)</w:t>
-      </w:r>
-      <w:r>
-        <w:t xml:space="preserve">. Signifcant</w:t>
-      </w:r>
-      <w:r>
-        <w:t xml:space="preserve"> </w:t>
-      </w:r>
-      <w:r>
-        <w:rPr>
-          <w:i/>
-        </w:rPr>
-        <w:t xml:space="preserve">P</w:t>
-      </w:r>
-      <w:r>
-        <w:t xml:space="preserve"> </w:t>
-      </w:r>
-      <w:r>
-        <w:t xml:space="preserve">values for</w:t>
-      </w:r>
-      <w:r>
-        <w:t xml:space="preserve"> </w:t>
-      </w:r>
-      <w:r>
-        <w:t xml:space="preserve">‘</w:t>
-      </w:r>
-      <w:r>
-        <w:t xml:space="preserve">K</w:t>
-      </w:r>
-      <w:r>
-        <w:t xml:space="preserve">’</w:t>
-      </w:r>
-      <w:r>
-        <w:t xml:space="preserve"> </w:t>
-      </w:r>
-      <w:r>
-        <w:t xml:space="preserve">indicates that close relatives are more similar than random species pairs for the given trait.</w:t>
+        <w:t xml:space="preserve">.</w:t>
       </w:r>
     </w:p>
     <w:p>
@@ -1274,148 +1435,13 @@
         <w:pStyle w:val="BodyText"/>
       </w:pPr>
       <w:r>
-        <w:br w:type="textWrapping"/>
-      </w:r>
-      <w:r>
-        <w:t xml:space="preserve">Relationships among variables were evaluated by both pair-wise Pearson correlations in the R package and a phylogenetically independent contrast (PIC). Possible evolutionary associations were assessed via PIC analysis, utilizing the molecular phylogenetic tree.</w:t>
-      </w:r>
-    </w:p>
-    <w:p>
-      <w:pPr>
-        <w:pStyle w:val="BodyText"/>
-      </w:pPr>
-      <w:r>
-        <w:br w:type="textWrapping"/>
-      </w:r>
-      <w:r>
-        <w:t xml:space="preserve">Bivariate relationships among continuous traits were analysed with phylogenetically independent contrasts (PIC) in the</w:t>
-      </w:r>
-      <w:r>
-        <w:t xml:space="preserve"> </w:t>
-      </w:r>
-      <w:r>
-        <w:t xml:space="preserve">‘</w:t>
-      </w:r>
-      <w:r>
-        <w:t xml:space="preserve">ape</w:t>
-      </w:r>
-      <w:r>
-        <w:t xml:space="preserve">’</w:t>
-      </w:r>
-      <w:r>
-        <w:t xml:space="preserve"> </w:t>
-      </w:r>
-      <w:r>
-        <w:t xml:space="preserve">package in R</w:t>
-      </w:r>
-      <w:r>
-        <w:t xml:space="preserve"> </w:t>
-      </w:r>
-      <w:r>
-        <w:t xml:space="preserve">(</w:t>
-      </w:r>
-      <w:r>
-        <w:rPr>
-          <w:b/>
-        </w:rPr>
-        <w:t xml:space="preserve">???</w:t>
-      </w:r>
-      <w:r>
-        <w:t xml:space="preserve">)</w:t>
-      </w:r>
-      <w:r>
-        <w:t xml:space="preserve">.</w:t>
-      </w:r>
-    </w:p>
-    <w:p>
-      <w:pPr>
-        <w:pStyle w:val="BodyText"/>
-      </w:pPr>
-      <w:r>
-        <w:br w:type="textWrapping"/>
-      </w:r>
-      <w:r>
-        <w:t xml:space="preserve">Tests of allometric relationships between log-transformed morphological traits were implemented using standardized major axis regression in the</w:t>
-      </w:r>
-      <w:r>
-        <w:t xml:space="preserve"> </w:t>
-      </w:r>
-      <w:r>
-        <w:t xml:space="preserve">‘</w:t>
-      </w:r>
-      <w:r>
-        <w:t xml:space="preserve">smatr</w:t>
-      </w:r>
-      <w:r>
-        <w:t xml:space="preserve">’</w:t>
-      </w:r>
-      <w:r>
-        <w:t xml:space="preserve"> </w:t>
-      </w:r>
-      <w:r>
-        <w:t xml:space="preserve">package in R</w:t>
-      </w:r>
-      <w:r>
-        <w:t xml:space="preserve"> </w:t>
-      </w:r>
-      <w:r>
-        <w:t xml:space="preserve">(</w:t>
-      </w:r>
-      <w:r>
-        <w:rPr>
-          <w:b/>
-        </w:rPr>
-        <w:t xml:space="preserve">???</w:t>
-      </w:r>
-      <w:r>
-        <w:t xml:space="preserve">)</w:t>
-      </w:r>
-      <w:r>
-        <w:t xml:space="preserve">.</w:t>
-      </w:r>
-    </w:p>
-    <w:p>
-      <w:pPr>
-        <w:pStyle w:val="BodyText"/>
-      </w:pPr>
-      <w:r>
-        <w:t xml:space="preserve">Principal component analysis, utilizing the</w:t>
-      </w:r>
-      <w:r>
-        <w:t xml:space="preserve"> </w:t>
-      </w:r>
-      <w:r>
-        <w:t xml:space="preserve">‘</w:t>
-      </w:r>
-      <w:r>
-        <w:t xml:space="preserve">vegan</w:t>
-      </w:r>
-      <w:r>
-        <w:t xml:space="preserve">’</w:t>
-      </w:r>
-      <w:r>
-        <w:t xml:space="preserve"> </w:t>
-      </w:r>
-      <w:r>
-        <w:t xml:space="preserve">package</w:t>
-      </w:r>
-      <w:r>
-        <w:t xml:space="preserve"> </w:t>
-      </w:r>
-      <w:r>
-        <w:t xml:space="preserve">(</w:t>
-      </w:r>
-      <w:r>
-        <w:rPr>
-          <w:b/>
-        </w:rPr>
-        <w:t xml:space="preserve">???</w:t>
-      </w:r>
-      <w:r>
-        <w:t xml:space="preserve">)</w:t>
-      </w:r>
-      <w:r>
-        <w:t xml:space="preserve">, was used to explore how measured functional traits were distributed and co-varied among species (mean values) and life form. All tests of statistical significance were conducted at an</w:t>
+        <w:t xml:space="preserve"> </w:t>
+      </w:r>
+      <w:r>
+        <w:t xml:space="preserve"> </w:t>
+      </w:r>
+      <w:r>
+        <w:t xml:space="preserve">All tests of statistical significance were conducted at an</w:t>
       </w:r>
       <w:r>
         <w:t xml:space="preserve"> </w:t>
@@ -1454,260 +1480,260 @@
       <w:pPr>
         <w:pStyle w:val="Heading1"/>
       </w:pPr>
-      <w:bookmarkStart w:id="32" w:name="results"/>
+      <w:bookmarkStart w:id="31" w:name="results"/>
       <w:r>
         <w:t xml:space="preserve">Results</w:t>
       </w:r>
+      <w:bookmarkEnd w:id="31"/>
+    </w:p>
+    <w:p>
+      <w:pPr>
+        <w:pStyle w:val="Heading2"/>
+      </w:pPr>
+      <w:bookmarkStart w:id="32" w:name="frond-morphology-and-anatomy"/>
+      <w:r>
+        <w:t xml:space="preserve">Frond morphology and anatomy</w:t>
+      </w:r>
       <w:bookmarkEnd w:id="32"/>
     </w:p>
     <w:p>
       <w:pPr>
+        <w:pStyle w:val="FirstParagraph"/>
+      </w:pPr>
+      <w:r>
+        <w:t xml:space="preserve">Functional shifts in frond structural relationships for epiphtic species likely represent adaptation to the reduce the path length of water transport to lamina tissues. Total frond length was reduced by 26 % in epiphytic (59±2.5) compared to terrestrial (85±3.3) species, with frond length of hemi-epiphytes an intermediate between both groups (</w:t>
+      </w:r>
+      <w:r>
+        <w:rPr>
+          <w:i/>
+        </w:rPr>
+        <w:t xml:space="preserve">P</w:t>
+      </w:r>
+      <w:r>
+        <w:t xml:space="preserve"> </w:t>
+      </w:r>
+      <w:r>
+        <w:t xml:space="preserve">= 0.021). The reduction in total frond length was driven by a large reduction (-54 %) in stipe length in epiphytic compared to terrestrial species (</w:t>
+      </w:r>
+      <w:r>
+        <w:rPr>
+          <w:i/>
+        </w:rPr>
+        <w:t xml:space="preserve">P</w:t>
+      </w:r>
+      <w:r>
+        <w:t xml:space="preserve"> </w:t>
+      </w:r>
+      <w:r>
+        <w:t xml:space="preserve">= 0.001, Figure 1A). The majority of epiphytic and hemi-epiphytic ferns had stipes restricted to less than 20 cm (80% quantiles), while maximum stipe length of terrestrial ferns from the same probablity distribution was 42.3 cm. Allometric relationships between stipe length and lamina area were functionally different between epiphytic species compared to terrestrial and hemi-epiphytic species (Figure 1B). Log relationships of stipe length and lamina area were positively correlated for each life form, however, pair wise differences were detected in both the slopes (</w:t>
+      </w:r>
+      <w:r>
+        <w:rPr>
+          <w:i/>
+        </w:rPr>
+        <w:t xml:space="preserve">P</w:t>
+      </w:r>
+      <w:r>
+        <w:t xml:space="preserve"> </w:t>
+      </w:r>
+      <w:r>
+        <w:t xml:space="preserve">&lt; 0.001) and elevation (</w:t>
+      </w:r>
+      <w:r>
+        <w:rPr>
+          <w:i/>
+        </w:rPr>
+        <w:t xml:space="preserve">P</w:t>
+      </w:r>
+      <w:r>
+        <w:t xml:space="preserve"> </w:t>
+      </w:r>
+      <w:r>
+        <w:t xml:space="preserve">&lt; 0.001) of this structural relationship for epiphytic species.</w:t>
+      </w:r>
+    </w:p>
+    <w:p>
+      <w:pPr>
+        <w:pStyle w:val="BodyText"/>
+      </w:pPr>
+      <w:r>
+        <w:br w:type="textWrapping"/>
+      </w:r>
+      <w:r>
+        <w:t xml:space="preserve">Total xylem area was 65 % smaller in epiphytic species compared to terrestrial species (</w:t>
+      </w:r>
+      <w:r>
+        <w:rPr>
+          <w:i/>
+        </w:rPr>
+        <w:t xml:space="preserve">P</w:t>
+      </w:r>
+      <w:r>
+        <w:t xml:space="preserve"> </w:t>
+      </w:r>
+      <w:r>
+        <w:t xml:space="preserve">= 0.003), with hemi-epiphytic species has intermediates (Figure 2A). Consequently, terrestrial species produced more xylem area per unit leaf area than epiphytic or hemi-epiphytic species, resulting in higher Huber valuec (</w:t>
+      </w:r>
+      <w:r>
+        <w:rPr>
+          <w:i/>
+        </w:rPr>
+        <w:t xml:space="preserve">P</w:t>
+      </w:r>
+      <w:r>
+        <w:t xml:space="preserve"> </w:t>
+      </w:r>
+      <w:r>
+        <w:t xml:space="preserve">= 0.001). (</w:t>
+      </w:r>
+      <w:r>
+        <w:rPr>
+          <w:b/>
+        </w:rPr>
+        <w:t xml:space="preserve">add means here if no figure</w:t>
+      </w:r>
+      <w:r>
+        <w:t xml:space="preserve">). Overall, increases in total xylem area were postively correlated with increases in stipe length (</w:t>
+      </w:r>
+      <w:r>
+        <w:rPr>
+          <w:i/>
+        </w:rPr>
+        <w:t xml:space="preserve">P</w:t>
+      </w:r>
+      <w:r>
+        <w:t xml:space="preserve"> </w:t>
+      </w:r>
+      <w:r>
+        <w:t xml:space="preserve">&lt; 0.0001, Figure 2B), with a marginally significant effect of fern life form. The relationship between total xylem area and stipe length in hemi-epiphytes</w:t>
+      </w:r>
+    </w:p>
+    <w:p>
+      <w:pPr>
+        <w:pStyle w:val="BodyText"/>
+      </w:pPr>
+      <w:r>
+        <w:br w:type="textWrapping"/>
+      </w:r>
+      <w:r>
+        <w:rPr>
+          <w:b/>
+        </w:rPr>
+        <w:t xml:space="preserve">data check for stipe xylem regression, pick back up here</w:t>
+      </w:r>
+      <w:r>
+        <w:t xml:space="preserve"> </w:t>
+      </w:r>
+      <w:r>
+        <w:rPr>
+          <w:b/>
+        </w:rPr>
+        <w:t xml:space="preserve">you cannot have a large stipe without a large xylem area</w:t>
+      </w:r>
+    </w:p>
+    <w:p>
+      <w:pPr>
+        <w:pStyle w:val="BodyText"/>
+      </w:pPr>
+      <w:r>
+        <w:br w:type="textWrapping"/>
+      </w:r>
+      <w:r>
+        <w:t xml:space="preserve">No differences were detected in total lamina area between any of the life form groups, due to the large amount of variation in lamina area across species (R</w:t>
+      </w:r>
+      <w:r>
+        <w:rPr>
+          <w:vertAlign w:val="superscript"/>
+        </w:rPr>
+        <w:t xml:space="preserve">2</w:t>
+      </w:r>
+      <w:r>
+        <w:t xml:space="preserve"> </w:t>
+      </w:r>
+      <w:r>
+        <w:t xml:space="preserve">marginal = 0.17 &amp; R</w:t>
+      </w:r>
+      <w:r>
+        <w:rPr>
+          <w:vertAlign w:val="superscript"/>
+        </w:rPr>
+        <w:t xml:space="preserve">2</w:t>
+      </w:r>
+      <w:r>
+        <w:t xml:space="preserve"> </w:t>
+      </w:r>
+      <w:r>
+        <w:t xml:space="preserve">conditional = 0.89). However, leaf mass per unit area was 67% higher in epiphytic compared to terrestrial species, with hemi-epiphytic species intermediates between both life forms (</w:t>
+      </w:r>
+      <w:r>
+        <w:rPr>
+          <w:i/>
+        </w:rPr>
+        <w:t xml:space="preserve">P</w:t>
+      </w:r>
+      <w:r>
+        <w:t xml:space="preserve"> </w:t>
+      </w:r>
+      <w:r>
+        <w:t xml:space="preserve">= 0.002, Figure 1C).</w:t>
+      </w:r>
+    </w:p>
+    <w:p>
+      <w:pPr>
+        <w:pStyle w:val="BodyText"/>
+      </w:pPr>
+      <w:r>
+        <w:br w:type="textWrapping"/>
+      </w:r>
+      <w:r>
+        <w:t xml:space="preserve">Epiphytic and hemi-epiphytic species had 51% lower stomatal density (36±1.7 mm</w:t>
+      </w:r>
+      <w:r>
+        <w:rPr>
+          <w:vertAlign w:val="superscript"/>
+        </w:rPr>
+        <w:t xml:space="preserve">-2</w:t>
+      </w:r>
+      <w:r>
+        <w:t xml:space="preserve">) compared to terrestrial species (72±3.1,</w:t>
+      </w:r>
+      <w:r>
+        <w:t xml:space="preserve"> </w:t>
+      </w:r>
+      <w:r>
+        <w:rPr>
+          <w:i/>
+        </w:rPr>
+        <w:t xml:space="preserve">P</w:t>
+      </w:r>
+      <w:r>
+        <w:t xml:space="preserve"> </w:t>
+      </w:r>
+      <w:r>
+        <w:t xml:space="preserve">&lt; 0.001). Stomatal length was similar across all species, however, guard cell width differed across life forms. Mean width of individual guard cells was 18 % smaller in terrestrial species compared to hemi-epiphytic of epiphytic species. Overall, stomatal size of terrestrial and epiphytic species were statistical similar, yet epiphytes had broadly higher stomatal size. Stomatal size in hemi-epiphtic species was 27 % larger than terrestrial or epiphytic life forms (</w:t>
+      </w:r>
+      <w:r>
+        <w:rPr>
+          <w:i/>
+        </w:rPr>
+        <w:t xml:space="preserve">P</w:t>
+      </w:r>
+      <w:r>
+        <w:t xml:space="preserve"> </w:t>
+      </w:r>
+      <w:r>
+        <w:t xml:space="preserve">= 0.044).</w:t>
+      </w:r>
+    </w:p>
+    <w:p>
+      <w:pPr>
         <w:pStyle w:val="Heading2"/>
       </w:pPr>
-      <w:bookmarkStart w:id="33" w:name="frond-morphology-and-anatomy"/>
-      <w:r>
-        <w:t xml:space="preserve">Frond morphology and anatomy</w:t>
+      <w:bookmarkStart w:id="33" w:name="foliar-chemistry-1"/>
+      <w:r>
+        <w:t xml:space="preserve">Foliar chemistry</w:t>
       </w:r>
       <w:bookmarkEnd w:id="33"/>
-    </w:p>
-    <w:p>
-      <w:pPr>
-        <w:pStyle w:val="FirstParagraph"/>
-      </w:pPr>
-      <w:r>
-        <w:t xml:space="preserve">Functional shifts in frond structural relationships for epiphtic species likely represent adaptation to the reduce the path length of water transport to lamina tissues. Total frond length was reduced by 26 % in epiphytic (59±2.5) compared to terrestrial (85±3.3) species, with frond length of hemi-epiphytes an intermediate between both groups (</w:t>
-      </w:r>
-      <w:r>
-        <w:rPr>
-          <w:i/>
-        </w:rPr>
-        <w:t xml:space="preserve">P</w:t>
-      </w:r>
-      <w:r>
-        <w:t xml:space="preserve"> </w:t>
-      </w:r>
-      <w:r>
-        <w:t xml:space="preserve">= 0.021). The reduction in total frond length was driven by a large reduction (-54 %) in stipe length in epiphytic compared to terrestrial species (</w:t>
-      </w:r>
-      <w:r>
-        <w:rPr>
-          <w:i/>
-        </w:rPr>
-        <w:t xml:space="preserve">P</w:t>
-      </w:r>
-      <w:r>
-        <w:t xml:space="preserve"> </w:t>
-      </w:r>
-      <w:r>
-        <w:t xml:space="preserve">= 0.001, Figure 1A). The majority of epiphytic and hemi-epiphytic ferns had stipes restricted to less than 20 cm (80% quantiles), while maximum stipe length of terrestrial ferns from the same probablity distribution was 42.3 cm. Allometric relationships between stipe length and lamina area were functionally different between epiphytic species compared to terrestrial and hemi-epiphytic species (Figure 1B). Log relationships of stipe length and lamina area were positively correlated for each life form, however, pair wise differences were detected in both the slopes (</w:t>
-      </w:r>
-      <w:r>
-        <w:rPr>
-          <w:i/>
-        </w:rPr>
-        <w:t xml:space="preserve">P</w:t>
-      </w:r>
-      <w:r>
-        <w:t xml:space="preserve"> </w:t>
-      </w:r>
-      <w:r>
-        <w:t xml:space="preserve">&lt; 0.001) and elevation (</w:t>
-      </w:r>
-      <w:r>
-        <w:rPr>
-          <w:i/>
-        </w:rPr>
-        <w:t xml:space="preserve">P</w:t>
-      </w:r>
-      <w:r>
-        <w:t xml:space="preserve"> </w:t>
-      </w:r>
-      <w:r>
-        <w:t xml:space="preserve">&lt; 0.001) of this structural relationship for epiphytic species.</w:t>
-      </w:r>
-    </w:p>
-    <w:p>
-      <w:pPr>
-        <w:pStyle w:val="BodyText"/>
-      </w:pPr>
-      <w:r>
-        <w:br w:type="textWrapping"/>
-      </w:r>
-      <w:r>
-        <w:t xml:space="preserve">Total xylem area was 65 % smaller in epiphytic species compared to terrestrial species (</w:t>
-      </w:r>
-      <w:r>
-        <w:rPr>
-          <w:i/>
-        </w:rPr>
-        <w:t xml:space="preserve">P</w:t>
-      </w:r>
-      <w:r>
-        <w:t xml:space="preserve"> </w:t>
-      </w:r>
-      <w:r>
-        <w:t xml:space="preserve">= 0.003), with hemi-epiphytic species has intermediates (Figure 2A). Consequently, terrestrial species produced more xylem area per unit leaf area than epiphytic or hemi-epiphytic species, resulting in higher Huber valuec (</w:t>
-      </w:r>
-      <w:r>
-        <w:rPr>
-          <w:i/>
-        </w:rPr>
-        <w:t xml:space="preserve">P</w:t>
-      </w:r>
-      <w:r>
-        <w:t xml:space="preserve"> </w:t>
-      </w:r>
-      <w:r>
-        <w:t xml:space="preserve">= 0.001). (</w:t>
-      </w:r>
-      <w:r>
-        <w:rPr>
-          <w:b/>
-        </w:rPr>
-        <w:t xml:space="preserve">add means here if no figure</w:t>
-      </w:r>
-      <w:r>
-        <w:t xml:space="preserve">). Overall, increases in total xylem area were postively correlated with increases in stipe length (</w:t>
-      </w:r>
-      <w:r>
-        <w:rPr>
-          <w:i/>
-        </w:rPr>
-        <w:t xml:space="preserve">P</w:t>
-      </w:r>
-      <w:r>
-        <w:t xml:space="preserve"> </w:t>
-      </w:r>
-      <w:r>
-        <w:t xml:space="preserve">&lt; 0.0001, Figure 2B), with a marginally significant effect of fern life form. The relationship between total xylem area and stipe length in hemi-epiphytes</w:t>
-      </w:r>
-    </w:p>
-    <w:p>
-      <w:pPr>
-        <w:pStyle w:val="BodyText"/>
-      </w:pPr>
-      <w:r>
-        <w:br w:type="textWrapping"/>
-      </w:r>
-      <w:r>
-        <w:rPr>
-          <w:b/>
-        </w:rPr>
-        <w:t xml:space="preserve">data check for stipe xylem regression, pick back up here</w:t>
-      </w:r>
-      <w:r>
-        <w:t xml:space="preserve"> </w:t>
-      </w:r>
-      <w:r>
-        <w:rPr>
-          <w:b/>
-        </w:rPr>
-        <w:t xml:space="preserve">you cannot have a large stipe without a large xylem area</w:t>
-      </w:r>
-    </w:p>
-    <w:p>
-      <w:pPr>
-        <w:pStyle w:val="BodyText"/>
-      </w:pPr>
-      <w:r>
-        <w:br w:type="textWrapping"/>
-      </w:r>
-      <w:r>
-        <w:t xml:space="preserve">No differences were detected in total lamina area between any of the life form groups, due to the large amount of variation in lamina area across species (R</w:t>
-      </w:r>
-      <w:r>
-        <w:rPr>
-          <w:vertAlign w:val="superscript"/>
-        </w:rPr>
-        <w:t xml:space="preserve">2</w:t>
-      </w:r>
-      <w:r>
-        <w:t xml:space="preserve"> </w:t>
-      </w:r>
-      <w:r>
-        <w:t xml:space="preserve">marginal = 0.17 &amp; R</w:t>
-      </w:r>
-      <w:r>
-        <w:rPr>
-          <w:vertAlign w:val="superscript"/>
-        </w:rPr>
-        <w:t xml:space="preserve">2</w:t>
-      </w:r>
-      <w:r>
-        <w:t xml:space="preserve"> </w:t>
-      </w:r>
-      <w:r>
-        <w:t xml:space="preserve">conditional = 0.89). However, leaf mass per unit area was 67% higher in epiphytic compared to terrestrial species, with hemi-epiphytic species intermediates between both life forms (</w:t>
-      </w:r>
-      <w:r>
-        <w:rPr>
-          <w:i/>
-        </w:rPr>
-        <w:t xml:space="preserve">P</w:t>
-      </w:r>
-      <w:r>
-        <w:t xml:space="preserve"> </w:t>
-      </w:r>
-      <w:r>
-        <w:t xml:space="preserve">= 0.002, Figure 1C).</w:t>
-      </w:r>
-    </w:p>
-    <w:p>
-      <w:pPr>
-        <w:pStyle w:val="BodyText"/>
-      </w:pPr>
-      <w:r>
-        <w:br w:type="textWrapping"/>
-      </w:r>
-      <w:r>
-        <w:t xml:space="preserve">Epiphytic and hemi-epiphytic species had 51% lower stomatal density (36±1.7 mm</w:t>
-      </w:r>
-      <w:r>
-        <w:rPr>
-          <w:vertAlign w:val="superscript"/>
-        </w:rPr>
-        <w:t xml:space="preserve">-2</w:t>
-      </w:r>
-      <w:r>
-        <w:t xml:space="preserve">) compared to terrestrial species (72±3.1,</w:t>
-      </w:r>
-      <w:r>
-        <w:t xml:space="preserve"> </w:t>
-      </w:r>
-      <w:r>
-        <w:rPr>
-          <w:i/>
-        </w:rPr>
-        <w:t xml:space="preserve">P</w:t>
-      </w:r>
-      <w:r>
-        <w:t xml:space="preserve"> </w:t>
-      </w:r>
-      <w:r>
-        <w:t xml:space="preserve">&lt; 0.001). Stomatal length was similar across all species, however, guard cell width differed across life forms. Mean width of individual guard cells was 18 % smaller in terrestrial species compared to hemi-epiphytic of epiphytic species. Overall, stomatal size of terrestrial and epiphytic species were statistical similar, yet epiphytes had broadly higher stomatal size. Stomatal size in hemi-epiphtic species was 27 % larger than terrestrial or epiphytic life forms (</w:t>
-      </w:r>
-      <w:r>
-        <w:rPr>
-          <w:i/>
-        </w:rPr>
-        <w:t xml:space="preserve">P</w:t>
-      </w:r>
-      <w:r>
-        <w:t xml:space="preserve"> </w:t>
-      </w:r>
-      <w:r>
-        <w:t xml:space="preserve">= 0.044).</w:t>
-      </w:r>
-    </w:p>
-    <w:p>
-      <w:pPr>
-        <w:pStyle w:val="Heading2"/>
-      </w:pPr>
-      <w:bookmarkStart w:id="34" w:name="foliar-chemistry-1"/>
-      <w:r>
-        <w:t xml:space="preserve">Foliar chemistry</w:t>
-      </w:r>
-      <w:bookmarkEnd w:id="34"/>
     </w:p>
     <w:p>
       <w:pPr>
@@ -1799,11 +1825,11 @@
       <w:pPr>
         <w:pStyle w:val="Heading2"/>
       </w:pPr>
-      <w:bookmarkStart w:id="35" w:name="frond-hydraulic-traits"/>
+      <w:bookmarkStart w:id="34" w:name="frond-hydraulic-traits"/>
       <w:r>
         <w:t xml:space="preserve">Frond hydraulic traits</w:t>
       </w:r>
-      <w:bookmarkEnd w:id="35"/>
+      <w:bookmarkEnd w:id="34"/>
     </w:p>
     <w:p>
       <w:pPr>
@@ -2002,11 +2028,11 @@
       <w:pPr>
         <w:pStyle w:val="Heading2"/>
       </w:pPr>
-      <w:bookmarkStart w:id="36" w:name="bivariate-traits-relationships"/>
-      <w:r>
-        <w:t xml:space="preserve">Bivariate traits relationships:</w:t>
-      </w:r>
-      <w:bookmarkEnd w:id="36"/>
+      <w:bookmarkStart w:id="35" w:name="phylogentic-traits-relationships"/>
+      <w:r>
+        <w:t xml:space="preserve">Phylogentic traits relationships:</w:t>
+      </w:r>
+      <w:bookmarkEnd w:id="35"/>
     </w:p>
     <w:p>
       <w:pPr>
@@ -2046,7 +2072,6 @@
     </w:p>
     <w:p>
       <w:pPr>
-        <w:pStyle w:val="Compact"/>
         <w:numPr>
           <w:numId w:val="1007"/>
           <w:ilvl w:val="0"/>
@@ -2058,13 +2083,24 @@
     </w:p>
     <w:p>
       <w:pPr>
+        <w:numPr>
+          <w:numId w:val="1007"/>
+          <w:ilvl w:val="0"/>
+        </w:numPr>
+      </w:pPr>
+      <w:r>
+        <w:t xml:space="preserve">Kstats (table 1)</w:t>
+      </w:r>
+    </w:p>
+    <w:p>
+      <w:pPr>
         <w:pStyle w:val="Heading1"/>
       </w:pPr>
-      <w:bookmarkStart w:id="37" w:name="figures"/>
+      <w:bookmarkStart w:id="36" w:name="figures"/>
       <w:r>
         <w:t xml:space="preserve">Figures</w:t>
       </w:r>
-      <w:bookmarkEnd w:id="37"/>
+      <w:bookmarkEnd w:id="36"/>
     </w:p>
     <w:p>
       <w:pPr>
@@ -2081,6 +2117,67 @@
                 <pic:pic>
                   <pic:nvPicPr>
                     <pic:cNvPr descr="leafwater_manuscript_files/figure-docx/figure1-1.png" id="0" name="Picture"/>
+                    <pic:cNvPicPr>
+                      <a:picLocks noChangeArrowheads="1" noChangeAspect="1"/>
+                    </pic:cNvPicPr>
+                  </pic:nvPicPr>
+                  <pic:blipFill>
+                    <a:blip r:embed="rId37"/>
+                    <a:stretch>
+                      <a:fillRect/>
+                    </a:stretch>
+                  </pic:blipFill>
+                  <pic:spPr bwMode="auto">
+                    <a:xfrm>
+                      <a:off x="0" y="0"/>
+                      <a:ext cx="5943600" cy="3566160"/>
+                    </a:xfrm>
+                    <a:prstGeom prst="rect">
+                      <a:avLst/>
+                    </a:prstGeom>
+                    <a:noFill/>
+                    <a:ln w="9525">
+                      <a:noFill/>
+                      <a:headEnd/>
+                      <a:tailEnd/>
+                    </a:ln>
+                  </pic:spPr>
+                </pic:pic>
+              </a:graphicData>
+            </a:graphic>
+          </wp:inline>
+        </w:drawing>
+      </w:r>
+      <w:r>
+        <w:t xml:space="preserve"> </w:t>
+      </w:r>
+      <w:r>
+        <w:t xml:space="preserve">Figure 1. Functional shift in path length to transport water, via stipe length, alters how different fern life forms build conductive structures</w:t>
+      </w:r>
+    </w:p>
+    <w:p>
+      <w:pPr>
+        <w:pStyle w:val="BodyText"/>
+      </w:pPr>
+      <w:r>
+        <w:br w:type="textWrapping"/>
+      </w:r>
+    </w:p>
+    <w:p>
+      <w:pPr>
+        <w:pStyle w:val="BodyText"/>
+      </w:pPr>
+      <w:r>
+        <w:drawing>
+          <wp:inline>
+            <wp:extent cx="5943600" cy="3566160"/>
+            <wp:effectExtent b="0" l="0" r="0" t="0"/>
+            <wp:docPr descr="" title="" id="1" name="Picture"/>
+            <a:graphic>
+              <a:graphicData uri="http://schemas.openxmlformats.org/drawingml/2006/picture">
+                <pic:pic>
+                  <pic:nvPicPr>
+                    <pic:cNvPr descr="leafwater_manuscript_files/figure-docx/stipe-1.png" id="0" name="Picture"/>
                     <pic:cNvPicPr>
                       <a:picLocks noChangeArrowheads="1" noChangeAspect="1"/>
                     </pic:cNvPicPr>
@@ -2116,7 +2213,68 @@
         <w:t xml:space="preserve"> </w:t>
       </w:r>
       <w:r>
-        <w:t xml:space="preserve">Figure 1. Functional shift in path length to transport water, via stipe length, alters how different fern life forms build conductive structures</w:t>
+        <w:t xml:space="preserve">Figure 2. Stipe length and xylem anatomy define water supply.</w:t>
+      </w:r>
+    </w:p>
+    <w:p>
+      <w:pPr>
+        <w:pStyle w:val="BodyText"/>
+      </w:pPr>
+      <w:r>
+        <w:br w:type="textWrapping"/>
+      </w:r>
+    </w:p>
+    <w:p>
+      <w:pPr>
+        <w:pStyle w:val="BodyText"/>
+      </w:pPr>
+      <w:r>
+        <w:drawing>
+          <wp:inline>
+            <wp:extent cx="5943600" cy="5943600"/>
+            <wp:effectExtent b="0" l="0" r="0" t="0"/>
+            <wp:docPr descr="" title="" id="1" name="Picture"/>
+            <a:graphic>
+              <a:graphicData uri="http://schemas.openxmlformats.org/drawingml/2006/picture">
+                <pic:pic>
+                  <pic:nvPicPr>
+                    <pic:cNvPr descr="leafwater_manuscript_files/figure-docx/figure2-1.png" id="0" name="Picture"/>
+                    <pic:cNvPicPr>
+                      <a:picLocks noChangeArrowheads="1" noChangeAspect="1"/>
+                    </pic:cNvPicPr>
+                  </pic:nvPicPr>
+                  <pic:blipFill>
+                    <a:blip r:embed="rId39"/>
+                    <a:stretch>
+                      <a:fillRect/>
+                    </a:stretch>
+                  </pic:blipFill>
+                  <pic:spPr bwMode="auto">
+                    <a:xfrm>
+                      <a:off x="0" y="0"/>
+                      <a:ext cx="5943600" cy="5943600"/>
+                    </a:xfrm>
+                    <a:prstGeom prst="rect">
+                      <a:avLst/>
+                    </a:prstGeom>
+                    <a:noFill/>
+                    <a:ln w="9525">
+                      <a:noFill/>
+                      <a:headEnd/>
+                      <a:tailEnd/>
+                    </a:ln>
+                  </pic:spPr>
+                </pic:pic>
+              </a:graphicData>
+            </a:graphic>
+          </wp:inline>
+        </w:drawing>
+      </w:r>
+      <w:r>
+        <w:t xml:space="preserve"> </w:t>
+      </w:r>
+      <w:r>
+        <w:t xml:space="preserve">Figure 3. Shifts in LMA between life forms alters relationships with nitrogen and water use efficiency</w:t>
       </w:r>
     </w:p>
     <w:p>
@@ -2141,13 +2299,13 @@
               <a:graphicData uri="http://schemas.openxmlformats.org/drawingml/2006/picture">
                 <pic:pic>
                   <pic:nvPicPr>
-                    <pic:cNvPr descr="leafwater_manuscript_files/figure-docx/stipe-1.png" id="0" name="Picture"/>
+                    <pic:cNvPr descr="leafwater_manuscript_files/figure-docx/figure3-1.png" id="0" name="Picture"/>
                     <pic:cNvPicPr>
                       <a:picLocks noChangeArrowheads="1" noChangeAspect="1"/>
                     </pic:cNvPicPr>
                   </pic:nvPicPr>
                   <pic:blipFill>
-                    <a:blip r:embed="rId39"/>
+                    <a:blip r:embed="rId40"/>
                     <a:stretch>
                       <a:fillRect/>
                     </a:stretch>
@@ -2177,7 +2335,7 @@
         <w:t xml:space="preserve"> </w:t>
       </w:r>
       <w:r>
-        <w:t xml:space="preserve">Figure 2. Stipe length and xylem anatomy define water supply.</w:t>
+        <w:t xml:space="preserve">Figure 4. Stomatal traits and xylem area are functional different between life forms.</w:t>
       </w:r>
     </w:p>
     <w:p>
@@ -2202,13 +2360,13 @@
               <a:graphicData uri="http://schemas.openxmlformats.org/drawingml/2006/picture">
                 <pic:pic>
                   <pic:nvPicPr>
-                    <pic:cNvPr descr="leafwater_manuscript_files/figure-docx/figure2-1.png" id="0" name="Picture"/>
+                    <pic:cNvPr descr="leafwater_manuscript_files/figure-docx/figure4-1.png" id="0" name="Picture"/>
                     <pic:cNvPicPr>
                       <a:picLocks noChangeArrowheads="1" noChangeAspect="1"/>
                     </pic:cNvPicPr>
                   </pic:nvPicPr>
                   <pic:blipFill>
-                    <a:blip r:embed="rId40"/>
+                    <a:blip r:embed="rId41"/>
                     <a:stretch>
                       <a:fillRect/>
                     </a:stretch>
@@ -2238,7 +2396,7 @@
         <w:t xml:space="preserve"> </w:t>
       </w:r>
       <w:r>
-        <w:t xml:space="preserve">Figure 3. Shifts in LMA between life forms alters relationships with nitrogen and water use efficiency</w:t>
+        <w:t xml:space="preserve">Figure 5. Epiphytic ferns species are not more drought tolerant. Osmotic adjustments, not shifts in cell wall flexibility explain differences in TLP. I am not sure what capacitance at TLP means.</w:t>
       </w:r>
     </w:p>
     <w:p>
@@ -2256,20 +2414,20 @@
       <w:r>
         <w:drawing>
           <wp:inline>
-            <wp:extent cx="5943600" cy="3566160"/>
+            <wp:extent cx="5486400" cy="5486400"/>
             <wp:effectExtent b="0" l="0" r="0" t="0"/>
             <wp:docPr descr="" title="" id="1" name="Picture"/>
             <a:graphic>
               <a:graphicData uri="http://schemas.openxmlformats.org/drawingml/2006/picture">
                 <pic:pic>
                   <pic:nvPicPr>
-                    <pic:cNvPr descr="leafwater_manuscript_files/figure-docx/figure3-1.png" id="0" name="Picture"/>
+                    <pic:cNvPr descr="asr_stipe.jpeg" id="0" name="Picture"/>
                     <pic:cNvPicPr>
                       <a:picLocks noChangeArrowheads="1" noChangeAspect="1"/>
                     </pic:cNvPicPr>
                   </pic:nvPicPr>
                   <pic:blipFill>
-                    <a:blip r:embed="rId41"/>
+                    <a:blip r:embed="rId42"/>
                     <a:stretch>
                       <a:fillRect/>
                     </a:stretch>
@@ -2277,7 +2435,7 @@
                   <pic:spPr bwMode="auto">
                     <a:xfrm>
                       <a:off x="0" y="0"/>
-                      <a:ext cx="5943600" cy="3566160"/>
+                      <a:ext cx="5486400" cy="5486400"/>
                     </a:xfrm>
                     <a:prstGeom prst="rect">
                       <a:avLst/>
@@ -2296,26 +2454,10 @@
         </w:drawing>
       </w:r>
       <w:r>
-        <w:t xml:space="preserve"> </w:t>
-      </w:r>
-      <w:r>
-        <w:t xml:space="preserve">Figure 4. Stomatal traits and xylem area are functional different between life forms.</w:t>
-      </w:r>
-    </w:p>
-    <w:p>
-      <w:pPr>
-        <w:pStyle w:val="BodyText"/>
-      </w:pPr>
-      <w:r>
         <w:br w:type="textWrapping"/>
       </w:r>
-    </w:p>
-    <w:p>
-      <w:pPr>
-        <w:pStyle w:val="BodyText"/>
-      </w:pPr>
-      <w:r>
-        <w:t xml:space="preserve">Figure 5. Epiphytic ferns species are not more drought tolerant. Osmotic adjustments, not shifts in cell wall flexibility explain differences in TLP. I am not sure what capacitance at TLP means.</w:t>
+      <w:r>
+        <w:t xml:space="preserve">Figure 6. Ancestral state reconstructions for stipe length</w:t>
       </w:r>
     </w:p>
     <w:p>
@@ -2333,20 +2475,20 @@
       <w:r>
         <w:drawing>
           <wp:inline>
-            <wp:extent cx="5943600" cy="3566160"/>
+            <wp:extent cx="5486400" cy="5486400"/>
             <wp:effectExtent b="0" l="0" r="0" t="0"/>
             <wp:docPr descr="" title="" id="1" name="Picture"/>
             <a:graphic>
               <a:graphicData uri="http://schemas.openxmlformats.org/drawingml/2006/picture">
                 <pic:pic>
                   <pic:nvPicPr>
-                    <pic:cNvPr descr="leafwater_manuscript_files/figure-docx/acr-1.png" id="0" name="Picture"/>
+                    <pic:cNvPr descr="asr_stomata.jpeg" id="0" name="Picture"/>
                     <pic:cNvPicPr>
                       <a:picLocks noChangeArrowheads="1" noChangeAspect="1"/>
                     </pic:cNvPicPr>
                   </pic:nvPicPr>
                   <pic:blipFill>
-                    <a:blip r:embed="rId42"/>
+                    <a:blip r:embed="rId43"/>
                     <a:stretch>
                       <a:fillRect/>
                     </a:stretch>
@@ -2354,7 +2496,7 @@
                   <pic:spPr bwMode="auto">
                     <a:xfrm>
                       <a:off x="0" y="0"/>
-                      <a:ext cx="5943600" cy="3566160"/>
+                      <a:ext cx="5486400" cy="5486400"/>
                     </a:xfrm>
                     <a:prstGeom prst="rect">
                       <a:avLst/>
@@ -2373,21 +2515,21 @@
         </w:drawing>
       </w:r>
       <w:r>
-        <w:t xml:space="preserve"> </w:t>
-      </w:r>
-      <w:r>
-        <w:t xml:space="preserve">Ancestral state reconstruction for frond length</w:t>
+        <w:br w:type="textWrapping"/>
+      </w:r>
+      <w:r>
+        <w:t xml:space="preserve">Figure 6. Ancestral state reconstructions for stipe length</w:t>
       </w:r>
     </w:p>
     <w:p>
       <w:pPr>
         <w:pStyle w:val="Heading1"/>
       </w:pPr>
-      <w:bookmarkStart w:id="43" w:name="tables"/>
+      <w:bookmarkStart w:id="44" w:name="tables"/>
       <w:r>
         <w:t xml:space="preserve">Tables</w:t>
       </w:r>
-      <w:bookmarkEnd w:id="43"/>
+      <w:bookmarkEnd w:id="44"/>
     </w:p>
     <w:p>
       <w:pPr>
@@ -2395,6 +2537,15 @@
       </w:pPr>
       <w:r>
         <w:t xml:space="preserve">Table 1. Phylogenetic signal for X functional traits of tropical ferns sampled across the Euploypoid I &amp; II clades. Meausured species (n=39) encompass tererstrial, hemi-spiphytic and epiphytic habitats across two Costa Rican forest sites.</w:t>
+      </w:r>
+      <w:r>
+        <w:t xml:space="preserve"> </w:t>
+      </w:r>
+      <w:r>
+        <w:rPr>
+          <w:b/>
+        </w:rPr>
+        <w:t xml:space="preserve">Eventually we will drop some of these</w:t>
       </w:r>
     </w:p>
     <w:tbl>
@@ -3105,21 +3256,21 @@
       <w:pPr>
         <w:pStyle w:val="Heading1"/>
       </w:pPr>
-      <w:bookmarkStart w:id="44" w:name="discussion"/>
+      <w:bookmarkStart w:id="45" w:name="discussion"/>
       <w:r>
         <w:t xml:space="preserve">Discussion</w:t>
       </w:r>
-      <w:bookmarkEnd w:id="44"/>
+      <w:bookmarkEnd w:id="45"/>
     </w:p>
     <w:p>
       <w:pPr>
         <w:pStyle w:val="Heading2"/>
       </w:pPr>
-      <w:bookmarkStart w:id="45" w:name="Xa710c3b15b7ed8c298efba60981ece5b5b22afd"/>
+      <w:bookmarkStart w:id="46" w:name="Xa710c3b15b7ed8c298efba60981ece5b5b22afd"/>
       <w:r>
         <w:t xml:space="preserve">Do biomechanical relationships define water transport capacity?</w:t>
       </w:r>
-      <w:bookmarkEnd w:id="45"/>
+      <w:bookmarkEnd w:id="46"/>
     </w:p>
     <w:p>
       <w:pPr>
@@ -3177,21 +3328,21 @@
       <w:pPr>
         <w:pStyle w:val="Heading2"/>
       </w:pPr>
-      <w:bookmarkStart w:id="46" w:name="Xa60dab6c47f99d2658d08afecb06bb71dd7c8e6"/>
+      <w:bookmarkStart w:id="47" w:name="Xa60dab6c47f99d2658d08afecb06bb71dd7c8e6"/>
       <w:r>
         <w:t xml:space="preserve">Do canalized traits define leaf water status?</w:t>
       </w:r>
-      <w:bookmarkEnd w:id="46"/>
+      <w:bookmarkEnd w:id="47"/>
     </w:p>
     <w:p>
       <w:pPr>
         <w:pStyle w:val="Heading1"/>
       </w:pPr>
-      <w:bookmarkStart w:id="47" w:name="acknowledgements"/>
+      <w:bookmarkStart w:id="48" w:name="acknowledgements"/>
       <w:r>
         <w:t xml:space="preserve">Acknowledgements</w:t>
       </w:r>
-      <w:bookmarkEnd w:id="47"/>
+      <w:bookmarkEnd w:id="48"/>
     </w:p>
     <w:p>
       <w:pPr>
@@ -3205,14 +3356,14 @@
       <w:pPr>
         <w:pStyle w:val="Heading1"/>
       </w:pPr>
-      <w:bookmarkStart w:id="48" w:name="bibliography"/>
+      <w:bookmarkStart w:id="49" w:name="bibliography"/>
       <w:r>
         <w:t xml:space="preserve">Bibliography</w:t>
       </w:r>
-      <w:bookmarkEnd w:id="48"/>
-    </w:p>
-    <w:bookmarkStart w:id="56" w:name="refs"/>
-    <w:bookmarkStart w:id="49" w:name="ref-bartlett_determinants_2012"/>
+      <w:bookmarkEnd w:id="49"/>
+    </w:p>
+    <w:bookmarkStart w:id="71" w:name="refs"/>
+    <w:bookmarkStart w:id="50" w:name="ref-bartlett_determinants_2012"/>
     <w:p>
       <w:pPr>
         <w:pStyle w:val="Bibliography"/>
@@ -3299,8 +3450,8 @@
         <w:t xml:space="preserve">: 393–405.</w:t>
       </w:r>
     </w:p>
-    <w:bookmarkEnd w:id="49"/>
-    <w:bookmarkStart w:id="50" w:name="ref-franks_maximum_2009"/>
+    <w:bookmarkEnd w:id="50"/>
+    <w:bookmarkStart w:id="51" w:name="ref-blomberg_testing_2003"/>
     <w:p>
       <w:pPr>
         <w:pStyle w:val="Bibliography"/>
@@ -3310,6 +3461,289 @@
           <w:b w:val="0"/>
           <w:b/>
         </w:rPr>
+        <w:t xml:space="preserve">Blomberg SP</w:t>
+      </w:r>
+      <w:r>
+        <w:rPr>
+          <w:b/>
+        </w:rPr>
+        <w:t xml:space="preserve">,</w:t>
+      </w:r>
+      <w:r>
+        <w:rPr>
+          <w:b/>
+        </w:rPr>
+        <w:t xml:space="preserve"> </w:t>
+      </w:r>
+      <w:r>
+        <w:rPr>
+          <w:b w:val="0"/>
+          <w:b/>
+        </w:rPr>
+        <w:t xml:space="preserve">Garland T</w:t>
+      </w:r>
+      <w:r>
+        <w:rPr>
+          <w:b/>
+        </w:rPr>
+        <w:t xml:space="preserve">,</w:t>
+      </w:r>
+      <w:r>
+        <w:rPr>
+          <w:b/>
+        </w:rPr>
+        <w:t xml:space="preserve"> </w:t>
+      </w:r>
+      <w:r>
+        <w:rPr>
+          <w:b w:val="0"/>
+          <w:b/>
+        </w:rPr>
+        <w:t xml:space="preserve">Ives AR</w:t>
+      </w:r>
+      <w:r>
+        <w:t xml:space="preserve">.</w:t>
+      </w:r>
+      <w:r>
+        <w:t xml:space="preserve"> </w:t>
+      </w:r>
+      <w:r>
+        <w:rPr>
+          <w:b/>
+        </w:rPr>
+        <w:t xml:space="preserve">2003</w:t>
+      </w:r>
+      <w:r>
+        <w:t xml:space="preserve">. TESTING FOR PHYLOGENETIC SIGNAL IN COMPARATIVE DATA: BEHAVIORAL TRAITS ARE MORE LABILE.</w:t>
+      </w:r>
+      <w:r>
+        <w:t xml:space="preserve"> </w:t>
+      </w:r>
+      <w:r>
+        <w:rPr>
+          <w:i/>
+        </w:rPr>
+        <w:t xml:space="preserve">Evolution</w:t>
+      </w:r>
+      <w:r>
+        <w:t xml:space="preserve"> </w:t>
+      </w:r>
+      <w:r>
+        <w:rPr>
+          <w:b/>
+        </w:rPr>
+        <w:t xml:space="preserve">57</w:t>
+      </w:r>
+      <w:r>
+        <w:t xml:space="preserve">: 717–745.</w:t>
+      </w:r>
+    </w:p>
+    <w:bookmarkEnd w:id="51"/>
+    <w:bookmarkStart w:id="52" w:name="ref-brodersen_physiological_2012"/>
+    <w:p>
+      <w:pPr>
+        <w:pStyle w:val="Bibliography"/>
+      </w:pPr>
+      <w:r>
+        <w:rPr>
+          <w:b w:val="0"/>
+          <w:b/>
+        </w:rPr>
+        <w:t xml:space="preserve">Brodersen CR</w:t>
+      </w:r>
+      <w:r>
+        <w:rPr>
+          <w:b/>
+        </w:rPr>
+        <w:t xml:space="preserve">,</w:t>
+      </w:r>
+      <w:r>
+        <w:rPr>
+          <w:b/>
+        </w:rPr>
+        <w:t xml:space="preserve"> </w:t>
+      </w:r>
+      <w:r>
+        <w:rPr>
+          <w:b w:val="0"/>
+          <w:b/>
+        </w:rPr>
+        <w:t xml:space="preserve">Roark LC</w:t>
+      </w:r>
+      <w:r>
+        <w:rPr>
+          <w:b/>
+        </w:rPr>
+        <w:t xml:space="preserve">,</w:t>
+      </w:r>
+      <w:r>
+        <w:rPr>
+          <w:b/>
+        </w:rPr>
+        <w:t xml:space="preserve"> </w:t>
+      </w:r>
+      <w:r>
+        <w:rPr>
+          <w:b w:val="0"/>
+          <w:b/>
+        </w:rPr>
+        <w:t xml:space="preserve">Pittermann J</w:t>
+      </w:r>
+      <w:r>
+        <w:t xml:space="preserve">.</w:t>
+      </w:r>
+      <w:r>
+        <w:t xml:space="preserve"> </w:t>
+      </w:r>
+      <w:r>
+        <w:rPr>
+          <w:b/>
+        </w:rPr>
+        <w:t xml:space="preserve">2012</w:t>
+      </w:r>
+      <w:r>
+        <w:t xml:space="preserve">. The physiological implications of primary xylem organization in two ferns.</w:t>
+      </w:r>
+      <w:r>
+        <w:t xml:space="preserve"> </w:t>
+      </w:r>
+      <w:r>
+        <w:rPr>
+          <w:i/>
+        </w:rPr>
+        <w:t xml:space="preserve">Plant, Cell &amp; Environment</w:t>
+      </w:r>
+      <w:r>
+        <w:t xml:space="preserve"> </w:t>
+      </w:r>
+      <w:r>
+        <w:rPr>
+          <w:b/>
+        </w:rPr>
+        <w:t xml:space="preserve">35</w:t>
+      </w:r>
+      <w:r>
+        <w:t xml:space="preserve">: 1898–1911.</w:t>
+      </w:r>
+    </w:p>
+    <w:bookmarkEnd w:id="52"/>
+    <w:bookmarkStart w:id="53" w:name="ref-brodribb_leaf_2005"/>
+    <w:p>
+      <w:pPr>
+        <w:pStyle w:val="Bibliography"/>
+      </w:pPr>
+      <w:r>
+        <w:rPr>
+          <w:b w:val="0"/>
+          <w:b/>
+        </w:rPr>
+        <w:t xml:space="preserve">Brodribb TJ</w:t>
+      </w:r>
+      <w:r>
+        <w:rPr>
+          <w:b/>
+        </w:rPr>
+        <w:t xml:space="preserve">,</w:t>
+      </w:r>
+      <w:r>
+        <w:rPr>
+          <w:b/>
+        </w:rPr>
+        <w:t xml:space="preserve"> </w:t>
+      </w:r>
+      <w:r>
+        <w:rPr>
+          <w:b w:val="0"/>
+          <w:b/>
+        </w:rPr>
+        <w:t xml:space="preserve">Holbrook NM</w:t>
+      </w:r>
+      <w:r>
+        <w:rPr>
+          <w:b/>
+        </w:rPr>
+        <w:t xml:space="preserve">,</w:t>
+      </w:r>
+      <w:r>
+        <w:rPr>
+          <w:b/>
+        </w:rPr>
+        <w:t xml:space="preserve"> </w:t>
+      </w:r>
+      <w:r>
+        <w:rPr>
+          <w:b w:val="0"/>
+          <w:b/>
+        </w:rPr>
+        <w:t xml:space="preserve">Zwieniecki MA</w:t>
+      </w:r>
+      <w:r>
+        <w:rPr>
+          <w:b/>
+        </w:rPr>
+        <w:t xml:space="preserve">,</w:t>
+      </w:r>
+      <w:r>
+        <w:rPr>
+          <w:b/>
+        </w:rPr>
+        <w:t xml:space="preserve"> </w:t>
+      </w:r>
+      <w:r>
+        <w:rPr>
+          <w:b w:val="0"/>
+          <w:b/>
+        </w:rPr>
+        <w:t xml:space="preserve">Palma B</w:t>
+      </w:r>
+      <w:r>
+        <w:t xml:space="preserve">.</w:t>
+      </w:r>
+      <w:r>
+        <w:t xml:space="preserve"> </w:t>
+      </w:r>
+      <w:r>
+        <w:rPr>
+          <w:b/>
+        </w:rPr>
+        <w:t xml:space="preserve">2005</w:t>
+      </w:r>
+      <w:r>
+        <w:t xml:space="preserve">. Leaf hydraulic capacity in ferns, conifers and angiosperms: Impacts on photosynthetic maxima.</w:t>
+      </w:r>
+      <w:r>
+        <w:t xml:space="preserve"> </w:t>
+      </w:r>
+      <w:r>
+        <w:rPr>
+          <w:i/>
+        </w:rPr>
+        <w:t xml:space="preserve">New Phytologist</w:t>
+      </w:r>
+      <w:r>
+        <w:t xml:space="preserve"> </w:t>
+      </w:r>
+      <w:r>
+        <w:rPr>
+          <w:b/>
+        </w:rPr>
+        <w:t xml:space="preserve">165</w:t>
+      </w:r>
+      <w:r>
+        <w:t xml:space="preserve">: 839–846.</w:t>
+      </w:r>
+    </w:p>
+    <w:bookmarkEnd w:id="53"/>
+    <w:bookmarkStart w:id="54" w:name="ref-franks_maximum_2009"/>
+    <w:p>
+      <w:pPr>
+        <w:pStyle w:val="Bibliography"/>
+      </w:pPr>
+      <w:r>
+        <w:rPr>
+          <w:b w:val="0"/>
+          <w:b/>
+        </w:rPr>
         <w:t xml:space="preserve">Franks PJ</w:t>
       </w:r>
       <w:r>
@@ -3368,8 +3802,8 @@
         <w:t xml:space="preserve">: 10343–10347.</w:t>
       </w:r>
     </w:p>
-    <w:bookmarkEnd w:id="50"/>
-    <w:bookmarkStart w:id="51" w:name="ref-gentry_four_1993"/>
+    <w:bookmarkEnd w:id="54"/>
+    <w:bookmarkStart w:id="55" w:name="ref-gentry_four_1993"/>
     <w:p>
       <w:pPr>
         <w:pStyle w:val="Bibliography"/>
@@ -3409,8 +3843,8 @@
         <w:t xml:space="preserve">. Yale University Press.</w:t>
       </w:r>
     </w:p>
-    <w:bookmarkEnd w:id="51"/>
-    <w:bookmarkStart w:id="52" w:name="ref-holdridge_life_1967"/>
+    <w:bookmarkEnd w:id="55"/>
+    <w:bookmarkStart w:id="56" w:name="ref-holdridge_life_1967"/>
     <w:p>
       <w:pPr>
         <w:pStyle w:val="Bibliography"/>
@@ -3447,8 +3881,8 @@
         <w:t xml:space="preserve">Life zone ecology.</w:t>
       </w:r>
     </w:p>
-    <w:bookmarkEnd w:id="52"/>
-    <w:bookmarkStart w:id="53" w:name="ref-lenth_emmeans:_2018"/>
+    <w:bookmarkEnd w:id="56"/>
+    <w:bookmarkStart w:id="57" w:name="ref-kembel_picante_2010"/>
     <w:p>
       <w:pPr>
         <w:pStyle w:val="Bibliography"/>
@@ -3458,6 +3892,277 @@
           <w:b w:val="0"/>
           <w:b/>
         </w:rPr>
+        <w:t xml:space="preserve">Kembel SW</w:t>
+      </w:r>
+      <w:r>
+        <w:rPr>
+          <w:b/>
+        </w:rPr>
+        <w:t xml:space="preserve">,</w:t>
+      </w:r>
+      <w:r>
+        <w:rPr>
+          <w:b/>
+        </w:rPr>
+        <w:t xml:space="preserve"> </w:t>
+      </w:r>
+      <w:r>
+        <w:rPr>
+          <w:b w:val="0"/>
+          <w:b/>
+        </w:rPr>
+        <w:t xml:space="preserve">Cowan PD</w:t>
+      </w:r>
+      <w:r>
+        <w:rPr>
+          <w:b/>
+        </w:rPr>
+        <w:t xml:space="preserve">,</w:t>
+      </w:r>
+      <w:r>
+        <w:rPr>
+          <w:b/>
+        </w:rPr>
+        <w:t xml:space="preserve"> </w:t>
+      </w:r>
+      <w:r>
+        <w:rPr>
+          <w:b w:val="0"/>
+          <w:b/>
+        </w:rPr>
+        <w:t xml:space="preserve">Helmus MR</w:t>
+      </w:r>
+      <w:r>
+        <w:rPr>
+          <w:b/>
+        </w:rPr>
+        <w:t xml:space="preserve">,</w:t>
+      </w:r>
+      <w:r>
+        <w:rPr>
+          <w:b/>
+        </w:rPr>
+        <w:t xml:space="preserve"> </w:t>
+      </w:r>
+      <w:r>
+        <w:rPr>
+          <w:b w:val="0"/>
+          <w:b/>
+        </w:rPr>
+        <w:t xml:space="preserve">Cornwell WK</w:t>
+      </w:r>
+      <w:r>
+        <w:rPr>
+          <w:b/>
+        </w:rPr>
+        <w:t xml:space="preserve">,</w:t>
+      </w:r>
+      <w:r>
+        <w:rPr>
+          <w:b/>
+        </w:rPr>
+        <w:t xml:space="preserve"> </w:t>
+      </w:r>
+      <w:r>
+        <w:rPr>
+          <w:b w:val="0"/>
+          <w:b/>
+        </w:rPr>
+        <w:t xml:space="preserve">Morlon H</w:t>
+      </w:r>
+      <w:r>
+        <w:rPr>
+          <w:b/>
+        </w:rPr>
+        <w:t xml:space="preserve">,</w:t>
+      </w:r>
+      <w:r>
+        <w:rPr>
+          <w:b/>
+        </w:rPr>
+        <w:t xml:space="preserve"> </w:t>
+      </w:r>
+      <w:r>
+        <w:rPr>
+          <w:b w:val="0"/>
+          <w:b/>
+        </w:rPr>
+        <w:t xml:space="preserve">Ackerly DD</w:t>
+      </w:r>
+      <w:r>
+        <w:rPr>
+          <w:b/>
+        </w:rPr>
+        <w:t xml:space="preserve">,</w:t>
+      </w:r>
+      <w:r>
+        <w:rPr>
+          <w:b/>
+        </w:rPr>
+        <w:t xml:space="preserve"> </w:t>
+      </w:r>
+      <w:r>
+        <w:rPr>
+          <w:b w:val="0"/>
+          <w:b/>
+        </w:rPr>
+        <w:t xml:space="preserve">Blomberg SP</w:t>
+      </w:r>
+      <w:r>
+        <w:rPr>
+          <w:b/>
+        </w:rPr>
+        <w:t xml:space="preserve">,</w:t>
+      </w:r>
+      <w:r>
+        <w:rPr>
+          <w:b/>
+        </w:rPr>
+        <w:t xml:space="preserve"> </w:t>
+      </w:r>
+      <w:r>
+        <w:rPr>
+          <w:b w:val="0"/>
+          <w:b/>
+        </w:rPr>
+        <w:t xml:space="preserve">Webb CO</w:t>
+      </w:r>
+      <w:r>
+        <w:t xml:space="preserve">.</w:t>
+      </w:r>
+      <w:r>
+        <w:t xml:space="preserve"> </w:t>
+      </w:r>
+      <w:r>
+        <w:rPr>
+          <w:b/>
+        </w:rPr>
+        <w:t xml:space="preserve">2010</w:t>
+      </w:r>
+      <w:r>
+        <w:t xml:space="preserve">. Picante: R tools for integrating phylogenies and ecology.</w:t>
+      </w:r>
+      <w:r>
+        <w:t xml:space="preserve"> </w:t>
+      </w:r>
+      <w:r>
+        <w:rPr>
+          <w:i/>
+        </w:rPr>
+        <w:t xml:space="preserve">Bioinformatics</w:t>
+      </w:r>
+      <w:r>
+        <w:t xml:space="preserve"> </w:t>
+      </w:r>
+      <w:r>
+        <w:rPr>
+          <w:b/>
+        </w:rPr>
+        <w:t xml:space="preserve">26</w:t>
+      </w:r>
+      <w:r>
+        <w:t xml:space="preserve">: 1463–1464.</w:t>
+      </w:r>
+    </w:p>
+    <w:bookmarkEnd w:id="57"/>
+    <w:bookmarkStart w:id="58" w:name="ref-kumar_mega7_2016"/>
+    <w:p>
+      <w:pPr>
+        <w:pStyle w:val="Bibliography"/>
+      </w:pPr>
+      <w:r>
+        <w:rPr>
+          <w:b w:val="0"/>
+          <w:b/>
+        </w:rPr>
+        <w:t xml:space="preserve">Kumar S</w:t>
+      </w:r>
+      <w:r>
+        <w:rPr>
+          <w:b/>
+        </w:rPr>
+        <w:t xml:space="preserve">,</w:t>
+      </w:r>
+      <w:r>
+        <w:rPr>
+          <w:b/>
+        </w:rPr>
+        <w:t xml:space="preserve"> </w:t>
+      </w:r>
+      <w:r>
+        <w:rPr>
+          <w:b w:val="0"/>
+          <w:b/>
+        </w:rPr>
+        <w:t xml:space="preserve">Stecher G</w:t>
+      </w:r>
+      <w:r>
+        <w:rPr>
+          <w:b/>
+        </w:rPr>
+        <w:t xml:space="preserve">,</w:t>
+      </w:r>
+      <w:r>
+        <w:rPr>
+          <w:b/>
+        </w:rPr>
+        <w:t xml:space="preserve"> </w:t>
+      </w:r>
+      <w:r>
+        <w:rPr>
+          <w:b w:val="0"/>
+          <w:b/>
+        </w:rPr>
+        <w:t xml:space="preserve">Tamura K</w:t>
+      </w:r>
+      <w:r>
+        <w:t xml:space="preserve">.</w:t>
+      </w:r>
+      <w:r>
+        <w:t xml:space="preserve"> </w:t>
+      </w:r>
+      <w:r>
+        <w:rPr>
+          <w:b/>
+        </w:rPr>
+        <w:t xml:space="preserve">2016</w:t>
+      </w:r>
+      <w:r>
+        <w:t xml:space="preserve">. MEGA7: Molecular Evolutionary Genetics Analysis Version 7.0 for Bigger Datasets.</w:t>
+      </w:r>
+      <w:r>
+        <w:t xml:space="preserve"> </w:t>
+      </w:r>
+      <w:r>
+        <w:rPr>
+          <w:i/>
+        </w:rPr>
+        <w:t xml:space="preserve">Molecular Biology and Evolution</w:t>
+      </w:r>
+      <w:r>
+        <w:t xml:space="preserve"> </w:t>
+      </w:r>
+      <w:r>
+        <w:rPr>
+          <w:b/>
+        </w:rPr>
+        <w:t xml:space="preserve">33</w:t>
+      </w:r>
+      <w:r>
+        <w:t xml:space="preserve">: 1870–1874.</w:t>
+      </w:r>
+    </w:p>
+    <w:bookmarkEnd w:id="58"/>
+    <w:bookmarkStart w:id="59" w:name="ref-lenth_emmeans:_2018"/>
+    <w:p>
+      <w:pPr>
+        <w:pStyle w:val="Bibliography"/>
+      </w:pPr>
+      <w:r>
+        <w:rPr>
+          <w:b w:val="0"/>
+          <w:b/>
+        </w:rPr>
         <w:t xml:space="preserve">Lenth R</w:t>
       </w:r>
       <w:r>
@@ -3476,8 +4181,8 @@
         <w:t xml:space="preserve">. Emmeans: Estimated Marginal Means, aka Least-Squares Means.</w:t>
       </w:r>
     </w:p>
-    <w:bookmarkEnd w:id="53"/>
-    <w:bookmarkStart w:id="54" w:name="ref-sack_prometheuswiki_2011"/>
+    <w:bookmarkEnd w:id="59"/>
+    <w:bookmarkStart w:id="60" w:name="ref-paradis_ape_2019"/>
     <w:p>
       <w:pPr>
         <w:pStyle w:val="Bibliography"/>
@@ -3487,6 +4192,182 @@
           <w:b w:val="0"/>
           <w:b/>
         </w:rPr>
+        <w:t xml:space="preserve">Paradis E</w:t>
+      </w:r>
+      <w:r>
+        <w:rPr>
+          <w:b/>
+        </w:rPr>
+        <w:t xml:space="preserve">,</w:t>
+      </w:r>
+      <w:r>
+        <w:rPr>
+          <w:b/>
+        </w:rPr>
+        <w:t xml:space="preserve"> </w:t>
+      </w:r>
+      <w:r>
+        <w:rPr>
+          <w:b w:val="0"/>
+          <w:b/>
+        </w:rPr>
+        <w:t xml:space="preserve">Schliep K</w:t>
+      </w:r>
+      <w:r>
+        <w:t xml:space="preserve">.</w:t>
+      </w:r>
+      <w:r>
+        <w:t xml:space="preserve"> </w:t>
+      </w:r>
+      <w:r>
+        <w:rPr>
+          <w:b/>
+        </w:rPr>
+        <w:t xml:space="preserve">2019</w:t>
+      </w:r>
+      <w:r>
+        <w:t xml:space="preserve">. Ape 5.0: An environment for modern phylogenetics and evolutionary analyses in R (R Schwartz, Ed.).</w:t>
+      </w:r>
+      <w:r>
+        <w:t xml:space="preserve"> </w:t>
+      </w:r>
+      <w:r>
+        <w:rPr>
+          <w:i/>
+        </w:rPr>
+        <w:t xml:space="preserve">Bioinformatics</w:t>
+      </w:r>
+      <w:r>
+        <w:t xml:space="preserve"> </w:t>
+      </w:r>
+      <w:r>
+        <w:rPr>
+          <w:b/>
+        </w:rPr>
+        <w:t xml:space="preserve">35</w:t>
+      </w:r>
+      <w:r>
+        <w:t xml:space="preserve">: 526–528.</w:t>
+      </w:r>
+    </w:p>
+    <w:bookmarkEnd w:id="60"/>
+    <w:bookmarkStart w:id="61" w:name="ref-pittermann_structure-function_2011"/>
+    <w:p>
+      <w:pPr>
+        <w:pStyle w:val="Bibliography"/>
+      </w:pPr>
+      <w:r>
+        <w:rPr>
+          <w:b w:val="0"/>
+          <w:b/>
+        </w:rPr>
+        <w:t xml:space="preserve">Pittermann J</w:t>
+      </w:r>
+      <w:r>
+        <w:rPr>
+          <w:b/>
+        </w:rPr>
+        <w:t xml:space="preserve">,</w:t>
+      </w:r>
+      <w:r>
+        <w:rPr>
+          <w:b/>
+        </w:rPr>
+        <w:t xml:space="preserve"> </w:t>
+      </w:r>
+      <w:r>
+        <w:rPr>
+          <w:b w:val="0"/>
+          <w:b/>
+        </w:rPr>
+        <w:t xml:space="preserve">Limm E</w:t>
+      </w:r>
+      <w:r>
+        <w:rPr>
+          <w:b/>
+        </w:rPr>
+        <w:t xml:space="preserve">,</w:t>
+      </w:r>
+      <w:r>
+        <w:rPr>
+          <w:b/>
+        </w:rPr>
+        <w:t xml:space="preserve"> </w:t>
+      </w:r>
+      <w:r>
+        <w:rPr>
+          <w:b w:val="0"/>
+          <w:b/>
+        </w:rPr>
+        <w:t xml:space="preserve">Rico C</w:t>
+      </w:r>
+      <w:r>
+        <w:rPr>
+          <w:b/>
+        </w:rPr>
+        <w:t xml:space="preserve">,</w:t>
+      </w:r>
+      <w:r>
+        <w:rPr>
+          <w:b/>
+        </w:rPr>
+        <w:t xml:space="preserve"> </w:t>
+      </w:r>
+      <w:r>
+        <w:rPr>
+          <w:b w:val="0"/>
+          <w:b/>
+        </w:rPr>
+        <w:t xml:space="preserve">Christman MA</w:t>
+      </w:r>
+      <w:r>
+        <w:t xml:space="preserve">.</w:t>
+      </w:r>
+      <w:r>
+        <w:t xml:space="preserve"> </w:t>
+      </w:r>
+      <w:r>
+        <w:rPr>
+          <w:b/>
+        </w:rPr>
+        <w:t xml:space="preserve">2011</w:t>
+      </w:r>
+      <w:r>
+        <w:t xml:space="preserve">. Structure-function constraints of tracheid-based xylem: A comparison of conifers and ferns.</w:t>
+      </w:r>
+      <w:r>
+        <w:t xml:space="preserve"> </w:t>
+      </w:r>
+      <w:r>
+        <w:rPr>
+          <w:i/>
+        </w:rPr>
+        <w:t xml:space="preserve">New Phytologist</w:t>
+      </w:r>
+      <w:r>
+        <w:t xml:space="preserve"> </w:t>
+      </w:r>
+      <w:r>
+        <w:rPr>
+          <w:b/>
+        </w:rPr>
+        <w:t xml:space="preserve">192</w:t>
+      </w:r>
+      <w:r>
+        <w:t xml:space="preserve">: 449–461.</w:t>
+      </w:r>
+    </w:p>
+    <w:bookmarkEnd w:id="61"/>
+    <w:bookmarkStart w:id="62" w:name="ref-sack_prometheuswiki_2011"/>
+    <w:p>
+      <w:pPr>
+        <w:pStyle w:val="Bibliography"/>
+      </w:pPr>
+      <w:r>
+        <w:rPr>
+          <w:b w:val="0"/>
+          <w:b/>
+        </w:rPr>
         <w:t xml:space="preserve">Sack L</w:t>
       </w:r>
       <w:r>
@@ -3543,8 +4424,8 @@
         <w:t xml:space="preserve">. PrometheusWiki Leaf pressure-volume curve parameters.</w:t>
       </w:r>
     </w:p>
-    <w:bookmarkEnd w:id="54"/>
-    <w:bookmarkStart w:id="55" w:name="ref-tyree_measurement_1972"/>
+    <w:bookmarkEnd w:id="62"/>
+    <w:bookmarkStart w:id="63" w:name="ref-schneider_ferns_2004"/>
     <w:p>
       <w:pPr>
         <w:pStyle w:val="Bibliography"/>
@@ -3554,6 +4435,320 @@
           <w:b w:val="0"/>
           <w:b/>
         </w:rPr>
+        <w:t xml:space="preserve">Schneider H</w:t>
+      </w:r>
+      <w:r>
+        <w:rPr>
+          <w:b/>
+        </w:rPr>
+        <w:t xml:space="preserve">,</w:t>
+      </w:r>
+      <w:r>
+        <w:rPr>
+          <w:b/>
+        </w:rPr>
+        <w:t xml:space="preserve"> </w:t>
+      </w:r>
+      <w:r>
+        <w:rPr>
+          <w:b w:val="0"/>
+          <w:b/>
+        </w:rPr>
+        <w:t xml:space="preserve">Schuettpelz E</w:t>
+      </w:r>
+      <w:r>
+        <w:rPr>
+          <w:b/>
+        </w:rPr>
+        <w:t xml:space="preserve">,</w:t>
+      </w:r>
+      <w:r>
+        <w:rPr>
+          <w:b/>
+        </w:rPr>
+        <w:t xml:space="preserve"> </w:t>
+      </w:r>
+      <w:r>
+        <w:rPr>
+          <w:b w:val="0"/>
+          <w:b/>
+        </w:rPr>
+        <w:t xml:space="preserve">Pryer KM</w:t>
+      </w:r>
+      <w:r>
+        <w:rPr>
+          <w:b/>
+        </w:rPr>
+        <w:t xml:space="preserve">,</w:t>
+      </w:r>
+      <w:r>
+        <w:rPr>
+          <w:b/>
+        </w:rPr>
+        <w:t xml:space="preserve"> </w:t>
+      </w:r>
+      <w:r>
+        <w:rPr>
+          <w:b w:val="0"/>
+          <w:b/>
+        </w:rPr>
+        <w:t xml:space="preserve">Cranfill R</w:t>
+      </w:r>
+      <w:r>
+        <w:rPr>
+          <w:b/>
+        </w:rPr>
+        <w:t xml:space="preserve">,</w:t>
+      </w:r>
+      <w:r>
+        <w:rPr>
+          <w:b/>
+        </w:rPr>
+        <w:t xml:space="preserve"> </w:t>
+      </w:r>
+      <w:r>
+        <w:rPr>
+          <w:b w:val="0"/>
+          <w:b/>
+        </w:rPr>
+        <w:t xml:space="preserve">Magallón S</w:t>
+      </w:r>
+      <w:r>
+        <w:rPr>
+          <w:b/>
+        </w:rPr>
+        <w:t xml:space="preserve">,</w:t>
+      </w:r>
+      <w:r>
+        <w:rPr>
+          <w:b/>
+        </w:rPr>
+        <w:t xml:space="preserve"> </w:t>
+      </w:r>
+      <w:r>
+        <w:rPr>
+          <w:b w:val="0"/>
+          <w:b/>
+        </w:rPr>
+        <w:t xml:space="preserve">Lupia R</w:t>
+      </w:r>
+      <w:r>
+        <w:t xml:space="preserve">.</w:t>
+      </w:r>
+      <w:r>
+        <w:t xml:space="preserve"> </w:t>
+      </w:r>
+      <w:r>
+        <w:rPr>
+          <w:b/>
+        </w:rPr>
+        <w:t xml:space="preserve">2004</w:t>
+      </w:r>
+      <w:r>
+        <w:t xml:space="preserve">. Ferns diversified in the shadow of angiosperms.</w:t>
+      </w:r>
+      <w:r>
+        <w:t xml:space="preserve"> </w:t>
+      </w:r>
+      <w:r>
+        <w:rPr>
+          <w:i/>
+        </w:rPr>
+        <w:t xml:space="preserve">Nature</w:t>
+      </w:r>
+      <w:r>
+        <w:t xml:space="preserve"> </w:t>
+      </w:r>
+      <w:r>
+        <w:rPr>
+          <w:b/>
+        </w:rPr>
+        <w:t xml:space="preserve">428</w:t>
+      </w:r>
+      <w:r>
+        <w:t xml:space="preserve">: 553–557.</w:t>
+      </w:r>
+    </w:p>
+    <w:bookmarkEnd w:id="63"/>
+    <w:bookmarkStart w:id="64" w:name="ref-schuettpelz_evidence_2009"/>
+    <w:p>
+      <w:pPr>
+        <w:pStyle w:val="Bibliography"/>
+      </w:pPr>
+      <w:r>
+        <w:rPr>
+          <w:b w:val="0"/>
+          <w:b/>
+        </w:rPr>
+        <w:t xml:space="preserve">Schuettpelz E</w:t>
+      </w:r>
+      <w:r>
+        <w:rPr>
+          <w:b/>
+        </w:rPr>
+        <w:t xml:space="preserve">,</w:t>
+      </w:r>
+      <w:r>
+        <w:rPr>
+          <w:b/>
+        </w:rPr>
+        <w:t xml:space="preserve"> </w:t>
+      </w:r>
+      <w:r>
+        <w:rPr>
+          <w:b w:val="0"/>
+          <w:b/>
+        </w:rPr>
+        <w:t xml:space="preserve">Pryer KM</w:t>
+      </w:r>
+      <w:r>
+        <w:t xml:space="preserve">.</w:t>
+      </w:r>
+      <w:r>
+        <w:t xml:space="preserve"> </w:t>
+      </w:r>
+      <w:r>
+        <w:rPr>
+          <w:b/>
+        </w:rPr>
+        <w:t xml:space="preserve">2009</w:t>
+      </w:r>
+      <w:r>
+        <w:t xml:space="preserve">. Evidence for a Cenozoic radiation of ferns in an angiosperm-dominated canopy.</w:t>
+      </w:r>
+      <w:r>
+        <w:t xml:space="preserve"> </w:t>
+      </w:r>
+      <w:r>
+        <w:rPr>
+          <w:i/>
+        </w:rPr>
+        <w:t xml:space="preserve">Proceedings of the National Academy of Sciences</w:t>
+      </w:r>
+      <w:r>
+        <w:t xml:space="preserve"> </w:t>
+      </w:r>
+      <w:r>
+        <w:rPr>
+          <w:b/>
+        </w:rPr>
+        <w:t xml:space="preserve">106</w:t>
+      </w:r>
+      <w:r>
+        <w:t xml:space="preserve">: 11200–11205.</w:t>
+      </w:r>
+    </w:p>
+    <w:bookmarkEnd w:id="64"/>
+    <w:bookmarkStart w:id="65" w:name="ref-sperry_coordinating_2004"/>
+    <w:p>
+      <w:pPr>
+        <w:pStyle w:val="Bibliography"/>
+      </w:pPr>
+      <w:r>
+        <w:rPr>
+          <w:b w:val="0"/>
+          <w:b/>
+        </w:rPr>
+        <w:t xml:space="preserve">Sperry JS</w:t>
+      </w:r>
+      <w:r>
+        <w:t xml:space="preserve">.</w:t>
+      </w:r>
+      <w:r>
+        <w:t xml:space="preserve"> </w:t>
+      </w:r>
+      <w:r>
+        <w:rPr>
+          <w:b/>
+        </w:rPr>
+        <w:t xml:space="preserve">2004</w:t>
+      </w:r>
+      <w:r>
+        <w:t xml:space="preserve">. Coordinating stomatal and xylem functioning – an evolutionary perspective.</w:t>
+      </w:r>
+      <w:r>
+        <w:t xml:space="preserve"> </w:t>
+      </w:r>
+      <w:r>
+        <w:rPr>
+          <w:i/>
+        </w:rPr>
+        <w:t xml:space="preserve">New Phytologist</w:t>
+      </w:r>
+      <w:r>
+        <w:t xml:space="preserve"> </w:t>
+      </w:r>
+      <w:r>
+        <w:rPr>
+          <w:b/>
+        </w:rPr>
+        <w:t xml:space="preserve">162</w:t>
+      </w:r>
+      <w:r>
+        <w:t xml:space="preserve">: 568–570.</w:t>
+      </w:r>
+    </w:p>
+    <w:bookmarkEnd w:id="65"/>
+    <w:bookmarkStart w:id="66" w:name="ref-tamura_estimation_1992"/>
+    <w:p>
+      <w:pPr>
+        <w:pStyle w:val="Bibliography"/>
+      </w:pPr>
+      <w:r>
+        <w:rPr>
+          <w:b w:val="0"/>
+          <w:b/>
+        </w:rPr>
+        <w:t xml:space="preserve">Tamura K</w:t>
+      </w:r>
+      <w:r>
+        <w:t xml:space="preserve">.</w:t>
+      </w:r>
+      <w:r>
+        <w:t xml:space="preserve"> </w:t>
+      </w:r>
+      <w:r>
+        <w:rPr>
+          <w:b/>
+        </w:rPr>
+        <w:t xml:space="preserve">1992</w:t>
+      </w:r>
+      <w:r>
+        <w:t xml:space="preserve">. Estimation of the number of nucleotide substitutions when there are strong transition-transversion and G+C-content biases.</w:t>
+      </w:r>
+      <w:r>
+        <w:t xml:space="preserve"> </w:t>
+      </w:r>
+      <w:r>
+        <w:rPr>
+          <w:i/>
+        </w:rPr>
+        <w:t xml:space="preserve">Molecular Biology and Evolution</w:t>
+      </w:r>
+      <w:r>
+        <w:t xml:space="preserve"> </w:t>
+      </w:r>
+      <w:r>
+        <w:rPr>
+          <w:b/>
+        </w:rPr>
+        <w:t xml:space="preserve">9</w:t>
+      </w:r>
+      <w:r>
+        <w:t xml:space="preserve">: 678=687.</w:t>
+      </w:r>
+    </w:p>
+    <w:bookmarkEnd w:id="66"/>
+    <w:bookmarkStart w:id="67" w:name="ref-tyree_measurement_1972"/>
+    <w:p>
+      <w:pPr>
+        <w:pStyle w:val="Bibliography"/>
+      </w:pPr>
+      <w:r>
+        <w:rPr>
+          <w:b w:val="0"/>
+          <w:b/>
+        </w:rPr>
         <w:t xml:space="preserve">Tyree MT</w:t>
       </w:r>
       <w:r>
@@ -3612,8 +4807,253 @@
         <w:t xml:space="preserve">: 267–282.</w:t>
       </w:r>
     </w:p>
-    <w:bookmarkEnd w:id="55"/>
-    <w:bookmarkEnd w:id="56"/>
+    <w:bookmarkEnd w:id="67"/>
+    <w:bookmarkStart w:id="68" w:name="ref-watkins_ferns_2012"/>
+    <w:p>
+      <w:pPr>
+        <w:pStyle w:val="Bibliography"/>
+      </w:pPr>
+      <w:r>
+        <w:rPr>
+          <w:b w:val="0"/>
+          <w:b/>
+        </w:rPr>
+        <w:t xml:space="preserve">Watkins JE</w:t>
+      </w:r>
+      <w:r>
+        <w:rPr>
+          <w:b/>
+        </w:rPr>
+        <w:t xml:space="preserve">,</w:t>
+      </w:r>
+      <w:r>
+        <w:rPr>
+          <w:b/>
+        </w:rPr>
+        <w:t xml:space="preserve"> </w:t>
+      </w:r>
+      <w:r>
+        <w:rPr>
+          <w:b w:val="0"/>
+          <w:b/>
+        </w:rPr>
+        <w:t xml:space="preserve">Cardelús CL</w:t>
+      </w:r>
+      <w:r>
+        <w:t xml:space="preserve">.</w:t>
+      </w:r>
+      <w:r>
+        <w:t xml:space="preserve"> </w:t>
+      </w:r>
+      <w:r>
+        <w:rPr>
+          <w:b/>
+        </w:rPr>
+        <w:t xml:space="preserve">2012</w:t>
+      </w:r>
+      <w:r>
+        <w:t xml:space="preserve">. Ferns in an Angiosperm World: Cretaceous Radiation into the Epiphytic Niche and Diversification on the Forest Floor.</w:t>
+      </w:r>
+      <w:r>
+        <w:t xml:space="preserve"> </w:t>
+      </w:r>
+      <w:r>
+        <w:rPr>
+          <w:i/>
+        </w:rPr>
+        <w:t xml:space="preserve">International Journal of Plant Sciences</w:t>
+      </w:r>
+      <w:r>
+        <w:t xml:space="preserve"> </w:t>
+      </w:r>
+      <w:r>
+        <w:rPr>
+          <w:b/>
+        </w:rPr>
+        <w:t xml:space="preserve">173</w:t>
+      </w:r>
+      <w:r>
+        <w:t xml:space="preserve">: 695–710.</w:t>
+      </w:r>
+    </w:p>
+    <w:bookmarkEnd w:id="68"/>
+    <w:bookmarkStart w:id="69" w:name="ref-woodhouse_stipe_1982"/>
+    <w:p>
+      <w:pPr>
+        <w:pStyle w:val="Bibliography"/>
+      </w:pPr>
+      <w:r>
+        <w:rPr>
+          <w:b w:val="0"/>
+          <w:b/>
+        </w:rPr>
+        <w:t xml:space="preserve">Woodhouse RM</w:t>
+      </w:r>
+      <w:r>
+        <w:rPr>
+          <w:b/>
+        </w:rPr>
+        <w:t xml:space="preserve">,</w:t>
+      </w:r>
+      <w:r>
+        <w:rPr>
+          <w:b/>
+        </w:rPr>
+        <w:t xml:space="preserve"> </w:t>
+      </w:r>
+      <w:r>
+        <w:rPr>
+          <w:b w:val="0"/>
+          <w:b/>
+        </w:rPr>
+        <w:t xml:space="preserve">Nobel PS</w:t>
+      </w:r>
+      <w:r>
+        <w:t xml:space="preserve">.</w:t>
+      </w:r>
+      <w:r>
+        <w:t xml:space="preserve"> </w:t>
+      </w:r>
+      <w:r>
+        <w:rPr>
+          <w:b/>
+        </w:rPr>
+        <w:t xml:space="preserve">1982</w:t>
+      </w:r>
+      <w:r>
+        <w:t xml:space="preserve">. Stipe Anatomy, Water Potentials, and Xylem Conductances in Seven Species of Ferns (Filicopsida).</w:t>
+      </w:r>
+      <w:r>
+        <w:t xml:space="preserve"> </w:t>
+      </w:r>
+      <w:r>
+        <w:rPr>
+          <w:i/>
+        </w:rPr>
+        <w:t xml:space="preserve">American Journal of Botany</w:t>
+      </w:r>
+      <w:r>
+        <w:t xml:space="preserve"> </w:t>
+      </w:r>
+      <w:r>
+        <w:rPr>
+          <w:b/>
+        </w:rPr>
+        <w:t xml:space="preserve">69</w:t>
+      </w:r>
+      <w:r>
+        <w:t xml:space="preserve">: 135–140.</w:t>
+      </w:r>
+    </w:p>
+    <w:bookmarkEnd w:id="69"/>
+    <w:bookmarkStart w:id="70" w:name="ref-zhang_epiphytes_2009"/>
+    <w:p>
+      <w:pPr>
+        <w:pStyle w:val="Bibliography"/>
+      </w:pPr>
+      <w:r>
+        <w:rPr>
+          <w:b w:val="0"/>
+          <w:b/>
+        </w:rPr>
+        <w:t xml:space="preserve">Zhang Q</w:t>
+      </w:r>
+      <w:r>
+        <w:rPr>
+          <w:b/>
+        </w:rPr>
+        <w:t xml:space="preserve">,</w:t>
+      </w:r>
+      <w:r>
+        <w:rPr>
+          <w:b/>
+        </w:rPr>
+        <w:t xml:space="preserve"> </w:t>
+      </w:r>
+      <w:r>
+        <w:rPr>
+          <w:b w:val="0"/>
+          <w:b/>
+        </w:rPr>
+        <w:t xml:space="preserve">Chen J-W</w:t>
+      </w:r>
+      <w:r>
+        <w:rPr>
+          <w:b/>
+        </w:rPr>
+        <w:t xml:space="preserve">,</w:t>
+      </w:r>
+      <w:r>
+        <w:rPr>
+          <w:b/>
+        </w:rPr>
+        <w:t xml:space="preserve"> </w:t>
+      </w:r>
+      <w:r>
+        <w:rPr>
+          <w:b w:val="0"/>
+          <w:b/>
+        </w:rPr>
+        <w:t xml:space="preserve">Li B-G</w:t>
+      </w:r>
+      <w:r>
+        <w:rPr>
+          <w:b/>
+        </w:rPr>
+        <w:t xml:space="preserve">,</w:t>
+      </w:r>
+      <w:r>
+        <w:rPr>
+          <w:b/>
+        </w:rPr>
+        <w:t xml:space="preserve"> </w:t>
+      </w:r>
+      <w:r>
+        <w:rPr>
+          <w:b w:val="0"/>
+          <w:b/>
+        </w:rPr>
+        <w:t xml:space="preserve">Cao K-F</w:t>
+      </w:r>
+      <w:r>
+        <w:t xml:space="preserve">.</w:t>
+      </w:r>
+      <w:r>
+        <w:t xml:space="preserve"> </w:t>
+      </w:r>
+      <w:r>
+        <w:rPr>
+          <w:b/>
+        </w:rPr>
+        <w:t xml:space="preserve">2009</w:t>
+      </w:r>
+      <w:r>
+        <w:t xml:space="preserve">. Epiphytes and Hemiepiphytes Have Slower Photosynthetic Response to Lightflecks than Terrestrial Plants: Evidence from Ferns and Figs.</w:t>
+      </w:r>
+      <w:r>
+        <w:t xml:space="preserve"> </w:t>
+      </w:r>
+      <w:r>
+        <w:rPr>
+          <w:i/>
+        </w:rPr>
+        <w:t xml:space="preserve">Journal of Tropical Ecology</w:t>
+      </w:r>
+      <w:r>
+        <w:t xml:space="preserve"> </w:t>
+      </w:r>
+      <w:r>
+        <w:rPr>
+          <w:b/>
+        </w:rPr>
+        <w:t xml:space="preserve">25</w:t>
+      </w:r>
+      <w:r>
+        <w:t xml:space="preserve">: 465–472.</w:t>
+      </w:r>
+    </w:p>
+    <w:bookmarkEnd w:id="70"/>
+    <w:bookmarkEnd w:id="71"/>
     <w:sectPr>
       <w:footerReference w:type="default" r:id="rId9"/>
       <w:pgSz w:w="12240" w:h="15840"/>

</xml_diff>

<commit_message>
stats better, need to redo order of xylem and stipe
</commit_message>
<xml_diff>
--- a/manuscript/leafwater_manuscript.docx
+++ b/manuscript/leafwater_manuscript.docx
@@ -1055,7 +1055,7 @@
         <w:pStyle w:val="FirstParagraph"/>
       </w:pPr>
       <w:r>
-        <w:t xml:space="preserve">Linear mixed-effect models were used to test responses of functional traits to categorical fixed effects of life form and site. The interaction between life form and site was tested to confirm any potential environmental or climate influence on trait patterns. Generally, there were few life form x site interactions, so models with life form and site as main effects were compared to full models (AIC scores) and the most parsimonious model was selected. To test for broad differences among life forms, individual plant species were treated as random effects in each model. Tukey’s post-hoc test were performed in conjunction with ANOVA to determine which mean values of functional traits were different among fixed effect treatments with the</w:t>
+        <w:t xml:space="preserve">Linear mixed-effect models were used to test responses of functional traits to categorical fixed effects of life form and site, as well as to test for bivariate relationships among key functional traits. The interaction between life form and site was tested to confirm any potential environmental or climate influence on functional trait patterns. Generally, there were few life form x site interactions, so models with life form and site as main effects were compared to full models (AIC scores) and the most parsimonious model was selected. To test for broad differences among life forms, individual plant species were treated as random effects in each model. Tukey’s post-hoc test were performed in conjunction with ANOVA to determine which mean values of functional traits were different among fixed effect treatments with the</w:t>
       </w:r>
       <w:r>
         <w:t xml:space="preserve"> </w:t>
@@ -1091,7 +1091,7 @@
         <w:t xml:space="preserve">)</w:t>
       </w:r>
       <w:r>
-        <w:t xml:space="preserve">. We utilized a type 3 ANOVA due to an unbalanced design with the limited number of hemi-epiphytes species available. When interactions were present, we computed pairwise comparisons with the</w:t>
+        <w:t xml:space="preserve">. We utilized a type 3 ANOVA due to an unbalanced design with the limited number of hemi-epiphytes species available. If interactions were present, we computed pairwise comparisons with the</w:t>
       </w:r>
       <w:r>
         <w:t xml:space="preserve"> </w:t>
@@ -1123,13 +1123,193 @@
       <w:r>
         <w:t xml:space="preserve">to investigate interactions between life form and site.</w:t>
       </w:r>
+      <w:r>
+        <w:t xml:space="preserve"> </w:t>
+      </w:r>
+      <w:r>
+        <w:rPr>
+          <w:b/>
+        </w:rPr>
+        <w:t xml:space="preserve">For mixed-effect models, the conditional and marginal r2 values were calculated as per</w:t>
+      </w:r>
+      <w:r>
+        <w:rPr>
+          <w:b/>
+        </w:rPr>
+        <w:t xml:space="preserve"> </w:t>
+      </w:r>
+      <w:r>
+        <w:rPr>
+          <w:b/>
+        </w:rPr>
+        <w:t xml:space="preserve">Nakagawa &amp; Schielzeth (2013)</w:t>
+      </w:r>
+      <w:r>
+        <w:rPr>
+          <w:b/>
+        </w:rPr>
+        <w:t xml:space="preserve">. Confidence intervals (95%) of linear mixed-effects models were generated using bootstrapping methods with 999 simulations, using the</w:t>
+      </w:r>
+      <w:r>
+        <w:rPr>
+          <w:b/>
+        </w:rPr>
+        <w:t xml:space="preserve"> </w:t>
+      </w:r>
+      <w:r>
+        <w:rPr>
+          <w:b/>
+        </w:rPr>
+        <w:t xml:space="preserve">‘</w:t>
+      </w:r>
+      <w:r>
+        <w:rPr>
+          <w:b/>
+        </w:rPr>
+        <w:t xml:space="preserve">bootMer</w:t>
+      </w:r>
+      <w:r>
+        <w:rPr>
+          <w:b/>
+        </w:rPr>
+        <w:t xml:space="preserve">’</w:t>
+      </w:r>
+      <w:r>
+        <w:rPr>
+          <w:b/>
+        </w:rPr>
+        <w:t xml:space="preserve"> </w:t>
+      </w:r>
+      <w:r>
+        <w:rPr>
+          <w:b/>
+        </w:rPr>
+        <w:t xml:space="preserve">function in the</w:t>
+      </w:r>
+      <w:r>
+        <w:rPr>
+          <w:b/>
+        </w:rPr>
+        <w:t xml:space="preserve"> </w:t>
+      </w:r>
+      <w:r>
+        <w:rPr>
+          <w:b/>
+        </w:rPr>
+        <w:t xml:space="preserve">‘</w:t>
+      </w:r>
+      <w:r>
+        <w:rPr>
+          <w:b/>
+        </w:rPr>
+        <w:t xml:space="preserve">lme4</w:t>
+      </w:r>
+      <w:r>
+        <w:rPr>
+          <w:b/>
+        </w:rPr>
+        <w:t xml:space="preserve">’</w:t>
+      </w:r>
+      <w:r>
+        <w:rPr>
+          <w:b/>
+        </w:rPr>
+        <w:t xml:space="preserve"> </w:t>
+      </w:r>
+      <w:r>
+        <w:rPr>
+          <w:b/>
+        </w:rPr>
+        <w:t xml:space="preserve">package (Bates et al. 2015).</w:t>
+      </w:r>
+      <w:r>
+        <w:t xml:space="preserve"> </w:t>
+      </w:r>
+      <w:r>
+        <w:t xml:space="preserve">Tests of differences in slopes and elevations of bivariate relationships between morphological traits were implemented using standardized major axis regression in the</w:t>
+      </w:r>
+      <w:r>
+        <w:t xml:space="preserve"> </w:t>
+      </w:r>
+      <w:r>
+        <w:t xml:space="preserve">‘</w:t>
+      </w:r>
+      <w:r>
+        <w:t xml:space="preserve">smatr</w:t>
+      </w:r>
+      <w:r>
+        <w:t xml:space="preserve">’</w:t>
+      </w:r>
+      <w:r>
+        <w:t xml:space="preserve"> </w:t>
+      </w:r>
+      <w:r>
+        <w:t xml:space="preserve">package in R</w:t>
+      </w:r>
+      <w:r>
+        <w:t xml:space="preserve"> </w:t>
+      </w:r>
+      <w:r>
+        <w:t xml:space="preserve">(Warton</w:t>
+      </w:r>
+      <w:r>
+        <w:t xml:space="preserve"> </w:t>
+      </w:r>
+      <w:r>
+        <w:rPr>
+          <w:i/>
+        </w:rPr>
+        <w:t xml:space="preserve">et al.</w:t>
+      </w:r>
+      <w:r>
+        <w:t xml:space="preserve">, 2012)</w:t>
+      </w:r>
+      <w:r>
+        <w:t xml:space="preserve">.</w:t>
+      </w:r>
     </w:p>
     <w:p>
       <w:pPr>
         <w:pStyle w:val="BodyText"/>
       </w:pPr>
       <w:r>
-        <w:t xml:space="preserve">The conditional and marginal r2 values were calculated as per Nakagawa &amp; Schielzeth (2013)</w:t>
+        <w:br w:type="textWrapping"/>
+      </w:r>
+      <w:r>
+        <w:t xml:space="preserve">A phylogenetic tree for these 39 fern species was constructed using the Maximum Likelihood method based on the Tamura 3-parameter model</w:t>
+      </w:r>
+      <w:r>
+        <w:t xml:space="preserve"> </w:t>
+      </w:r>
+      <w:r>
+        <w:t xml:space="preserve">(Tamura, 1992)</w:t>
+      </w:r>
+      <w:r>
+        <w:t xml:space="preserve"> </w:t>
+      </w:r>
+      <w:r>
+        <w:t xml:space="preserve">and all evolutionary analyses were conducted in MEGA7</w:t>
+      </w:r>
+      <w:r>
+        <w:t xml:space="preserve"> </w:t>
+      </w:r>
+      <w:r>
+        <w:t xml:space="preserve">(Kumar</w:t>
+      </w:r>
+      <w:r>
+        <w:t xml:space="preserve"> </w:t>
+      </w:r>
+      <w:r>
+        <w:rPr>
+          <w:i/>
+        </w:rPr>
+        <w:t xml:space="preserve">et al.</w:t>
+      </w:r>
+      <w:r>
+        <w:t xml:space="preserve">, 2016)</w:t>
+      </w:r>
+      <w:r>
+        <w:t xml:space="preserve">. Initial tree(s) for the heuristic search were obtained automatically by applying Neighbor-Join and BioNJ algorithms to a matrix of pairwise distances estimated using the Maximum Composite Likelihood (MCL) approach, and then selecting the topology with superior log likelihood value. The tree with the highest log likelihood (-7696.70) was selected. The rate variation model allowed for some sites to be evolutionarily invariable ([+I], 64.89% sites). The analysis involved 40 nucleotide sequences. All positions containing gaps and missing data were eliminated. There were a total of 1131 positions in the final dataset.</w:t>
       </w:r>
     </w:p>
     <w:p>
@@ -1140,25 +1320,28 @@
         <w:br w:type="textWrapping"/>
       </w:r>
       <w:r>
-        <w:t xml:space="preserve">A phylogenetic tree for these 39 fern species was constructed using the Maximum Likelihood method based on the Tamura 3-parameter model</w:t>
-      </w:r>
-      <w:r>
-        <w:t xml:space="preserve"> </w:t>
-      </w:r>
-      <w:r>
-        <w:t xml:space="preserve">(Tamura, 1992)</w:t>
-      </w:r>
-      <w:r>
-        <w:t xml:space="preserve"> </w:t>
-      </w:r>
-      <w:r>
-        <w:t xml:space="preserve">and all evolitionary analyses were conducted in MEGA7</w:t>
-      </w:r>
-      <w:r>
-        <w:t xml:space="preserve"> </w:t>
-      </w:r>
-      <w:r>
-        <w:t xml:space="preserve">(Kumar</w:t>
+        <w:t xml:space="preserve">The phylogenetic signal (K-statistic) based on Brownian motion-based metrics was calculated for each continuous trait using the</w:t>
+      </w:r>
+      <w:r>
+        <w:t xml:space="preserve"> </w:t>
+      </w:r>
+      <w:r>
+        <w:t xml:space="preserve">‘</w:t>
+      </w:r>
+      <w:r>
+        <w:t xml:space="preserve">picante</w:t>
+      </w:r>
+      <w:r>
+        <w:t xml:space="preserve">’</w:t>
+      </w:r>
+      <w:r>
+        <w:t xml:space="preserve"> </w:t>
+      </w:r>
+      <w:r>
+        <w:t xml:space="preserve">package in R</w:t>
+      </w:r>
+      <w:r>
+        <w:t xml:space="preserve">(Kembel</w:t>
       </w:r>
       <w:r>
         <w:t xml:space="preserve"> </w:t>
@@ -1170,21 +1353,10 @@
         <w:t xml:space="preserve">et al.</w:t>
       </w:r>
       <w:r>
-        <w:t xml:space="preserve">, 2016)</w:t>
-      </w:r>
-      <w:r>
-        <w:t xml:space="preserve">. The tree with the highest log likelihood (-7696.70) is shown. The percentage of trees in which the associated taxa clustered together is shown next to the branches. Initial tree(s) for the heuristic search were obtained automatically by applying Neighbor-Join and BioNJ algorithms to a matrix of pairwise distances estimated using the Maximum Composite Likelihood (MCL) approach, and then selecting the topology with superior log likelihood value. The rate variation model allowed for some sites to be evolutionarily invariable ([+I], 64.89% sites). The analysis involved 40 nucleotide sequences. All positions containing gaps and missing data were eliminated. There were a total of 1131 positions in the final dataset.</w:t>
-      </w:r>
-    </w:p>
-    <w:p>
-      <w:pPr>
-        <w:pStyle w:val="BodyText"/>
-      </w:pPr>
-      <w:r>
-        <w:br w:type="textWrapping"/>
-      </w:r>
-      <w:r>
-        <w:t xml:space="preserve">The phylogenetic signal (K-statistic) based on Brownian motion-based metrics was calculated for each continuous trait using the</w:t>
+        <w:t xml:space="preserve">, 2010)</w:t>
+      </w:r>
+      <w:r>
+        <w:t xml:space="preserve">. Values of</w:t>
       </w:r>
       <w:r>
         <w:t xml:space="preserve"> </w:t>
@@ -1193,7 +1365,7 @@
         <w:t xml:space="preserve">‘</w:t>
       </w:r>
       <w:r>
-        <w:t xml:space="preserve">picante</w:t>
+        <w:t xml:space="preserve">K</w:t>
       </w:r>
       <w:r>
         <w:t xml:space="preserve">’</w:t>
@@ -1202,228 +1374,118 @@
         <w:t xml:space="preserve"> </w:t>
       </w:r>
       <w:r>
+        <w:t xml:space="preserve">for a given trait that are below 1 mean that relatives resemble one another less than we would expect for Brownian motion (lower phlogenetic signal), and vice verse for values of</w:t>
+      </w:r>
+      <w:r>
+        <w:t xml:space="preserve"> </w:t>
+      </w:r>
+      <w:r>
+        <w:t xml:space="preserve">‘</w:t>
+      </w:r>
+      <w:r>
+        <w:t xml:space="preserve">K</w:t>
+      </w:r>
+      <w:r>
+        <w:t xml:space="preserve">’</w:t>
+      </w:r>
+      <w:r>
+        <w:t xml:space="preserve"> </w:t>
+      </w:r>
+      <w:r>
+        <w:t xml:space="preserve">above 1</w:t>
+      </w:r>
+      <w:r>
+        <w:t xml:space="preserve"> </w:t>
+      </w:r>
+      <w:r>
+        <w:t xml:space="preserve">(Blomberg</w:t>
+      </w:r>
+      <w:r>
+        <w:t xml:space="preserve"> </w:t>
+      </w:r>
+      <w:r>
+        <w:rPr>
+          <w:i/>
+        </w:rPr>
+        <w:t xml:space="preserve">et al.</w:t>
+      </w:r>
+      <w:r>
+        <w:t xml:space="preserve">, 2003)</w:t>
+      </w:r>
+      <w:r>
+        <w:t xml:space="preserve">. Signifcant</w:t>
+      </w:r>
+      <w:r>
+        <w:t xml:space="preserve"> </w:t>
+      </w:r>
+      <w:r>
+        <w:rPr>
+          <w:i/>
+        </w:rPr>
+        <w:t xml:space="preserve">P</w:t>
+      </w:r>
+      <w:r>
+        <w:t xml:space="preserve"> </w:t>
+      </w:r>
+      <w:r>
+        <w:t xml:space="preserve">values for</w:t>
+      </w:r>
+      <w:r>
+        <w:t xml:space="preserve"> </w:t>
+      </w:r>
+      <w:r>
+        <w:t xml:space="preserve">‘</w:t>
+      </w:r>
+      <w:r>
+        <w:t xml:space="preserve">K</w:t>
+      </w:r>
+      <w:r>
+        <w:t xml:space="preserve">’</w:t>
+      </w:r>
+      <w:r>
+        <w:t xml:space="preserve"> </w:t>
+      </w:r>
+      <w:r>
+        <w:t xml:space="preserve">indicates that close relatives are more similar than random species pairs for the given trait. Additionally, bivariate relationships among mean species values of continuous traits were analysed with phylogenetically independent contrasts (PIC) in the</w:t>
+      </w:r>
+      <w:r>
+        <w:t xml:space="preserve"> </w:t>
+      </w:r>
+      <w:r>
+        <w:t xml:space="preserve">‘</w:t>
+      </w:r>
+      <w:r>
+        <w:t xml:space="preserve">ape</w:t>
+      </w:r>
+      <w:r>
+        <w:t xml:space="preserve">’</w:t>
+      </w:r>
+      <w:r>
+        <w:t xml:space="preserve"> </w:t>
+      </w:r>
+      <w:r>
         <w:t xml:space="preserve">package in R</w:t>
       </w:r>
       <w:r>
-        <w:t xml:space="preserve">(Kembel</w:t>
-      </w:r>
-      <w:r>
-        <w:t xml:space="preserve"> </w:t>
-      </w:r>
-      <w:r>
-        <w:rPr>
-          <w:i/>
-        </w:rPr>
-        <w:t xml:space="preserve">et al.</w:t>
-      </w:r>
-      <w:r>
-        <w:t xml:space="preserve">, 2010)</w:t>
-      </w:r>
-      <w:r>
-        <w:t xml:space="preserve">. Values of</w:t>
-      </w:r>
-      <w:r>
-        <w:t xml:space="preserve"> </w:t>
-      </w:r>
-      <w:r>
-        <w:t xml:space="preserve">‘</w:t>
-      </w:r>
-      <w:r>
-        <w:t xml:space="preserve">K</w:t>
-      </w:r>
-      <w:r>
-        <w:t xml:space="preserve">’</w:t>
-      </w:r>
-      <w:r>
-        <w:t xml:space="preserve"> </w:t>
-      </w:r>
-      <w:r>
-        <w:t xml:space="preserve">for a given trait that are below 1 mean that relatives resemble one another less than we would expect for Brownian motion (lower phlogenetic signal), and vice verse for values of</w:t>
-      </w:r>
-      <w:r>
-        <w:t xml:space="preserve"> </w:t>
-      </w:r>
-      <w:r>
-        <w:t xml:space="preserve">‘</w:t>
-      </w:r>
-      <w:r>
-        <w:t xml:space="preserve">K</w:t>
-      </w:r>
-      <w:r>
-        <w:t xml:space="preserve">’</w:t>
-      </w:r>
-      <w:r>
-        <w:t xml:space="preserve"> </w:t>
-      </w:r>
-      <w:r>
-        <w:t xml:space="preserve">above 1</w:t>
-      </w:r>
-      <w:r>
-        <w:t xml:space="preserve"> </w:t>
-      </w:r>
-      <w:r>
-        <w:t xml:space="preserve">(Blomberg</w:t>
-      </w:r>
-      <w:r>
-        <w:t xml:space="preserve"> </w:t>
-      </w:r>
-      <w:r>
-        <w:rPr>
-          <w:i/>
-        </w:rPr>
-        <w:t xml:space="preserve">et al.</w:t>
-      </w:r>
-      <w:r>
-        <w:t xml:space="preserve">, 2003)</w:t>
-      </w:r>
-      <w:r>
-        <w:t xml:space="preserve">. Signifcant</w:t>
-      </w:r>
-      <w:r>
-        <w:t xml:space="preserve"> </w:t>
-      </w:r>
-      <w:r>
-        <w:rPr>
-          <w:i/>
-        </w:rPr>
-        <w:t xml:space="preserve">P</w:t>
-      </w:r>
-      <w:r>
-        <w:t xml:space="preserve"> </w:t>
-      </w:r>
-      <w:r>
-        <w:t xml:space="preserve">values for</w:t>
-      </w:r>
-      <w:r>
-        <w:t xml:space="preserve"> </w:t>
-      </w:r>
-      <w:r>
-        <w:t xml:space="preserve">‘</w:t>
-      </w:r>
-      <w:r>
-        <w:t xml:space="preserve">K</w:t>
-      </w:r>
-      <w:r>
-        <w:t xml:space="preserve">’</w:t>
-      </w:r>
-      <w:r>
-        <w:t xml:space="preserve"> </w:t>
-      </w:r>
-      <w:r>
-        <w:t xml:space="preserve">indicates that close relatives are more similar than random species pairs for the given trait.</w:t>
-      </w:r>
-    </w:p>
-    <w:p>
-      <w:pPr>
-        <w:pStyle w:val="BodyText"/>
-      </w:pPr>
-      <w:r>
-        <w:br w:type="textWrapping"/>
-      </w:r>
-      <w:r>
-        <w:t xml:space="preserve">Relationships among variables were evaluated by both pair-wise Pearson correlations in the R package and a phylogenetically independent contrast (PIC). Possible evolutionary associations were assessed via PIC analysis, utilizing the molecular phylogenetic tree.</w:t>
-      </w:r>
-    </w:p>
-    <w:p>
-      <w:pPr>
-        <w:pStyle w:val="BodyText"/>
-      </w:pPr>
-      <w:r>
-        <w:br w:type="textWrapping"/>
-      </w:r>
-      <w:r>
-        <w:t xml:space="preserve">Bivariate relationships among continuous traits were analysed with phylogenetically independent contrasts (PIC) in the</w:t>
-      </w:r>
-      <w:r>
-        <w:t xml:space="preserve"> </w:t>
-      </w:r>
-      <w:r>
-        <w:t xml:space="preserve">‘</w:t>
-      </w:r>
-      <w:r>
-        <w:t xml:space="preserve">ape</w:t>
-      </w:r>
-      <w:r>
-        <w:t xml:space="preserve">’</w:t>
-      </w:r>
-      <w:r>
-        <w:t xml:space="preserve"> </w:t>
-      </w:r>
-      <w:r>
-        <w:t xml:space="preserve">package in R</w:t>
-      </w:r>
-      <w:r>
         <w:t xml:space="preserve"> </w:t>
       </w:r>
       <w:r>
         <w:t xml:space="preserve">(Paradis &amp; Schliep, 2019)</w:t>
       </w:r>
       <w:r>
-        <w:t xml:space="preserve">.</w:t>
-      </w:r>
-    </w:p>
-    <w:p>
-      <w:pPr>
-        <w:pStyle w:val="BodyText"/>
-      </w:pPr>
-      <w:r>
-        <w:br w:type="textWrapping"/>
-      </w:r>
-      <w:r>
-        <w:t xml:space="preserve">Tests of allometric relationships between log-transformed morphological traits were implemented using standardized major axis regression in the</w:t>
-      </w:r>
-      <w:r>
-        <w:t xml:space="preserve"> </w:t>
-      </w:r>
-      <w:r>
-        <w:t xml:space="preserve">‘</w:t>
-      </w:r>
-      <w:r>
-        <w:t xml:space="preserve">smatr</w:t>
-      </w:r>
-      <w:r>
-        <w:t xml:space="preserve">’</w:t>
-      </w:r>
-      <w:r>
-        <w:t xml:space="preserve"> </w:t>
-      </w:r>
-      <w:r>
-        <w:t xml:space="preserve">package in R</w:t>
-      </w:r>
-      <w:r>
-        <w:t xml:space="preserve"> </w:t>
-      </w:r>
-      <w:r>
-        <w:t xml:space="preserve">(Warton</w:t>
-      </w:r>
-      <w:r>
-        <w:t xml:space="preserve"> </w:t>
-      </w:r>
-      <w:r>
-        <w:rPr>
-          <w:i/>
-        </w:rPr>
-        <w:t xml:space="preserve">et al.</w:t>
-      </w:r>
-      <w:r>
-        <w:t xml:space="preserve">, 2012)</w:t>
-      </w:r>
-      <w:r>
-        <w:t xml:space="preserve">.</w:t>
-      </w:r>
-    </w:p>
-    <w:p>
-      <w:pPr>
-        <w:pStyle w:val="BodyText"/>
-      </w:pPr>
-      <w:r>
-        <w:t xml:space="preserve"> </w:t>
-      </w:r>
-      <w:r>
-        <w:t xml:space="preserve"> </w:t>
-      </w:r>
-      <w:r>
-        <w:t xml:space="preserve">All tests of statistical significance were conducted at an</w:t>
+        <w:t xml:space="preserve"> </w:t>
+      </w:r>
+      <w:r>
+        <w:t xml:space="preserve">to correct for possible non-independence resulting from phylogeny</w:t>
+      </w:r>
+      <w:r>
+        <w:t xml:space="preserve"> </w:t>
+      </w:r>
+      <w:r>
+        <w:t xml:space="preserve">(Felsenstein, 1985)</w:t>
+      </w:r>
+      <w:r>
+        <w:t xml:space="preserve">. All PIC analyses were directly compared with the results of conventional ANOVA (described above) to better understand the functional and evolutionary relationships between traits. All tests of statistical significance were conducted at an</w:t>
       </w:r>
       <w:r>
         <w:t xml:space="preserve"> </w:t>
@@ -1437,7 +1499,7 @@
         <w:t xml:space="preserve"> </w:t>
       </w:r>
       <w:r>
-        <w:t xml:space="preserve">level of 0.05. All analyses were performed with R 3.5.1</w:t>
+        <w:t xml:space="preserve">level of 0.05 and all analyses were performed with R 3.6.0</w:t>
       </w:r>
       <w:r>
         <w:t xml:space="preserve"> </w:t>
@@ -1510,7 +1572,7 @@
         <w:t xml:space="preserve"> </w:t>
       </w:r>
       <w:r>
-        <w:t xml:space="preserve">&lt; 0.001) and elevation (</w:t>
+        <w:t xml:space="preserve">&lt; 0.0001) and elevation (</w:t>
       </w:r>
       <w:r>
         <w:rPr>
@@ -1522,7 +1584,31 @@
         <w:t xml:space="preserve"> </w:t>
       </w:r>
       <w:r>
-        <w:t xml:space="preserve">&lt; 0.001) of this structural relationship for epiphytic species.</w:t>
+        <w:t xml:space="preserve">&lt; 0.0001) of this structural relationship for epiphytic species. Phylogenetic independent constrasts support the postive relationship between stipe length and lamina area for measured species (</w:t>
+      </w:r>
+      <w:r>
+        <w:rPr>
+          <w:i/>
+        </w:rPr>
+        <w:t xml:space="preserve">P</w:t>
+      </w:r>
+      <w:r>
+        <w:t xml:space="preserve"> </w:t>
+      </w:r>
+      <w:r>
+        <w:t xml:space="preserve">&lt; 0.001, r</w:t>
+      </w:r>
+      <w:r>
+        <w:rPr>
+          <w:vertAlign w:val="superscript"/>
+        </w:rPr>
+        <w:t xml:space="preserve">2</w:t>
+      </w:r>
+      <w:r>
+        <w:t xml:space="preserve"> </w:t>
+      </w:r>
+      <w:r>
+        <w:t xml:space="preserve">= 0.49).</w:t>
       </w:r>
     </w:p>
     <w:p>
@@ -1545,7 +1631,7 @@
         <w:t xml:space="preserve"> </w:t>
       </w:r>
       <w:r>
-        <w:t xml:space="preserve">= 0.003), with hemi-epiphytic species has intermediates (Figure 2A). Consequently, terrestrial species produced more xylem area per unit leaf area than epiphytic or hemi-epiphytic species, resulting in higher Huber valuec (</w:t>
+        <w:t xml:space="preserve">= 0.003), with hemi-epiphytic species has intermediates (Figure 2A). Consequently, terrestrial species produced more xylem area per unit leaf area than epiphytic or hemi-epiphytic species, resulting in higher Huber values (</w:t>
       </w:r>
       <w:r>
         <w:rPr>
@@ -1566,7 +1652,7 @@
         <w:t xml:space="preserve">add means here if no figure</w:t>
       </w:r>
       <w:r>
-        <w:t xml:space="preserve">). Overall, increases in total xylem area were postively correlated with increases in stipe length (</w:t>
+        <w:t xml:space="preserve">). Increases in total xylem area were postively correlated with increases in stipe length across all life froms (</w:t>
       </w:r>
       <w:r>
         <w:rPr>
@@ -1578,30 +1664,40 @@
         <w:t xml:space="preserve"> </w:t>
       </w:r>
       <w:r>
-        <w:t xml:space="preserve">&lt; 0.0001, Figure 2B), with a marginally significant effect of fern life form. The relationship between total xylem area and stipe length in hemi-epiphytes</w:t>
-      </w:r>
-    </w:p>
-    <w:p>
-      <w:pPr>
-        <w:pStyle w:val="BodyText"/>
-      </w:pPr>
-      <w:r>
-        <w:br w:type="textWrapping"/>
-      </w:r>
-      <w:r>
-        <w:rPr>
-          <w:b/>
-        </w:rPr>
-        <w:t xml:space="preserve">data check for stipe xylem regression, pick back up here</w:t>
-      </w:r>
-      <w:r>
-        <w:t xml:space="preserve"> </w:t>
-      </w:r>
-      <w:r>
-        <w:rPr>
-          <w:b/>
-        </w:rPr>
-        <w:t xml:space="preserve">you cannot have a large stipe without a large xylem area</w:t>
+        <w:t xml:space="preserve">= 0.0002). Pair-wise differences were detected for the slopes of this postive relationship between xylem area and stipe length across life forms, while elevations were similar (Figure 2B). Phylogenetic independent constrasts support the postive relationship between xylem area and stipe length for measured species (</w:t>
+      </w:r>
+      <w:r>
+        <w:rPr>
+          <w:i/>
+        </w:rPr>
+        <w:t xml:space="preserve">P</w:t>
+      </w:r>
+      <w:r>
+        <w:t xml:space="preserve"> </w:t>
+      </w:r>
+      <w:r>
+        <w:t xml:space="preserve">= 0.003, r</w:t>
+      </w:r>
+      <w:r>
+        <w:rPr>
+          <w:vertAlign w:val="superscript"/>
+        </w:rPr>
+        <w:t xml:space="preserve">2</w:t>
+      </w:r>
+      <w:r>
+        <w:t xml:space="preserve"> </w:t>
+      </w:r>
+      <w:r>
+        <w:t xml:space="preserve">= 0.19).</w:t>
+      </w:r>
+      <w:r>
+        <w:t xml:space="preserve"> </w:t>
+      </w:r>
+      <w:r>
+        <w:rPr>
+          <w:b/>
+        </w:rPr>
+        <w:t xml:space="preserve">Broadly, you cannot have a large stipe without large xylem area</w:t>
       </w:r>
     </w:p>
     <w:p>
@@ -3335,7 +3431,7 @@
       </w:r>
       <w:bookmarkEnd w:id="49"/>
     </w:p>
-    <w:bookmarkStart w:id="76" w:name="refs"/>
+    <w:bookmarkStart w:id="78" w:name="refs"/>
     <w:bookmarkStart w:id="50" w:name="ref-bartlett_determinants_2012"/>
     <w:p>
       <w:pPr>
@@ -3707,7 +3803,7 @@
       </w:r>
     </w:p>
     <w:bookmarkEnd w:id="53"/>
-    <w:bookmarkStart w:id="54" w:name="ref-franks_maximum_2009"/>
+    <w:bookmarkStart w:id="54" w:name="ref-felsenstein_phylogenies_1985"/>
     <w:p>
       <w:pPr>
         <w:pStyle w:val="Bibliography"/>
@@ -3717,6 +3813,56 @@
           <w:b w:val="0"/>
           <w:b/>
         </w:rPr>
+        <w:t xml:space="preserve">Felsenstein J</w:t>
+      </w:r>
+      <w:r>
+        <w:t xml:space="preserve">.</w:t>
+      </w:r>
+      <w:r>
+        <w:t xml:space="preserve"> </w:t>
+      </w:r>
+      <w:r>
+        <w:rPr>
+          <w:b/>
+        </w:rPr>
+        <w:t xml:space="preserve">1985</w:t>
+      </w:r>
+      <w:r>
+        <w:t xml:space="preserve">. Phylogenies and the Comparative Method.</w:t>
+      </w:r>
+      <w:r>
+        <w:t xml:space="preserve"> </w:t>
+      </w:r>
+      <w:r>
+        <w:rPr>
+          <w:i/>
+        </w:rPr>
+        <w:t xml:space="preserve">The American Naturalist</w:t>
+      </w:r>
+      <w:r>
+        <w:t xml:space="preserve"> </w:t>
+      </w:r>
+      <w:r>
+        <w:rPr>
+          <w:b/>
+        </w:rPr>
+        <w:t xml:space="preserve">125</w:t>
+      </w:r>
+      <w:r>
+        <w:t xml:space="preserve">: 1–15.</w:t>
+      </w:r>
+    </w:p>
+    <w:bookmarkEnd w:id="54"/>
+    <w:bookmarkStart w:id="55" w:name="ref-franks_maximum_2009"/>
+    <w:p>
+      <w:pPr>
+        <w:pStyle w:val="Bibliography"/>
+      </w:pPr>
+      <w:r>
+        <w:rPr>
+          <w:b w:val="0"/>
+          <w:b/>
+        </w:rPr>
         <w:t xml:space="preserve">Franks PJ</w:t>
       </w:r>
       <w:r>
@@ -3775,8 +3921,8 @@
         <w:t xml:space="preserve">: 10343–10347.</w:t>
       </w:r>
     </w:p>
-    <w:bookmarkEnd w:id="54"/>
-    <w:bookmarkStart w:id="55" w:name="ref-gentry_four_1993"/>
+    <w:bookmarkEnd w:id="55"/>
+    <w:bookmarkStart w:id="56" w:name="ref-gentry_four_1993"/>
     <w:p>
       <w:pPr>
         <w:pStyle w:val="Bibliography"/>
@@ -3816,8 +3962,8 @@
         <w:t xml:space="preserve">. Yale University Press.</w:t>
       </w:r>
     </w:p>
-    <w:bookmarkEnd w:id="55"/>
-    <w:bookmarkStart w:id="56" w:name="ref-holdridge_life_1967"/>
+    <w:bookmarkEnd w:id="56"/>
+    <w:bookmarkStart w:id="57" w:name="ref-holdridge_life_1967"/>
     <w:p>
       <w:pPr>
         <w:pStyle w:val="Bibliography"/>
@@ -3854,8 +4000,8 @@
         <w:t xml:space="preserve">Life zone ecology.</w:t>
       </w:r>
     </w:p>
-    <w:bookmarkEnd w:id="56"/>
-    <w:bookmarkStart w:id="57" w:name="ref-karst_are_2007"/>
+    <w:bookmarkEnd w:id="57"/>
+    <w:bookmarkStart w:id="58" w:name="ref-karst_are_2007"/>
     <w:p>
       <w:pPr>
         <w:pStyle w:val="Bibliography"/>
@@ -3923,8 +4069,8 @@
         <w:t xml:space="preserve">: 306–312.</w:t>
       </w:r>
     </w:p>
-    <w:bookmarkEnd w:id="57"/>
-    <w:bookmarkStart w:id="58" w:name="ref-kembel_picante_2010"/>
+    <w:bookmarkEnd w:id="58"/>
+    <w:bookmarkStart w:id="59" w:name="ref-kembel_picante_2010"/>
     <w:p>
       <w:pPr>
         <w:pStyle w:val="Bibliography"/>
@@ -4106,8 +4252,8 @@
         <w:t xml:space="preserve">: 1463–1464.</w:t>
       </w:r>
     </w:p>
-    <w:bookmarkEnd w:id="58"/>
-    <w:bookmarkStart w:id="59" w:name="ref-kumar_mega7_2016"/>
+    <w:bookmarkEnd w:id="59"/>
+    <w:bookmarkStart w:id="60" w:name="ref-kumar_mega7_2016"/>
     <w:p>
       <w:pPr>
         <w:pStyle w:val="Bibliography"/>
@@ -4194,8 +4340,8 @@
         <w:t xml:space="preserve">: 1870–1874.</w:t>
       </w:r>
     </w:p>
-    <w:bookmarkEnd w:id="59"/>
-    <w:bookmarkStart w:id="60" w:name="ref-lenth_emmeans:_2018"/>
+    <w:bookmarkEnd w:id="60"/>
+    <w:bookmarkStart w:id="61" w:name="ref-lenth_emmeans:_2018"/>
     <w:p>
       <w:pPr>
         <w:pStyle w:val="Bibliography"/>
@@ -4223,8 +4369,8 @@
         <w:t xml:space="preserve">. Emmeans: Estimated Marginal Means, aka Least-Squares Means.</w:t>
       </w:r>
     </w:p>
-    <w:bookmarkEnd w:id="60"/>
-    <w:bookmarkStart w:id="61" w:name="ref-moffett_whats_2000"/>
+    <w:bookmarkEnd w:id="61"/>
+    <w:bookmarkStart w:id="62" w:name="ref-moffett_whats_2000"/>
     <w:p>
       <w:pPr>
         <w:pStyle w:val="Bibliography"/>
@@ -4273,8 +4419,8 @@
         <w:t xml:space="preserve">: 569–596.</w:t>
       </w:r>
     </w:p>
-    <w:bookmarkEnd w:id="61"/>
-    <w:bookmarkStart w:id="62" w:name="ref-paradis_ape_2019"/>
+    <w:bookmarkEnd w:id="62"/>
+    <w:bookmarkStart w:id="63" w:name="ref-nakagawa_general_2013"/>
     <w:p>
       <w:pPr>
         <w:pStyle w:val="Bibliography"/>
@@ -4284,6 +4430,75 @@
           <w:b w:val="0"/>
           <w:b/>
         </w:rPr>
+        <w:t xml:space="preserve">Nakagawa S</w:t>
+      </w:r>
+      <w:r>
+        <w:rPr>
+          <w:b/>
+        </w:rPr>
+        <w:t xml:space="preserve">,</w:t>
+      </w:r>
+      <w:r>
+        <w:rPr>
+          <w:b/>
+        </w:rPr>
+        <w:t xml:space="preserve"> </w:t>
+      </w:r>
+      <w:r>
+        <w:rPr>
+          <w:b w:val="0"/>
+          <w:b/>
+        </w:rPr>
+        <w:t xml:space="preserve">Schielzeth H</w:t>
+      </w:r>
+      <w:r>
+        <w:t xml:space="preserve">.</w:t>
+      </w:r>
+      <w:r>
+        <w:t xml:space="preserve"> </w:t>
+      </w:r>
+      <w:r>
+        <w:rPr>
+          <w:b/>
+        </w:rPr>
+        <w:t xml:space="preserve">2013</w:t>
+      </w:r>
+      <w:r>
+        <w:t xml:space="preserve">. A general and simple method for obtaining R2 from generalized linear mixed-effects models.</w:t>
+      </w:r>
+      <w:r>
+        <w:t xml:space="preserve"> </w:t>
+      </w:r>
+      <w:r>
+        <w:rPr>
+          <w:i/>
+        </w:rPr>
+        <w:t xml:space="preserve">Methods in Ecology and Evolution</w:t>
+      </w:r>
+      <w:r>
+        <w:t xml:space="preserve"> </w:t>
+      </w:r>
+      <w:r>
+        <w:rPr>
+          <w:b/>
+        </w:rPr>
+        <w:t xml:space="preserve">4</w:t>
+      </w:r>
+      <w:r>
+        <w:t xml:space="preserve">: 133–142.</w:t>
+      </w:r>
+    </w:p>
+    <w:bookmarkEnd w:id="63"/>
+    <w:bookmarkStart w:id="64" w:name="ref-paradis_ape_2019"/>
+    <w:p>
+      <w:pPr>
+        <w:pStyle w:val="Bibliography"/>
+      </w:pPr>
+      <w:r>
+        <w:rPr>
+          <w:b w:val="0"/>
+          <w:b/>
+        </w:rPr>
         <w:t xml:space="preserve">Paradis E</w:t>
       </w:r>
       <w:r>
@@ -4342,8 +4557,8 @@
         <w:t xml:space="preserve">: 526–528.</w:t>
       </w:r>
     </w:p>
-    <w:bookmarkEnd w:id="62"/>
-    <w:bookmarkStart w:id="63" w:name="ref-peppe_biomechanical_2014"/>
+    <w:bookmarkEnd w:id="64"/>
+    <w:bookmarkStart w:id="65" w:name="ref-peppe_biomechanical_2014"/>
     <w:p>
       <w:pPr>
         <w:pStyle w:val="Bibliography"/>
@@ -4506,8 +4721,8 @@
         <w:t xml:space="preserve">: 338–347.</w:t>
       </w:r>
     </w:p>
-    <w:bookmarkEnd w:id="63"/>
-    <w:bookmarkStart w:id="64" w:name="ref-pittermann_structure-function_2011"/>
+    <w:bookmarkEnd w:id="65"/>
+    <w:bookmarkStart w:id="66" w:name="ref-pittermann_structure-function_2011"/>
     <w:p>
       <w:pPr>
         <w:pStyle w:val="Bibliography"/>
@@ -4613,8 +4828,8 @@
         <w:t xml:space="preserve">: 449–461.</w:t>
       </w:r>
     </w:p>
-    <w:bookmarkEnd w:id="64"/>
-    <w:bookmarkStart w:id="65" w:name="ref-sack_prometheuswiki_2011"/>
+    <w:bookmarkEnd w:id="66"/>
+    <w:bookmarkStart w:id="67" w:name="ref-sack_prometheuswiki_2011"/>
     <w:p>
       <w:pPr>
         <w:pStyle w:val="Bibliography"/>
@@ -4680,8 +4895,8 @@
         <w:t xml:space="preserve">. PrometheusWiki Leaf pressure-volume curve parameters.</w:t>
       </w:r>
     </w:p>
-    <w:bookmarkEnd w:id="65"/>
-    <w:bookmarkStart w:id="66" w:name="ref-schneider_ferns_2004"/>
+    <w:bookmarkEnd w:id="67"/>
+    <w:bookmarkStart w:id="68" w:name="ref-schneider_ferns_2004"/>
     <w:p>
       <w:pPr>
         <w:pStyle w:val="Bibliography"/>
@@ -4825,8 +5040,8 @@
         <w:t xml:space="preserve">: 553–557.</w:t>
       </w:r>
     </w:p>
-    <w:bookmarkEnd w:id="66"/>
-    <w:bookmarkStart w:id="67" w:name="ref-schuettpelz_evidence_2009"/>
+    <w:bookmarkEnd w:id="68"/>
+    <w:bookmarkStart w:id="69" w:name="ref-schuettpelz_evidence_2009"/>
     <w:p>
       <w:pPr>
         <w:pStyle w:val="Bibliography"/>
@@ -4894,8 +5109,8 @@
         <w:t xml:space="preserve">: 11200–11205.</w:t>
       </w:r>
     </w:p>
-    <w:bookmarkEnd w:id="67"/>
-    <w:bookmarkStart w:id="68" w:name="ref-sperry_coordinating_2004"/>
+    <w:bookmarkEnd w:id="69"/>
+    <w:bookmarkStart w:id="70" w:name="ref-sperry_coordinating_2004"/>
     <w:p>
       <w:pPr>
         <w:pStyle w:val="Bibliography"/>
@@ -4944,8 +5159,8 @@
         <w:t xml:space="preserve">: 568–570.</w:t>
       </w:r>
     </w:p>
-    <w:bookmarkEnd w:id="68"/>
-    <w:bookmarkStart w:id="69" w:name="ref-tamura_estimation_1992"/>
+    <w:bookmarkEnd w:id="70"/>
+    <w:bookmarkStart w:id="71" w:name="ref-tamura_estimation_1992"/>
     <w:p>
       <w:pPr>
         <w:pStyle w:val="Bibliography"/>
@@ -4994,8 +5209,8 @@
         <w:t xml:space="preserve">: 678=687.</w:t>
       </w:r>
     </w:p>
-    <w:bookmarkEnd w:id="69"/>
-    <w:bookmarkStart w:id="70" w:name="ref-team_r_2013"/>
+    <w:bookmarkEnd w:id="71"/>
+    <w:bookmarkStart w:id="72" w:name="ref-team_r_2013"/>
     <w:p>
       <w:pPr>
         <w:pStyle w:val="Bibliography"/>
@@ -5023,8 +5238,8 @@
         <w:t xml:space="preserve">. R: A language and environment for statistical computing.</w:t>
       </w:r>
     </w:p>
-    <w:bookmarkEnd w:id="70"/>
-    <w:bookmarkStart w:id="71" w:name="ref-tyree_measurement_1972"/>
+    <w:bookmarkEnd w:id="72"/>
+    <w:bookmarkStart w:id="73" w:name="ref-tyree_measurement_1972"/>
     <w:p>
       <w:pPr>
         <w:pStyle w:val="Bibliography"/>
@@ -5092,8 +5307,8 @@
         <w:t xml:space="preserve">: 267–282.</w:t>
       </w:r>
     </w:p>
-    <w:bookmarkEnd w:id="71"/>
-    <w:bookmarkStart w:id="72" w:name="ref-warton_smatr_2012"/>
+    <w:bookmarkEnd w:id="73"/>
+    <w:bookmarkStart w:id="74" w:name="ref-warton_smatr_2012"/>
     <w:p>
       <w:pPr>
         <w:pStyle w:val="Bibliography"/>
@@ -5199,8 +5414,8 @@
         <w:t xml:space="preserve">: 257–259.</w:t>
       </w:r>
     </w:p>
-    <w:bookmarkEnd w:id="72"/>
-    <w:bookmarkStart w:id="73" w:name="ref-watkins_ferns_2012"/>
+    <w:bookmarkEnd w:id="74"/>
+    <w:bookmarkStart w:id="75" w:name="ref-watkins_ferns_2012"/>
     <w:p>
       <w:pPr>
         <w:pStyle w:val="Bibliography"/>
@@ -5268,8 +5483,8 @@
         <w:t xml:space="preserve">: 695–710.</w:t>
       </w:r>
     </w:p>
-    <w:bookmarkEnd w:id="73"/>
-    <w:bookmarkStart w:id="74" w:name="ref-woodhouse_stipe_1982"/>
+    <w:bookmarkEnd w:id="75"/>
+    <w:bookmarkStart w:id="76" w:name="ref-woodhouse_stipe_1982"/>
     <w:p>
       <w:pPr>
         <w:pStyle w:val="Bibliography"/>
@@ -5337,8 +5552,8 @@
         <w:t xml:space="preserve">: 135–140.</w:t>
       </w:r>
     </w:p>
-    <w:bookmarkEnd w:id="74"/>
-    <w:bookmarkStart w:id="75" w:name="ref-zhang_epiphytes_2009"/>
+    <w:bookmarkEnd w:id="76"/>
+    <w:bookmarkStart w:id="77" w:name="ref-zhang_epiphytes_2009"/>
     <w:p>
       <w:pPr>
         <w:pStyle w:val="Bibliography"/>
@@ -5444,8 +5659,8 @@
         <w:t xml:space="preserve">: 465–472.</w:t>
       </w:r>
     </w:p>
-    <w:bookmarkEnd w:id="75"/>
-    <w:bookmarkEnd w:id="76"/>
+    <w:bookmarkEnd w:id="77"/>
+    <w:bookmarkEnd w:id="78"/>
     <w:sectPr>
       <w:footerReference w:type="default" r:id="rId9"/>
       <w:pgSz w:w="12240" w:h="15840"/>

</xml_diff>

<commit_message>
results up to PV curves finished with plots
</commit_message>
<xml_diff>
--- a/manuscript/leafwater_manuscript.docx
+++ b/manuscript/leafwater_manuscript.docx
@@ -1560,7 +1560,10 @@
         <w:t xml:space="preserve"> </w:t>
       </w:r>
       <w:r>
-        <w:t xml:space="preserve">= 0.001, Figure 1A). The majority of epiphytic and hemi-epiphytic ferns had stipes restricted to less than 20 cm (80% quantiles), while maximum stipe length of terrestrial ferns from the same probablity distribution was 42.3 cm. Allometric relationships between stipe length and lamina area were functionally different between epiphytic species compared to terrestrial and hemi-epiphytic species (Figure 1B). Log relationships of stipe length and lamina area were positively correlated for each life form, however, pair wise differences were detected in both the slopes (</w:t>
+        <w:t xml:space="preserve">= 0.001, Figure 1A). The majority of epiphytic and hemi-epiphytic ferns had stipes restricted to less than 20 cm (80% quantiles), while maximum stipe length of terrestrial ferns from the same probablity distribution was 42.3 cm. Allometric relationships between stipe length and lamina area were functionally different between epiphytic species compared to terrestrial and hemi-epiphytic species (Figure 1B, stipe length x life form;</w:t>
+      </w:r>
+      <w:r>
+        <w:t xml:space="preserve"> </w:t>
       </w:r>
       <w:r>
         <w:rPr>
@@ -1572,6 +1575,18 @@
         <w:t xml:space="preserve"> </w:t>
       </w:r>
       <w:r>
+        <w:t xml:space="preserve">= 0.002). Log relationships of stipe length and lamina area were positively correlated for each life form, however, pair wise differences were detected in both the slopes (</w:t>
+      </w:r>
+      <w:r>
+        <w:rPr>
+          <w:i/>
+        </w:rPr>
+        <w:t xml:space="preserve">P</w:t>
+      </w:r>
+      <w:r>
+        <w:t xml:space="preserve"> </w:t>
+      </w:r>
+      <w:r>
         <w:t xml:space="preserve">&lt; 0.0001) and elevation (</w:t>
       </w:r>
       <w:r>
@@ -1608,7 +1623,7 @@
         <w:t xml:space="preserve"> </w:t>
       </w:r>
       <w:r>
-        <w:t xml:space="preserve">= 0.49).</w:t>
+        <w:t xml:space="preserve">= 0.46).</w:t>
       </w:r>
     </w:p>
     <w:p>
@@ -1619,7 +1634,7 @@
         <w:br w:type="textWrapping"/>
       </w:r>
       <w:r>
-        <w:t xml:space="preserve">Total xylem area was 65 % smaller in epiphytic species compared to terrestrial species (</w:t>
+        <w:t xml:space="preserve">Total xylem area was 60 % smaller in epiphytic and hemi-epiphytic species compared to terrestrial species (</w:t>
       </w:r>
       <w:r>
         <w:rPr>
@@ -1631,7 +1646,7 @@
         <w:t xml:space="preserve"> </w:t>
       </w:r>
       <w:r>
-        <w:t xml:space="preserve">= 0.003), with hemi-epiphytic species has intermediates (Figure 2A). Consequently, terrestrial species produced more xylem area per unit leaf area than epiphytic or hemi-epiphytic species, resulting in higher Huber values (</w:t>
+        <w:t xml:space="preserve">= 0.003, Figure 2A). Consequently, terrestrial species produced more xylem area per unit leaf area than epiphytic or hemi-epiphytic species, resulting in higher Huber values (</w:t>
       </w:r>
       <w:r>
         <w:rPr>
@@ -1652,7 +1667,7 @@
         <w:t xml:space="preserve">add means here if no figure</w:t>
       </w:r>
       <w:r>
-        <w:t xml:space="preserve">). Increases in total xylem area were postively correlated with increases in stipe length across all life froms (</w:t>
+        <w:t xml:space="preserve">). Increases in stipe length were postively correlated with increases in total xylem area across all life froms (</w:t>
       </w:r>
       <w:r>
         <w:rPr>
@@ -1664,7 +1679,7 @@
         <w:t xml:space="preserve"> </w:t>
       </w:r>
       <w:r>
-        <w:t xml:space="preserve">= 0.0002). Pair-wise differences were detected for the slopes of this postive relationship between xylem area and stipe length across life forms, while elevations were similar (Figure 2B). Phylogenetic independent constrasts support the postive relationship between xylem area and stipe length for measured species (</w:t>
+        <w:t xml:space="preserve">= 0.0002). Pair-wise differences were detected for the slopes (</w:t>
       </w:r>
       <w:r>
         <w:rPr>
@@ -1676,7 +1691,19 @@
         <w:t xml:space="preserve"> </w:t>
       </w:r>
       <w:r>
-        <w:t xml:space="preserve">= 0.003, r</w:t>
+        <w:t xml:space="preserve">&lt; 0.0001) of this postive relationship between stipe length and xylem area across life forms, while elevations were similar (Figure 2B). Phylogenetic independent constrasts support the postive relationship between xylem area and stipe length for measured species (</w:t>
+      </w:r>
+      <w:r>
+        <w:rPr>
+          <w:i/>
+        </w:rPr>
+        <w:t xml:space="preserve">P</w:t>
+      </w:r>
+      <w:r>
+        <w:t xml:space="preserve"> </w:t>
+      </w:r>
+      <w:r>
+        <w:t xml:space="preserve">= 0.0004, r</w:t>
       </w:r>
       <w:r>
         <w:rPr>
@@ -1688,16 +1715,7 @@
         <w:t xml:space="preserve"> </w:t>
       </w:r>
       <w:r>
-        <w:t xml:space="preserve">= 0.19).</w:t>
-      </w:r>
-      <w:r>
-        <w:t xml:space="preserve"> </w:t>
-      </w:r>
-      <w:r>
-        <w:rPr>
-          <w:b/>
-        </w:rPr>
-        <w:t xml:space="preserve">Broadly, you cannot have a large stipe without large xylem area</w:t>
+        <w:t xml:space="preserve">= 0.27).</w:t>
       </w:r>
     </w:p>
     <w:p>
@@ -1732,7 +1750,7 @@
         <w:t xml:space="preserve"> </w:t>
       </w:r>
       <w:r>
-        <w:t xml:space="preserve">conditional = 0.89). However, leaf mass per unit area was 67% higher in epiphytic compared to terrestrial species, with hemi-epiphytic species intermediates between both life forms (</w:t>
+        <w:t xml:space="preserve">conditional = 0.89). However, leaf mass per unit area (LMA) was 67% higher in epiphytic compared to terrestrial species, with hemi-epiphytic species intermediates between both life forms (</w:t>
       </w:r>
       <w:r>
         <w:rPr>
@@ -1744,18 +1762,7 @@
         <w:t xml:space="preserve"> </w:t>
       </w:r>
       <w:r>
-        <w:t xml:space="preserve">= 0.002, Figure 1C).</w:t>
-      </w:r>
-    </w:p>
-    <w:p>
-      <w:pPr>
-        <w:pStyle w:val="BodyText"/>
-      </w:pPr>
-      <w:r>
-        <w:br w:type="textWrapping"/>
-      </w:r>
-      <w:r>
-        <w:t xml:space="preserve">Epiphytic and hemi-epiphytic species had 51% lower stomatal density (36±1.7 mm</w:t>
+        <w:t xml:space="preserve">= 0.002, Figure 1C). Broadly, leaf thickness of terrestrial and hemi-epiphytic ferns was constrained to less than 300 g m</w:t>
       </w:r>
       <w:r>
         <w:rPr>
@@ -1764,64 +1771,106 @@
         <w:t xml:space="preserve">-2</w:t>
       </w:r>
       <w:r>
-        <w:t xml:space="preserve">) compared to terrestrial species (72±3.1,</w:t>
-      </w:r>
-      <w:r>
-        <w:t xml:space="preserve"> </w:t>
+        <w:t xml:space="preserve">, while epiphytic ferns species were capable of much higher values.</w:t>
+      </w:r>
+    </w:p>
+    <w:p>
+      <w:pPr>
+        <w:pStyle w:val="Heading2"/>
+      </w:pPr>
+      <w:bookmarkStart w:id="33" w:name="lamina-chemistry"/>
+      <w:r>
+        <w:t xml:space="preserve">Lamina chemistry</w:t>
+      </w:r>
+      <w:bookmarkEnd w:id="33"/>
+    </w:p>
+    <w:p>
+      <w:pPr>
+        <w:pStyle w:val="FirstParagraph"/>
+      </w:pPr>
+      <w:r>
+        <w:t xml:space="preserve">Lamina nitrogen content (</w:t>
       </w:r>
       <w:r>
         <w:rPr>
           <w:i/>
         </w:rPr>
+        <w:t xml:space="preserve">N</w:t>
+      </w:r>
+      <w:r>
+        <w:t xml:space="preserve">) was 29.8% lower in epiphytic ferns compared to terrestrial and hemi-epiphytic ferns (</w:t>
+      </w:r>
+      <w:r>
+        <w:rPr>
+          <w:i/>
+        </w:rPr>
         <w:t xml:space="preserve">P</w:t>
       </w:r>
       <w:r>
         <w:t xml:space="preserve"> </w:t>
       </w:r>
       <w:r>
-        <w:t xml:space="preserve">&lt; 0.001). Stomatal length was similar across all species, however, guard cell width differed across life forms. Mean width of individual guard cells was 18 % smaller in terrestrial species compared to hemi-epiphytic of epiphytic species. Overall, stomatal size of terrestrial and epiphytic species were statistical similar, yet epiphytes had broadly higher stomatal size. Stomatal size in hemi-epiphtic species was 27 % larger than terrestrial or epiphytic life forms (</w:t>
+        <w:t xml:space="preserve">= 0.007).</w:t>
+      </w:r>
+      <w:r>
+        <w:t xml:space="preserve"> </w:t>
       </w:r>
       <w:r>
         <w:rPr>
           <w:i/>
         </w:rPr>
+        <w:t xml:space="preserve">N</w:t>
+      </w:r>
+      <w:r>
+        <w:t xml:space="preserve"> </w:t>
+      </w:r>
+      <w:r>
+        <w:t xml:space="preserve">was negatively correlated with increass in LMA for terrestrial and hemi-epiphytic species, but not for epiphytic species (LMA x life form</w:t>
+      </w:r>
+      <w:r>
+        <w:t xml:space="preserve"> </w:t>
+      </w:r>
+      <w:r>
+        <w:rPr>
+          <w:i/>
+        </w:rPr>
         <w:t xml:space="preserve">P</w:t>
       </w:r>
       <w:r>
         <w:t xml:space="preserve"> </w:t>
       </w:r>
       <w:r>
-        <w:t xml:space="preserve">= 0.044).</w:t>
-      </w:r>
-    </w:p>
-    <w:p>
-      <w:pPr>
-        <w:pStyle w:val="Heading2"/>
-      </w:pPr>
-      <w:bookmarkStart w:id="33" w:name="foliar-chemistry-1"/>
-      <w:r>
-        <w:t xml:space="preserve">Foliar chemistry</w:t>
-      </w:r>
-      <w:bookmarkEnd w:id="33"/>
-    </w:p>
-    <w:p>
-      <w:pPr>
-        <w:pStyle w:val="FirstParagraph"/>
-      </w:pPr>
-      <w:r>
-        <w:t xml:space="preserve">Foliar nitrogen content was 29.8% lower in epiphytic ferns compared to terrestrial and hemi-epiphytic ferns (</w:t>
+        <w:t xml:space="preserve">&lt; 0.0001). Slopes and elevations of the signficant relationship between</w:t>
+      </w:r>
+      <w:r>
+        <w:t xml:space="preserve"> </w:t>
       </w:r>
       <w:r>
         <w:rPr>
           <w:i/>
         </w:rPr>
-        <w:t xml:space="preserve">P</w:t>
-      </w:r>
-      <w:r>
-        <w:t xml:space="preserve"> </w:t>
-      </w:r>
-      <w:r>
-        <w:t xml:space="preserve">= 0.007). Foliar</w:t>
+        <w:t xml:space="preserve">N</w:t>
+      </w:r>
+      <w:r>
+        <w:t xml:space="preserve"> </w:t>
+      </w:r>
+      <w:r>
+        <w:t xml:space="preserve">and LMA varied across life forms (Figure 3A). Phylogenetic independent constrasts, however, did not detect a relationship between</w:t>
+      </w:r>
+      <w:r>
+        <w:t xml:space="preserve"> </w:t>
+      </w:r>
+      <w:r>
+        <w:rPr>
+          <w:i/>
+        </w:rPr>
+        <w:t xml:space="preserve">N</w:t>
+      </w:r>
+      <w:r>
+        <w:t xml:space="preserve"> </w:t>
+      </w:r>
+      <w:r>
+        <w:t xml:space="preserve">and LMA. Additionally, lamina</w:t>
       </w:r>
       <w:r>
         <w:t xml:space="preserve"> </w:t>
@@ -1838,7 +1887,7 @@
         <w:t xml:space="preserve">13</w:t>
       </w:r>
       <w:r>
-        <w:t xml:space="preserve">C for terrestrial and hemi-epiphytic species were more negative that epiphytic species (</w:t>
+        <w:t xml:space="preserve">C for terrestrial and hemi-epiphytic species was more negative that epiphytic species (</w:t>
       </w:r>
       <w:r>
         <w:rPr>
@@ -1850,7 +1899,10 @@
         <w:t xml:space="preserve"> </w:t>
       </w:r>
       <w:r>
-        <w:t xml:space="preserve">= 0.004, Figure 2x). Additionally, foliar</w:t>
+        <w:t xml:space="preserve">= 0.004, Figure 2C). Lamina</w:t>
+      </w:r>
+      <w:r>
+        <w:t xml:space="preserve"> </w:t>
       </w:r>
       <m:oMath>
         <m:r>
@@ -1864,7 +1916,7 @@
         <w:t xml:space="preserve">13</w:t>
       </w:r>
       <w:r>
-        <w:t xml:space="preserve">C for fern species at the higher elevation Las Cruces site were less negative (-32.6 &amp;permil) than fern species at the low elevation La Selva site (34.0 &amp;permil,</w:t>
+        <w:t xml:space="preserve">C for fern species at the higher elevation Las Cruces site was also less negative (-32.6 &amp;permil) than fern species at the low elevation La Selva site (34.0 &amp;permil,</w:t>
       </w:r>
       <w:r>
         <w:rPr>
@@ -1894,11 +1946,101 @@
       <w:pPr>
         <w:pStyle w:val="Heading2"/>
       </w:pPr>
-      <w:bookmarkStart w:id="34" w:name="frond-hydraulic-traits"/>
+      <w:bookmarkStart w:id="34" w:name="stomatal-anatomy"/>
+      <w:r>
+        <w:t xml:space="preserve">Stomatal anatomy</w:t>
+      </w:r>
+      <w:bookmarkEnd w:id="34"/>
+    </w:p>
+    <w:p>
+      <w:pPr>
+        <w:pStyle w:val="FirstParagraph"/>
+      </w:pPr>
+      <w:r>
+        <w:t xml:space="preserve">Epiphytic and hemi-epiphytic species had 51% lower stomatal density (36±1.7 mm</w:t>
+      </w:r>
+      <w:r>
+        <w:rPr>
+          <w:vertAlign w:val="superscript"/>
+        </w:rPr>
+        <w:t xml:space="preserve">-2</w:t>
+      </w:r>
+      <w:r>
+        <w:t xml:space="preserve">) compared to terrestrial species (72±3.1,</w:t>
+      </w:r>
+      <w:r>
+        <w:t xml:space="preserve"> </w:t>
+      </w:r>
+      <w:r>
+        <w:rPr>
+          <w:i/>
+        </w:rPr>
+        <w:t xml:space="preserve">P</w:t>
+      </w:r>
+      <w:r>
+        <w:t xml:space="preserve"> </w:t>
+      </w:r>
+      <w:r>
+        <w:t xml:space="preserve">&lt; 0.001). Stomatal length was similar across all species, however, guard cell width differed across life forms. Mean width of individual guard cells was 18 % smaller in terrestrial species compared to hemi-epiphytic of epiphytic species. Overall, stomatal size of terrestrial and epiphytic species were statistical similar, yet epiphytes had broadly higher stomatal size. Stomatal size in hemi-epiphtic species was 27 % larger than terrestrial or epiphytic life forms (</w:t>
+      </w:r>
+      <w:r>
+        <w:rPr>
+          <w:i/>
+        </w:rPr>
+        <w:t xml:space="preserve">P</w:t>
+      </w:r>
+      <w:r>
+        <w:t xml:space="preserve"> </w:t>
+      </w:r>
+      <w:r>
+        <w:t xml:space="preserve">= 0.044). Increases in stomatal density were negatively correlated increases in stomatal density across all life forms (</w:t>
+      </w:r>
+      <w:r>
+        <w:rPr>
+          <w:i/>
+        </w:rPr>
+        <w:t xml:space="preserve">P</w:t>
+      </w:r>
+      <w:r>
+        <w:t xml:space="preserve"> </w:t>
+      </w:r>
+      <w:r>
+        <w:t xml:space="preserve">&lt; 0.0001). Pair-wise differences across life forms were detected for the slopes (</w:t>
+      </w:r>
+      <w:r>
+        <w:rPr>
+          <w:i/>
+        </w:rPr>
+        <w:t xml:space="preserve">P</w:t>
+      </w:r>
+      <w:r>
+        <w:t xml:space="preserve"> </w:t>
+      </w:r>
+      <w:r>
+        <w:t xml:space="preserve">&lt; 0.0001) and elevations (</w:t>
+      </w:r>
+      <w:r>
+        <w:rPr>
+          <w:i/>
+        </w:rPr>
+        <w:t xml:space="preserve">P</w:t>
+      </w:r>
+      <w:r>
+        <w:t xml:space="preserve"> </w:t>
+      </w:r>
+      <w:r>
+        <w:t xml:space="preserve">= 0.007) of the negative relationship between stomatal density and stomatal size (Figure 4B).</w:t>
+      </w:r>
+    </w:p>
+    <w:p>
+      <w:pPr>
+        <w:pStyle w:val="Heading2"/>
+      </w:pPr>
+      <w:bookmarkStart w:id="35" w:name="frond-hydraulic-traits"/>
       <w:r>
         <w:t xml:space="preserve">Frond hydraulic traits</w:t>
       </w:r>
-      <w:bookmarkEnd w:id="34"/>
+      <w:bookmarkEnd w:id="35"/>
     </w:p>
     <w:p>
       <w:pPr>
@@ -2097,11 +2239,11 @@
       <w:pPr>
         <w:pStyle w:val="Heading2"/>
       </w:pPr>
-      <w:bookmarkStart w:id="35" w:name="phylogentic-traits-relationships"/>
+      <w:bookmarkStart w:id="36" w:name="phylogentic-traits-relationships"/>
       <w:r>
         <w:t xml:space="preserve">Phylogentic traits relationships:</w:t>
       </w:r>
-      <w:bookmarkEnd w:id="35"/>
+      <w:bookmarkEnd w:id="36"/>
     </w:p>
     <w:p>
       <w:pPr>
@@ -2112,64 +2254,18 @@
         </w:numPr>
       </w:pPr>
       <w:r>
-        <w:t xml:space="preserve">leaf area/stipe or others with with xylem</w:t>
-      </w:r>
-    </w:p>
-    <w:p>
-      <w:pPr>
-        <w:pStyle w:val="Compact"/>
-        <w:numPr>
-          <w:numId w:val="1007"/>
-          <w:ilvl w:val="0"/>
-        </w:numPr>
-      </w:pPr>
-      <w:r>
-        <w:t xml:space="preserve">lma and nitrogen</w:t>
-      </w:r>
-    </w:p>
-    <w:p>
-      <w:pPr>
-        <w:pStyle w:val="Compact"/>
-        <w:numPr>
-          <w:numId w:val="1007"/>
-          <w:ilvl w:val="0"/>
-        </w:numPr>
-      </w:pPr>
-      <w:r>
         <w:t xml:space="preserve">density vs size (not much with stomata and other traits)</w:t>
       </w:r>
     </w:p>
     <w:p>
       <w:pPr>
-        <w:numPr>
-          <w:numId w:val="1007"/>
-          <w:ilvl w:val="0"/>
-        </w:numPr>
-      </w:pPr>
-      <w:r>
-        <w:t xml:space="preserve">others?</w:t>
-      </w:r>
-    </w:p>
-    <w:p>
-      <w:pPr>
-        <w:numPr>
-          <w:numId w:val="1007"/>
-          <w:ilvl w:val="0"/>
-        </w:numPr>
-      </w:pPr>
-      <w:r>
-        <w:t xml:space="preserve">Kstats (table 1)</w:t>
-      </w:r>
-    </w:p>
-    <w:p>
-      <w:pPr>
         <w:pStyle w:val="Heading1"/>
       </w:pPr>
-      <w:bookmarkStart w:id="36" w:name="figures"/>
+      <w:bookmarkStart w:id="37" w:name="figures"/>
       <w:r>
         <w:t xml:space="preserve">Figures</w:t>
       </w:r>
-      <w:bookmarkEnd w:id="36"/>
+      <w:bookmarkEnd w:id="37"/>
     </w:p>
     <w:p>
       <w:pPr>
@@ -2186,67 +2282,6 @@
                 <pic:pic>
                   <pic:nvPicPr>
                     <pic:cNvPr descr="leafwater_manuscript_files/figure-docx/figure1-1.png" id="0" name="Picture"/>
-                    <pic:cNvPicPr>
-                      <a:picLocks noChangeArrowheads="1" noChangeAspect="1"/>
-                    </pic:cNvPicPr>
-                  </pic:nvPicPr>
-                  <pic:blipFill>
-                    <a:blip r:embed="rId37"/>
-                    <a:stretch>
-                      <a:fillRect/>
-                    </a:stretch>
-                  </pic:blipFill>
-                  <pic:spPr bwMode="auto">
-                    <a:xfrm>
-                      <a:off x="0" y="0"/>
-                      <a:ext cx="5943600" cy="3566160"/>
-                    </a:xfrm>
-                    <a:prstGeom prst="rect">
-                      <a:avLst/>
-                    </a:prstGeom>
-                    <a:noFill/>
-                    <a:ln w="9525">
-                      <a:noFill/>
-                      <a:headEnd/>
-                      <a:tailEnd/>
-                    </a:ln>
-                  </pic:spPr>
-                </pic:pic>
-              </a:graphicData>
-            </a:graphic>
-          </wp:inline>
-        </w:drawing>
-      </w:r>
-      <w:r>
-        <w:t xml:space="preserve"> </w:t>
-      </w:r>
-      <w:r>
-        <w:t xml:space="preserve">Figure 1. Functional shift in path length to transport water, via stipe length, alters how different fern life forms build conductive structures</w:t>
-      </w:r>
-    </w:p>
-    <w:p>
-      <w:pPr>
-        <w:pStyle w:val="BodyText"/>
-      </w:pPr>
-      <w:r>
-        <w:br w:type="textWrapping"/>
-      </w:r>
-    </w:p>
-    <w:p>
-      <w:pPr>
-        <w:pStyle w:val="BodyText"/>
-      </w:pPr>
-      <w:r>
-        <w:drawing>
-          <wp:inline>
-            <wp:extent cx="5943600" cy="3566160"/>
-            <wp:effectExtent b="0" l="0" r="0" t="0"/>
-            <wp:docPr descr="" title="" id="1" name="Picture"/>
-            <a:graphic>
-              <a:graphicData uri="http://schemas.openxmlformats.org/drawingml/2006/picture">
-                <pic:pic>
-                  <pic:nvPicPr>
-                    <pic:cNvPr descr="leafwater_manuscript_files/figure-docx/stipe-1.png" id="0" name="Picture"/>
                     <pic:cNvPicPr>
                       <a:picLocks noChangeArrowheads="1" noChangeAspect="1"/>
                     </pic:cNvPicPr>
@@ -2282,7 +2317,19 @@
         <w:t xml:space="preserve"> </w:t>
       </w:r>
       <w:r>
-        <w:t xml:space="preserve">Figure 2. Stipe length and xylem anatomy define water supply.</w:t>
+        <w:t xml:space="preserve">Figure 1. Structural shifts in path lengths to transport water, via stipe length, alters how tropical fern life forms build conductive structures. (A) Stipe length is reduced in epiphytic tropical fern species that develop without permanent connections to soil. (B) Lamina area in tropical ferns is allometrically (log-based) related to stipe length and this relationship varies by life form. The conditional and marginal r</w:t>
+      </w:r>
+      <w:r>
+        <w:rPr>
+          <w:vertAlign w:val="superscript"/>
+        </w:rPr>
+        <w:t xml:space="preserve">2</w:t>
+      </w:r>
+      <w:r>
+        <w:t xml:space="preserve"> </w:t>
+      </w:r>
+      <w:r>
+        <w:t xml:space="preserve">for the overall allometric relationship between lamina area and stipe length are 0.23 and 0.88, respectively. Significant log-linear fits for each life from are shown with dashed lines. The width of boxplots are drawn proportional to the number of observations in each life form.</w:t>
       </w:r>
     </w:p>
     <w:p>
@@ -2300,14 +2347,14 @@
       <w:r>
         <w:drawing>
           <wp:inline>
-            <wp:extent cx="5943600" cy="5943600"/>
+            <wp:extent cx="5943600" cy="3566160"/>
             <wp:effectExtent b="0" l="0" r="0" t="0"/>
             <wp:docPr descr="" title="" id="1" name="Picture"/>
             <a:graphic>
               <a:graphicData uri="http://schemas.openxmlformats.org/drawingml/2006/picture">
                 <pic:pic>
                   <pic:nvPicPr>
-                    <pic:cNvPr descr="leafwater_manuscript_files/figure-docx/figure2-1.png" id="0" name="Picture"/>
+                    <pic:cNvPr descr="leafwater_manuscript_files/figure-docx/stipe-1.png" id="0" name="Picture"/>
                     <pic:cNvPicPr>
                       <a:picLocks noChangeArrowheads="1" noChangeAspect="1"/>
                     </pic:cNvPicPr>
@@ -2321,7 +2368,7 @@
                   <pic:spPr bwMode="auto">
                     <a:xfrm>
                       <a:off x="0" y="0"/>
-                      <a:ext cx="5943600" cy="5943600"/>
+                      <a:ext cx="5943600" cy="3566160"/>
                     </a:xfrm>
                     <a:prstGeom prst="rect">
                       <a:avLst/>
@@ -2343,7 +2390,52 @@
         <w:t xml:space="preserve"> </w:t>
       </w:r>
       <w:r>
-        <w:t xml:space="preserve">Figure 3. Shifts in LMA between life forms alters relationships with nitrogen and water use efficiency</w:t>
+        <w:t xml:space="preserve">Figure 2. Conductive hydraulic supply, via total xylem area, constrains stipe lenth in tropical fern species. (A) Total xylem area is both reduced and constained in tropical epiphitic and hemi-epiphytic ferns. (B) The capacity for greater total xylem area in terretrial tropical ferns supports construction of large stipes. The conditional and marginal r</w:t>
+      </w:r>
+      <w:r>
+        <w:rPr>
+          <w:vertAlign w:val="superscript"/>
+        </w:rPr>
+        <w:t xml:space="preserve">2</w:t>
+      </w:r>
+      <w:r>
+        <w:t xml:space="preserve"> </w:t>
+      </w:r>
+      <w:r>
+        <w:t xml:space="preserve">for the overall postive relationship between stipe length and total xylem area are 0.30 and 0.88, respectively. Significant linear relationships for each life from are shown with dashed lines representing model fits and grey shaded areas as 95 % confidence intervals for the mean.The width of boxplots are drawn proportional to the number of observations in each life form.</w:t>
+      </w:r>
+    </w:p>
+    <w:p>
+      <w:pPr>
+        <w:pStyle w:val="BodyText"/>
+      </w:pPr>
+      <w:r>
+        <w:br w:type="textWrapping"/>
+      </w:r>
+    </w:p>
+    <w:p>
+      <w:pPr>
+        <w:pStyle w:val="BodyText"/>
+      </w:pPr>
+      <w:r>
+        <w:t xml:space="preserve">Figure 3. Shifts in lamina thickness (LMA) and lamina chemistry differ between tropical fern life forms. (A) Epiphytic ferns have greater LMA than non-epiphytic ferns and (B) LMA is negatively related to lamina nitrogen content in only terrestrial and hemi-epiphytic ferns. (C) Lamina</w:t>
+      </w:r>
+      <w:r>
+        <w:t xml:space="preserve"> </w:t>
+      </w:r>
+      <m:oMath>
+        <m:r>
+          <m:t>δ</m:t>
+        </m:r>
+      </m:oMath>
+      <w:r>
+        <w:rPr>
+          <w:vertAlign w:val="superscript"/>
+        </w:rPr>
+        <w:t xml:space="preserve">13</w:t>
+      </w:r>
+      <w:r>
+        <w:t xml:space="preserve">C was higher in epiphytic ferns (higher values indicate higher water-use efficiency) compared to terrestrial and epiphytic ferns. Significant linear relationships are shown with dashed lines representing model fits and grey shaded areas as 95 % confidence intervals for the mean. The width of boxplots are drawn proportional to the number of observations in each life form.</w:t>
       </w:r>
     </w:p>
     <w:p>
@@ -2404,7 +2496,7 @@
         <w:t xml:space="preserve"> </w:t>
       </w:r>
       <w:r>
-        <w:t xml:space="preserve">Figure 4. Stomatal traits and xylem area are functional different between life forms.</w:t>
+        <w:t xml:space="preserve">Figure 4. Stomatal traits differed between tropical fern life forms. (A) Stomatal density was reduced in epiphytic and hemi-epiphytic ferns compared to terrestrial ferns. (B) Stomatal density was negatively related to stomatal size for all life forms. Significant linear relationships for each life from are shown with dashed lines representing model fits and grey shaded areas as 95 % confidence intervals for the mean.The width of boxplots are drawn proportional to the number of observations in each life form.</w:t>
       </w:r>
     </w:p>
     <w:p>
@@ -3392,26 +3484,45 @@
       <w:r>
         <w:t xml:space="preserve">add campany</w:t>
       </w:r>
+      <w:r>
+        <w:br w:type="textWrapping"/>
+      </w:r>
+      <w:r>
+        <w:rPr>
+          <w:b/>
+        </w:rPr>
+        <w:t xml:space="preserve">Broadly, you cannot have a large stipe without large xylem area</w:t>
+      </w:r>
     </w:p>
     <w:p>
       <w:pPr>
         <w:pStyle w:val="Heading2"/>
       </w:pPr>
-      <w:bookmarkStart w:id="47" w:name="Xa60dab6c47f99d2658d08afecb06bb71dd7c8e6"/>
-      <w:r>
-        <w:t xml:space="preserve">Do canalized traits define leaf water status?</w:t>
+      <w:bookmarkStart w:id="47" w:name="X826b8058c9705f86c9a8e29dad0523acced8e6e"/>
+      <w:r>
+        <w:t xml:space="preserve">Do canalized traits define drought avoidance?</w:t>
       </w:r>
       <w:bookmarkEnd w:id="47"/>
     </w:p>
     <w:p>
       <w:pPr>
+        <w:pStyle w:val="Heading2"/>
+      </w:pPr>
+      <w:bookmarkStart w:id="48" w:name="where-do-hemi-epiphytes-fit"/>
+      <w:r>
+        <w:t xml:space="preserve">where do hemi-epiphytes fit?</w:t>
+      </w:r>
+      <w:bookmarkEnd w:id="48"/>
+    </w:p>
+    <w:p>
+      <w:pPr>
         <w:pStyle w:val="Heading1"/>
       </w:pPr>
-      <w:bookmarkStart w:id="48" w:name="acknowledgements"/>
+      <w:bookmarkStart w:id="49" w:name="acknowledgements"/>
       <w:r>
         <w:t xml:space="preserve">Acknowledgements</w:t>
       </w:r>
-      <w:bookmarkEnd w:id="48"/>
+      <w:bookmarkEnd w:id="49"/>
     </w:p>
     <w:p>
       <w:pPr>
@@ -3425,14 +3536,14 @@
       <w:pPr>
         <w:pStyle w:val="Heading1"/>
       </w:pPr>
-      <w:bookmarkStart w:id="49" w:name="bibliography"/>
+      <w:bookmarkStart w:id="50" w:name="bibliography"/>
       <w:r>
         <w:t xml:space="preserve">Bibliography</w:t>
       </w:r>
-      <w:bookmarkEnd w:id="49"/>
-    </w:p>
-    <w:bookmarkStart w:id="78" w:name="refs"/>
-    <w:bookmarkStart w:id="50" w:name="ref-bartlett_determinants_2012"/>
+      <w:bookmarkEnd w:id="50"/>
+    </w:p>
+    <w:bookmarkStart w:id="79" w:name="refs"/>
+    <w:bookmarkStart w:id="51" w:name="ref-bartlett_determinants_2012"/>
     <w:p>
       <w:pPr>
         <w:pStyle w:val="Bibliography"/>
@@ -3519,8 +3630,8 @@
         <w:t xml:space="preserve">: 393–405.</w:t>
       </w:r>
     </w:p>
-    <w:bookmarkEnd w:id="50"/>
-    <w:bookmarkStart w:id="51" w:name="ref-blomberg_testing_2003"/>
+    <w:bookmarkEnd w:id="51"/>
+    <w:bookmarkStart w:id="52" w:name="ref-blomberg_testing_2003"/>
     <w:p>
       <w:pPr>
         <w:pStyle w:val="Bibliography"/>
@@ -3607,8 +3718,8 @@
         <w:t xml:space="preserve">: 717–745.</w:t>
       </w:r>
     </w:p>
-    <w:bookmarkEnd w:id="51"/>
-    <w:bookmarkStart w:id="52" w:name="ref-brodersen_physiological_2012"/>
+    <w:bookmarkEnd w:id="52"/>
+    <w:bookmarkStart w:id="53" w:name="ref-brodersen_physiological_2012"/>
     <w:p>
       <w:pPr>
         <w:pStyle w:val="Bibliography"/>
@@ -3695,8 +3806,8 @@
         <w:t xml:space="preserve">: 1898–1911.</w:t>
       </w:r>
     </w:p>
-    <w:bookmarkEnd w:id="52"/>
-    <w:bookmarkStart w:id="53" w:name="ref-brodribb_leaf_2005"/>
+    <w:bookmarkEnd w:id="53"/>
+    <w:bookmarkStart w:id="54" w:name="ref-brodribb_leaf_2005"/>
     <w:p>
       <w:pPr>
         <w:pStyle w:val="Bibliography"/>
@@ -3802,8 +3913,8 @@
         <w:t xml:space="preserve">: 839–846.</w:t>
       </w:r>
     </w:p>
-    <w:bookmarkEnd w:id="53"/>
-    <w:bookmarkStart w:id="54" w:name="ref-felsenstein_phylogenies_1985"/>
+    <w:bookmarkEnd w:id="54"/>
+    <w:bookmarkStart w:id="55" w:name="ref-felsenstein_phylogenies_1985"/>
     <w:p>
       <w:pPr>
         <w:pStyle w:val="Bibliography"/>
@@ -3852,8 +3963,8 @@
         <w:t xml:space="preserve">: 1–15.</w:t>
       </w:r>
     </w:p>
-    <w:bookmarkEnd w:id="54"/>
-    <w:bookmarkStart w:id="55" w:name="ref-franks_maximum_2009"/>
+    <w:bookmarkEnd w:id="55"/>
+    <w:bookmarkStart w:id="56" w:name="ref-franks_maximum_2009"/>
     <w:p>
       <w:pPr>
         <w:pStyle w:val="Bibliography"/>
@@ -3921,8 +4032,8 @@
         <w:t xml:space="preserve">: 10343–10347.</w:t>
       </w:r>
     </w:p>
-    <w:bookmarkEnd w:id="55"/>
-    <w:bookmarkStart w:id="56" w:name="ref-gentry_four_1993"/>
+    <w:bookmarkEnd w:id="56"/>
+    <w:bookmarkStart w:id="57" w:name="ref-gentry_four_1993"/>
     <w:p>
       <w:pPr>
         <w:pStyle w:val="Bibliography"/>
@@ -3962,8 +4073,8 @@
         <w:t xml:space="preserve">. Yale University Press.</w:t>
       </w:r>
     </w:p>
-    <w:bookmarkEnd w:id="56"/>
-    <w:bookmarkStart w:id="57" w:name="ref-holdridge_life_1967"/>
+    <w:bookmarkEnd w:id="57"/>
+    <w:bookmarkStart w:id="58" w:name="ref-holdridge_life_1967"/>
     <w:p>
       <w:pPr>
         <w:pStyle w:val="Bibliography"/>
@@ -4000,8 +4111,8 @@
         <w:t xml:space="preserve">Life zone ecology.</w:t>
       </w:r>
     </w:p>
-    <w:bookmarkEnd w:id="57"/>
-    <w:bookmarkStart w:id="58" w:name="ref-karst_are_2007"/>
+    <w:bookmarkEnd w:id="58"/>
+    <w:bookmarkStart w:id="59" w:name="ref-karst_are_2007"/>
     <w:p>
       <w:pPr>
         <w:pStyle w:val="Bibliography"/>
@@ -4069,8 +4180,8 @@
         <w:t xml:space="preserve">: 306–312.</w:t>
       </w:r>
     </w:p>
-    <w:bookmarkEnd w:id="58"/>
-    <w:bookmarkStart w:id="59" w:name="ref-kembel_picante_2010"/>
+    <w:bookmarkEnd w:id="59"/>
+    <w:bookmarkStart w:id="60" w:name="ref-kembel_picante_2010"/>
     <w:p>
       <w:pPr>
         <w:pStyle w:val="Bibliography"/>
@@ -4252,8 +4363,8 @@
         <w:t xml:space="preserve">: 1463–1464.</w:t>
       </w:r>
     </w:p>
-    <w:bookmarkEnd w:id="59"/>
-    <w:bookmarkStart w:id="60" w:name="ref-kumar_mega7_2016"/>
+    <w:bookmarkEnd w:id="60"/>
+    <w:bookmarkStart w:id="61" w:name="ref-kumar_mega7_2016"/>
     <w:p>
       <w:pPr>
         <w:pStyle w:val="Bibliography"/>
@@ -4340,8 +4451,8 @@
         <w:t xml:space="preserve">: 1870–1874.</w:t>
       </w:r>
     </w:p>
-    <w:bookmarkEnd w:id="60"/>
-    <w:bookmarkStart w:id="61" w:name="ref-lenth_emmeans:_2018"/>
+    <w:bookmarkEnd w:id="61"/>
+    <w:bookmarkStart w:id="62" w:name="ref-lenth_emmeans:_2018"/>
     <w:p>
       <w:pPr>
         <w:pStyle w:val="Bibliography"/>
@@ -4369,8 +4480,8 @@
         <w:t xml:space="preserve">. Emmeans: Estimated Marginal Means, aka Least-Squares Means.</w:t>
       </w:r>
     </w:p>
-    <w:bookmarkEnd w:id="61"/>
-    <w:bookmarkStart w:id="62" w:name="ref-moffett_whats_2000"/>
+    <w:bookmarkEnd w:id="62"/>
+    <w:bookmarkStart w:id="63" w:name="ref-moffett_whats_2000"/>
     <w:p>
       <w:pPr>
         <w:pStyle w:val="Bibliography"/>
@@ -4419,8 +4530,8 @@
         <w:t xml:space="preserve">: 569–596.</w:t>
       </w:r>
     </w:p>
-    <w:bookmarkEnd w:id="62"/>
-    <w:bookmarkStart w:id="63" w:name="ref-nakagawa_general_2013"/>
+    <w:bookmarkEnd w:id="63"/>
+    <w:bookmarkStart w:id="64" w:name="ref-nakagawa_general_2013"/>
     <w:p>
       <w:pPr>
         <w:pStyle w:val="Bibliography"/>
@@ -4488,8 +4599,8 @@
         <w:t xml:space="preserve">: 133–142.</w:t>
       </w:r>
     </w:p>
-    <w:bookmarkEnd w:id="63"/>
-    <w:bookmarkStart w:id="64" w:name="ref-paradis_ape_2019"/>
+    <w:bookmarkEnd w:id="64"/>
+    <w:bookmarkStart w:id="65" w:name="ref-paradis_ape_2019"/>
     <w:p>
       <w:pPr>
         <w:pStyle w:val="Bibliography"/>
@@ -4557,8 +4668,8 @@
         <w:t xml:space="preserve">: 526–528.</w:t>
       </w:r>
     </w:p>
-    <w:bookmarkEnd w:id="64"/>
-    <w:bookmarkStart w:id="65" w:name="ref-peppe_biomechanical_2014"/>
+    <w:bookmarkEnd w:id="65"/>
+    <w:bookmarkStart w:id="66" w:name="ref-peppe_biomechanical_2014"/>
     <w:p>
       <w:pPr>
         <w:pStyle w:val="Bibliography"/>
@@ -4721,8 +4832,8 @@
         <w:t xml:space="preserve">: 338–347.</w:t>
       </w:r>
     </w:p>
-    <w:bookmarkEnd w:id="65"/>
-    <w:bookmarkStart w:id="66" w:name="ref-pittermann_structure-function_2011"/>
+    <w:bookmarkEnd w:id="66"/>
+    <w:bookmarkStart w:id="67" w:name="ref-pittermann_structure-function_2011"/>
     <w:p>
       <w:pPr>
         <w:pStyle w:val="Bibliography"/>
@@ -4828,8 +4939,8 @@
         <w:t xml:space="preserve">: 449–461.</w:t>
       </w:r>
     </w:p>
-    <w:bookmarkEnd w:id="66"/>
-    <w:bookmarkStart w:id="67" w:name="ref-sack_prometheuswiki_2011"/>
+    <w:bookmarkEnd w:id="67"/>
+    <w:bookmarkStart w:id="68" w:name="ref-sack_prometheuswiki_2011"/>
     <w:p>
       <w:pPr>
         <w:pStyle w:val="Bibliography"/>
@@ -4895,8 +5006,8 @@
         <w:t xml:space="preserve">. PrometheusWiki Leaf pressure-volume curve parameters.</w:t>
       </w:r>
     </w:p>
-    <w:bookmarkEnd w:id="67"/>
-    <w:bookmarkStart w:id="68" w:name="ref-schneider_ferns_2004"/>
+    <w:bookmarkEnd w:id="68"/>
+    <w:bookmarkStart w:id="69" w:name="ref-schneider_ferns_2004"/>
     <w:p>
       <w:pPr>
         <w:pStyle w:val="Bibliography"/>
@@ -5040,8 +5151,8 @@
         <w:t xml:space="preserve">: 553–557.</w:t>
       </w:r>
     </w:p>
-    <w:bookmarkEnd w:id="68"/>
-    <w:bookmarkStart w:id="69" w:name="ref-schuettpelz_evidence_2009"/>
+    <w:bookmarkEnd w:id="69"/>
+    <w:bookmarkStart w:id="70" w:name="ref-schuettpelz_evidence_2009"/>
     <w:p>
       <w:pPr>
         <w:pStyle w:val="Bibliography"/>
@@ -5109,8 +5220,8 @@
         <w:t xml:space="preserve">: 11200–11205.</w:t>
       </w:r>
     </w:p>
-    <w:bookmarkEnd w:id="69"/>
-    <w:bookmarkStart w:id="70" w:name="ref-sperry_coordinating_2004"/>
+    <w:bookmarkEnd w:id="70"/>
+    <w:bookmarkStart w:id="71" w:name="ref-sperry_coordinating_2004"/>
     <w:p>
       <w:pPr>
         <w:pStyle w:val="Bibliography"/>
@@ -5159,8 +5270,8 @@
         <w:t xml:space="preserve">: 568–570.</w:t>
       </w:r>
     </w:p>
-    <w:bookmarkEnd w:id="70"/>
-    <w:bookmarkStart w:id="71" w:name="ref-tamura_estimation_1992"/>
+    <w:bookmarkEnd w:id="71"/>
+    <w:bookmarkStart w:id="72" w:name="ref-tamura_estimation_1992"/>
     <w:p>
       <w:pPr>
         <w:pStyle w:val="Bibliography"/>
@@ -5209,8 +5320,8 @@
         <w:t xml:space="preserve">: 678=687.</w:t>
       </w:r>
     </w:p>
-    <w:bookmarkEnd w:id="71"/>
-    <w:bookmarkStart w:id="72" w:name="ref-team_r_2013"/>
+    <w:bookmarkEnd w:id="72"/>
+    <w:bookmarkStart w:id="73" w:name="ref-team_r_2013"/>
     <w:p>
       <w:pPr>
         <w:pStyle w:val="Bibliography"/>
@@ -5238,8 +5349,8 @@
         <w:t xml:space="preserve">. R: A language and environment for statistical computing.</w:t>
       </w:r>
     </w:p>
-    <w:bookmarkEnd w:id="72"/>
-    <w:bookmarkStart w:id="73" w:name="ref-tyree_measurement_1972"/>
+    <w:bookmarkEnd w:id="73"/>
+    <w:bookmarkStart w:id="74" w:name="ref-tyree_measurement_1972"/>
     <w:p>
       <w:pPr>
         <w:pStyle w:val="Bibliography"/>
@@ -5307,8 +5418,8 @@
         <w:t xml:space="preserve">: 267–282.</w:t>
       </w:r>
     </w:p>
-    <w:bookmarkEnd w:id="73"/>
-    <w:bookmarkStart w:id="74" w:name="ref-warton_smatr_2012"/>
+    <w:bookmarkEnd w:id="74"/>
+    <w:bookmarkStart w:id="75" w:name="ref-warton_smatr_2012"/>
     <w:p>
       <w:pPr>
         <w:pStyle w:val="Bibliography"/>
@@ -5414,8 +5525,8 @@
         <w:t xml:space="preserve">: 257–259.</w:t>
       </w:r>
     </w:p>
-    <w:bookmarkEnd w:id="74"/>
-    <w:bookmarkStart w:id="75" w:name="ref-watkins_ferns_2012"/>
+    <w:bookmarkEnd w:id="75"/>
+    <w:bookmarkStart w:id="76" w:name="ref-watkins_ferns_2012"/>
     <w:p>
       <w:pPr>
         <w:pStyle w:val="Bibliography"/>
@@ -5483,8 +5594,8 @@
         <w:t xml:space="preserve">: 695–710.</w:t>
       </w:r>
     </w:p>
-    <w:bookmarkEnd w:id="75"/>
-    <w:bookmarkStart w:id="76" w:name="ref-woodhouse_stipe_1982"/>
+    <w:bookmarkEnd w:id="76"/>
+    <w:bookmarkStart w:id="77" w:name="ref-woodhouse_stipe_1982"/>
     <w:p>
       <w:pPr>
         <w:pStyle w:val="Bibliography"/>
@@ -5552,8 +5663,8 @@
         <w:t xml:space="preserve">: 135–140.</w:t>
       </w:r>
     </w:p>
-    <w:bookmarkEnd w:id="76"/>
-    <w:bookmarkStart w:id="77" w:name="ref-zhang_epiphytes_2009"/>
+    <w:bookmarkEnd w:id="77"/>
+    <w:bookmarkStart w:id="78" w:name="ref-zhang_epiphytes_2009"/>
     <w:p>
       <w:pPr>
         <w:pStyle w:val="Bibliography"/>
@@ -5659,8 +5770,8 @@
         <w:t xml:space="preserve">: 465–472.</w:t>
       </w:r>
     </w:p>
-    <w:bookmarkEnd w:id="77"/>
     <w:bookmarkEnd w:id="78"/>
+    <w:bookmarkEnd w:id="79"/>
     <w:sectPr>
       <w:footerReference w:type="default" r:id="rId9"/>
       <w:pgSz w:w="12240" w:h="15840"/>

</xml_diff>

<commit_message>
intro paragraphs started, figures reorganized
</commit_message>
<xml_diff>
--- a/manuscript/leafwater_manuscript.docx
+++ b/manuscript/leafwater_manuscript.docx
@@ -326,6 +326,7 @@
     </w:p>
     <w:p>
       <w:pPr>
+        <w:pStyle w:val="Compact"/>
         <w:numPr>
           <w:numId w:val="1001"/>
           <w:ilvl w:val="0"/>
@@ -344,7 +345,7 @@
         </w:numPr>
       </w:pPr>
       <w:r>
-        <w:t xml:space="preserve">terrestrial vs epiphytes (cardelus)</w:t>
+        <w:t xml:space="preserve">epiphytes contribute to biodiversity, productivity but how their traits have adapted is unclear.</w:t>
       </w:r>
     </w:p>
     <w:p>
@@ -356,16 +357,7 @@
         </w:numPr>
       </w:pPr>
       <w:r>
-        <w:t xml:space="preserve">Within forests, epiphytes grow at many levels. Some are restricted to the dark understory, whereas others grow on the exposed twigs of emergent tree</w:t>
-      </w:r>
-      <w:r>
-        <w:t xml:space="preserve"> </w:t>
-      </w:r>
-      <w:r>
-        <w:t xml:space="preserve">(Watkins &amp; Cardelús, 2012)</w:t>
-      </w:r>
-      <w:r>
-        <w:t xml:space="preserve">.</w:t>
+        <w:t xml:space="preserve">terrestrial vs epiphytes (cardelus)</w:t>
       </w:r>
     </w:p>
     <w:p>
@@ -377,7 +369,16 @@
         </w:numPr>
       </w:pPr>
       <w:r>
-        <w:t xml:space="preserve">As non-parasites, epiphyitc plants face a variety of ecological stressors, regardless of canopy position, that drive selection of functional traits key across their life history.</w:t>
+        <w:t xml:space="preserve">Within forests, epiphytes grow at many levels. Some are restricted to the dark understory, whereas others grow on the exposed twigs of emergent tree</w:t>
+      </w:r>
+      <w:r>
+        <w:t xml:space="preserve"> </w:t>
+      </w:r>
+      <w:r>
+        <w:t xml:space="preserve">(Watkins &amp; Cardelús, 2012)</w:t>
+      </w:r>
+      <w:r>
+        <w:t xml:space="preserve">.</w:t>
       </w:r>
     </w:p>
     <w:p>
@@ -389,7 +390,31 @@
         </w:numPr>
       </w:pPr>
       <w:r>
+        <w:t xml:space="preserve">As non-parasites, epiphyitc plants face a variety of ecological stressors, regardless of canopy position, that drive selection of functional traits key across their life history.</w:t>
+      </w:r>
+    </w:p>
+    <w:p>
+      <w:pPr>
+        <w:pStyle w:val="Compact"/>
+        <w:numPr>
+          <w:numId w:val="1003"/>
+          <w:ilvl w:val="1"/>
+        </w:numPr>
+      </w:pPr>
+      <w:r>
         <w:t xml:space="preserve">hemi-epiphyitc life form co-exists with both these groups which may represent an evolutionary transition between terrestrial and epipythic life histories. (add Zo)</w:t>
+      </w:r>
+    </w:p>
+    <w:p>
+      <w:pPr>
+        <w:pStyle w:val="Compact"/>
+        <w:numPr>
+          <w:numId w:val="1003"/>
+          <w:ilvl w:val="1"/>
+        </w:numPr>
+      </w:pPr>
+      <w:r>
+        <w:t xml:space="preserve">ferns, as seed-free plants, have been shown to have canalized functions – less inherent functional plasticity (yet a 1/3 of tropical fern species have diversified into canopy)</w:t>
       </w:r>
     </w:p>
     <w:p>
@@ -710,7 +735,7 @@
         <w:br w:type="textWrapping"/>
       </w:r>
       <w:r>
-        <w:t xml:space="preserve">A survey of morphological, stoichiometric, anatomical and leaf water relations parameters were conducted for six individuals from 39 fern species across three fundamentally distinct life forms (Table 1). Across both sites, 18 terrestrial, 15 epiphytic and 6 hemi-epiphytic species were collected and measured. In this study, terrestrial life forms were all collected from shaded closed canopy understories in the forest floor. Epiphytic life forms were sampled from trunks or within tree canopies, depending on the species. Epiphytic species were collected from canopy trees using single-rope climbing techniques. Hemi-epiphytic species were all collected along lower sections of trees trunks (1-3 m). Importantly, all sampled hemi-epiphytic species are known to have root connections to forest floor soils at some point in their life history. Individuals of species were collected across multiple populations but within similar micro-habitat conditions. Most sampled fern species, with the exception of hemi-epiphytes, were restricted to the eupolypod I and II clades. Vouchers for each species were deposited at the respective site of collection at either the La Selva (LSCR) or Las Cruces (LCCR) herbariums.</w:t>
+        <w:t xml:space="preserve">A survey of morphological, stoichiometric, anatomical and leaf water relations parameters were conducted for six individuals from 39 fern species across three fundamentally distinct life forms (Table S1). Across both sites, 18 terrestrial, 15 epiphytic and 6 hemi-epiphytic species were collected and measured. In this study, terrestrial life forms were all collected from shaded closed canopy understories in the forest floor. Epiphytic life forms were sampled from trunks or within tree canopies, depending on the species. Epiphytic species were collected from canopy trees using single-rope climbing techniques. Hemi-epiphytic species were all collected along lower sections of trees trunks (1-3 m). Importantly, all sampled hemi-epiphytic species are known to have root connections to forest floor soils at some point in their life history. Individuals of species were collected across multiple populations but within similar micro-habitat conditions. Most sampled fern species, with the exception of hemi-epiphytes, were restricted to the eupolypod I and II clades. Vouchers for each species were deposited at the respective site of collection at either the La Selva (LSCR) or Las Cruces (LCCR) herbariums.</w:t>
       </w:r>
     </w:p>
     <w:p>
@@ -1309,16 +1334,7 @@
         <w:t xml:space="preserve">, 2016)</w:t>
       </w:r>
       <w:r>
-        <w:t xml:space="preserve">. For each taxon, previously published sequences were obtained from GenBank (</w:t>
-      </w:r>
-      <w:r>
-        <w:rPr>
-          <w:b/>
-        </w:rPr>
-        <w:t xml:space="preserve">accession numbers are provided in Supplementary information-have but need to add</w:t>
-      </w:r>
-      <w:r>
-        <w:t xml:space="preserve">). In eight instances, it was necessary to use sequences from a closely-related species in the same genus as due suitable sequences from the focal species were unavailable (see Supplementary information). The tree was rooted with a single included representative of the Dennstaedtiaceae,</w:t>
+        <w:t xml:space="preserve">. For each taxon, previously published sequences were obtained from GenBank (Table S1). In eight instances, it was necessary to use sequences from a closely-related species in the same genus as due suitable sequences from the focal species were unavailable. The tree was rooted with a single included representative of the Dennstaedtiaceae,</w:t>
       </w:r>
       <w:r>
         <w:t xml:space="preserve"> </w:t>
@@ -3315,7 +3331,7 @@
               <a:graphicData uri="http://schemas.openxmlformats.org/drawingml/2006/picture">
                 <pic:pic>
                   <pic:nvPicPr>
-                    <pic:cNvPr descr="leafwater_manuscript_files/figure-docx/stipe-1.png" id="0" name="Picture"/>
+                    <pic:cNvPr descr="leafwater_manuscript_files/figure-docx/figure2-1.png" id="0" name="Picture"/>
                     <pic:cNvPicPr>
                       <a:picLocks noChangeArrowheads="1" noChangeAspect="1"/>
                     </pic:cNvPicPr>
@@ -3388,7 +3404,7 @@
               <a:graphicData uri="http://schemas.openxmlformats.org/drawingml/2006/picture">
                 <pic:pic>
                   <pic:nvPicPr>
-                    <pic:cNvPr descr="leafwater_manuscript_files/figure-docx/figure2-1.png" id="0" name="Picture"/>
+                    <pic:cNvPr descr="leafwater_manuscript_files/figure-docx/figure3-1.png" id="0" name="Picture"/>
                     <pic:cNvPicPr>
                       <a:picLocks noChangeArrowheads="1" noChangeAspect="1"/>
                     </pic:cNvPicPr>
@@ -3466,7 +3482,7 @@
               <a:graphicData uri="http://schemas.openxmlformats.org/drawingml/2006/picture">
                 <pic:pic>
                   <pic:nvPicPr>
-                    <pic:cNvPr descr="leafwater_manuscript_files/figure-docx/figure3-1.png" id="0" name="Picture"/>
+                    <pic:cNvPr descr="leafwater_manuscript_files/figure-docx/figure4-1.png" id="0" name="Picture"/>
                     <pic:cNvPicPr>
                       <a:picLocks noChangeArrowheads="1" noChangeAspect="1"/>
                     </pic:cNvPicPr>
@@ -3527,7 +3543,7 @@
               <a:graphicData uri="http://schemas.openxmlformats.org/drawingml/2006/picture">
                 <pic:pic>
                   <pic:nvPicPr>
-                    <pic:cNvPr descr="leafwater_manuscript_files/figure-docx/figure4-1.png" id="0" name="Picture"/>
+                    <pic:cNvPr descr="leafwater_manuscript_files/figure-docx/figure5-1.png" id="0" name="Picture"/>
                     <pic:cNvPicPr>
                       <a:picLocks noChangeArrowheads="1" noChangeAspect="1"/>
                     </pic:cNvPicPr>
@@ -7615,14 +7631,24 @@
       <w:pPr>
         <w:pStyle w:val="Heading1"/>
       </w:pPr>
-      <w:bookmarkStart w:id="54" w:name="bibliography"/>
+      <w:bookmarkStart w:id="54" w:name="funding"/>
+      <w:r>
+        <w:t xml:space="preserve">Funding</w:t>
+      </w:r>
+      <w:bookmarkEnd w:id="54"/>
+    </w:p>
+    <w:p>
+      <w:pPr>
+        <w:pStyle w:val="Heading1"/>
+      </w:pPr>
+      <w:bookmarkStart w:id="55" w:name="bibliography"/>
       <w:r>
         <w:t xml:space="preserve">Bibliography</w:t>
       </w:r>
-      <w:bookmarkEnd w:id="54"/>
-    </w:p>
-    <w:bookmarkStart w:id="83" w:name="refs"/>
-    <w:bookmarkStart w:id="55" w:name="ref-bartlett_determinants_2012"/>
+      <w:bookmarkEnd w:id="55"/>
+    </w:p>
+    <w:bookmarkStart w:id="84" w:name="refs"/>
+    <w:bookmarkStart w:id="56" w:name="ref-bartlett_determinants_2012"/>
     <w:p>
       <w:pPr>
         <w:pStyle w:val="Bibliography"/>
@@ -7709,8 +7735,8 @@
         <w:t xml:space="preserve">: 393–405.</w:t>
       </w:r>
     </w:p>
-    <w:bookmarkEnd w:id="55"/>
-    <w:bookmarkStart w:id="56" w:name="ref-blomberg_testing_2003"/>
+    <w:bookmarkEnd w:id="56"/>
+    <w:bookmarkStart w:id="57" w:name="ref-blomberg_testing_2003"/>
     <w:p>
       <w:pPr>
         <w:pStyle w:val="Bibliography"/>
@@ -7797,8 +7823,8 @@
         <w:t xml:space="preserve">: 717–745.</w:t>
       </w:r>
     </w:p>
-    <w:bookmarkEnd w:id="56"/>
-    <w:bookmarkStart w:id="57" w:name="ref-brodersen_physiological_2012"/>
+    <w:bookmarkEnd w:id="57"/>
+    <w:bookmarkStart w:id="58" w:name="ref-brodersen_physiological_2012"/>
     <w:p>
       <w:pPr>
         <w:pStyle w:val="Bibliography"/>
@@ -7885,8 +7911,8 @@
         <w:t xml:space="preserve">: 1898–1911.</w:t>
       </w:r>
     </w:p>
-    <w:bookmarkEnd w:id="57"/>
-    <w:bookmarkStart w:id="58" w:name="ref-brodribb_leaf_2005"/>
+    <w:bookmarkEnd w:id="58"/>
+    <w:bookmarkStart w:id="59" w:name="ref-brodribb_leaf_2005"/>
     <w:p>
       <w:pPr>
         <w:pStyle w:val="Bibliography"/>
@@ -7992,8 +8018,8 @@
         <w:t xml:space="preserve">: 839–846.</w:t>
       </w:r>
     </w:p>
-    <w:bookmarkEnd w:id="58"/>
-    <w:bookmarkStart w:id="59" w:name="ref-felsenstein_phylogenies_1985"/>
+    <w:bookmarkEnd w:id="59"/>
+    <w:bookmarkStart w:id="60" w:name="ref-felsenstein_phylogenies_1985"/>
     <w:p>
       <w:pPr>
         <w:pStyle w:val="Bibliography"/>
@@ -8042,8 +8068,8 @@
         <w:t xml:space="preserve">: 1–15.</w:t>
       </w:r>
     </w:p>
-    <w:bookmarkEnd w:id="59"/>
-    <w:bookmarkStart w:id="60" w:name="ref-franks_maximum_2009"/>
+    <w:bookmarkEnd w:id="60"/>
+    <w:bookmarkStart w:id="61" w:name="ref-franks_maximum_2009"/>
     <w:p>
       <w:pPr>
         <w:pStyle w:val="Bibliography"/>
@@ -8111,8 +8137,8 @@
         <w:t xml:space="preserve">: 10343–10347.</w:t>
       </w:r>
     </w:p>
-    <w:bookmarkEnd w:id="60"/>
-    <w:bookmarkStart w:id="61" w:name="ref-gentry_four_1993"/>
+    <w:bookmarkEnd w:id="61"/>
+    <w:bookmarkStart w:id="62" w:name="ref-gentry_four_1993"/>
     <w:p>
       <w:pPr>
         <w:pStyle w:val="Bibliography"/>
@@ -8152,8 +8178,8 @@
         <w:t xml:space="preserve">. Yale University Press.</w:t>
       </w:r>
     </w:p>
-    <w:bookmarkEnd w:id="61"/>
-    <w:bookmarkStart w:id="62" w:name="ref-holdridge_life_1967"/>
+    <w:bookmarkEnd w:id="62"/>
+    <w:bookmarkStart w:id="63" w:name="ref-holdridge_life_1967"/>
     <w:p>
       <w:pPr>
         <w:pStyle w:val="Bibliography"/>
@@ -8190,8 +8216,8 @@
         <w:t xml:space="preserve">Life zone ecology.</w:t>
       </w:r>
     </w:p>
-    <w:bookmarkEnd w:id="62"/>
-    <w:bookmarkStart w:id="63" w:name="ref-karst_are_2007"/>
+    <w:bookmarkEnd w:id="63"/>
+    <w:bookmarkStart w:id="64" w:name="ref-karst_are_2007"/>
     <w:p>
       <w:pPr>
         <w:pStyle w:val="Bibliography"/>
@@ -8259,8 +8285,8 @@
         <w:t xml:space="preserve">: 306–312.</w:t>
       </w:r>
     </w:p>
-    <w:bookmarkEnd w:id="63"/>
-    <w:bookmarkStart w:id="64" w:name="ref-kembel_picante_2010"/>
+    <w:bookmarkEnd w:id="64"/>
+    <w:bookmarkStart w:id="65" w:name="ref-kembel_picante_2010"/>
     <w:p>
       <w:pPr>
         <w:pStyle w:val="Bibliography"/>
@@ -8442,8 +8468,8 @@
         <w:t xml:space="preserve">: 1463–1464.</w:t>
       </w:r>
     </w:p>
-    <w:bookmarkEnd w:id="64"/>
-    <w:bookmarkStart w:id="65" w:name="ref-kumar_mega7_2016"/>
+    <w:bookmarkEnd w:id="65"/>
+    <w:bookmarkStart w:id="66" w:name="ref-kumar_mega7_2016"/>
     <w:p>
       <w:pPr>
         <w:pStyle w:val="Bibliography"/>
@@ -8530,8 +8556,8 @@
         <w:t xml:space="preserve">: 1870–1874.</w:t>
       </w:r>
     </w:p>
-    <w:bookmarkEnd w:id="65"/>
-    <w:bookmarkStart w:id="66" w:name="ref-lenth_emmeans:_2018"/>
+    <w:bookmarkEnd w:id="66"/>
+    <w:bookmarkStart w:id="67" w:name="ref-lenth_emmeans:_2018"/>
     <w:p>
       <w:pPr>
         <w:pStyle w:val="Bibliography"/>
@@ -8559,8 +8585,8 @@
         <w:t xml:space="preserve">. Emmeans: Estimated Marginal Means, aka Least-Squares Means.</w:t>
       </w:r>
     </w:p>
-    <w:bookmarkEnd w:id="66"/>
-    <w:bookmarkStart w:id="67" w:name="ref-moffett_whats_2000"/>
+    <w:bookmarkEnd w:id="67"/>
+    <w:bookmarkStart w:id="68" w:name="ref-moffett_whats_2000"/>
     <w:p>
       <w:pPr>
         <w:pStyle w:val="Bibliography"/>
@@ -8609,8 +8635,8 @@
         <w:t xml:space="preserve">: 569–596.</w:t>
       </w:r>
     </w:p>
-    <w:bookmarkEnd w:id="67"/>
-    <w:bookmarkStart w:id="68" w:name="ref-nakagawa_general_2013"/>
+    <w:bookmarkEnd w:id="68"/>
+    <w:bookmarkStart w:id="69" w:name="ref-nakagawa_general_2013"/>
     <w:p>
       <w:pPr>
         <w:pStyle w:val="Bibliography"/>
@@ -8678,8 +8704,8 @@
         <w:t xml:space="preserve">: 133–142.</w:t>
       </w:r>
     </w:p>
-    <w:bookmarkEnd w:id="68"/>
-    <w:bookmarkStart w:id="69" w:name="ref-paradis_ape_2019"/>
+    <w:bookmarkEnd w:id="69"/>
+    <w:bookmarkStart w:id="70" w:name="ref-paradis_ape_2019"/>
     <w:p>
       <w:pPr>
         <w:pStyle w:val="Bibliography"/>
@@ -8747,8 +8773,8 @@
         <w:t xml:space="preserve">: 526–528.</w:t>
       </w:r>
     </w:p>
-    <w:bookmarkEnd w:id="69"/>
-    <w:bookmarkStart w:id="70" w:name="ref-peppe_biomechanical_2014"/>
+    <w:bookmarkEnd w:id="70"/>
+    <w:bookmarkStart w:id="71" w:name="ref-peppe_biomechanical_2014"/>
     <w:p>
       <w:pPr>
         <w:pStyle w:val="Bibliography"/>
@@ -8911,8 +8937,8 @@
         <w:t xml:space="preserve">: 338–347.</w:t>
       </w:r>
     </w:p>
-    <w:bookmarkEnd w:id="70"/>
-    <w:bookmarkStart w:id="71" w:name="ref-pittermann_structure-function_2011"/>
+    <w:bookmarkEnd w:id="71"/>
+    <w:bookmarkStart w:id="72" w:name="ref-pittermann_structure-function_2011"/>
     <w:p>
       <w:pPr>
         <w:pStyle w:val="Bibliography"/>
@@ -9018,8 +9044,8 @@
         <w:t xml:space="preserve">: 449–461.</w:t>
       </w:r>
     </w:p>
-    <w:bookmarkEnd w:id="71"/>
-    <w:bookmarkStart w:id="72" w:name="ref-sack_prometheuswiki_2011"/>
+    <w:bookmarkEnd w:id="72"/>
+    <w:bookmarkStart w:id="73" w:name="ref-sack_prometheuswiki_2011"/>
     <w:p>
       <w:pPr>
         <w:pStyle w:val="Bibliography"/>
@@ -9085,8 +9111,8 @@
         <w:t xml:space="preserve">. PrometheusWiki Leaf pressure-volume curve parameters.</w:t>
       </w:r>
     </w:p>
-    <w:bookmarkEnd w:id="72"/>
-    <w:bookmarkStart w:id="73" w:name="ref-schneider_ferns_2004"/>
+    <w:bookmarkEnd w:id="73"/>
+    <w:bookmarkStart w:id="74" w:name="ref-schneider_ferns_2004"/>
     <w:p>
       <w:pPr>
         <w:pStyle w:val="Bibliography"/>
@@ -9230,8 +9256,8 @@
         <w:t xml:space="preserve">: 553–557.</w:t>
       </w:r>
     </w:p>
-    <w:bookmarkEnd w:id="73"/>
-    <w:bookmarkStart w:id="74" w:name="ref-schuettpelz_evidence_2009"/>
+    <w:bookmarkEnd w:id="74"/>
+    <w:bookmarkStart w:id="75" w:name="ref-schuettpelz_evidence_2009"/>
     <w:p>
       <w:pPr>
         <w:pStyle w:val="Bibliography"/>
@@ -9299,8 +9325,8 @@
         <w:t xml:space="preserve">: 11200–11205.</w:t>
       </w:r>
     </w:p>
-    <w:bookmarkEnd w:id="74"/>
-    <w:bookmarkStart w:id="75" w:name="ref-sperry_coordinating_2004"/>
+    <w:bookmarkEnd w:id="75"/>
+    <w:bookmarkStart w:id="76" w:name="ref-sperry_coordinating_2004"/>
     <w:p>
       <w:pPr>
         <w:pStyle w:val="Bibliography"/>
@@ -9349,8 +9375,8 @@
         <w:t xml:space="preserve">: 568–570.</w:t>
       </w:r>
     </w:p>
-    <w:bookmarkEnd w:id="75"/>
-    <w:bookmarkStart w:id="76" w:name="ref-tamura_estimation_1992"/>
+    <w:bookmarkEnd w:id="76"/>
+    <w:bookmarkStart w:id="77" w:name="ref-tamura_estimation_1992"/>
     <w:p>
       <w:pPr>
         <w:pStyle w:val="Bibliography"/>
@@ -9399,8 +9425,8 @@
         <w:t xml:space="preserve">: 678=687.</w:t>
       </w:r>
     </w:p>
-    <w:bookmarkEnd w:id="76"/>
-    <w:bookmarkStart w:id="77" w:name="ref-team_r_2013"/>
+    <w:bookmarkEnd w:id="77"/>
+    <w:bookmarkStart w:id="78" w:name="ref-team_r_2013"/>
     <w:p>
       <w:pPr>
         <w:pStyle w:val="Bibliography"/>
@@ -9428,8 +9454,8 @@
         <w:t xml:space="preserve">. R: A language and environment for statistical computing.</w:t>
       </w:r>
     </w:p>
-    <w:bookmarkEnd w:id="77"/>
-    <w:bookmarkStart w:id="78" w:name="ref-tyree_measurement_1972"/>
+    <w:bookmarkEnd w:id="78"/>
+    <w:bookmarkStart w:id="79" w:name="ref-tyree_measurement_1972"/>
     <w:p>
       <w:pPr>
         <w:pStyle w:val="Bibliography"/>
@@ -9497,8 +9523,8 @@
         <w:t xml:space="preserve">: 267–282.</w:t>
       </w:r>
     </w:p>
-    <w:bookmarkEnd w:id="78"/>
-    <w:bookmarkStart w:id="79" w:name="ref-warton_smatr_2012"/>
+    <w:bookmarkEnd w:id="79"/>
+    <w:bookmarkStart w:id="80" w:name="ref-warton_smatr_2012"/>
     <w:p>
       <w:pPr>
         <w:pStyle w:val="Bibliography"/>
@@ -9604,8 +9630,8 @@
         <w:t xml:space="preserve">: 257–259.</w:t>
       </w:r>
     </w:p>
-    <w:bookmarkEnd w:id="79"/>
-    <w:bookmarkStart w:id="80" w:name="ref-watkins_ferns_2012"/>
+    <w:bookmarkEnd w:id="80"/>
+    <w:bookmarkStart w:id="81" w:name="ref-watkins_ferns_2012"/>
     <w:p>
       <w:pPr>
         <w:pStyle w:val="Bibliography"/>
@@ -9673,8 +9699,8 @@
         <w:t xml:space="preserve">: 695–710.</w:t>
       </w:r>
     </w:p>
-    <w:bookmarkEnd w:id="80"/>
-    <w:bookmarkStart w:id="81" w:name="ref-woodhouse_stipe_1982"/>
+    <w:bookmarkEnd w:id="81"/>
+    <w:bookmarkStart w:id="82" w:name="ref-woodhouse_stipe_1982"/>
     <w:p>
       <w:pPr>
         <w:pStyle w:val="Bibliography"/>
@@ -9742,8 +9768,8 @@
         <w:t xml:space="preserve">: 135–140.</w:t>
       </w:r>
     </w:p>
-    <w:bookmarkEnd w:id="81"/>
-    <w:bookmarkStart w:id="82" w:name="ref-zhang_epiphytes_2009"/>
+    <w:bookmarkEnd w:id="82"/>
+    <w:bookmarkStart w:id="83" w:name="ref-zhang_epiphytes_2009"/>
     <w:p>
       <w:pPr>
         <w:pStyle w:val="Bibliography"/>
@@ -9849,8 +9875,8 @@
         <w:t xml:space="preserve">: 465–472.</w:t>
       </w:r>
     </w:p>
-    <w:bookmarkEnd w:id="82"/>
     <w:bookmarkEnd w:id="83"/>
+    <w:bookmarkEnd w:id="84"/>
     <w:sectPr>
       <w:footerReference w:type="default" r:id="rId9"/>
       <w:pgSz w:w="12240" w:h="15840"/>

</xml_diff>

<commit_message>
draft send to coauthors and ceb data added
</commit_message>
<xml_diff>
--- a/manuscript/leafwater_manuscript.docx
+++ b/manuscript/leafwater_manuscript.docx
@@ -324,7 +324,7 @@
         <w:t xml:space="preserve">(Schuettpelz &amp; Pryer, 2009)</w:t>
       </w:r>
       <w:r>
-        <w:t xml:space="preserve">. Globally, fern species continue to adapt, thrive and serve important ecological roles in shaded understory environments. However, part of this large Cretaceous radiation event in tropical ferns (Polypods) included opportunistic diversification into more complex ecological niches provided by now dominant angiosperm canopies</w:t>
+        <w:t xml:space="preserve">. Globally, fern species continue to adapt, thrive and serve important ecological roles in shaded understory environments. However, part of this large Cretaceous radiation event in tropical ferns included opportunistic diversification into more complex ecological niches provided by now dominant angiosperm canopies</w:t>
       </w:r>
       <w:r>
         <w:t xml:space="preserve"> </w:t>
@@ -354,7 +354,7 @@
         <w:t xml:space="preserve">(Watkins &amp; Cardelús, 2012)</w:t>
       </w:r>
       <w:r>
-        <w:t xml:space="preserve">. Extant ferns and orchids are the predominant tropical vascular epiphytes and ferns account for eight of the largest epiphyte genera</w:t>
+        <w:t xml:space="preserve">. Extant ferns and orchids are now the predominant tropical vascular epiphytes and ferns account for eight of the largest epiphyte genera</w:t>
       </w:r>
       <w:r>
         <w:t xml:space="preserve"> </w:t>
@@ -375,7 +375,7 @@
         <w:t xml:space="preserve">, 2006)</w:t>
       </w:r>
       <w:r>
-        <w:t xml:space="preserve">. Epiphytes may be vulnerable to global change factors because they reside at an interesting interface of vegetation and the atmosphere, but selection of tolerance mechanisms in epiphytic species may dampen this projection</w:t>
+        <w:t xml:space="preserve">. Importantly, epiphytes may be vulnerable to global change factors because they reside at an interesting interface of vegetation and the atmosphere, but evolutionary selection of tolerance mechanisms in epiphytic species may dampen this projection</w:t>
       </w:r>
       <w:r>
         <w:t xml:space="preserve"> </w:t>
@@ -416,16 +416,16 @@
         <w:t xml:space="preserve">(Watkins &amp; Cardelús, 2012)</w:t>
       </w:r>
       <w:r>
-        <w:t xml:space="preserve">. Hemi-epiphyitc life form also exists in tropical ferns, with germination and establishment as an epiphyte that eventually establishes a terresitrial root-soil connection</w:t>
-      </w:r>
-      <w:r>
-        <w:t xml:space="preserve"> </w:t>
-      </w:r>
-      <w:r>
-        <w:t xml:space="preserve">(@ Moffett, 2000; Zotz, 2013)</w:t>
-      </w:r>
-      <w:r>
-        <w:t xml:space="preserve">. Consequently, the ecophysiology of all epiphytic ferns (and to some degree hemi-epiphytes) is moderated by variable and uncertain supplies of irradiance, mineral nutrition and water</w:t>
+        <w:t xml:space="preserve">. A hemi-epiphyitc life form also exists in tropical ferns, with germination and establishment as an epiphyte that eventually establishes a terrestrial root-soil connection</w:t>
+      </w:r>
+      <w:r>
+        <w:t xml:space="preserve"> </w:t>
+      </w:r>
+      <w:r>
+        <w:t xml:space="preserve">(Moffett, 2000; Zotz, 2013)</w:t>
+      </w:r>
+      <w:r>
+        <w:t xml:space="preserve">. Consequently, the ecophysiology of all epiphytic ferns (and likely to some degree hemi-epiphytes) is moderated by variable and uncertain supplies of irradiance, mineral nutrition and water</w:t>
       </w:r>
       <w:r>
         <w:t xml:space="preserve"> </w:t>
@@ -434,7 +434,7 @@
         <w:t xml:space="preserve">(Lüttge, 2012b)</w:t>
       </w:r>
       <w:r>
-        <w:t xml:space="preserve">. For example, vapor pressure deficit,light exposure and wind speed fluctuate with canopy position and size of tropical trees</w:t>
+        <w:t xml:space="preserve">. For example, vapor pressure deficit, light exposure and wind speed fluctuate with canopy position and size of tropical trees</w:t>
       </w:r>
       <w:r>
         <w:t xml:space="preserve"> </w:t>
@@ -479,7 +479,7 @@
         <w:t xml:space="preserve">, 2015)</w:t>
       </w:r>
       <w:r>
-        <w:t xml:space="preserve">, nitrogen and phospohorus availbility can be limited to highly variable foliar leaching and canopy soil</w:t>
+        <w:t xml:space="preserve">, nitrogen and phosphorus availability can be limited to foliar leaching and highly variable canopy soil</w:t>
       </w:r>
       <w:r>
         <w:t xml:space="preserve"> </w:t>
@@ -491,7 +491,7 @@
         <w:t xml:space="preserve"> </w:t>
       </w:r>
       <w:r>
-        <w:t xml:space="preserve">and water supply can be impacted by the lack of soil connections, even with ample precipitation</w:t>
+        <w:t xml:space="preserve">and water supply can be negatively impacted by the lack of soil connections, even with ample precipitation</w:t>
       </w:r>
       <w:r>
         <w:t xml:space="preserve"> </w:t>
@@ -512,7 +512,7 @@
         <w:t xml:space="preserve">, 2015)</w:t>
       </w:r>
       <w:r>
-        <w:t xml:space="preserve">. The resulting micro-habitats for epiphytic ferns may often resemble niches we would never associate as being</w:t>
+        <w:t xml:space="preserve">. The resulting micro-habitats for epiphytic ferns may often resemble niches we might never associate as being</w:t>
       </w:r>
       <w:r>
         <w:t xml:space="preserve"> </w:t>
@@ -530,7 +530,7 @@
         <w:t xml:space="preserve"> </w:t>
       </w:r>
       <w:r>
-        <w:t xml:space="preserve">in nature and are undoubtably fundamentally distinct from habitats terrestrial tropic ferns inhabitat. Therefore, evolutionary selection of functional traits to adapt to these highly variable environmental conditions should have coincided with the opportunistic diversification into epiphyitc niches by ferns.</w:t>
+        <w:t xml:space="preserve">in nature and are undoubtedly fundamentally distinct from habitats terrestrial tropic ferns inhabit. Therefore, evolutionary selection of functional traits to adapt to these highly variable environmental conditions should have coincided with the opportunistic diversification of ferns into epiphyitc niches.</w:t>
       </w:r>
     </w:p>
     <w:p>
@@ -541,7 +541,28 @@
         <w:br w:type="textWrapping"/>
       </w:r>
       <w:r>
-        <w:t xml:space="preserve">The ecological stresses of the epiphytic habitat have likely driven selection of functional traits for all vascular and non-vascular plant lineages. Importantly, is is now generally accepted that seed-free plant lineages (including ferns) exhibit evolutionary canalization of physiolgoical function that could inherently inhibit their plasticity to changing environmental conditions. A suite of studies already reveal how anatomical traits directly influence physiology in ferns in a manner that is functionally different from seed plants (</w:t>
+        <w:t xml:space="preserve">The ecological stresses of the epiphytic habitat have likely driven selection of functional traits for all residing vascular and non-vascular plant lineages. For example, epiphytic seed plants exhibit high adaptive capacity to maintain leaf water balance; including both drought tolerance and avoidance mechanisms, foliar water uptake and shifts in leaf capacitance</w:t>
+      </w:r>
+      <w:r>
+        <w:t xml:space="preserve"> </w:t>
+      </w:r>
+      <w:r>
+        <w:t xml:space="preserve">(Gotsch</w:t>
+      </w:r>
+      <w:r>
+        <w:t xml:space="preserve"> </w:t>
+      </w:r>
+      <w:r>
+        <w:rPr>
+          <w:i/>
+        </w:rPr>
+        <w:t xml:space="preserve">et al.</w:t>
+      </w:r>
+      <w:r>
+        <w:t xml:space="preserve">, 2015)</w:t>
+      </w:r>
+      <w:r>
+        <w:t xml:space="preserve">. Alternatively, it is now generally accepted that seed-free vasuclar plant lineages (including ferns) exhibit evolutionary canalization of physiological function that may inherently inhibit their plasticity to changing environmental conditions. A suite of studies already reveal how anatomical traits directly influence physiology in ferns in a manner that is functionally different from seed plants (</w:t>
       </w:r>
       <w:r>
         <w:t xml:space="preserve">Woodhouse &amp; Nobel (1982)</w:t>
@@ -577,6 +598,30 @@
         <w:t xml:space="preserve"> </w:t>
       </w:r>
       <w:r>
+        <w:t xml:space="preserve">Brodribb</w:t>
+      </w:r>
+      <w:r>
+        <w:t xml:space="preserve"> </w:t>
+      </w:r>
+      <w:r>
+        <w:rPr>
+          <w:i/>
+        </w:rPr>
+        <w:t xml:space="preserve">et al.</w:t>
+      </w:r>
+      <w:r>
+        <w:t xml:space="preserve"> </w:t>
+      </w:r>
+      <w:r>
+        <w:t xml:space="preserve">(2005)</w:t>
+      </w:r>
+      <w:r>
+        <w:t xml:space="preserve">;</w:t>
+      </w:r>
+      <w:r>
+        <w:t xml:space="preserve"> </w:t>
+      </w:r>
+      <w:r>
         <w:t xml:space="preserve">Brodersen</w:t>
       </w:r>
       <w:r>
@@ -595,52 +640,7 @@
         <w:t xml:space="preserve">(2012)</w:t>
       </w:r>
       <w:r>
-        <w:t xml:space="preserve">;</w:t>
-      </w:r>
-      <w:r>
-        <w:t xml:space="preserve"> </w:t>
-      </w:r>
-      <w:r>
-        <w:t xml:space="preserve">Brodribb</w:t>
-      </w:r>
-      <w:r>
-        <w:t xml:space="preserve"> </w:t>
-      </w:r>
-      <w:r>
-        <w:rPr>
-          <w:i/>
-        </w:rPr>
-        <w:t xml:space="preserve">et al.</w:t>
-      </w:r>
-      <w:r>
-        <w:t xml:space="preserve"> </w:t>
-      </w:r>
-      <w:r>
-        <w:t xml:space="preserve">(2005)</w:t>
-      </w:r>
-      <w:r>
-        <w:t xml:space="preserve">). Epiphytic seed plants exhibit high adaptative capacity to maintain leaf water balance; including both drought tolerance and avoidance meachanims, foliar water uptake and shifts in leaf capacitance</w:t>
-      </w:r>
-      <w:r>
-        <w:t xml:space="preserve"> </w:t>
-      </w:r>
-      <w:r>
-        <w:t xml:space="preserve">(Gotsch</w:t>
-      </w:r>
-      <w:r>
-        <w:t xml:space="preserve"> </w:t>
-      </w:r>
-      <w:r>
-        <w:rPr>
-          <w:i/>
-        </w:rPr>
-        <w:t xml:space="preserve">et al.</w:t>
-      </w:r>
-      <w:r>
-        <w:t xml:space="preserve">, 2015)</w:t>
-      </w:r>
-      <w:r>
-        <w:t xml:space="preserve">. However, even through a 1/3 of tropical fern species have diversified into tree canopies</w:t>
+        <w:t xml:space="preserve">). Even through a 1/3 of tropical fern species have diversified into tree canopies</w:t>
       </w:r>
       <w:r>
         <w:t xml:space="preserve"> </w:t>
@@ -649,7 +649,7 @@
         <w:t xml:space="preserve">(Schuettpelz &amp; Pryer, 2009)</w:t>
       </w:r>
       <w:r>
-        <w:t xml:space="preserve">, our understanding of how potentially limiting plasticity in ecophysioliogical function has still resulted in such a massive diversification is surpisingly unclear.</w:t>
+        <w:t xml:space="preserve">, our understanding of how potentially limiting plasticity in ecophysiological function has still resulted in such a massive diversification is surprisingly unclear.</w:t>
       </w:r>
     </w:p>
     <w:p>
@@ -660,7 +660,7 @@
         <w:br w:type="textWrapping"/>
       </w:r>
       <w:r>
-        <w:t xml:space="preserve">Adaptations of morphological, anatomical and physiolgical traits that define plant relations will be essential in the ecophysiological success of any epiphytic plant, yet our knowledge of how epiphytic fern species maintain plant water balance is currently underdeveloped. High degrees of dessication tolerance has been detected in the gametophyte stages of epiphytic ferns</w:t>
+        <w:t xml:space="preserve">Adaptations of morphological, anatomical and physiological traits that define plant water relations will be essential in the ecophysiological success of any epiphytic plant, yet our knowledge of how epiphytic fern species maintain plant water balance is currently underdeveloped. High degrees of desiccation tolerance has been detected in the gametophyte stages of epiphytic ferns</w:t>
       </w:r>
       <w:r>
         <w:t xml:space="preserve"> </w:t>
@@ -687,7 +687,7 @@
         <w:t xml:space="preserve"> </w:t>
       </w:r>
       <w:r>
-        <w:t xml:space="preserve">(Brodribb &amp; McAdam, 2011, p. @ruszala_land_2011; McAdam &amp; Brodribb, 2012; Cardoso</w:t>
+        <w:t xml:space="preserve">(Brodribb &amp; McAdam, 2011; Ruszala</w:t>
       </w:r>
       <w:r>
         <w:t xml:space="preserve"> </w:t>
@@ -699,6 +699,18 @@
         <w:t xml:space="preserve">et al.</w:t>
       </w:r>
       <w:r>
+        <w:t xml:space="preserve">, 2011; McAdam &amp; Brodribb, 2012; Cardoso</w:t>
+      </w:r>
+      <w:r>
+        <w:t xml:space="preserve"> </w:t>
+      </w:r>
+      <w:r>
+        <w:rPr>
+          <w:i/>
+        </w:rPr>
+        <w:t xml:space="preserve">et al.</w:t>
+      </w:r>
+      <w:r>
         <w:t xml:space="preserve">, 2019)</w:t>
       </w:r>
       <w:r>
@@ -744,7 +756,7 @@
         <w:t xml:space="preserve">, 2009, 2014)</w:t>
       </w:r>
       <w:r>
-        <w:t xml:space="preserve">. In these studies, thicker leaves, smaller and fewer stomata and reduced vein density inhibted photosynthetic performance in epiphytic ferns. Passive stomatal function should mean that gas exchange of epiphytic fern is primarily controlled by leaf water status. Consequently, anatomical and biomechanical traits that regulate leaf water supply may help elucidate how epiphytic ferns thrive in sub-optimal resource environments, despite canalized stomatal function.</w:t>
+        <w:t xml:space="preserve">. In these studies, thicker leaves, smaller and fewer stomata and reduced vein density inhibited photosynthetic performance in epiphytic ferns. Passive stomatal function should mean that gas exchange of epiphytic fern is primarily controlled by leaf water status. Consequently, anatomical and biomechanical traits that regulate leaf water supply may help elucidate how epiphytic ferns thrive in sub-optimal resource environments, despite canalized stomatal function.</w:t>
       </w:r>
     </w:p>
     <w:p>
@@ -806,7 +818,7 @@
         <w:t xml:space="preserve">, 2007; Nishida &amp; Hanba, 2017)</w:t>
       </w:r>
       <w:r>
-        <w:t xml:space="preserve">. Water transport in ferns occurs exclusively through hydraulically efficient primary vascular tissue, with xylem that exhibits a broad range of cavitation resisitance</w:t>
+        <w:t xml:space="preserve">. Water transport in ferns occurs exclusively through hydraulically efficient primary vascular tissue, with xylem that exhibits a broad range of cavitation resistance</w:t>
       </w:r>
       <w:r>
         <w:t xml:space="preserve"> </w:t>
@@ -827,7 +839,7 @@
         <w:t xml:space="preserve">, 2011)</w:t>
       </w:r>
       <w:r>
-        <w:t xml:space="preserve">. Ferns have also been shown to have higher hydraulic safety margins in angiosperms, resulting from reduced hydraullic conductivity and rapid stomatal closure</w:t>
+        <w:t xml:space="preserve">. Ferns have also been shown to have higher hydraulic safety margins in angiosperms, resulting from reduced hydraulic conductivity and rapid stomatal closure</w:t>
       </w:r>
       <w:r>
         <w:t xml:space="preserve"> </w:t>
@@ -836,7 +848,7 @@
         <w:t xml:space="preserve">(Brodribb &amp; Holbrook, 2004)</w:t>
       </w:r>
       <w:r>
-        <w:t xml:space="preserve">. In epiphytic ferns, decreased conductivity in the xylems of stipes limits the amount of water supply available to a given leaf area, however this reduction in hydraullic capacity may increase drought tolerance</w:t>
+        <w:t xml:space="preserve">. In epiphytic ferns, decreased conductivity in the xylems of stipes limits the amount of water supply available to a given leaf area, however this reduction in hydraulic capacity may increase drought tolerance</w:t>
       </w:r>
       <w:r>
         <w:t xml:space="preserve"> </w:t>
@@ -857,7 +869,7 @@
         <w:t xml:space="preserve">, 2010)</w:t>
       </w:r>
       <w:r>
-        <w:t xml:space="preserve">. Synthesizing these findings in ferns suggests that the evolution of xylem and stomata are liekly connected from an ancestral state of water conservatism</w:t>
+        <w:t xml:space="preserve">. Synthesizing these findings in ferns suggests that the evolution of xylem and stomata are likely connected from an ancestral state of water conservatism</w:t>
       </w:r>
       <w:r>
         <w:t xml:space="preserve"> </w:t>
@@ -866,7 +878,7 @@
         <w:t xml:space="preserve">(Sperry, 2004)</w:t>
       </w:r>
       <w:r>
-        <w:t xml:space="preserve">, and the more recent diversification of epiphytic ferns allows exploration of the degree to which hydraullic tolerance or avoidance mechanisms manifest in key functional traits.</w:t>
+        <w:t xml:space="preserve">, and the more recent diversification of epiphytic ferns allows exploration of the degree to which hydraulic tolerance or avoidance mechanisms manifest in key functional traits.</w:t>
       </w:r>
     </w:p>
     <w:p>
@@ -877,7 +889,7 @@
         <w:br w:type="textWrapping"/>
       </w:r>
       <w:r>
-        <w:t xml:space="preserve">This study tests the hypothesis that the evolution of plant functional traits typically related to drought tolerance promoted the radiation of ferns from largely moist, terrestrial habitats to far more unpredictable canopy habitats. We examined the resistance to hydraulic failure across field-sampled terrestrial, hemi-epiphytic and epiphytic ferns in Costa Rican tropical forests and related these data to a suite of anatomical and morphological traits that modulate leaf water status. We focused on a large representation of species from two recent fern lineages, Euploypoids I and Euploypoid II, to explore epiphytic functional trait divergence in a phylogentic context. We also sought to unpack the transitionary role the hemi-epiphytic life form serves, if any, to the radiation of ferns from terrestrial to epiphytic habitats.</w:t>
+        <w:t xml:space="preserve">This study tests the hypothesis that the evolution of plant functional traits typically related to drought tolerance promoted the radiation of ferns from largely moist, terrestrial habitats to far more unpredictable canopy habitats. We examined the resistance to hydraulic failure across field-sampled terrestrial, hemi-epiphytic and epiphytic ferns in Costa Rican tropical forests and related these data to a suite of anatomical and morphological traits that modulate leaf water status. We focused on a large representation of species from two recent fern lineages, Euploypods I and Euploypoid II, to explore epiphytic functional trait divergence in a phylogenetic context. We also sought to unpack the transitionary role the hemi-epiphytic life form serves, if any, to the radiation of ferns from terrestrial to epiphytic habitats.</w:t>
       </w:r>
     </w:p>
     <w:p>
@@ -925,7 +937,7 @@
         <w:br w:type="textWrapping"/>
       </w:r>
       <w:r>
-        <w:t xml:space="preserve">A survey of morphological, stoichiometric, anatomical and leaf water relations parameters were conducted for six individuals from 39 fern species across three fundamentally distinct life forms (Table S1). Across both sites, 18 terrestrial, 15 epiphytic and 6 hemi-epiphytic species were collected and measured. In this study, terrestrial life forms were all collected from shaded closed canopy understories in the forest floor. Epiphytic life forms were sampled from trunks or within tree canopies, depending on the species. Epiphytic species were collected from canopy trees using single-rope climbing techniques. Hemi-epiphytic species were all collected along lower sections of trees trunks (1-3 m). Importantly, all sampled hemi-epiphytic species are known to have root connections to forest floor soils at some point in their life history. Individuals of species were collected across multiple populations but within similar micro-habitat conditions. Most sampled fern species, with the exception of hemi-epiphytes, were restricted to the eupolypod I and II clades. Vouchers for each species were deposited at the respective site of collection at either the La Selva (LSCR) or Las Cruces (LCCR) herbariums.</w:t>
+        <w:t xml:space="preserve">A survey of morphological, stoichiometric, anatomical and leaf water relations parameters were conducted for six individuals from 39 fern species across three fundamentally distinct life forms (Table S1). Across both sites, 18 terrestrial, 15 epiphytic and 6 hemi-epiphytic species were collected and measured. In this study, terrestrial life forms were all collected from shaded closed canopy understories in the forest floor. Epiphytic life forms were sampled from trunks or within tree canopies, depending on the species. Epiphytic species were collected from canopy trees using single-rope climbing techniques, when necessary. Hemi-epiphytic species were all collected along lower sections of trees trunks (1-3 m). Importantly, all sampled hemi-epiphytic species are known to have root connections to forest floor soils at some point in their life history. Individuals of species were collected across multiple populations but within similar micro-habitat conditions. All sampled fern species were restricted to the Eupolypod I and II clades. Vouchers for each species were deposited at the respective site of collection at either the La Selva (LSCR) or Las Cruces (LCCR) herbariums.</w:t>
       </w:r>
     </w:p>
     <w:p>
@@ -943,7 +955,7 @@
         <w:pStyle w:val="FirstParagraph"/>
       </w:pPr>
       <w:r>
-        <w:t xml:space="preserve">Two complete fronds from sampled individuals were field collected in the early morning (6-7:00 am). One frond from each individual was utilized for pressure volume curves, while the other was sampled for structural morphology, lamina stoichmetry and anatomical traits. Stipes were cut at the base of the rhizome and cut ends were wrapped in wet paper towels and transported to the lab in black plastic bags. Stipes were re-cut under water and re-hydrated until time of hydraulic measurement (1-6 hours). Due to the difficulty in sampling some high canopy species; whole epiphytic individuals were carefully removed, maintained overnight in well-watered conditions in an ambient air laboratory and sampled the following day.</w:t>
+        <w:t xml:space="preserve">Two complete fronds from sampled individuals were field collected in the early morning (6-7:30 am). One frond from each individual was utilized for pressure volume curves, while the other was sampled for structural morphology, lamina stoichmetry and anatomical traits. Stipes were cut at the base of the rhizome and cut ends were wrapped in wet paper towels and transported to the lab in black plastic bags. Stipes were re-cut under water and re-hydrated until time of hydraulic measurement (1-6 hours). Due to the difficulty in sampling some high canopy species; whole epiphytic individuals were carefully removed, maintained overnight in well-watered conditions in an ambient air laboratory and sampled the following day.</w:t>
       </w:r>
     </w:p>
     <w:p>
@@ -1018,7 +1030,7 @@
         <w:t xml:space="preserve">2</w:t>
       </w:r>
       <w:r>
-        <w:t xml:space="preserve">) for each individual is presented as the mean SD across all 9 sampled regions. Individual images of stomata were directly photographed under 40x magnification (AmScope FMA050) across all three leaf punches per individual. Stomatal length (mm) and width (mm) of both guard cells were calculated for 9 stomata for each individual using Image J. Stomatal size (SS, mm</w:t>
+        <w:t xml:space="preserve">) for each individual is presented as the mean SD across all 9 sampled regions. Individual images of stomata were directly photographed under 40x magnification (AmScope FMA050) across all three leaf punches per individual. Stomatal length (mm) and width (mm) of both guard cells were calculated for 9 stomata for each individual using Image J (National Institutes of Health, Bethesda, ML, USA). Stomatal size (SS, mm</w:t>
       </w:r>
       <w:r>
         <w:rPr>
@@ -1047,7 +1059,7 @@
         <w:br w:type="textWrapping"/>
       </w:r>
       <w:r>
-        <w:t xml:space="preserve">Stipes measured for vulnerability to cavitation were transversely sectioned by hand using razor blade. Stipes were sectioned at the distal end, where conduit resistivity impacts hydraulic conductivity the most. Sections were stained in toluidine blue and then mounted in glycerine on microscope slides. Each section was photographed using a light microscope mounted with a digital camera (Amscope FMA050). Section photographs were anatomically analyzed using ImageJ (National Institutes of Health, Bethesda, ML, USA). Total xylem vascular area (mm</w:t>
+        <w:t xml:space="preserve">Stipes measured for vulnerability to cavitation were transversely sectioned by hand using razor blade. Stipes were sectioned at the distal end, where conduit resistivity impacts hydraulic conductivity the most. Sections were stained in toluidine blue and then mounted in glycerine on microscope slides. Each section was photographed using a light microscope mounted with a digital camera (Amscope FMA050). Section photographs were anatomically analyzed using ImageJ. Total xylem vascular area (mm</w:t>
       </w:r>
       <w:r>
         <w:rPr>
@@ -1056,7 +1068,7 @@
         <w:t xml:space="preserve">2</w:t>
       </w:r>
       <w:r>
-        <w:t xml:space="preserve">) was considered the conduit lumen area and the wall area for all xylem in each cross section.</w:t>
+        <w:t xml:space="preserve">) was considered the conduit lumen area and the wall area for all xylem in each cross section. Huber values were calculated by dividing the total xylem vascular area by the lamina area it supported.</w:t>
       </w:r>
     </w:p>
     <w:p>
@@ -1074,7 +1086,18 @@
         <w:pStyle w:val="FirstParagraph"/>
       </w:pPr>
       <w:r>
-        <w:t xml:space="preserve">Sub-samples of foliage tissue used for lamina area calculation were collected across multiple pinnae for each individual. These sub-samples were dried to a constant mass and ground using a Wig-L-Bug (Sigma-Aldrich Co. St. Louis, USA). Nitrogen content and deltaC</w:t>
+        <w:t xml:space="preserve">Sub-samples of foliage tissue, used for lamina area calculation, were collected across multiple locations on each pinnae for every individual. These sub-samples were dried to a constant mass and ground using a Wig-L-Bug (Sigma-Aldrich Co. St. Louis, USA). Nitrogen content and</w:t>
+      </w:r>
+      <w:r>
+        <w:t xml:space="preserve"> </w:t>
+      </w:r>
+      <m:oMath>
+        <m:r>
+          <m:t>δ</m:t>
+        </m:r>
+      </m:oMath>
+      <w:r>
+        <w:t xml:space="preserve">C</w:t>
       </w:r>
       <w:r>
         <w:rPr>
@@ -1107,6 +1130,15 @@
       </w:r>
       <w:r>
         <w:t xml:space="preserve">) were measured within a 3 mm diameter circle with the CCM-300 chlorophyll content meter (Opti-Sciences, Hudson, NH, USA). Chlorophyll content per individual is expressed as the mean of point measurements across the entire frond.</w:t>
+      </w:r>
+      <w:r>
+        <w:t xml:space="preserve"> </w:t>
+      </w:r>
+      <w:r>
+        <w:rPr>
+          <w:b/>
+        </w:rPr>
+        <w:t xml:space="preserve">should we keep or drop this</w:t>
       </w:r>
     </w:p>
     <w:p>
@@ -1136,7 +1168,7 @@
         <w:t xml:space="preserve"> </w:t>
       </w:r>
       <w:r>
-        <w:t xml:space="preserve">on fully expanded fronds with a Scholander pressure bomb (PMS Instruments Co., Corvallis, OR, USA). For each pressure-volume (PV) curve we sampled top most intact pinnae after full re-hydration. We generated pressure–volume curves by taking sequential water potential measurements (</w:t>
+        <w:t xml:space="preserve">on fully expanded fronds with a Scholander pressure bomb (PMS Instruments Co., Corvallis, OR, USA). For each pressure-volume (PV) curve, we sampled the top most intact pinnae after full re-hydration. We generated pressure–volume curves by taking sequential water potential measurements (</w:t>
       </w:r>
       <m:oMath>
         <m:r>
@@ -1150,7 +1182,7 @@
         <w:t xml:space="preserve">leaf</w:t>
       </w:r>
       <w:r>
-        <w:t xml:space="preserve">) as fronds air dried, first in closed plastic bags (0-2 hrs), and then in open bags. The fresh mass was recorded immediately before and after each</w:t>
+        <w:t xml:space="preserve">) as fronds air dried, first in closed plastic bags (0-3 hrs), and then in open air. The fresh mass was recorded immediately before and after each</w:t>
       </w:r>
       <w:r>
         <w:t xml:space="preserve"> </w:t>
@@ -1164,18 +1196,7 @@
         <w:t xml:space="preserve"> </w:t>
       </w:r>
       <w:r>
-        <w:t xml:space="preserve">determination. Following each PV curve, foliar samples were dried to a constant mass to calculate relative water content (RWC).</w:t>
-      </w:r>
-    </w:p>
-    <w:p>
-      <w:pPr>
-        <w:pStyle w:val="BodyText"/>
-      </w:pPr>
-      <w:r>
-        <w:br w:type="textWrapping"/>
-      </w:r>
-      <w:r>
-        <w:t xml:space="preserve">For each PV curve, we graphed the relationship between 1/</w:t>
+        <w:t xml:space="preserve">determination. Following each PV curve, foliar samples were dried to a constant mass to calculate relative water content (RWC). For each PV curve, we graphed the relationship between 1/</w:t>
       </w:r>
       <m:oMath>
         <m:r>
@@ -1270,7 +1291,7 @@
         <w:pStyle w:val="FirstParagraph"/>
       </w:pPr>
       <w:r>
-        <w:t xml:space="preserve">Linear mixed-effect models were used to test responses of functional traits to categorical fixed effects of life form and site, as well as to test for bivariate relationships among key functional traits. The interaction between life form and site was tested to confirm any potential environmental or climate influence on functional trait patterns. Generally, there were few life form x site interactions, so models with life form and site as main effects were compared to full models (AIC scores) and the most parsimonious model was selected. To test for broad differences among life forms, individual plant species were treated as random effects in each model. Tukey’s post-hoc test were performed in conjunction with ANOVA to determine which mean values of functional traits were different among fixed effect treatments with the</w:t>
+        <w:t xml:space="preserve">Linear mixed-effect models were used to test responses of functional traits to categorical fixed effects of life form and collection site, as well as to test for bivariate relationships among key functional traits. The interaction between life form and collection site was tested to confirm any potential environmental or climate influence on functional trait patterns. Generally, there were few life form x collection site interactions, so models with life form and collection site as main effects were compared to full models (AIC scores) and the most parsimonious model was selected. To test for broad differences among life forms, individual plant species were treated as random effects in each model. Tukey’s post-hoc test were performed in conjunction with ANOVA to determine which mean values of functional traits were different among fixed effect treatments with the</w:t>
       </w:r>
       <w:r>
         <w:t xml:space="preserve"> </w:t>
@@ -1339,7 +1360,19 @@
         <w:t xml:space="preserve"> </w:t>
       </w:r>
       <w:r>
-        <w:t xml:space="preserve">to investigate interactions between life form and site. For mixed-effect models, the conditional and marginal r2 values were calculated as per</w:t>
+        <w:t xml:space="preserve">to investigate interactions between life form and site. For mixed-effect models, the conditional and marginal R</w:t>
+      </w:r>
+      <w:r>
+        <w:rPr>
+          <w:vertAlign w:val="superscript"/>
+        </w:rPr>
+        <w:t xml:space="preserve">2</w:t>
+      </w:r>
+      <w:r>
+        <w:t xml:space="preserve"> </w:t>
+      </w:r>
+      <w:r>
+        <w:t xml:space="preserve">values were calculated as per</w:t>
       </w:r>
       <w:r>
         <w:t xml:space="preserve"> </w:t>
@@ -1348,94 +1381,7 @@
         <w:t xml:space="preserve">Nakagawa &amp; Schielzeth (2013)</w:t>
       </w:r>
       <w:r>
-        <w:t xml:space="preserve">.</w:t>
-      </w:r>
-      <w:r>
-        <w:t xml:space="preserve"> </w:t>
-      </w:r>
-      <w:r>
-        <w:rPr>
-          <w:b/>
-        </w:rPr>
-        <w:t xml:space="preserve">Confidence intervals (95%) of linear mixed-effects models were generated using bootstrapping methods with 999 simulations, using the</w:t>
-      </w:r>
-      <w:r>
-        <w:rPr>
-          <w:b/>
-        </w:rPr>
-        <w:t xml:space="preserve"> </w:t>
-      </w:r>
-      <w:r>
-        <w:rPr>
-          <w:b/>
-        </w:rPr>
-        <w:t xml:space="preserve">‘</w:t>
-      </w:r>
-      <w:r>
-        <w:rPr>
-          <w:b/>
-        </w:rPr>
-        <w:t xml:space="preserve">bootMer</w:t>
-      </w:r>
-      <w:r>
-        <w:rPr>
-          <w:b/>
-        </w:rPr>
-        <w:t xml:space="preserve">’</w:t>
-      </w:r>
-      <w:r>
-        <w:rPr>
-          <w:b/>
-        </w:rPr>
-        <w:t xml:space="preserve"> </w:t>
-      </w:r>
-      <w:r>
-        <w:rPr>
-          <w:b/>
-        </w:rPr>
-        <w:t xml:space="preserve">function in the</w:t>
-      </w:r>
-      <w:r>
-        <w:rPr>
-          <w:b/>
-        </w:rPr>
-        <w:t xml:space="preserve"> </w:t>
-      </w:r>
-      <w:r>
-        <w:rPr>
-          <w:b/>
-        </w:rPr>
-        <w:t xml:space="preserve">‘</w:t>
-      </w:r>
-      <w:r>
-        <w:rPr>
-          <w:b/>
-        </w:rPr>
-        <w:t xml:space="preserve">lme4</w:t>
-      </w:r>
-      <w:r>
-        <w:rPr>
-          <w:b/>
-        </w:rPr>
-        <w:t xml:space="preserve">’</w:t>
-      </w:r>
-      <w:r>
-        <w:rPr>
-          <w:b/>
-        </w:rPr>
-        <w:t xml:space="preserve"> </w:t>
-      </w:r>
-      <w:r>
-        <w:rPr>
-          <w:b/>
-        </w:rPr>
-        <w:t xml:space="preserve">package (Bates et al. 2015).</w:t>
-      </w:r>
-      <w:r>
-        <w:t xml:space="preserve"> </w:t>
-      </w:r>
-      <w:r>
-        <w:t xml:space="preserve">Tests of differences in slopes and elevations of bivariate relationships between morphological traits were implemented using standardized major axis regression in the</w:t>
+        <w:t xml:space="preserve">. Tests of differences in slopes and elevations of bivariate relationships between morphological traits were implemented using standardized major axis regression in the</w:t>
       </w:r>
       <w:r>
         <w:t xml:space="preserve"> </w:t>
@@ -1643,7 +1589,7 @@
         <w:t xml:space="preserve"> </w:t>
       </w:r>
       <w:r>
-        <w:t xml:space="preserve">for a given trait that are below 1 mean that relatives resemble one another less than we would expect for Brownian motion (lower phlogenetic signal), and vice verse for values of</w:t>
+        <w:t xml:space="preserve">for a given trait that are below 1 mean that relatives resemble one another less than we would expect for Brownian motion (lower phylogenetic signal), and vice verse for values of</w:t>
       </w:r>
       <w:r>
         <w:t xml:space="preserve"> </w:t>
@@ -1682,7 +1628,7 @@
         <w:t xml:space="preserve">, 2003)</w:t>
       </w:r>
       <w:r>
-        <w:t xml:space="preserve">. Signifcant</w:t>
+        <w:t xml:space="preserve">. Significant</w:t>
       </w:r>
       <w:r>
         <w:t xml:space="preserve"> </w:t>
@@ -1829,7 +1775,7 @@
         <w:t xml:space="preserve"> </w:t>
       </w:r>
       <w:r>
-        <w:t xml:space="preserve">= 0.001, Figure 1A). The majority of epiphytic and hemi-epiphytic ferns had stipes restricted to less than 20 cm (80% quantiles), while maximum stipe length of terrestrial ferns from the same probablity distribution was 42.3 cm. Allometric relationships between stipe length and lamina area were functionally different between epiphytic species compared to terrestrial and hemi-epiphytic species (Figure 1B, stipe length x life form;</w:t>
+        <w:t xml:space="preserve">= 0.001, Figure 1A). The majority of epiphytic and hemi-epiphytic ferns had stipes restricted to less than 20 cm (80% quantiles), while maximum stipe length of terrestrial ferns from the same probability distribution was 42.3 cm. Allometric relationships between stipe length and lamina area were functionally different between epiphytic species compared to terrestrial and hemi-epiphytic species (Figure 1B, stipe length x life form;</w:t>
       </w:r>
       <w:r>
         <w:t xml:space="preserve"> </w:t>
@@ -1868,7 +1814,7 @@
         <w:t xml:space="preserve"> </w:t>
       </w:r>
       <w:r>
-        <w:t xml:space="preserve">&lt; 0.001) of this structural relationship for epiphytic species. Phylogenetic independent constrasts support the postive relationship between stipe length and lamina area for measured species (</w:t>
+        <w:t xml:space="preserve">&lt; 0.001) of this structural relationship for epiphytic species. Phylogenetic independent contrasts support the postie relationship between stipe length and lamina area for measured species (</w:t>
       </w:r>
       <w:r>
         <w:rPr>
@@ -1936,7 +1882,7 @@
         <w:t xml:space="preserve">add means here if no figure</w:t>
       </w:r>
       <w:r>
-        <w:t xml:space="preserve">). Increases in stipe length were postively correlated with increases in total xylem area across all life froms (</w:t>
+        <w:t xml:space="preserve">). Increases in stipe length were positively correlated with increases in total xylem area across all life forms (</w:t>
       </w:r>
       <w:r>
         <w:rPr>
@@ -1960,7 +1906,7 @@
         <w:t xml:space="preserve"> </w:t>
       </w:r>
       <w:r>
-        <w:t xml:space="preserve">&lt; 0.0001) of this postive relationship between stipe length and xylem area across life forms, while elevations were similar (Figure 2B). Phylogenetic independent constrasts support the postive relationship between xylem area and stipe length for measured species (</w:t>
+        <w:t xml:space="preserve">&lt; 0.0001) of this postive relationship between stipe length and xylem area across life forms, while elevations were similar (Figure 2B). Phylogenetic independent contrasts support the positive relationship between xylem area and stipe length for measured species (</w:t>
       </w:r>
       <w:r>
         <w:rPr>
@@ -2007,7 +1953,7 @@
         <w:t xml:space="preserve"> </w:t>
       </w:r>
       <w:r>
-        <w:t xml:space="preserve">marginal = 0.17 &amp; R</w:t>
+        <w:t xml:space="preserve">marginal = 0.17 and R</w:t>
       </w:r>
       <w:r>
         <w:rPr>
@@ -2047,9 +1993,9 @@
       <w:pPr>
         <w:pStyle w:val="Heading2"/>
       </w:pPr>
-      <w:bookmarkStart w:id="33" w:name="lamina-chemistry"/>
-      <w:r>
-        <w:t xml:space="preserve">Lamina chemistry</w:t>
+      <w:bookmarkStart w:id="33" w:name="foliar-chemistry-1"/>
+      <w:r>
+        <w:t xml:space="preserve">Foliar chemistry</w:t>
       </w:r>
       <w:bookmarkEnd w:id="33"/>
     </w:p>
@@ -2094,7 +2040,7 @@
         <w:t xml:space="preserve"> </w:t>
       </w:r>
       <w:r>
-        <w:t xml:space="preserve">was negatively correlated with increass in LMA for terrestrial and hemi-epiphytic species, but not for epiphytic species (LMA x life form</w:t>
+        <w:t xml:space="preserve">was negatively correlated with increases in LMA for terrestrial and hemi-epiphytic species, but not for epiphytic species (LMA x life form</w:t>
       </w:r>
       <w:r>
         <w:t xml:space="preserve"> </w:t>
@@ -2109,7 +2055,7 @@
         <w:t xml:space="preserve"> </w:t>
       </w:r>
       <w:r>
-        <w:t xml:space="preserve">&lt; 0.0001). Slopes and elevations of the signficant relationship between</w:t>
+        <w:t xml:space="preserve">&lt; 0.0001). Slopes and elevations of the significant relationship between</w:t>
       </w:r>
       <w:r>
         <w:t xml:space="preserve"> </w:t>
@@ -2124,7 +2070,7 @@
         <w:t xml:space="preserve"> </w:t>
       </w:r>
       <w:r>
-        <w:t xml:space="preserve">and LMA varied across life forms (Figure 3A). Phylogenetic independent constrasts, however, did not detect a relationship between</w:t>
+        <w:t xml:space="preserve">and LMA varied across life forms (Figure 3A). Phylogenetic independent contrasts, however, did not detect a relationship between</w:t>
       </w:r>
       <w:r>
         <w:t xml:space="preserve"> </w:t>
@@ -2185,7 +2131,10 @@
         <w:t xml:space="preserve">13</w:t>
       </w:r>
       <w:r>
-        <w:t xml:space="preserve">C for fern species at the higher elevation Las Cruces site was also less negative (-32.6 &amp;permil) than fern species at the low elevation La Selva site (34.0 &amp;permil,</w:t>
+        <w:t xml:space="preserve">C for fern species at the higher elevation Las Cruces site was also less negative (-32.6 ‰) than fern species at the low elevation La Selva site (34.0 ‰,</w:t>
+      </w:r>
+      <w:r>
+        <w:t xml:space="preserve"> </w:t>
       </w:r>
       <w:r>
         <w:rPr>
@@ -2208,7 +2157,19 @@
         <w:br w:type="textWrapping"/>
       </w:r>
       <w:r>
-        <w:t xml:space="preserve">Total chlorophyll content was similar between terrestrial and epiphytic species, although epiphytic species had a lower range of chlorophyll content. Hemi-epiphytic species had similar chlorophyll content to terrestrial species, but were 37 % higher than epiphytic species (*P = 0.031).</w:t>
+        <w:t xml:space="preserve">Total chlorophyll content was similar between terrestrial and epiphytic species, although epiphytic species had a lower range of chlorophyll content. Hemi-epiphytic species had similar chlorophyll content to terrestrial species, but were 37 % higher than epiphytic species (</w:t>
+      </w:r>
+      <w:r>
+        <w:rPr>
+          <w:i/>
+        </w:rPr>
+        <w:t xml:space="preserve">P</w:t>
+      </w:r>
+      <w:r>
+        <w:t xml:space="preserve"> </w:t>
+      </w:r>
+      <w:r>
+        <w:t xml:space="preserve">= 0.031).</w:t>
       </w:r>
     </w:p>
     <w:p>
@@ -2235,7 +2196,16 @@
         <w:t xml:space="preserve">-2</w:t>
       </w:r>
       <w:r>
-        <w:t xml:space="preserve">) compared to terrestrial species (72±3.1,</w:t>
+        <w:t xml:space="preserve">) compared to terrestrial species (72±3.1 mm</w:t>
+      </w:r>
+      <w:r>
+        <w:rPr>
+          <w:vertAlign w:val="superscript"/>
+        </w:rPr>
+        <w:t xml:space="preserve">-2</w:t>
+      </w:r>
+      <w:r>
+        <w:t xml:space="preserve">,</w:t>
       </w:r>
       <w:r>
         <w:t xml:space="preserve"> </w:t>
@@ -2298,7 +2268,7 @@
         <w:t xml:space="preserve"> </w:t>
       </w:r>
       <w:r>
-        <w:t xml:space="preserve">= 0.007) of the negative relationship between stomatal density and stomatal size (Figure 4B). Phylogenetic independent constrasts support the negative relationship between stomatal density and stomatal size for measured species (</w:t>
+        <w:t xml:space="preserve">= 0.007) of the negative relationship between stomatal density and stomatal size (Figure 4B). Phylogenetic independent contrasts support the negative relationship between stomatal density and stomatal size for measured species (</w:t>
       </w:r>
       <w:r>
         <w:rPr>
@@ -2460,13 +2430,13 @@
         <w:t xml:space="preserve"> </w:t>
       </w:r>
       <w:r>
-        <w:t xml:space="preserve">among terrestrial and hemi-epiphytic fern species appeared to be driven by osmotic adjustments via solute accumulations rather than shifts in cell wall flexibility (see</w:t>
-      </w:r>
-      <w:r>
-        <w:t xml:space="preserve"> </w:t>
-      </w:r>
-      <w:r>
-        <w:t xml:space="preserve">Bartlett</w:t>
+        <w:t xml:space="preserve">among terrestrial and hemi-epiphytic fern species appeared to be driven by osmotic adjustments via solute accumulations rather than shifts in cell wall flexibility</w:t>
+      </w:r>
+      <w:r>
+        <w:t xml:space="preserve"> </w:t>
+      </w:r>
+      <w:r>
+        <w:t xml:space="preserve">(see Bartlett</w:t>
       </w:r>
       <w:r>
         <w:t xml:space="preserve"> </w:t>
@@ -2478,13 +2448,10 @@
         <w:t xml:space="preserve">et al.</w:t>
       </w:r>
       <w:r>
-        <w:t xml:space="preserve"> </w:t>
-      </w:r>
-      <w:r>
-        <w:t xml:space="preserve">(2012)</w:t>
-      </w:r>
-      <w:r>
-        <w:t xml:space="preserve">). Additionally, tissue capacitance at full turgor declined quickly with increasing</w:t>
+        <w:t xml:space="preserve">, 2012)</w:t>
+      </w:r>
+      <w:r>
+        <w:t xml:space="preserve">. Additionally, tissue capacitance at full turgor declined quickly with increasing</w:t>
       </w:r>
       <w:r>
         <w:t xml:space="preserve"> </w:t>
@@ -2498,7 +2465,7 @@
         <w:t xml:space="preserve"> </w:t>
       </w:r>
       <w:r>
-        <w:t xml:space="preserve">and the tissue capacitance at the turgor loss point decreased by 54 % in epiphytic compared to terrestrial species (</w:t>
+        <w:t xml:space="preserve">and the tissue capacitance at the turgor loss point as 54 % lower in epiphytic compared to terrestrial species (</w:t>
       </w:r>
       <w:r>
         <w:rPr>
@@ -2528,7 +2495,7 @@
         <w:pStyle w:val="FirstParagraph"/>
       </w:pPr>
       <w:r>
-        <w:t xml:space="preserve">The degree to which a phylogenetic signal (K-statistic) was expressed in the functional traits for these tropical ferns species was generally low (Table 1). A significant phylogenetic signal was detected for stomatal traits and a few hydrauylic traits, but was not apparent in morphological, anatomical or leaf chemical traits. Broadly, this suggests that the measured trait phenotypes of measured species resembled each other less than expected under Brownian motion evolution.</w:t>
+        <w:t xml:space="preserve">The degree to which a phylogenetic signal (K-statistic) was expressed in the functional traits for these tropical ferns species was generally low (Table 1). A significant phylogenetic signal was detected for stomatal traits and a few hydraulic traits, but was not apparent in morphological, anatomical or leaf chemical traits. Broadly, this suggests that the measured trait phenotypes of measured species resembled each other less than expected under Brownian motion evolution.</w:t>
       </w:r>
     </w:p>
     <w:p>
@@ -2570,7 +2537,7 @@
         </w:numPr>
       </w:pPr>
       <w:r>
-        <w:t xml:space="preserve">Differences in slopes of scaling realtionships between epiphyitc and terrestrial (more than with phyloegny) ferns have been detected with LMA and petiole width, suggesting a balance is required between optimizing hydaulic support and providing sufficient biomechanical support</w:t>
+        <w:t xml:space="preserve">Differences in slopes of scaling relationships between epiphyitc and terrestrial (more than with phylogeny) ferns have been detected with LMA and petiole width, suggesting a balance is required between optimizing hydraulic support and providing sufficient biomechanical support</w:t>
       </w:r>
       <w:r>
         <w:t xml:space="preserve"> </w:t>
@@ -2599,7 +2566,7 @@
         </w:numPr>
       </w:pPr>
       <w:r>
-        <w:t xml:space="preserve">Foliar Narea increases with LMA () in terrestrial temperate ferns understory</w:t>
+        <w:t xml:space="preserve">Foliar N area increases with LMA in terrestrial temperate ferns understory</w:t>
       </w:r>
       <w:r>
         <w:t xml:space="preserve"> </w:t>
@@ -2611,7 +2578,7 @@
         <w:t xml:space="preserve"> </w:t>
       </w:r>
       <w:r>
-        <w:t xml:space="preserve">add campany</w:t>
+        <w:t xml:space="preserve">add campany, why not epiphytes (n limitation vs other capacitance functions?)</w:t>
       </w:r>
     </w:p>
     <w:p>
@@ -2684,7 +2651,7 @@
         <w:pStyle w:val="FirstParagraph"/>
       </w:pPr>
       <w:r>
-        <w:t xml:space="preserve">Table 1. Phylogenetic signal for X functional traits of tropical ferns sampled across the Euploypoid I &amp; II clades. Meausured species (n=39) encompass tererstrial, hemi-spiphytic and epiphytic habitats across two Costa Rican forest sites.</w:t>
+        <w:t xml:space="preserve">Table 1. Phylogenetic signal for X functional traits of tropical ferns sampled across the Euploypoid I &amp; II clades. Measured species (n=39) encompass terrestrial, hemi-epiphytic and epiphytic habitats across two Costa Rican forest sites.</w:t>
       </w:r>
       <w:r>
         <w:t xml:space="preserve"> </w:t>
@@ -2835,76 +2802,6 @@
             </w:pPr>
             <w:r>
               <w:t xml:space="preserve">0.013</w:t>
-            </w:r>
-          </w:p>
-        </w:tc>
-      </w:tr>
-      <w:tr>
-        <w:tc>
-          <w:p>
-            <w:pPr>
-              <w:pStyle w:val="Compact"/>
-              <w:jc w:val="left"/>
-            </w:pPr>
-            <w:r>
-              <w:t xml:space="preserve">Guard cell length</w:t>
-            </w:r>
-          </w:p>
-        </w:tc>
-        <w:tc>
-          <w:p>
-            <w:pPr>
-              <w:pStyle w:val="Compact"/>
-              <w:jc w:val="right"/>
-            </w:pPr>
-            <w:r>
-              <w:t xml:space="preserve">0.3158429</w:t>
-            </w:r>
-          </w:p>
-        </w:tc>
-        <w:tc>
-          <w:p>
-            <w:pPr>
-              <w:pStyle w:val="Compact"/>
-              <w:jc w:val="right"/>
-            </w:pPr>
-            <w:r>
-              <w:t xml:space="preserve">0.046</w:t>
-            </w:r>
-          </w:p>
-        </w:tc>
-      </w:tr>
-      <w:tr>
-        <w:tc>
-          <w:p>
-            <w:pPr>
-              <w:pStyle w:val="Compact"/>
-              <w:jc w:val="left"/>
-            </w:pPr>
-            <w:r>
-              <w:t xml:space="preserve">Guard cell width</w:t>
-            </w:r>
-          </w:p>
-        </w:tc>
-        <w:tc>
-          <w:p>
-            <w:pPr>
-              <w:pStyle w:val="Compact"/>
-              <w:jc w:val="right"/>
-            </w:pPr>
-            <w:r>
-              <w:t xml:space="preserve">0.4352063</w:t>
-            </w:r>
-          </w:p>
-        </w:tc>
-        <w:tc>
-          <w:p>
-            <w:pPr>
-              <w:pStyle w:val="Compact"/>
-              <w:jc w:val="right"/>
-            </w:pPr>
-            <w:r>
-              <w:t xml:space="preserve">0.026</w:t>
             </w:r>
           </w:p>
         </w:tc>
@@ -3460,7 +3357,7 @@
         <w:t xml:space="preserve"> </w:t>
       </w:r>
       <w:r>
-        <w:t xml:space="preserve">Figure 1. Structural shifts in path lengths to transport water, via stipe length, alters how tropical fern life forms build conductive structures. (A) Boxplots of stipe length across tropical fern life forms. (B) Lamina area in tropical ferns is allometrically (log-based) related to stipe length and this relationship varies by life form. The conditional and marginal R</w:t>
+        <w:t xml:space="preserve">Figure 1. Structural shifts in path lengths to transport water, via stipe length, alters how tropical fern life forms build conductive structures. (A) Box plots of stipe length across tropical fern life forms. (B) Lamina area in tropical ferns is allometrically (log-based) related to stipe length and this relationship varies by life form. The conditional and marginal R</w:t>
       </w:r>
       <w:r>
         <w:rPr>
@@ -3472,7 +3369,7 @@
         <w:t xml:space="preserve"> </w:t>
       </w:r>
       <w:r>
-        <w:t xml:space="preserve">for the overall allometric relationship between lamina area and stipe length are 0.23 and 0.88, respectively. Significant log-linear fits for each life from are shown with dashed lines. The width of boxplots are drawn proportional to the number of observations in each life form.</w:t>
+        <w:t xml:space="preserve">for the overall allometric relationship between lamina area and stipe length are 0.23 and 0.88, respectively. Significant log-linear fits for each life from are shown with dashed lines. The width of box plots are drawn proportional to the number of observations in each life form.</w:t>
       </w:r>
     </w:p>
     <w:p>
@@ -3533,7 +3430,7 @@
         <w:t xml:space="preserve"> </w:t>
       </w:r>
       <w:r>
-        <w:t xml:space="preserve">Figure 2. Conductive hydraulic supply, via total xylem area, constrains stipe lenth in tropical fern species. (A) Boxplots of Total xylem area across tropical fern life forms. (B) The capacity for greater total xylem area in terrestrial tropical ferns supports construction of large stipes. The conditional and marginal R</w:t>
+        <w:t xml:space="preserve">Figure 2. Conductive hydraulic supply, via total xylem area, constrains stipe length in tropical fern species. (A) Box plots of Total xylem area across tropical fern life forms. (B) The capacity for greater total xylem area in terrestrial tropical ferns supports construction of large stipes. The conditional and marginal R</w:t>
       </w:r>
       <w:r>
         <w:rPr>
@@ -3545,7 +3442,7 @@
         <w:t xml:space="preserve"> </w:t>
       </w:r>
       <w:r>
-        <w:t xml:space="preserve">for the overall postive relationship between stipe length and total xylem area are 0.30 and 0.88, respectively. Significant linear relationships for each life from are shown with dashed lines representing model fits and grey shaded areas as 95 % confidence intervals for the mean. The width of boxplots are drawn proportional to the number of observations in each life form.</w:t>
+        <w:t xml:space="preserve">for the overall positive relationship between stipe length and total xylem area are 0.30 and 0.88, respectively. Significant linear relationships for each life from are shown with dashed lines representing model fits and grey shaded areas as 95 % confidence intervals for the mean. The width of box plots are drawn proportional to the number of observations in each life form.</w:t>
       </w:r>
     </w:p>
     <w:p>
@@ -3606,7 +3503,7 @@
         <w:t xml:space="preserve"> </w:t>
       </w:r>
       <w:r>
-        <w:t xml:space="preserve">Figure 3. Shifts in lamina thickness (LMA) and lamina chemistry differ between tropical fern life forms. (A) Boxplots of leaf mass per unit area (LMA) across tropical fern life forms. (B) LMA is negatively related to lamina nitrogen content in only terrestrial and hemi-epiphytic ferns. (C) Boxplots of lamina</w:t>
+        <w:t xml:space="preserve">Figure 3. Shifts in lamina thickness (LMA) and lamina chemistry differ between tropical fern life forms. (A) Box plots of leaf mass per unit area (LMA) across tropical fern life forms. (B) LMA is negatively related to lamina nitrogen content in only terrestrial and hemi-epiphytic ferns. (C) Box plots of lamina</w:t>
       </w:r>
       <w:r>
         <w:t xml:space="preserve"> </w:t>
@@ -3623,7 +3520,7 @@
         <w:t xml:space="preserve">13</w:t>
       </w:r>
       <w:r>
-        <w:t xml:space="preserve">C across tropical fern life forms (higher values indicate higher water-use efficiency). Significant linear relationships are shown with dashed lines representing model fits and grey shaded areas as 95 % confidence intervals for the mean. The width of boxplots are drawn proportional to the number of observations in each life form.</w:t>
+        <w:t xml:space="preserve">C across tropical fern life forms (higher values indicate higher water-use efficiency). Significant linear relationships are shown with dashed lines representing model fits and grey shaded areas as 95 % confidence intervals for the mean. The width of box plots are drawn proportional to the number of observations in each life form.</w:t>
       </w:r>
     </w:p>
     <w:p>
@@ -3684,7 +3581,7 @@
         <w:t xml:space="preserve"> </w:t>
       </w:r>
       <w:r>
-        <w:t xml:space="preserve">Figure 4. Stomatal traits differed between tropical fern life forms. (A) Boxplots of stomatal density across tropical fern life forms. (B) Stomatal density was negatively related to stomatal size for all life forms. Significant linear relationships for each life from are shown with dashed lines representing model fits and grey shaded areas as 95 % confidence intervals for the mean. The width of boxplots are drawn proportional to the number of observations in each life form.</w:t>
+        <w:t xml:space="preserve">Figure 4. Stomatal traits differed between tropical fern life forms. (A) Box plots of stomatal density across tropical fern life forms. (B) Stomatal density was negatively related to stomatal size for all life forms. Significant linear relationships for each life from are shown with dashed lines representing model fits and grey shaded areas as 95 % confidence intervals for the mean. The width of box plots are drawn proportional to the number of observations in each life form.</w:t>
       </w:r>
     </w:p>
     <w:p>
@@ -3745,7 +3642,7 @@
         <w:t xml:space="preserve"> </w:t>
       </w:r>
       <w:r>
-        <w:t xml:space="preserve">Figure 5. Epiphytic tropical ferns are not more drought tolerant than terrestrial or hemi-epiphytic tropical ferns. (A) Raw results from 211 presssure volume curves from 38 tropical fern species. Boxplots of turgor loss point (B) and osmotic potenial (C) across tropical fern life forms. Relationship between tissue capacitance at full turgor and the bulk modulus of elasticity for tropical ferns (D) and boxplots of the tissue capacitance at turgor loss point (inset). Fits for panels A,D for fern life forms use loess regression for visualization purposes. The width of boxplots are drawn proportional to the number of observations in each life form.</w:t>
+        <w:t xml:space="preserve">Figure 5. Epiphytic tropical ferns are not more drought tolerant than terrestrial or hemi-epiphytic tropical ferns. (A) Raw results from 211 pressure volume curves from 38 tropical fern species. Box plots of turgor loss point (B) and osmotic potential (C) across tropical fern life forms. Relationship between tissue capacitance at full turgor and the bulk modulus of elasticity for tropical ferns (D) and box plots of the tissue capacitance at turgor loss point (inset). Fits for panels A,D for fern life forms use loess regression for visualization purposes. The width of box plots are drawn proportional to the number of observations in each life form.</w:t>
       </w:r>
     </w:p>
     <w:p>
@@ -3867,7 +3764,7 @@
         <w:br w:type="textWrapping"/>
       </w:r>
       <w:r>
-        <w:t xml:space="preserve">Figure 7. Ancestral state reconstruction for stomatal density mapped onto the phylogeny of the selected ferns examined in this study. A posteri</w:t>
+        <w:t xml:space="preserve">Figure 7. Ancestral state reconstruction for stomatal density mapped onto the phylogeny of the selected ferns examined in this study. A posterior probability are indicated at each node.</w:t>
       </w:r>
     </w:p>
     <w:p>
@@ -7764,7 +7661,7 @@
       </w:r>
       <w:r>
         <w:rPr>
-          <w:b/>
+          <w:i/>
         </w:rPr>
         <w:t xml:space="preserve">Pecluma pectinata</w:t>
       </w:r>
@@ -7772,7 +7669,7 @@
         <w:t xml:space="preserve"> </w:t>
       </w:r>
       <w:r>
-        <w:t xml:space="preserve">was trimmed from the phlogenetic tree due to missing data.</w:t>
+        <w:t xml:space="preserve">was trimmed from the phylogenetic tree due to missing data.</w:t>
       </w:r>
     </w:p>
     <w:p>

</xml_diff>

<commit_message>
draft discussion pv curves
</commit_message>
<xml_diff>
--- a/manuscript/leafwater_manuscript.docx
+++ b/manuscript/leafwater_manuscript.docx
@@ -102,19 +102,100 @@
         <w:rPr>
           <w:vertAlign w:val="superscript"/>
         </w:rPr>
+        <w:t xml:space="preserve">1,2</w:t>
+      </w:r>
+      <w:r>
+        <w:t xml:space="preserve">, Alex Baer</w:t>
+      </w:r>
+      <w:r>
+        <w:rPr>
+          <w:vertAlign w:val="superscript"/>
+        </w:rPr>
+        <w:t xml:space="preserve">2</w:t>
+      </w:r>
+      <w:r>
+        <w:t xml:space="preserve">, Helen Holmlund</w:t>
+      </w:r>
+      <w:r>
+        <w:rPr>
+          <w:vertAlign w:val="superscript"/>
+        </w:rPr>
+        <w:t xml:space="preserve">3</w:t>
+      </w:r>
+      <w:r>
+        <w:t xml:space="preserve">, Jarmila Pitterman</w:t>
+      </w:r>
+      <w:r>
+        <w:rPr>
+          <w:vertAlign w:val="superscript"/>
+        </w:rPr>
+        <w:t xml:space="preserve">2</w:t>
+      </w:r>
+      <w:r>
+        <w:t xml:space="preserve"> </w:t>
+      </w:r>
+      <w:r>
+        <w:t xml:space="preserve">James E. Watkins Jr. </w:t>
+      </w:r>
+      <w:r>
+        <w:rPr>
+          <w:vertAlign w:val="superscript"/>
+        </w:rPr>
         <w:t xml:space="preserve">1</w:t>
       </w:r>
       <w:r>
-        <w:t xml:space="preserve">, Alex Baer</w:t>
+        <w:t xml:space="preserve"> </w:t>
+      </w:r>
+      <w:r>
+        <w:t xml:space="preserve">and others</w:t>
+      </w:r>
+    </w:p>
+    <w:p>
+      <w:pPr>
+        <w:pStyle w:val="BodyText"/>
+      </w:pPr>
+      <w:r>
+        <w:br/>
       </w:r>
       <w:r>
         <w:rPr>
           <w:vertAlign w:val="superscript"/>
         </w:rPr>
+        <w:t xml:space="preserve">1</w:t>
+      </w:r>
+      <w:r>
+        <w:t xml:space="preserve"> </w:t>
+      </w:r>
+      <w:r>
+        <w:t xml:space="preserve">Department of Biology, Shepherd University, Shephersdtown, WV, USA</w:t>
+      </w:r>
+    </w:p>
+    <w:p>
+      <w:pPr>
+        <w:pStyle w:val="BodyText"/>
+      </w:pPr>
+      <w:r>
+        <w:br/>
+      </w:r>
+      <w:r>
+        <w:rPr>
+          <w:vertAlign w:val="superscript"/>
+        </w:rPr>
         <w:t xml:space="preserve">2</w:t>
       </w:r>
       <w:r>
-        <w:t xml:space="preserve">, Helen Holmlund</w:t>
+        <w:t xml:space="preserve"> </w:t>
+      </w:r>
+      <w:r>
+        <w:t xml:space="preserve">Department of Biology, Colgate University, Hamilton, NY, USA</w:t>
+      </w:r>
+    </w:p>
+    <w:p>
+      <w:pPr>
+        <w:pStyle w:val="BodyText"/>
+      </w:pPr>
+      <w:r>
+        <w:br/>
       </w:r>
       <w:r>
         <w:rPr>
@@ -123,31 +204,10 @@
         <w:t xml:space="preserve">3</w:t>
       </w:r>
       <w:r>
-        <w:t xml:space="preserve">, Jarmila Pitterman</w:t>
-      </w:r>
-      <w:r>
-        <w:rPr>
-          <w:vertAlign w:val="superscript"/>
-        </w:rPr>
-        <w:t xml:space="preserve">2</w:t>
-      </w:r>
-      <w:r>
-        <w:t xml:space="preserve"> </w:t>
-      </w:r>
-      <w:r>
-        <w:t xml:space="preserve">James E. Watkins Jr. </w:t>
-      </w:r>
-      <w:r>
-        <w:rPr>
-          <w:vertAlign w:val="superscript"/>
-        </w:rPr>
-        <w:t xml:space="preserve">1</w:t>
-      </w:r>
-      <w:r>
-        <w:t xml:space="preserve"> </w:t>
-      </w:r>
-      <w:r>
-        <w:t xml:space="preserve">and others</w:t>
+        <w:t xml:space="preserve"> </w:t>
+      </w:r>
+      <w:r>
+        <w:t xml:space="preserve">Department of Ecology and Evolutionary Biology, University of California, Santa Cruz, California 95064, USA</w:t>
       </w:r>
     </w:p>
     <w:p>
@@ -159,46 +219,15 @@
       </w:r>
       <w:r>
         <w:rPr>
-          <w:vertAlign w:val="superscript"/>
-        </w:rPr>
-        <w:t xml:space="preserve">1</w:t>
-      </w:r>
-      <w:r>
-        <w:t xml:space="preserve"> </w:t>
-      </w:r>
-      <w:r>
-        <w:t xml:space="preserve">Department of Biology, Colgate University, Hamilton, NY, USA</w:t>
-      </w:r>
-    </w:p>
-    <w:p>
-      <w:pPr>
-        <w:pStyle w:val="BodyText"/>
-      </w:pPr>
-      <w:r>
-        <w:br/>
-      </w:r>
-      <w:r>
-        <w:rPr>
-          <w:vertAlign w:val="superscript"/>
-        </w:rPr>
-        <w:t xml:space="preserve">2</w:t>
-      </w:r>
-      <w:r>
-        <w:t xml:space="preserve"> </w:t>
-      </w:r>
-      <w:r>
-        <w:t xml:space="preserve">Department of Ecology and Evolutionary Biology, University of California, Santa Cruz, California 95064, USA</w:t>
-      </w:r>
-    </w:p>
-    <w:p>
-      <w:pPr>
-        <w:pStyle w:val="BodyText"/>
-      </w:pPr>
-      <w:r>
-        <w:br/>
-      </w:r>
-      <w:r>
-        <w:t xml:space="preserve">Corresponding author: C.E. Campany, email:</w:t>
+          <w:b/>
+        </w:rPr>
+        <w:t xml:space="preserve">Corresponding author:</w:t>
+      </w:r>
+      <w:r>
+        <w:t xml:space="preserve"> </w:t>
+      </w:r>
+      <w:r>
+        <w:t xml:space="preserve">C.E. Campany, email:</w:t>
       </w:r>
       <w:r>
         <w:t xml:space="preserve"> </w:t>
@@ -223,7 +252,16 @@
         <w:br/>
       </w:r>
       <w:r>
-        <w:t xml:space="preserve">Running Head: Terrestrial and epiphtic fern functional traits</w:t>
+        <w:rPr>
+          <w:b/>
+        </w:rPr>
+        <w:t xml:space="preserve">Running Head:</w:t>
+      </w:r>
+      <w:r>
+        <w:t xml:space="preserve"> </w:t>
+      </w:r>
+      <w:r>
+        <w:t xml:space="preserve">Terrestrial and epiphtic fern functional traits</w:t>
       </w:r>
     </w:p>
     <w:p>
@@ -297,6 +335,9 @@
         <w:pStyle w:val="BodyText"/>
       </w:pPr>
       <w:r>
+        <w:rPr>
+          <w:b/>
+        </w:rPr>
         <w:t xml:space="preserve">Key Words:</w:t>
       </w:r>
     </w:p>
@@ -324,7 +365,7 @@
         <w:t xml:space="preserve">(Schuettpelz &amp; Pryer, 2009)</w:t>
       </w:r>
       <w:r>
-        <w:t xml:space="preserve">. Globally, fern species continue to adapt, thrive and serve important ecological roles in shaded understory environments. However, part of this large Cretaceous radiation event in tropical ferns included opportunistic diversification into more complex ecological niches provided by now dominant angiosperm canopies</w:t>
+        <w:t xml:space="preserve">. Globally, fern species thrive and serve important ecological roles in shaded understory environments. However, part of the large Cretaceous radiation event in tropical ferns included opportunistic diversification into more complex niches provided by emergent angiosperm canopies</w:t>
       </w:r>
       <w:r>
         <w:t xml:space="preserve"> </w:t>
@@ -360,7 +401,7 @@
         <w:t xml:space="preserve"> </w:t>
       </w:r>
       <w:r>
-        <w:t xml:space="preserve">(Gentry &amp; Dodson, 1987; Cardelús</w:t>
+        <w:t xml:space="preserve">(Gentry &amp; Dodson, 1987a; Cardelús</w:t>
       </w:r>
       <w:r>
         <w:t xml:space="preserve"> </w:t>
@@ -407,7 +448,7 @@
         <w:br/>
       </w:r>
       <w:r>
-        <w:t xml:space="preserve">Epiphytic tropical ferns grow across a continuum of canopy positions, from heavily shaded low trunk positions to exposed twigs of emergent trees</w:t>
+        <w:t xml:space="preserve">Epiphytic tropical ferns grow across a continuum of canopy positions, from heavily shaded low trunk positions to exposed upper canopy branches of trees</w:t>
       </w:r>
       <w:r>
         <w:t xml:space="preserve"> </w:t>
@@ -425,7 +466,7 @@
         <w:t xml:space="preserve">(Moffett, 2000; Zotz, 2013)</w:t>
       </w:r>
       <w:r>
-        <w:t xml:space="preserve">. Consequently, the ecophysiology of all epiphytic ferns (and likely to some degree hemi-epiphytes) is moderated by variable and uncertain supplies of irradiance, mineral nutrition and water</w:t>
+        <w:t xml:space="preserve">. Consequently, the ecophysiology of all epiphytic ferns (and likely to some degree hemi-epiphytes) is moderated by variable and uncertain availability of irradiance, mineral nutrition and water</w:t>
       </w:r>
       <w:r>
         <w:t xml:space="preserve"> </w:t>
@@ -512,7 +553,7 @@
         <w:t xml:space="preserve">, 2015)</w:t>
       </w:r>
       <w:r>
-        <w:t xml:space="preserve">. The resulting micro-habitats for epiphytic ferns may often resemble niches we might never associate as being</w:t>
+        <w:t xml:space="preserve">. The resulting micro-habitats for epiphytic ferns may often resemble niches we might never associate as being purely</w:t>
       </w:r>
       <w:r>
         <w:t xml:space="preserve"> </w:t>
@@ -530,7 +571,7 @@
         <w:t xml:space="preserve"> </w:t>
       </w:r>
       <w:r>
-        <w:t xml:space="preserve">in nature and are undoubtedly fundamentally distinct from habitats terrestrial tropic ferns inhabit. Therefore, evolutionary selection of functional traits to adapt to these highly variable environmental conditions should have coincided with the opportunistic diversification of ferns into epiphyitc niches.</w:t>
+        <w:t xml:space="preserve">and are undoubtedly distinct from habitats that terrestrial ferns inhabit. Therefore, evolutionary selection of functional traits to adapt to these highly variable environmental conditions should have coincided with the opportunistic diversification of ferns into new epiphyitc niches.</w:t>
       </w:r>
     </w:p>
     <w:p>
@@ -562,7 +603,7 @@
         <w:t xml:space="preserve">, 2015)</w:t>
       </w:r>
       <w:r>
-        <w:t xml:space="preserve">. Alternatively, it is now generally accepted that seed-free vasuclar plant lineages (including ferns) exhibit evolutionary canalization of physiological function that may inherently inhibit their plasticity to changing environmental conditions. A suite of studies already reveal how anatomical traits directly influence physiology in ferns in a manner that is functionally different from seed plants (</w:t>
+        <w:t xml:space="preserve">. Alternatively, it is now generally accepted that seed-free vasuclar plant lineages (including ferns) exhibit evolutionary canalization of physiological function that may inhibit their plasticity to changing environmental conditions. A suite of studies already reveal how anatomical traits directly influence physiology in ferns in a manner that is functionally different from seed plants (</w:t>
       </w:r>
       <w:r>
         <w:t xml:space="preserve">Woodhouse &amp; Nobel (1982)</w:t>
@@ -681,7 +722,7 @@
         <w:t xml:space="preserve">, 2007)</w:t>
       </w:r>
       <w:r>
-        <w:t xml:space="preserve">, but far less is known of the sporophyte generation. Evolutionary canalized passive stomatal control has also been reported several times in ferns species</w:t>
+        <w:t xml:space="preserve">, but suprisingly little is known of the sporophyte generation due to research largely being focused on angiosperms. Evolutionary canalized passive stomatal control has been reported several times in ferns species</w:t>
       </w:r>
       <w:r>
         <w:t xml:space="preserve"> </w:t>
@@ -735,7 +776,7 @@
         <w:t xml:space="preserve">, 2009)</w:t>
       </w:r>
       <w:r>
-        <w:t xml:space="preserve">. This reported inefficient stomatal function likely contributes to reduced photosynthetic rates of tropical epiphytic ferns compared to figs and terrestrial ferns</w:t>
+        <w:t xml:space="preserve">. This reported inefficient stomatal function likely contributes to reduced photosynthetic rates of tropical epiphytic ferns compared to fig species and even terrestrial ferns</w:t>
       </w:r>
       <w:r>
         <w:t xml:space="preserve"> </w:t>
@@ -1086,7 +1127,7 @@
         <w:pStyle w:val="FirstParagraph"/>
       </w:pPr>
       <w:r>
-        <w:t xml:space="preserve">Sub-samples of foliage tissue, used for lamina area calculation, were collected across multiple locations on each pinnae for every individual. These sub-samples were dried to a constant mass and ground using a Wig-L-Bug (Sigma-Aldrich Co. St. Louis, USA). Nitrogen content and</w:t>
+        <w:t xml:space="preserve">Sub-samples of foliage tissue, used for lamina area calculation, were collected across multiple locations on each pinnae for every individual. These sub-samples were dried to a constant mass and ground using a Wig-L-Bug (Sigma-Aldrich Co, St. Louis, MO, USA). Nitrogen content and</w:t>
       </w:r>
       <w:r>
         <w:t xml:space="preserve"> </w:t>
@@ -1109,7 +1150,7 @@
         <w:t xml:space="preserve"> </w:t>
       </w:r>
       <w:r>
-        <w:t xml:space="preserve">were measured using a Delta V isotope ratio mass spectrometer interfaced to a NC2500 elemental analyzer (Thermo Scientific) and corrected by comparison with certified standards.</w:t>
+        <w:t xml:space="preserve">were measured using a Delta V isotope ratio mass spectrometer interfaced to a NC2500 elemental analyzer (Thermo Scientific, Waltham, MA, USA) and corrected by comparison with certified standards.</w:t>
       </w:r>
     </w:p>
     <w:p>
@@ -1476,13 +1517,7 @@
         <w:t xml:space="preserve">D. dissecta</w:t>
       </w:r>
       <w:r>
-        <w:t xml:space="preserve">. We first selected the best model of nucleotide substitution with jModelTest2 (default parameters) using both Akaike and Bayesian information criteria (AIC and BIC). The selected model was GTR+G+I (lset nst=6 rates=invgamma).</w:t>
-      </w:r>
-      <w:r>
-        <w:t xml:space="preserve"> </w:t>
-      </w:r>
-      <w:r>
-        <w:t xml:space="preserve">We used Bayesian Inference in MrBayes to analyze sequence data</w:t>
+        <w:t xml:space="preserve">. We first selected the best model of nucleotide substitution with jModelTest2 (default parameters) using both Akaike and Bayesian information criteria (AIC and BIC). The selected model was GTR+G+I (lset nst=6 rates=invgamma). We used Bayesian Inference in MrBayes to analyze sequence data</w:t>
       </w:r>
       <w:r>
         <w:t xml:space="preserve"> </w:t>
@@ -1714,7 +1749,7 @@
         <w:t xml:space="preserve"> </w:t>
       </w:r>
       <w:r>
-        <w:t xml:space="preserve">level of 0.05 and all analyses were performed with R 3.6.0</w:t>
+        <w:t xml:space="preserve">level of 0.05 and all analyses were performed with R 4.0.0</w:t>
       </w:r>
       <w:r>
         <w:t xml:space="preserve"> </w:t>
@@ -1775,7 +1810,7 @@
         <w:t xml:space="preserve"> </w:t>
       </w:r>
       <w:r>
-        <w:t xml:space="preserve">= 0.001, Figure 1A). The majority of epiphytic and hemi-epiphytic ferns had stipes restricted to less than 20 cm (80% quantiles), while maximum stipe length of terrestrial ferns from the same probability distribution was 42.3 cm. Allometric relationships between stipe length and lamina area were functionally different between epiphytic species compared to terrestrial and hemi-epiphytic species (Figure 1B, stipe length x life form;</w:t>
+        <w:t xml:space="preserve">= 0.001, Figure 1A). The majority of epiphytic and hemi-epiphytic ferns had stipes restricted to less than 20 cm (80% quantile), while maximum stipe length of terrestrial ferns from the same probability distribution was 42.3 cm. Allometric relationships between stipe length and lamina area were functionally different between epiphytic species compared to terrestrial and hemi-epiphytic species (Figure 1B, stipe length x life form;</w:t>
       </w:r>
       <w:r>
         <w:t xml:space="preserve"> </w:t>
@@ -1941,7 +1976,7 @@
         <w:br/>
       </w:r>
       <w:r>
-        <w:t xml:space="preserve">No differences were detected in total lamina area between any of the life form groups, due to the large amount of variation in lamina area across species (R</w:t>
+        <w:t xml:space="preserve">No statistical differences were detected in total lamina area between any of the life form groups, due to the large amount of variation in lamina area across species (R</w:t>
       </w:r>
       <w:r>
         <w:rPr>
@@ -2013,7 +2048,7 @@
         <w:t xml:space="preserve">N</w:t>
       </w:r>
       <w:r>
-        <w:t xml:space="preserve">) was 29.8% lower in epiphytic ferns compared to terrestrial and hemi-epiphytic ferns (</w:t>
+        <w:t xml:space="preserve">) was 30% lower in epiphytic ferns compared to terrestrial and hemi-epiphytic ferns (</w:t>
       </w:r>
       <w:r>
         <w:rPr>
@@ -2220,7 +2255,7 @@
         <w:t xml:space="preserve"> </w:t>
       </w:r>
       <w:r>
-        <w:t xml:space="preserve">&lt; 0.001). Stomatal length was similar across all species, however, guard cell width differed across life forms. Mean width of individual guard cells was 18 % smaller in terrestrial species compared to hemi-epiphytic of epiphytic species. Overall, stomatal size of terrestrial and epiphytic species were statistical similar, yet epiphytes had broadly higher stomatal size. Stomatal size in hemi-epiphtic species was 27 % larger than terrestrial or epiphytic life forms (</w:t>
+        <w:t xml:space="preserve">&lt; 0.001). Stomatal length was similar across all species, however, guard cell width differed across life forms. Mean width of individual guard cells was 18% smaller in terrestrial species compared to hemi-epiphytic of epiphytic species. Overall, stomatal size of terrestrial and epiphytic species were statistical similar, yet epiphytes had broadly higher stomatal size. Stomatal size in hemi-epiphtic species was 27% larger than terrestrial or epiphytic life forms (</w:t>
       </w:r>
       <w:r>
         <w:rPr>
@@ -2410,7 +2445,213 @@
         </m:r>
       </m:oMath>
       <w:r>
-        <w:t xml:space="preserve">) was similar across all life forms. Consequently, the broad decreases in</w:t>
+        <w:t xml:space="preserve">) was similar across all life forms. Additionally, tissue capacitance at full turgor (</w:t>
+      </w:r>
+      <w:r>
+        <w:rPr>
+          <w:i/>
+        </w:rPr>
+        <w:t xml:space="preserve">C</w:t>
+      </w:r>
+      <w:r>
+        <w:rPr>
+          <w:vertAlign w:val="subscript"/>
+          <w:i/>
+        </w:rPr>
+        <w:t xml:space="preserve">f</w:t>
+      </w:r>
+      <w:r>
+        <w:t xml:space="preserve">) declined quickly with increasing</w:t>
+      </w:r>
+      <w:r>
+        <w:t xml:space="preserve"> </w:t>
+      </w:r>
+      <m:oMath>
+        <m:r>
+          <m:t>ϵ</m:t>
+        </m:r>
+      </m:oMath>
+      <w:r>
+        <w:t xml:space="preserve"> </w:t>
+      </w:r>
+      <w:r>
+        <w:t xml:space="preserve">for all species and the tissue capacitance at the turgor loss point (</w:t>
+      </w:r>
+      <w:r>
+        <w:rPr>
+          <w:i/>
+        </w:rPr>
+        <w:t xml:space="preserve">C</w:t>
+      </w:r>
+      <w:r>
+        <w:rPr>
+          <w:vertAlign w:val="subscript"/>
+          <w:i/>
+        </w:rPr>
+        <w:t xml:space="preserve">TLP</w:t>
+      </w:r>
+      <w:r>
+        <w:t xml:space="preserve">) was 54 % lower in epiphytic compared to terrestrial species (</w:t>
+      </w:r>
+      <w:r>
+        <w:rPr>
+          <w:i/>
+        </w:rPr>
+        <w:t xml:space="preserve">P</w:t>
+      </w:r>
+      <w:r>
+        <w:t xml:space="preserve"> </w:t>
+      </w:r>
+      <w:r>
+        <w:t xml:space="preserve">= 0.010, Figure 5D).</w:t>
+      </w:r>
+    </w:p>
+    <w:p>
+      <w:pPr>
+        <w:pStyle w:val="Heading2"/>
+      </w:pPr>
+      <w:bookmarkStart w:id="36" w:name="functional-trait-evolution"/>
+      <w:r>
+        <w:t xml:space="preserve">Functional trait evolution</w:t>
+      </w:r>
+      <w:bookmarkEnd w:id="36"/>
+    </w:p>
+    <w:p>
+      <w:pPr>
+        <w:pStyle w:val="FirstParagraph"/>
+      </w:pPr>
+      <w:r>
+        <w:t xml:space="preserve">The degree to which a phylogenetic signal (K-statistic) was expressed in the functional traits for these tropical ferns species was generally low (Table 1). A significant phylogenetic signal was detected for stomatal traits and a few hydraulic traits, but was not apparent in morphological, anatomical or leaf chemical traits. Broadly, this suggests that the measured trait phenotypes of measured species resembled each other less than expected under Brownian motion evolution.</w:t>
+      </w:r>
+    </w:p>
+    <w:p>
+      <w:pPr>
+        <w:pStyle w:val="BodyText"/>
+      </w:pPr>
+      <w:r>
+        <w:br/>
+      </w:r>
+      <w:r>
+        <w:t xml:space="preserve">Ancestral state reconstructions also elucidated how tropical fern character states derived from terrestrial origins were adapted under selection pressures from new and distinct epiphytic environments within the Eupolypod clades. The selection for shorter stipes can be seen in divergence of both epiphytic and hemi-epiphytic species on the phylogeny (Figure 6). The selection for fewer stomata is also readily apparent in epiphytic species divergence, especially in the Eupolypods II clade (Figure 7). Additionally, the emergence of thick leaves (high LMA) and the reduction of total xylem area is almost entirely constrained to divergence events of epiphytic species of the Eupolypod species examined in this study (Figure S1 &amp; S2).</w:t>
+      </w:r>
+    </w:p>
+    <w:p>
+      <w:pPr>
+        <w:pStyle w:val="Heading1"/>
+      </w:pPr>
+      <w:bookmarkStart w:id="37" w:name="discussion"/>
+      <w:r>
+        <w:t xml:space="preserve">Discussion</w:t>
+      </w:r>
+      <w:bookmarkEnd w:id="37"/>
+    </w:p>
+    <w:p>
+      <w:pPr>
+        <w:pStyle w:val="FirstParagraph"/>
+      </w:pPr>
+      <w:r>
+        <w:t xml:space="preserve">HYPO: The evolution of plant functional traits typically related to drought tolerance promoted the radiation of ferns from largely moist, terrestrial habitats to far more unpredictable canopy habitats.</w:t>
+      </w:r>
+    </w:p>
+    <w:p>
+      <w:pPr>
+        <w:pStyle w:val="Heading2"/>
+      </w:pPr>
+      <w:bookmarkStart w:id="38" w:name="Xa710c3b15b7ed8c298efba60981ece5b5b22afd"/>
+      <w:r>
+        <w:t xml:space="preserve">Do biomechanical relationships define water transport capacity?</w:t>
+      </w:r>
+      <w:bookmarkEnd w:id="38"/>
+    </w:p>
+    <w:p>
+      <w:pPr>
+        <w:pStyle w:val="FirstParagraph"/>
+      </w:pPr>
+      <w:r>
+        <w:rPr>
+          <w:b/>
+        </w:rPr>
+        <w:t xml:space="preserve">Do anatomical and biomechanical traits that regulate leaf water supply may help elucidate how epiphytic ferns thrive in sub-optimal resource environments</w:t>
+      </w:r>
+    </w:p>
+    <w:p>
+      <w:pPr>
+        <w:pStyle w:val="BodyText"/>
+      </w:pPr>
+      <w:r>
+        <w:t xml:space="preserve">Tropical epiphytic ferns routinely face environmental conditions that are distinct from the forest floor. Despite large annual precipitation, epiphytic ferns without a root-soil connectionroutinely faced strong selection pressures from a transient water supply. In conjuction with limited access to elemental nutrients (i.e. N and P), epiphytic ferns must adapt structural traits to optimize both nutient retention and efficient hydraulic transport. The evolution of these traits would have been essential to maintain a positive carbon balance as ferns radiated into the canopy niche. Here, evidence of the selection of both reduced xylem area and stipe length for water transport is evident in the diversification of epiphtic and hemi-epiphytic ferns in our studied species. Additionally, the selection of thick lamina (↑ LMA) is readily apparent in the diversification of epiphytic ferns. Evaluating why these strucutral traits evolved requires unpacking the role of each trait in the biomechanics of form and function of epiphytic ferns.</w:t>
+      </w:r>
+    </w:p>
+    <w:p>
+      <w:pPr>
+        <w:pStyle w:val="BodyText"/>
+      </w:pPr>
+      <w:r>
+        <w:br/>
+      </w:r>
+      <w:r>
+        <w:t xml:space="preserve">Differences in structrual scaling relationships between epiphytic and terrestrial ferns have previously been detected with LMA and petiole width, suggesting tradeoffs between hydraulic and biomechanincal support</w:t>
+      </w:r>
+      <w:r>
+        <w:t xml:space="preserve"> </w:t>
+      </w:r>
+      <w:r>
+        <w:t xml:space="preserve">(Peppe</w:t>
+      </w:r>
+      <w:r>
+        <w:t xml:space="preserve"> </w:t>
+      </w:r>
+      <w:r>
+        <w:rPr>
+          <w:i/>
+        </w:rPr>
+        <w:t xml:space="preserve">et al.</w:t>
+      </w:r>
+      <w:r>
+        <w:t xml:space="preserve">, 2014)</w:t>
+      </w:r>
+      <w:r>
+        <w:t xml:space="preserve">. Our results build on these findings by elucidating several additional allometrical differences between epiphyitc and terrestrial tropical ferns. Structural relationships between stipe length and both lamina area and xylem area differed bewteen terrestrial and epiphytic life forms. Both these findings highlight adaptions to reduce the path length of water transport in epiphytic ferns when compared to longer pathlengths supported by greater surface area of conductive xylem in terrestrial ferns. As a consequence, reduced total frond length of epiphytic ferns does not appear to come at a consequence of conductive surface area of the lamina. Ecologically, these epiphytic shifts in frond structure and anatomy should represent an adaptation to maintain postive water balance for lamina structural integrity and gas exchange in the absense of a root-soil connection.</w:t>
+      </w:r>
+    </w:p>
+    <w:p>
+      <w:pPr>
+        <w:pStyle w:val="BodyText"/>
+      </w:pPr>
+      <w:r>
+        <w:br/>
+      </w:r>
+      <w:r>
+        <w:t xml:space="preserve">The minimal stipe length of epiphytic ferns likely also represents an increased reliance on rhizomes for mechanical support (?)</w:t>
+      </w:r>
+    </w:p>
+    <w:p>
+      <w:pPr>
+        <w:pStyle w:val="Heading2"/>
+      </w:pPr>
+      <w:bookmarkStart w:id="39" w:name="X02a0fb38692cc089168cebb0690405cc24c4e94"/>
+      <w:r>
+        <w:t xml:space="preserve">Avoidance versus dessication in tropical ferns</w:t>
+      </w:r>
+      <w:bookmarkEnd w:id="39"/>
+    </w:p>
+    <w:p>
+      <w:pPr>
+        <w:pStyle w:val="FirstParagraph"/>
+      </w:pPr>
+      <w:r>
+        <w:rPr>
+          <w:b/>
+        </w:rPr>
+        <w:t xml:space="preserve">The resistance to hydraulic failure across field-sampled terrestrial, hemi-epiphytic and epiphytic ferns in Costa Rican tropical forests and related these data to a suite of anatomical and morphological traits that modulate leaf water status</w:t>
+      </w:r>
+    </w:p>
+    <w:p>
+      <w:pPr>
+        <w:pStyle w:val="BodyText"/>
+      </w:pPr>
+      <w:r>
+        <w:t xml:space="preserve">Surprisingly, resistance to hydraulic failure did not statisticaly differ across ferns species in terrestrial and epiphytic habitats. Although epiphytic ferns did not exhibit turgor loss points that suggest greater drought tolerance, the components of tissue water potential did vary between terrestrial and epiphytic ferns. Epiphytic ferns were more capable of osmotic adjustments (less negative</w:t>
       </w:r>
       <w:r>
         <w:t xml:space="preserve"> </w:t>
@@ -2424,37 +2665,10 @@
         <w:rPr>
           <w:vertAlign w:val="subscript"/>
         </w:rPr>
-        <w:t xml:space="preserve">tlp</w:t>
-      </w:r>
-      <w:r>
-        <w:t xml:space="preserve"> </w:t>
-      </w:r>
-      <w:r>
-        <w:t xml:space="preserve">among terrestrial and hemi-epiphytic fern species appeared to be driven by osmotic adjustments via solute accumulations rather than shifts in cell wall flexibility</w:t>
-      </w:r>
-      <w:r>
-        <w:t xml:space="preserve"> </w:t>
-      </w:r>
-      <w:r>
-        <w:t xml:space="preserve">(see Bartlett</w:t>
-      </w:r>
-      <w:r>
-        <w:t xml:space="preserve"> </w:t>
-      </w:r>
-      <w:r>
-        <w:rPr>
-          <w:i/>
-        </w:rPr>
-        <w:t xml:space="preserve">et al.</w:t>
-      </w:r>
-      <w:r>
-        <w:t xml:space="preserve">, 2012)</w:t>
-      </w:r>
-      <w:r>
-        <w:t xml:space="preserve">. Additionally, tissue capacitance at full turgor declined quickly with increasing</w:t>
-      </w:r>
-      <w:r>
-        <w:t xml:space="preserve"> </w:t>
+        <w:t xml:space="preserve">o</w:t>
+      </w:r>
+      <w:r>
+        <w:t xml:space="preserve">) than terrestrial ferns, while cell wall elasticity (</w:t>
       </w:r>
       <m:oMath>
         <m:r>
@@ -2462,40 +2676,56 @@
         </m:r>
       </m:oMath>
       <w:r>
-        <w:t xml:space="preserve"> </w:t>
-      </w:r>
-      <w:r>
-        <w:t xml:space="preserve">and the tissue capacitance at the turgor loss point as 54 % lower in epiphytic compared to terrestrial species (</w:t>
+        <w:t xml:space="preserve">) was similar across life forms. Across all surveyed species, the ability to store water declined quickly with decreases in cell wall elasticity (lower</w:t>
+      </w:r>
+      <w:r>
+        <w:t xml:space="preserve"> </w:t>
+      </w:r>
+      <m:oMath>
+        <m:r>
+          <m:t>ϵ</m:t>
+        </m:r>
+      </m:oMath>
+      <w:r>
+        <w:t xml:space="preserve">). However, the water storage capacity at turgor loss points (</w:t>
       </w:r>
       <w:r>
         <w:rPr>
           <w:i/>
         </w:rPr>
-        <w:t xml:space="preserve">P</w:t>
-      </w:r>
-      <w:r>
-        <w:t xml:space="preserve"> </w:t>
-      </w:r>
-      <w:r>
-        <w:t xml:space="preserve">= 0.010, Figure 5D).</w:t>
-      </w:r>
-    </w:p>
-    <w:p>
-      <w:pPr>
-        <w:pStyle w:val="Heading2"/>
-      </w:pPr>
-      <w:bookmarkStart w:id="36" w:name="functional-trait-evolution"/>
-      <w:r>
-        <w:t xml:space="preserve">Functional trait evolution</w:t>
-      </w:r>
-      <w:bookmarkEnd w:id="36"/>
-    </w:p>
-    <w:p>
-      <w:pPr>
-        <w:pStyle w:val="FirstParagraph"/>
-      </w:pPr>
-      <w:r>
-        <w:t xml:space="preserve">The degree to which a phylogenetic signal (K-statistic) was expressed in the functional traits for these tropical ferns species was generally low (Table 1). A significant phylogenetic signal was detected for stomatal traits and a few hydraulic traits, but was not apparent in morphological, anatomical or leaf chemical traits. Broadly, this suggests that the measured trait phenotypes of measured species resembled each other less than expected under Brownian motion evolution.</w:t>
+        <w:t xml:space="preserve">C</w:t>
+      </w:r>
+      <w:r>
+        <w:rPr>
+          <w:vertAlign w:val="subscript"/>
+          <w:i/>
+        </w:rPr>
+        <w:t xml:space="preserve">TLP</w:t>
+      </w:r>
+      <w:r>
+        <w:t xml:space="preserve">) of epiphytic ferns was far lower than in terrestrial ferns. In part, this lower</w:t>
+      </w:r>
+      <w:r>
+        <w:t xml:space="preserve"> </w:t>
+      </w:r>
+      <w:r>
+        <w:rPr>
+          <w:i/>
+        </w:rPr>
+        <w:t xml:space="preserve">C</w:t>
+      </w:r>
+      <w:r>
+        <w:rPr>
+          <w:vertAlign w:val="subscript"/>
+          <w:i/>
+        </w:rPr>
+        <w:t xml:space="preserve">TLP</w:t>
+      </w:r>
+      <w:r>
+        <w:t xml:space="preserve"> </w:t>
+      </w:r>
+      <w:r>
+        <w:t xml:space="preserve">of epiphytic ferns may help explain the inability of epiphytic ferns to resist more negative water potentials.</w:t>
       </w:r>
     </w:p>
     <w:p>
@@ -2503,124 +2733,10 @@
         <w:pStyle w:val="BodyText"/>
       </w:pPr>
       <w:r>
-        <w:br/>
-      </w:r>
-      <w:r>
-        <w:t xml:space="preserve">Ancestral state reconstructions also elucidated how tropical fern character states derived from terrestrial origins were adapted under selection pressures from new and distinct epiphytic environments within the Eupolypod clades. The selection for shorter stipes can be seen in divergence of both epiphytic and hemi-epiphytic species on the phylogeny (Figure 6). The selection for fewer stomata is also readily apparent in epiphytic species divergence, especially in the Eupolypods II clade (Figure 7). Additionally, the emergence of thick leaves (high LMA) and the reduction of total xylem area is almost entirely constrained to divergence events of epiphytic species of the Eupolypod species examined in this study (Figure S1 &amp; S2).</w:t>
-      </w:r>
-    </w:p>
-    <w:p>
-      <w:pPr>
-        <w:pStyle w:val="Heading1"/>
-      </w:pPr>
-      <w:bookmarkStart w:id="37" w:name="discussion"/>
-      <w:r>
-        <w:t xml:space="preserve">Discussion</w:t>
-      </w:r>
-      <w:bookmarkEnd w:id="37"/>
-    </w:p>
-    <w:p>
-      <w:pPr>
-        <w:pStyle w:val="FirstParagraph"/>
-      </w:pPr>
-      <w:r>
-        <w:t xml:space="preserve">Opening paragraph</w:t>
-      </w:r>
-      <w:r>
-        <w:br/>
-      </w:r>
-    </w:p>
-    <w:p>
-      <w:pPr>
-        <w:pStyle w:val="Heading2"/>
-      </w:pPr>
-      <w:bookmarkStart w:id="38" w:name="Xa710c3b15b7ed8c298efba60981ece5b5b22afd"/>
-      <w:r>
-        <w:t xml:space="preserve">Do biomechanical relationships define water transport capacity?</w:t>
-      </w:r>
-      <w:bookmarkEnd w:id="38"/>
-    </w:p>
-    <w:p>
-      <w:pPr>
-        <w:pStyle w:val="FirstParagraph"/>
-      </w:pPr>
-      <w:r>
-        <w:t xml:space="preserve">Tropical epiphytic ferns routinely face environmental conditions that are distinct from the forest floor. Despite large annual precipitation, epiphytic ferns without a root-soil connectionroutinely faced strong selection pressures from a transient water supply. In conjuction with limited access to elemental nutrients (i.e. N and P), epiphytic ferns must adapt structural traits to optimize both nutient retention and efficient hydraulic transport. The evolution of these traits would have been essential to maintain a positive carbon balance as ferns radiated into the canopy niche. Here, evidence of the selection of both reduced xylem area and stipe length for water transport is evident in the diversification of epiphtic and hemi-epiphytic ferns in our studied species. Additionally, the selection of thick lamina (↑ LMA) is readily apparent in the diversification of epiphytic ferns. Evaluating why these strucutral traits evolved requires unpacking the role of each trait in the biomechanics of form and function of epiphytic ferns.</w:t>
-      </w:r>
-    </w:p>
-    <w:p>
-      <w:pPr>
-        <w:pStyle w:val="BodyText"/>
-      </w:pPr>
-      <w:r>
-        <w:br/>
-      </w:r>
-      <w:r>
-        <w:t xml:space="preserve">Differences in structrual scaling relationships between epiphytic and terrestrial ferns have previously been detected with LMA and petiole width, suggesting tradeoffs between hydraulic and biomechanincal support</w:t>
-      </w:r>
-      <w:r>
-        <w:t xml:space="preserve"> </w:t>
-      </w:r>
-      <w:r>
-        <w:t xml:space="preserve">(Peppe</w:t>
-      </w:r>
-      <w:r>
-        <w:t xml:space="preserve"> </w:t>
-      </w:r>
-      <w:r>
-        <w:rPr>
-          <w:i/>
-        </w:rPr>
-        <w:t xml:space="preserve">et al.</w:t>
-      </w:r>
-      <w:r>
-        <w:t xml:space="preserve">, 2014)</w:t>
-      </w:r>
-      <w:r>
-        <w:t xml:space="preserve">. Our results build on these findings by elucidating several additional allometrical differences between epiphyitc and terrestrial tropical ferns. Structural relationships between stipe length and both lamina area and xylem area differed bewteen terrestrial and epiphytic life forms. Both these findings highlight adaptions to reduce the path length of water transport in epiphytic ferns when compared to longer pathlengths supported by greater surface area of conductive xylem in terrestrial ferns. As a consequence, reduced total frond length of epiphytic ferns does not appear to come at a consequence of conductive surface area of the lamina. Ecologically, these epiphytic shifts in frond structure and anatomy should represent an adaptation to maintain postive water balance for lamina structural integrity and gas exchange in the absense of a root-soil connection.</w:t>
-      </w:r>
-    </w:p>
-    <w:p>
-      <w:pPr>
-        <w:pStyle w:val="BodyText"/>
-      </w:pPr>
-      <w:r>
-        <w:br/>
-      </w:r>
-      <w:r>
-        <w:t xml:space="preserve">The minimal stipe length of epiphytic ferns likely also represents an increased reliance on rhizomes for mechanical support (?)</w:t>
-      </w:r>
-    </w:p>
-    <w:p>
-      <w:pPr>
-        <w:pStyle w:val="Heading2"/>
-      </w:pPr>
-      <w:bookmarkStart w:id="39" w:name="X4429dcf64c5b32f19ee17fb9f22b02081da506f"/>
-      <w:r>
-        <w:t xml:space="preserve">Avoidance versuse dessication in tropical ferns</w:t>
-      </w:r>
-      <w:bookmarkEnd w:id="39"/>
-    </w:p>
-    <w:p>
-      <w:pPr>
-        <w:pStyle w:val="FirstParagraph"/>
-      </w:pPr>
-      <w:r>
-        <w:t xml:space="preserve">Surpsingly, turgor loss point did not differ across the diverse survey of ferns species in terrestrial and epiphytic habitats. The components of tissue water potential, however, did vary between terrestrial and epiphytic ferns. Estimates of tissue capacitatnce (at full turgor and turgor loss) declined, osmotic potential was less negative and the bulk modulus of elasticity increased in epiphytic ferns.</w:t>
-      </w:r>
-      <w:r>
-        <w:t xml:space="preserve"> </w:t>
-      </w:r>
-      <w:r>
-        <w:t xml:space="preserve">osmotic potential less negative in epiphytes</w:t>
-      </w:r>
-    </w:p>
-    <w:p>
-      <w:pPr>
-        <w:pStyle w:val="BodyText"/>
-      </w:pPr>
-      <w:r>
-        <w:br/>
+        <w:t xml:space="preserve">Consequently, the broad decreases in</w:t>
+      </w:r>
+      <w:r>
+        <w:t xml:space="preserve"> </w:t>
       </w:r>
       <m:oMath>
         <m:r>
@@ -2631,19 +2747,19 @@
         <w:rPr>
           <w:vertAlign w:val="subscript"/>
         </w:rPr>
-        <w:t xml:space="preserve">TLP</w:t>
-      </w:r>
-      <w:r>
-        <w:t xml:space="preserve"> </w:t>
-      </w:r>
-      <w:r>
-        <w:t xml:space="preserve">has been found to be an indicator of drought tolerance across a wide range of plants and ecosystems (Bartlett et al., 2012). In tree canopies, osmotic regulation may be an important adaptation for angiosperms epiphytes living in drier sites to enable water uptake from canopy soils</w:t>
-      </w:r>
-      <w:r>
-        <w:t xml:space="preserve"> </w:t>
-      </w:r>
-      <w:r>
-        <w:t xml:space="preserve">(Gotsch</w:t>
+        <w:t xml:space="preserve">tlp</w:t>
+      </w:r>
+      <w:r>
+        <w:t xml:space="preserve"> </w:t>
+      </w:r>
+      <w:r>
+        <w:t xml:space="preserve">among terrestrial and hemi-epiphytic fern species appeared to be driven by osmotic adjustments via solute accumulations rather than shifts in cell wall flexibility</w:t>
+      </w:r>
+      <w:r>
+        <w:t xml:space="preserve"> </w:t>
+      </w:r>
+      <w:r>
+        <w:t xml:space="preserve">(see Bartlett</w:t>
       </w:r>
       <w:r>
         <w:t xml:space="preserve"> </w:t>
@@ -2655,10 +2771,18 @@
         <w:t xml:space="preserve">et al.</w:t>
       </w:r>
       <w:r>
-        <w:t xml:space="preserve">, 2018)</w:t>
-      </w:r>
-      <w:r>
-        <w:t xml:space="preserve">. Here, osmotic adjustments appeared to occur in epiphytic ferns (</w:t>
+        <w:t xml:space="preserve">, 2012)</w:t>
+      </w:r>
+      <w:r>
+        <w:t xml:space="preserve">.</w:t>
+      </w:r>
+    </w:p>
+    <w:p>
+      <w:pPr>
+        <w:pStyle w:val="BodyText"/>
+      </w:pPr>
+      <w:r>
+        <w:t xml:space="preserve">The water potential at turgor loss point (</w:t>
       </w:r>
       <m:oMath>
         <m:r>
@@ -2669,6 +2793,73 @@
         <w:rPr>
           <w:vertAlign w:val="subscript"/>
         </w:rPr>
+        <w:t xml:space="preserve">TLP</w:t>
+      </w:r>
+      <w:r>
+        <w:t xml:space="preserve">) has been found to be an indicator of drought tolerance across a wide range of plants and ecosystems</w:t>
+      </w:r>
+      <w:r>
+        <w:t xml:space="preserve"> </w:t>
+      </w:r>
+      <w:r>
+        <w:t xml:space="preserve">(</w:t>
+      </w:r>
+      <w:r>
+        <w:rPr>
+          <w:b/>
+        </w:rPr>
+        <w:t xml:space="preserve">???</w:t>
+      </w:r>
+      <w:r>
+        <w:t xml:space="preserve">)</w:t>
+      </w:r>
+      <w:r>
+        <w:t xml:space="preserve">.</w:t>
+      </w:r>
+    </w:p>
+    <w:p>
+      <w:pPr>
+        <w:pStyle w:val="BodyText"/>
+      </w:pPr>
+      <w:r>
+        <w:t xml:space="preserve">osmotic adjustments common in seasonal water stress (bartlett 2014)</w:t>
+      </w:r>
+      <w:r>
+        <w:br/>
+      </w:r>
+      <w:r>
+        <w:t xml:space="preserve">In tree canopies, osmotic regulation may be an important adaptation for angiosperms epiphytes living in drier sites to enable water uptake from canopy soils</w:t>
+      </w:r>
+      <w:r>
+        <w:t xml:space="preserve"> </w:t>
+      </w:r>
+      <w:r>
+        <w:t xml:space="preserve">(Gotsch</w:t>
+      </w:r>
+      <w:r>
+        <w:t xml:space="preserve"> </w:t>
+      </w:r>
+      <w:r>
+        <w:rPr>
+          <w:i/>
+        </w:rPr>
+        <w:t xml:space="preserve">et al.</w:t>
+      </w:r>
+      <w:r>
+        <w:t xml:space="preserve">, 2018)</w:t>
+      </w:r>
+      <w:r>
+        <w:t xml:space="preserve">. Here, osmotic adjustments appeared to occur in epiphytic ferns (</w:t>
+      </w:r>
+      <m:oMath>
+        <m:r>
+          <m:t>Ψ</m:t>
+        </m:r>
+      </m:oMath>
+      <w:r>
+        <w:rPr>
+          <w:vertAlign w:val="subscript"/>
+        </w:rPr>
         <w:t xml:space="preserve">o</w:t>
       </w:r>
       <w:r>
@@ -2783,12 +2974,149 @@
     </w:p>
     <w:p>
       <w:pPr>
+        <w:pStyle w:val="Heading2"/>
+      </w:pPr>
+      <w:bookmarkStart w:id="40" w:name="X408e100be5f4a29af05842e3e2542c55bb46fd6"/>
+      <w:r>
+        <w:t xml:space="preserve">Consequence of epiphytism on mineral nutrition</w:t>
+      </w:r>
+      <w:bookmarkEnd w:id="40"/>
+    </w:p>
+    <w:p>
+      <w:pPr>
+        <w:pStyle w:val="FirstParagraph"/>
+      </w:pPr>
+      <w:r>
+        <w:rPr>
+          <w:b/>
+        </w:rPr>
+        <w:t xml:space="preserve">evolutionary selection of functional traits to adapt to these highly variable environmental conditions should have coincided with the opportunistic diversification of ferns into new epiphyitc niches</w:t>
+      </w:r>
+    </w:p>
+    <w:p>
+      <w:pPr>
         <w:pStyle w:val="BodyText"/>
       </w:pPr>
       <w:r>
+        <w:t xml:space="preserve">Increases in foliar N with increases with LMA have been reported in both terrestrial temperate ferns</w:t>
+      </w:r>
+      <w:r>
+        <w:t xml:space="preserve"> </w:t>
+      </w:r>
+      <w:r>
+        <w:t xml:space="preserve">(Karst &amp; Lechowicz, 2007)</w:t>
+      </w:r>
+      <w:r>
+        <w:t xml:space="preserve"> </w:t>
+      </w:r>
+      <w:r>
+        <w:t xml:space="preserve">and tropical ferns</w:t>
+      </w:r>
+      <w:r>
+        <w:t xml:space="preserve"> </w:t>
+      </w:r>
+      <w:r>
+        <w:t xml:space="preserve">(Campany</w:t>
+      </w:r>
+      <w:r>
+        <w:t xml:space="preserve"> </w:t>
+      </w:r>
+      <w:r>
+        <w:rPr>
+          <w:i/>
+        </w:rPr>
+        <w:t xml:space="preserve">et al.</w:t>
+      </w:r>
+      <w:r>
+        <w:t xml:space="preserve">, 2019)</w:t>
+      </w:r>
+      <w:r>
+        <w:t xml:space="preserve">. Here, this relationship was confirmed in terrestrial and hemi-epiphyitc tropical ferns but was uncoupled in fern epiphytes.</w:t>
+      </w:r>
+    </w:p>
+    <w:p>
+      <w:pPr>
+        <w:pStyle w:val="BodyText"/>
+      </w:pPr>
+      <w:r>
         <w:br/>
       </w:r>
       <w:r>
+        <w:t xml:space="preserve">why not epiphytes (n limitation vs other capacitance functions?).</w:t>
+      </w:r>
+    </w:p>
+    <w:p>
+      <w:pPr>
+        <w:pStyle w:val="BodyText"/>
+      </w:pPr>
+      <w:r>
+        <w:br/>
+      </w:r>
+      <w:r>
+        <w:t xml:space="preserve">Broadly, you cannot have a large stipe without large xylem area</w:t>
+      </w:r>
+    </w:p>
+    <w:p>
+      <w:pPr>
+        <w:pStyle w:val="Heading2"/>
+      </w:pPr>
+      <w:bookmarkStart w:id="41" w:name="X826b8058c9705f86c9a8e29dad0523acced8e6e"/>
+      <w:r>
+        <w:t xml:space="preserve">Do canalized traits define drought avoidance?</w:t>
+      </w:r>
+      <w:bookmarkEnd w:id="41"/>
+    </w:p>
+    <w:p>
+      <w:pPr>
+        <w:pStyle w:val="FirstParagraph"/>
+      </w:pPr>
+      <w:r>
+        <w:t xml:space="preserve">So far, the evidence collected suggests that epiphytic ferns have evolved drought avoidance straties to persists in the canopy niche. This appears to be in contrast to their epiphytic angiosperms neighbors (i.e. orchids and bromeliads). Evidence now strognly suggests that passive stomtatl function persists in fern evolution, compared to the active stomata control across the evolution of seed plant taxa. Here, we examined if canalized stomatal traits appears responsbible for the difference in water conservation stratigies observed in epiphytic ferns. Canalized stomatal traits in seed-free plants still exhibit a wide range of variability (see</w:t>
+      </w:r>
+      <w:r>
+        <w:t xml:space="preserve"> </w:t>
+      </w:r>
+      <w:r>
+        <w:t xml:space="preserve">Campany</w:t>
+      </w:r>
+      <w:r>
+        <w:t xml:space="preserve"> </w:t>
+      </w:r>
+      <w:r>
+        <w:rPr>
+          <w:i/>
+        </w:rPr>
+        <w:t xml:space="preserve">et al.</w:t>
+      </w:r>
+      <w:r>
+        <w:t xml:space="preserve"> </w:t>
+      </w:r>
+      <w:r>
+        <w:t xml:space="preserve">(2019)</w:t>
+      </w:r>
+      <w:r>
+        <w:t xml:space="preserve">).</w:t>
+      </w:r>
+    </w:p>
+    <w:p>
+      <w:pPr>
+        <w:pStyle w:val="BodyText"/>
+      </w:pPr>
+      <w:r>
+        <w:br/>
+      </w:r>
+      <w:r>
+        <w:t xml:space="preserve">foliar uptake capactiy in ferns?</w:t>
+      </w:r>
+    </w:p>
+    <w:p>
+      <w:pPr>
+        <w:pStyle w:val="BodyText"/>
+      </w:pPr>
+      <w:r>
+        <w:br/>
+      </w:r>
+      <w:r>
         <w:t xml:space="preserve">Habitat comparisons among single taxa, showed that the epiphytic fern</w:t>
       </w:r>
       <w:r>
@@ -2821,6 +3149,38 @@
         <w:br/>
       </w:r>
       <w:r>
+        <w:t xml:space="preserve">Cell size in angiosperms, including guard cell width and length, has been shown to increase as genome size increases</w:t>
+      </w:r>
+      <w:r>
+        <w:t xml:space="preserve"> </w:t>
+      </w:r>
+      <w:r>
+        <w:t xml:space="preserve">(Beaulieu</w:t>
+      </w:r>
+      <w:r>
+        <w:t xml:space="preserve"> </w:t>
+      </w:r>
+      <w:r>
+        <w:rPr>
+          <w:i/>
+        </w:rPr>
+        <w:t xml:space="preserve">et al.</w:t>
+      </w:r>
+      <w:r>
+        <w:t xml:space="preserve">, 2008)</w:t>
+      </w:r>
+      <w:r>
+        <w:t xml:space="preserve">. Whether this finding extend to epiphytic and terrestrial fern lineages is uncertain.</w:t>
+      </w:r>
+    </w:p>
+    <w:p>
+      <w:pPr>
+        <w:pStyle w:val="BodyText"/>
+      </w:pPr>
+      <w:r>
+        <w:br/>
+      </w:r>
+      <w:r>
         <w:t xml:space="preserve">last para: Do canalized traits define drought avoidance?</w:t>
       </w:r>
       <w:r>
@@ -2832,16 +3192,43 @@
     </w:p>
     <w:p>
       <w:pPr>
+        <w:pStyle w:val="Heading2"/>
+      </w:pPr>
+      <w:bookmarkStart w:id="42" w:name="X26767ec6ff51357d3d117b074b8f94a7fe6e7bf"/>
+      <w:r>
+        <w:t xml:space="preserve">The role of hemi-epiphytic life-forms in the evolution of epiphytism in ferns</w:t>
+      </w:r>
+      <w:bookmarkEnd w:id="42"/>
+    </w:p>
+    <w:p>
+      <w:pPr>
+        <w:pStyle w:val="FirstParagraph"/>
+      </w:pPr>
+      <w:r>
+        <w:rPr>
+          <w:b/>
+        </w:rPr>
+        <w:t xml:space="preserve">the transitionary role the hemi-epiphytic life form serves, if any, to the radiation of ferns from terrestrial to epiphytic habitats</w:t>
+      </w:r>
+    </w:p>
+    <w:p>
+      <w:pPr>
         <w:pStyle w:val="BodyText"/>
       </w:pPr>
       <w:r>
-        <w:t xml:space="preserve">Cell size in angiosperms, including guard cell width and length, has been shown to increase as genome size increases</w:t>
-      </w:r>
-      <w:r>
-        <w:t xml:space="preserve"> </w:t>
-      </w:r>
-      <w:r>
-        <w:t xml:space="preserve">(Beaulieu</w:t>
+        <w:t xml:space="preserve">Understanding the evolutionary role of hemi-epiphytic ferns in the radiation of tropical ferns into epipytic niches is complicated by the limited total species diversity available to measure</w:t>
+      </w:r>
+      <w:r>
+        <w:t xml:space="preserve">(see Putz &amp; Holbrook, 1986; Gentry &amp; Dodson, 1987b; Testo &amp; Sundue, 2014)</w:t>
+      </w:r>
+      <w:r>
+        <w:t xml:space="preserve">. Our constructed trait-based phylogenies suggest both terrestrial and epiphytic ancestors for the hemi-epiphytic ferns species in this study. Overall, hemi-epiphytic species share characteristics of both terrestrial and epiphytic life forms</w:t>
+      </w:r>
+      <w:r>
+        <w:t xml:space="preserve"> </w:t>
+      </w:r>
+      <w:r>
+        <w:t xml:space="preserve">(Watkins</w:t>
       </w:r>
       <w:r>
         <w:t xml:space="preserve"> </w:t>
@@ -2853,154 +3240,10 @@
         <w:t xml:space="preserve">et al.</w:t>
       </w:r>
       <w:r>
-        <w:t xml:space="preserve">, 2008)</w:t>
-      </w:r>
-      <w:r>
-        <w:t xml:space="preserve">. Whether this finding extend to epiphytic and terrestrial fern lineages is uncertain.</w:t>
-      </w:r>
-    </w:p>
-    <w:p>
-      <w:pPr>
-        <w:pStyle w:val="Heading2"/>
-      </w:pPr>
-      <w:bookmarkStart w:id="40" w:name="X408e100be5f4a29af05842e3e2542c55bb46fd6"/>
-      <w:r>
-        <w:t xml:space="preserve">Consequence of epiphytism on mineral nutrition</w:t>
-      </w:r>
-      <w:bookmarkEnd w:id="40"/>
-    </w:p>
-    <w:p>
-      <w:pPr>
-        <w:pStyle w:val="FirstParagraph"/>
-      </w:pPr>
-      <w:r>
-        <w:t xml:space="preserve">Increases in foliar N with increases with LMA have been reported in both terrestrial temperate ferns</w:t>
-      </w:r>
-      <w:r>
-        <w:t xml:space="preserve"> </w:t>
-      </w:r>
-      <w:r>
-        <w:t xml:space="preserve">(Karst &amp; Lechowicz, 2007)</w:t>
-      </w:r>
-      <w:r>
-        <w:t xml:space="preserve"> </w:t>
-      </w:r>
-      <w:r>
-        <w:t xml:space="preserve">and tropical ferns</w:t>
-      </w:r>
-      <w:r>
-        <w:t xml:space="preserve"> </w:t>
-      </w:r>
-      <w:r>
-        <w:t xml:space="preserve">(Campany</w:t>
-      </w:r>
-      <w:r>
-        <w:t xml:space="preserve"> </w:t>
-      </w:r>
-      <w:r>
-        <w:rPr>
-          <w:i/>
-        </w:rPr>
-        <w:t xml:space="preserve">et al.</w:t>
-      </w:r>
-      <w:r>
-        <w:t xml:space="preserve">, 2019)</w:t>
-      </w:r>
-      <w:r>
-        <w:t xml:space="preserve">. Here, this relationship was confirmed in terrestrial and hemi-epiphyitc tropical ferns but was uncoupled in fern epiphytes.</w:t>
-      </w:r>
-    </w:p>
-    <w:p>
-      <w:pPr>
-        <w:pStyle w:val="BodyText"/>
-      </w:pPr>
-      <w:r>
-        <w:br/>
-      </w:r>
-      <w:r>
-        <w:t xml:space="preserve">why not epiphytes (n limitation vs other capacitance functions?).</w:t>
-      </w:r>
-    </w:p>
-    <w:p>
-      <w:pPr>
-        <w:pStyle w:val="BodyText"/>
-      </w:pPr>
-      <w:r>
-        <w:br/>
-      </w:r>
-      <w:r>
-        <w:t xml:space="preserve">Broadly, you cannot have a large stipe without large xylem area</w:t>
-      </w:r>
-    </w:p>
-    <w:p>
-      <w:pPr>
-        <w:pStyle w:val="Heading2"/>
-      </w:pPr>
-      <w:bookmarkStart w:id="41" w:name="X826b8058c9705f86c9a8e29dad0523acced8e6e"/>
-      <w:r>
-        <w:t xml:space="preserve">Do canalized traits define drought avoidance?</w:t>
-      </w:r>
-      <w:bookmarkEnd w:id="41"/>
-    </w:p>
-    <w:p>
-      <w:pPr>
-        <w:pStyle w:val="FirstParagraph"/>
-      </w:pPr>
-      <w:r>
-        <w:t xml:space="preserve">So far, the evidence collected suggests that epiphytic ferns have evolved drought avoidance straties to persists in the canopy niche. This appears to be in contrast to their epiphytic angiosperms neighbors (i.e. orchids and bromeliads). Evidence now strognly suggests that passive stomtatl function persists in fern evolution, compared to the active stomata control across the evolution of seed plant taxa. Here, we examined if canalized stomatal traits appears responsbible for the difference in water conservation stratigies observed in epiphytic ferns. Canalized stomatal traits in seed-free plants still exhibit a wide range of variability (see</w:t>
-      </w:r>
-      <w:r>
-        <w:t xml:space="preserve"> </w:t>
-      </w:r>
-      <w:r>
-        <w:t xml:space="preserve">Campany</w:t>
-      </w:r>
-      <w:r>
-        <w:t xml:space="preserve"> </w:t>
-      </w:r>
-      <w:r>
-        <w:rPr>
-          <w:i/>
-        </w:rPr>
-        <w:t xml:space="preserve">et al.</w:t>
-      </w:r>
-      <w:r>
-        <w:t xml:space="preserve"> </w:t>
-      </w:r>
-      <w:r>
-        <w:t xml:space="preserve">(2019)</w:t>
-      </w:r>
-      <w:r>
-        <w:t xml:space="preserve">).</w:t>
-      </w:r>
-    </w:p>
-    <w:p>
-      <w:pPr>
-        <w:pStyle w:val="BodyText"/>
-      </w:pPr>
-      <w:r>
-        <w:br/>
-      </w:r>
-      <w:r>
-        <w:t xml:space="preserve">foliar uptake capactiy in ferns?</w:t>
-      </w:r>
-    </w:p>
-    <w:p>
-      <w:pPr>
-        <w:pStyle w:val="Heading2"/>
-      </w:pPr>
-      <w:bookmarkStart w:id="42" w:name="X26767ec6ff51357d3d117b074b8f94a7fe6e7bf"/>
-      <w:r>
-        <w:t xml:space="preserve">The role of hemi-epiphytic life-forms in the evolution of epiphytism in ferns</w:t>
-      </w:r>
-      <w:bookmarkEnd w:id="42"/>
-    </w:p>
-    <w:p>
-      <w:pPr>
-        <w:pStyle w:val="FirstParagraph"/>
-      </w:pPr>
-      <w:r>
-        <w:t xml:space="preserve">Understanding the evolutionary role of hemi-epiphytic ferns in the radiation of tropical ferns into epipytic niches is complicated by the limited species diversity available to measure. For example, our constructed trait-based phylogenies suggest both terrestrial and epiphytic ancestors for extant hemi-epiphytic ferns species in this study. Overall, hemi-epiphytic species share characteristics of both terrestrial and epiphytic life forms, however, similarity in trait function does provide evidence of the transitionary role of the hemi-epiphytic life form. The morphological construction of fronds in hemi-epiphytic species resembles those of terrestrial origins. Similarity in structural allometry (stipe - lamina) and leaf thickness in hemi-epiphytic and terrrestrial ferns suggests that hemi-epiphytic species still optimize functional traits relative to a low-light environment with an established root-soil connection. This terrestrial-centric trait optimization is also apparent in the comparable mineral nutrition (foliar N content) and lamina water-use efficiency (</w:t>
+        <w:t xml:space="preserve">, 2010)</w:t>
+      </w:r>
+      <w:r>
+        <w:t xml:space="preserve">, however, similarity in trait function does provide evidence of the transitionary role of the hemi-epiphytic life form. The morphological construction of fronds in hemi-epiphytic species resembles those of terrestrial origins. Similarity in structural allometry (stipe - lamina) and leaf thickness in hemi-epiphytic and terrrestrial ferns suggests that hemi-epiphytic species still optimize functional traits relative to a low-light environment with an established root-soil connection. This terrestrial-centric trait optimization is also apparent in the comparable mineral nutrition (foliar N content) and lamina water-use efficiency (</w:t>
       </w:r>
       <m:oMath>
         <m:r>
@@ -3043,15 +3286,16 @@
         <w:t xml:space="preserve"> </w:t>
       </w:r>
       <w:r>
-        <w:t xml:space="preserve">traits optimized to avoid dessication are likely maintained even when hemi-epiphytic ferns establish a permanent connection with a terrestrial water supply. This could suggest an epiphytic origin of extant hemi-epiphytic ferns, which could be further elucidated when plasticity of functional traits in the early establishing sporophyte (as an epiphyte) are better understood.</w:t>
-      </w:r>
-    </w:p>
-    <w:p>
-      <w:pPr>
-        <w:pStyle w:val="BodyText"/>
-      </w:pPr>
-      <w:r>
-        <w:t xml:space="preserve">add holbrook 1996</w:t>
+        <w:t xml:space="preserve">traits optimized to avoid dessication are likely maintained even when hemi-epiphytic ferns establish a permanent connection with a terrestrial water supply. This could suggest an holoepiphytic origin of extant hemi-epiphytic ferns, agreeing with</w:t>
+      </w:r>
+      <w:r>
+        <w:t xml:space="preserve"> </w:t>
+      </w:r>
+      <w:r>
+        <w:t xml:space="preserve">Testo &amp; Sundue (2014)</w:t>
+      </w:r>
+      <w:r>
+        <w:t xml:space="preserve">, which could be further elucidated when plasticity of functional traits in the early establishing sporophyte (as an epiphyte) are better understood.</w:t>
       </w:r>
     </w:p>
     <w:p>
@@ -3063,6 +3307,23 @@
         <w:t xml:space="preserve">Conclusions</w:t>
       </w:r>
       <w:bookmarkEnd w:id="43"/>
+    </w:p>
+    <w:p>
+      <w:pPr>
+        <w:pStyle w:val="FirstParagraph"/>
+      </w:pPr>
+      <w:r>
+        <w:rPr>
+          <w:b/>
+        </w:rPr>
+        <w:t xml:space="preserve">Our understanding of how potentially limiting plasticity in ecophysiological function has still resulted in such a massive diversification is surprisingly unclear.</w:t>
+      </w:r>
+      <w:r>
+        <w:rPr>
+          <w:b/>
+        </w:rPr>
+        <w:t xml:space="preserve"> </w:t>
+      </w:r>
     </w:p>
     <w:p>
       <w:pPr>
@@ -8138,7 +8399,7 @@
       </w:r>
       <w:bookmarkEnd w:id="58"/>
     </w:p>
-    <w:bookmarkStart w:id="116" w:name="refs"/>
+    <w:bookmarkStart w:id="119" w:name="refs"/>
     <w:bookmarkStart w:id="59" w:name="ref-bartlett_determinants_2012"/>
     <w:p>
       <w:pPr>
@@ -9522,7 +9783,7 @@
         <w:rPr>
           <w:b/>
         </w:rPr>
-        <w:t xml:space="preserve">1987</w:t>
+        <w:t xml:space="preserve">1987a</w:t>
       </w:r>
       <w:r>
         <w:t xml:space="preserve">. Diversity and Biogeography of Neotropical Vascular Epiphytes.</w:t>
@@ -9550,7 +9811,7 @@
       </w:r>
     </w:p>
     <w:bookmarkEnd w:id="75"/>
-    <w:bookmarkStart w:id="76" w:name="ref-gotsch_variation_2018"/>
+    <w:bookmarkStart w:id="76" w:name="ref-gentry_contribution_1987"/>
     <w:p>
       <w:pPr>
         <w:pStyle w:val="Bibliography"/>
@@ -9560,6 +9821,75 @@
           <w:b w:val="0"/>
           <w:b/>
         </w:rPr>
+        <w:t xml:space="preserve">Gentry AH</w:t>
+      </w:r>
+      <w:r>
+        <w:rPr>
+          <w:b/>
+        </w:rPr>
+        <w:t xml:space="preserve">,</w:t>
+      </w:r>
+      <w:r>
+        <w:rPr>
+          <w:b/>
+        </w:rPr>
+        <w:t xml:space="preserve"> </w:t>
+      </w:r>
+      <w:r>
+        <w:rPr>
+          <w:b w:val="0"/>
+          <w:b/>
+        </w:rPr>
+        <w:t xml:space="preserve">Dodson C</w:t>
+      </w:r>
+      <w:r>
+        <w:t xml:space="preserve">.</w:t>
+      </w:r>
+      <w:r>
+        <w:t xml:space="preserve"> </w:t>
+      </w:r>
+      <w:r>
+        <w:rPr>
+          <w:b/>
+        </w:rPr>
+        <w:t xml:space="preserve">1987b</w:t>
+      </w:r>
+      <w:r>
+        <w:t xml:space="preserve">. Contribution of Nontrees to Species Richness of a Tropical Rain Forest.</w:t>
+      </w:r>
+      <w:r>
+        <w:t xml:space="preserve"> </w:t>
+      </w:r>
+      <w:r>
+        <w:rPr>
+          <w:i/>
+        </w:rPr>
+        <w:t xml:space="preserve">Biotropica</w:t>
+      </w:r>
+      <w:r>
+        <w:t xml:space="preserve"> </w:t>
+      </w:r>
+      <w:r>
+        <w:rPr>
+          <w:b/>
+        </w:rPr>
+        <w:t xml:space="preserve">19</w:t>
+      </w:r>
+      <w:r>
+        <w:t xml:space="preserve">: 149–156.</w:t>
+      </w:r>
+    </w:p>
+    <w:bookmarkEnd w:id="76"/>
+    <w:bookmarkStart w:id="77" w:name="ref-gotsch_variation_2018"/>
+    <w:p>
+      <w:pPr>
+        <w:pStyle w:val="Bibliography"/>
+      </w:pPr>
+      <w:r>
+        <w:rPr>
+          <w:b w:val="0"/>
+          <w:b/>
+        </w:rPr>
         <w:t xml:space="preserve">Gotsch SG</w:t>
       </w:r>
       <w:r>
@@ -9637,8 +9967,8 @@
         <w:t xml:space="preserve">: 900–913.</w:t>
       </w:r>
     </w:p>
-    <w:bookmarkEnd w:id="76"/>
-    <w:bookmarkStart w:id="77" w:name="ref-gotsch_life_2015"/>
+    <w:bookmarkEnd w:id="77"/>
+    <w:bookmarkStart w:id="78" w:name="ref-gotsch_life_2015"/>
     <w:p>
       <w:pPr>
         <w:pStyle w:val="Bibliography"/>
@@ -9801,8 +10131,8 @@
         <w:t xml:space="preserve">: 393–412.</w:t>
       </w:r>
     </w:p>
-    <w:bookmarkEnd w:id="77"/>
-    <w:bookmarkStart w:id="78" w:name="ref-holdridge_life_1967"/>
+    <w:bookmarkEnd w:id="78"/>
+    <w:bookmarkStart w:id="79" w:name="ref-holdridge_life_1967"/>
     <w:p>
       <w:pPr>
         <w:pStyle w:val="Bibliography"/>
@@ -9839,8 +10169,8 @@
         <w:t xml:space="preserve">Life zone ecology.</w:t>
       </w:r>
     </w:p>
-    <w:bookmarkEnd w:id="78"/>
-    <w:bookmarkStart w:id="79" w:name="ref-hothorn_simultaneous_2008"/>
+    <w:bookmarkEnd w:id="79"/>
+    <w:bookmarkStart w:id="80" w:name="ref-hothorn_simultaneous_2008"/>
     <w:p>
       <w:pPr>
         <w:pStyle w:val="Bibliography"/>
@@ -9927,8 +10257,8 @@
         <w:t xml:space="preserve">: 346–363.</w:t>
       </w:r>
     </w:p>
-    <w:bookmarkEnd w:id="79"/>
-    <w:bookmarkStart w:id="80" w:name="ref-huelsenbeck_mrbayes_2001"/>
+    <w:bookmarkEnd w:id="80"/>
+    <w:bookmarkStart w:id="81" w:name="ref-huelsenbeck_mrbayes_2001"/>
     <w:p>
       <w:pPr>
         <w:pStyle w:val="Bibliography"/>
@@ -9996,8 +10326,8 @@
         <w:t xml:space="preserve">: 754–755.</w:t>
       </w:r>
     </w:p>
-    <w:bookmarkEnd w:id="80"/>
-    <w:bookmarkStart w:id="81" w:name="ref-karst_are_2007"/>
+    <w:bookmarkEnd w:id="81"/>
+    <w:bookmarkStart w:id="82" w:name="ref-karst_are_2007"/>
     <w:p>
       <w:pPr>
         <w:pStyle w:val="Bibliography"/>
@@ -10065,8 +10395,8 @@
         <w:t xml:space="preserve">: 306–312.</w:t>
       </w:r>
     </w:p>
-    <w:bookmarkEnd w:id="81"/>
-    <w:bookmarkStart w:id="82" w:name="ref-kembel_picante_2010"/>
+    <w:bookmarkEnd w:id="82"/>
+    <w:bookmarkStart w:id="83" w:name="ref-kembel_picante_2010"/>
     <w:p>
       <w:pPr>
         <w:pStyle w:val="Bibliography"/>
@@ -10248,8 +10578,8 @@
         <w:t xml:space="preserve">: 1463–1464.</w:t>
       </w:r>
     </w:p>
-    <w:bookmarkEnd w:id="82"/>
-    <w:bookmarkStart w:id="83" w:name="ref-kessler_patterns_2007"/>
+    <w:bookmarkEnd w:id="83"/>
+    <w:bookmarkStart w:id="84" w:name="ref-kessler_patterns_2007"/>
     <w:p>
       <w:pPr>
         <w:pStyle w:val="Bibliography"/>
@@ -10355,8 +10685,8 @@
         <w:t xml:space="preserve">: 963–971.</w:t>
       </w:r>
     </w:p>
-    <w:bookmarkEnd w:id="83"/>
-    <w:bookmarkStart w:id="84" w:name="ref-kumar_mega7_2016"/>
+    <w:bookmarkEnd w:id="84"/>
+    <w:bookmarkStart w:id="85" w:name="ref-kumar_mega7_2016"/>
     <w:p>
       <w:pPr>
         <w:pStyle w:val="Bibliography"/>
@@ -10443,8 +10773,8 @@
         <w:t xml:space="preserve">: 1870–1874.</w:t>
       </w:r>
     </w:p>
-    <w:bookmarkEnd w:id="84"/>
-    <w:bookmarkStart w:id="85" w:name="ref-lenth_emmeans_2018"/>
+    <w:bookmarkEnd w:id="85"/>
+    <w:bookmarkStart w:id="86" w:name="ref-lenth_emmeans_2018"/>
     <w:p>
       <w:pPr>
         <w:pStyle w:val="Bibliography"/>
@@ -10472,8 +10802,8 @@
         <w:t xml:space="preserve">. Emmeans: Estimated Marginal Means, aka Least-Squares Means.</w:t>
       </w:r>
     </w:p>
-    <w:bookmarkEnd w:id="85"/>
-    <w:bookmarkStart w:id="86" w:name="ref-zotz_epiphytic_2009"/>
+    <w:bookmarkEnd w:id="86"/>
+    <w:bookmarkStart w:id="87" w:name="ref-zotz_epiphytic_2009"/>
     <w:p>
       <w:pPr>
         <w:pStyle w:val="Bibliography"/>
@@ -10501,8 +10831,8 @@
         <w:t xml:space="preserve">. Epiphytic Plants in a Changing World-Global: Change Effects on Vascular and Non-Vascular Epiphytes. Progress in Botany. Berlin, Heidelberg: Springer Science &amp; Business Media,.</w:t>
       </w:r>
     </w:p>
-    <w:bookmarkEnd w:id="86"/>
-    <w:bookmarkStart w:id="87" w:name="ref-luttge_vascular_2012"/>
+    <w:bookmarkEnd w:id="87"/>
+    <w:bookmarkStart w:id="88" w:name="ref-luttge_vascular_2012"/>
     <w:p>
       <w:pPr>
         <w:pStyle w:val="Bibliography"/>
@@ -10542,8 +10872,8 @@
         <w:t xml:space="preserve">. Springer Science &amp; Business Media.</w:t>
       </w:r>
     </w:p>
-    <w:bookmarkEnd w:id="87"/>
-    <w:bookmarkStart w:id="88" w:name="ref-martin_causes_2004"/>
+    <w:bookmarkEnd w:id="88"/>
+    <w:bookmarkStart w:id="89" w:name="ref-martin_causes_2004"/>
     <w:p>
       <w:pPr>
         <w:pStyle w:val="Bibliography"/>
@@ -10668,8 +10998,8 @@
         <w:t xml:space="preserve">: 1119–1124.</w:t>
       </w:r>
     </w:p>
-    <w:bookmarkEnd w:id="88"/>
-    <w:bookmarkStart w:id="89" w:name="ref-mcadam_fern_2012"/>
+    <w:bookmarkEnd w:id="89"/>
+    <w:bookmarkStart w:id="90" w:name="ref-mcadam_fern_2012"/>
     <w:p>
       <w:pPr>
         <w:pStyle w:val="Bibliography"/>
@@ -10737,8 +11067,8 @@
         <w:t xml:space="preserve">: 1510–1521.</w:t>
       </w:r>
     </w:p>
-    <w:bookmarkEnd w:id="89"/>
-    <w:bookmarkStart w:id="90" w:name="ref-moffett_whats_2000"/>
+    <w:bookmarkEnd w:id="90"/>
+    <w:bookmarkStart w:id="91" w:name="ref-moffett_whats_2000"/>
     <w:p>
       <w:pPr>
         <w:pStyle w:val="Bibliography"/>
@@ -10787,8 +11117,8 @@
         <w:t xml:space="preserve">: 569–596.</w:t>
       </w:r>
     </w:p>
-    <w:bookmarkEnd w:id="90"/>
-    <w:bookmarkStart w:id="91" w:name="ref-nakagawa_general_2013"/>
+    <w:bookmarkEnd w:id="91"/>
+    <w:bookmarkStart w:id="92" w:name="ref-nakagawa_general_2013"/>
     <w:p>
       <w:pPr>
         <w:pStyle w:val="Bibliography"/>
@@ -10856,8 +11186,8 @@
         <w:t xml:space="preserve">: 133–142.</w:t>
       </w:r>
     </w:p>
-    <w:bookmarkEnd w:id="91"/>
-    <w:bookmarkStart w:id="92" w:name="ref-nishida_photosynthetic_2017"/>
+    <w:bookmarkEnd w:id="92"/>
+    <w:bookmarkStart w:id="93" w:name="ref-nishida_photosynthetic_2017"/>
     <w:p>
       <w:pPr>
         <w:pStyle w:val="Bibliography"/>
@@ -10925,8 +11255,8 @@
         <w:t xml:space="preserve">: 689–697.</w:t>
       </w:r>
     </w:p>
-    <w:bookmarkEnd w:id="92"/>
-    <w:bookmarkStart w:id="93" w:name="ref-paradis_ape_2019"/>
+    <w:bookmarkEnd w:id="93"/>
+    <w:bookmarkStart w:id="94" w:name="ref-paradis_ape_2019"/>
     <w:p>
       <w:pPr>
         <w:pStyle w:val="Bibliography"/>
@@ -10994,8 +11324,8 @@
         <w:t xml:space="preserve">: 526–528.</w:t>
       </w:r>
     </w:p>
-    <w:bookmarkEnd w:id="93"/>
-    <w:bookmarkStart w:id="94" w:name="ref-peppe_biomechanical_2014"/>
+    <w:bookmarkEnd w:id="94"/>
+    <w:bookmarkStart w:id="95" w:name="ref-peppe_biomechanical_2014"/>
     <w:p>
       <w:pPr>
         <w:pStyle w:val="Bibliography"/>
@@ -11158,8 +11488,8 @@
         <w:t xml:space="preserve">: 338–347.</w:t>
       </w:r>
     </w:p>
-    <w:bookmarkEnd w:id="94"/>
-    <w:bookmarkStart w:id="95" w:name="ref-pittermann_structure-function_2011"/>
+    <w:bookmarkEnd w:id="95"/>
+    <w:bookmarkStart w:id="96" w:name="ref-pittermann_structure-function_2011"/>
     <w:p>
       <w:pPr>
         <w:pStyle w:val="Bibliography"/>
@@ -11265,8 +11595,8 @@
         <w:t xml:space="preserve">: 449–461.</w:t>
       </w:r>
     </w:p>
-    <w:bookmarkEnd w:id="95"/>
-    <w:bookmarkStart w:id="96" w:name="ref-ronquist_mrbayes_2003"/>
+    <w:bookmarkEnd w:id="96"/>
+    <w:bookmarkStart w:id="97" w:name="ref-putz_notes_1986"/>
     <w:p>
       <w:pPr>
         <w:pStyle w:val="Bibliography"/>
@@ -11276,6 +11606,75 @@
           <w:b w:val="0"/>
           <w:b/>
         </w:rPr>
+        <w:t xml:space="preserve">Putz FE</w:t>
+      </w:r>
+      <w:r>
+        <w:rPr>
+          <w:b/>
+        </w:rPr>
+        <w:t xml:space="preserve">,</w:t>
+      </w:r>
+      <w:r>
+        <w:rPr>
+          <w:b/>
+        </w:rPr>
+        <w:t xml:space="preserve"> </w:t>
+      </w:r>
+      <w:r>
+        <w:rPr>
+          <w:b w:val="0"/>
+          <w:b/>
+        </w:rPr>
+        <w:t xml:space="preserve">Holbrook NM</w:t>
+      </w:r>
+      <w:r>
+        <w:t xml:space="preserve">.</w:t>
+      </w:r>
+      <w:r>
+        <w:t xml:space="preserve"> </w:t>
+      </w:r>
+      <w:r>
+        <w:rPr>
+          <w:b/>
+        </w:rPr>
+        <w:t xml:space="preserve">1986</w:t>
+      </w:r>
+      <w:r>
+        <w:t xml:space="preserve">. Notes on the Natural History of Hemiepiphytes.</w:t>
+      </w:r>
+      <w:r>
+        <w:t xml:space="preserve"> </w:t>
+      </w:r>
+      <w:r>
+        <w:rPr>
+          <w:i/>
+        </w:rPr>
+        <w:t xml:space="preserve">Selbyana</w:t>
+      </w:r>
+      <w:r>
+        <w:t xml:space="preserve"> </w:t>
+      </w:r>
+      <w:r>
+        <w:rPr>
+          <w:b/>
+        </w:rPr>
+        <w:t xml:space="preserve">9</w:t>
+      </w:r>
+      <w:r>
+        <w:t xml:space="preserve">: 61–69.</w:t>
+      </w:r>
+    </w:p>
+    <w:bookmarkEnd w:id="97"/>
+    <w:bookmarkStart w:id="98" w:name="ref-ronquist_mrbayes_2003"/>
+    <w:p>
+      <w:pPr>
+        <w:pStyle w:val="Bibliography"/>
+      </w:pPr>
+      <w:r>
+        <w:rPr>
+          <w:b w:val="0"/>
+          <w:b/>
+        </w:rPr>
         <w:t xml:space="preserve">Ronquist F</w:t>
       </w:r>
       <w:r>
@@ -11334,8 +11733,8 @@
         <w:t xml:space="preserve">: 1572–1574.</w:t>
       </w:r>
     </w:p>
-    <w:bookmarkEnd w:id="96"/>
-    <w:bookmarkStart w:id="97" w:name="ref-ruszala_land_2011"/>
+    <w:bookmarkEnd w:id="98"/>
+    <w:bookmarkStart w:id="99" w:name="ref-ruszala_land_2011"/>
     <w:p>
       <w:pPr>
         <w:pStyle w:val="Bibliography"/>
@@ -11498,8 +11897,8 @@
         <w:t xml:space="preserve">: 1030–1035.</w:t>
       </w:r>
     </w:p>
-    <w:bookmarkEnd w:id="97"/>
-    <w:bookmarkStart w:id="98" w:name="ref-sack_prometheuswiki_2011"/>
+    <w:bookmarkEnd w:id="99"/>
+    <w:bookmarkStart w:id="100" w:name="ref-sack_prometheuswiki_2011"/>
     <w:p>
       <w:pPr>
         <w:pStyle w:val="Bibliography"/>
@@ -11565,8 +11964,8 @@
         <w:t xml:space="preserve">. PrometheusWiki Leaf pressure-volume curve parameters.</w:t>
       </w:r>
     </w:p>
-    <w:bookmarkEnd w:id="98"/>
-    <w:bookmarkStart w:id="99" w:name="ref-saldana_ecophysiological_2005"/>
+    <w:bookmarkEnd w:id="100"/>
+    <w:bookmarkStart w:id="101" w:name="ref-saldana_ecophysiological_2005"/>
     <w:p>
       <w:pPr>
         <w:pStyle w:val="Bibliography"/>
@@ -11653,8 +12052,8 @@
         <w:t xml:space="preserve">: 251.</w:t>
       </w:r>
     </w:p>
-    <w:bookmarkEnd w:id="99"/>
-    <w:bookmarkStart w:id="100" w:name="ref-schneider_ferns_2004"/>
+    <w:bookmarkEnd w:id="101"/>
+    <w:bookmarkStart w:id="102" w:name="ref-schneider_ferns_2004"/>
     <w:p>
       <w:pPr>
         <w:pStyle w:val="Bibliography"/>
@@ -11798,8 +12197,8 @@
         <w:t xml:space="preserve">: 553–557.</w:t>
       </w:r>
     </w:p>
-    <w:bookmarkEnd w:id="100"/>
-    <w:bookmarkStart w:id="101" w:name="ref-schuettpelz_evidence_2009"/>
+    <w:bookmarkEnd w:id="102"/>
+    <w:bookmarkStart w:id="103" w:name="ref-schuettpelz_evidence_2009"/>
     <w:p>
       <w:pPr>
         <w:pStyle w:val="Bibliography"/>
@@ -11867,8 +12266,8 @@
         <w:t xml:space="preserve">: 11200–11205.</w:t>
       </w:r>
     </w:p>
-    <w:bookmarkEnd w:id="101"/>
-    <w:bookmarkStart w:id="102" w:name="ref-sperry_coordinating_2004"/>
+    <w:bookmarkEnd w:id="103"/>
+    <w:bookmarkStart w:id="104" w:name="ref-sperry_coordinating_2004"/>
     <w:p>
       <w:pPr>
         <w:pStyle w:val="Bibliography"/>
@@ -11917,8 +12316,8 @@
         <w:t xml:space="preserve">: 568–570.</w:t>
       </w:r>
     </w:p>
-    <w:bookmarkEnd w:id="102"/>
-    <w:bookmarkStart w:id="103" w:name="ref-tamura_estimation_1992"/>
+    <w:bookmarkEnd w:id="104"/>
+    <w:bookmarkStart w:id="105" w:name="ref-tamura_estimation_1992"/>
     <w:p>
       <w:pPr>
         <w:pStyle w:val="Bibliography"/>
@@ -11967,8 +12366,8 @@
         <w:t xml:space="preserve">: 678=687.</w:t>
       </w:r>
     </w:p>
-    <w:bookmarkEnd w:id="103"/>
-    <w:bookmarkStart w:id="104" w:name="ref-team_r_2013"/>
+    <w:bookmarkEnd w:id="105"/>
+    <w:bookmarkStart w:id="106" w:name="ref-team_r_2013"/>
     <w:p>
       <w:pPr>
         <w:pStyle w:val="Bibliography"/>
@@ -11996,8 +12395,8 @@
         <w:t xml:space="preserve">. R: A language and environment for statistical computing.</w:t>
       </w:r>
     </w:p>
-    <w:bookmarkEnd w:id="104"/>
-    <w:bookmarkStart w:id="105" w:name="ref-tyree_measurement_1972"/>
+    <w:bookmarkEnd w:id="106"/>
+    <w:bookmarkStart w:id="107" w:name="ref-testo_primary_2014"/>
     <w:p>
       <w:pPr>
         <w:pStyle w:val="Bibliography"/>
@@ -12007,6 +12406,75 @@
           <w:b w:val="0"/>
           <w:b/>
         </w:rPr>
+        <w:t xml:space="preserve">Testo W</w:t>
+      </w:r>
+      <w:r>
+        <w:rPr>
+          <w:b/>
+        </w:rPr>
+        <w:t xml:space="preserve">,</w:t>
+      </w:r>
+      <w:r>
+        <w:rPr>
+          <w:b/>
+        </w:rPr>
+        <w:t xml:space="preserve"> </w:t>
+      </w:r>
+      <w:r>
+        <w:rPr>
+          <w:b w:val="0"/>
+          <w:b/>
+        </w:rPr>
+        <w:t xml:space="preserve">Sundue M</w:t>
+      </w:r>
+      <w:r>
+        <w:t xml:space="preserve">.</w:t>
+      </w:r>
+      <w:r>
+        <w:t xml:space="preserve"> </w:t>
+      </w:r>
+      <w:r>
+        <w:rPr>
+          <w:b/>
+        </w:rPr>
+        <w:t xml:space="preserve">2014</w:t>
+      </w:r>
+      <w:r>
+        <w:t xml:space="preserve">. Primary Hemiepiphytism in Colysis ampla (Polypodiaceae) Provides New Insight into the Evolution of Growth Habit in Ferns.</w:t>
+      </w:r>
+      <w:r>
+        <w:t xml:space="preserve"> </w:t>
+      </w:r>
+      <w:r>
+        <w:rPr>
+          <w:i/>
+        </w:rPr>
+        <w:t xml:space="preserve">International Journal of Plant Sciences</w:t>
+      </w:r>
+      <w:r>
+        <w:t xml:space="preserve"> </w:t>
+      </w:r>
+      <w:r>
+        <w:rPr>
+          <w:b/>
+        </w:rPr>
+        <w:t xml:space="preserve">175</w:t>
+      </w:r>
+      <w:r>
+        <w:t xml:space="preserve">: 526–536.</w:t>
+      </w:r>
+    </w:p>
+    <w:bookmarkEnd w:id="107"/>
+    <w:bookmarkStart w:id="108" w:name="ref-tyree_measurement_1972"/>
+    <w:p>
+      <w:pPr>
+        <w:pStyle w:val="Bibliography"/>
+      </w:pPr>
+      <w:r>
+        <w:rPr>
+          <w:b w:val="0"/>
+          <w:b/>
+        </w:rPr>
         <w:t xml:space="preserve">Tyree MT</w:t>
       </w:r>
       <w:r>
@@ -12065,8 +12533,8 @@
         <w:t xml:space="preserve">: 267–282.</w:t>
       </w:r>
     </w:p>
-    <w:bookmarkEnd w:id="105"/>
-    <w:bookmarkStart w:id="106" w:name="ref-warton_smatr_2012"/>
+    <w:bookmarkEnd w:id="108"/>
+    <w:bookmarkStart w:id="109" w:name="ref-warton_smatr_2012"/>
     <w:p>
       <w:pPr>
         <w:pStyle w:val="Bibliography"/>
@@ -12172,8 +12640,8 @@
         <w:t xml:space="preserve">: 257–259.</w:t>
       </w:r>
     </w:p>
-    <w:bookmarkEnd w:id="106"/>
-    <w:bookmarkStart w:id="107" w:name="ref-watkins_ferns_2012"/>
+    <w:bookmarkEnd w:id="109"/>
+    <w:bookmarkStart w:id="110" w:name="ref-watkins_ferns_2012"/>
     <w:p>
       <w:pPr>
         <w:pStyle w:val="Bibliography"/>
@@ -12241,8 +12709,8 @@
         <w:t xml:space="preserve">: 695–710.</w:t>
       </w:r>
     </w:p>
-    <w:bookmarkEnd w:id="107"/>
-    <w:bookmarkStart w:id="108" w:name="ref-watkins_hydraulic_2010"/>
+    <w:bookmarkEnd w:id="110"/>
+    <w:bookmarkStart w:id="111" w:name="ref-watkins_hydraulic_2010"/>
     <w:p>
       <w:pPr>
         <w:pStyle w:val="Bibliography"/>
@@ -12329,8 +12797,8 @@
         <w:t xml:space="preserve">: 2007–2019.</w:t>
       </w:r>
     </w:p>
-    <w:bookmarkEnd w:id="108"/>
-    <w:bookmarkStart w:id="109" w:name="ref-watkins_ecological_2007"/>
+    <w:bookmarkEnd w:id="111"/>
+    <w:bookmarkStart w:id="112" w:name="ref-watkins_ecological_2007"/>
     <w:p>
       <w:pPr>
         <w:pStyle w:val="Bibliography"/>
@@ -12436,8 +12904,8 @@
         <w:t xml:space="preserve">: 708–717.</w:t>
       </w:r>
     </w:p>
-    <w:bookmarkEnd w:id="109"/>
-    <w:bookmarkStart w:id="110" w:name="ref-woodhouse_stipe_1982"/>
+    <w:bookmarkEnd w:id="112"/>
+    <w:bookmarkStart w:id="113" w:name="ref-woodhouse_stipe_1982"/>
     <w:p>
       <w:pPr>
         <w:pStyle w:val="Bibliography"/>
@@ -12505,8 +12973,8 @@
         <w:t xml:space="preserve">: 135–140.</w:t>
       </w:r>
     </w:p>
-    <w:bookmarkEnd w:id="110"/>
-    <w:bookmarkStart w:id="111" w:name="ref-woods_microhabitat_2015"/>
+    <w:bookmarkEnd w:id="113"/>
+    <w:bookmarkStart w:id="114" w:name="ref-woods_microhabitat_2015"/>
     <w:p>
       <w:pPr>
         <w:pStyle w:val="Bibliography"/>
@@ -12593,8 +13061,8 @@
         <w:t xml:space="preserve">: 421–430.</w:t>
       </w:r>
     </w:p>
-    <w:bookmarkEnd w:id="111"/>
-    <w:bookmarkStart w:id="112" w:name="ref-yang_two_2016"/>
+    <w:bookmarkEnd w:id="114"/>
+    <w:bookmarkStart w:id="115" w:name="ref-yang_two_2016"/>
     <w:p>
       <w:pPr>
         <w:pStyle w:val="Bibliography"/>
@@ -12738,8 +13206,8 @@
         <w:t xml:space="preserve">: plw046.</w:t>
       </w:r>
     </w:p>
-    <w:bookmarkEnd w:id="112"/>
-    <w:bookmarkStart w:id="113" w:name="ref-zhang_epiphytes_2009"/>
+    <w:bookmarkEnd w:id="115"/>
+    <w:bookmarkStart w:id="116" w:name="ref-zhang_epiphytes_2009"/>
     <w:p>
       <w:pPr>
         <w:pStyle w:val="Bibliography"/>
@@ -12845,8 +13313,8 @@
         <w:t xml:space="preserve">: 465–472.</w:t>
       </w:r>
     </w:p>
-    <w:bookmarkEnd w:id="113"/>
-    <w:bookmarkStart w:id="114" w:name="ref-zhang_leaf_2014"/>
+    <w:bookmarkEnd w:id="116"/>
+    <w:bookmarkStart w:id="117" w:name="ref-zhang_leaf_2014"/>
     <w:p>
       <w:pPr>
         <w:pStyle w:val="Bibliography"/>
@@ -12971,8 +13439,8 @@
         <w:t xml:space="preserve">: e84682.</w:t>
       </w:r>
     </w:p>
-    <w:bookmarkEnd w:id="114"/>
-    <w:bookmarkStart w:id="115" w:name="ref-zotz_hemiepiphyte_2013"/>
+    <w:bookmarkEnd w:id="117"/>
+    <w:bookmarkStart w:id="118" w:name="ref-zotz_hemiepiphyte_2013"/>
     <w:p>
       <w:pPr>
         <w:pStyle w:val="Bibliography"/>
@@ -13021,8 +13489,8 @@
         <w:t xml:space="preserve">: 1015–1020.</w:t>
       </w:r>
     </w:p>
-    <w:bookmarkEnd w:id="115"/>
-    <w:bookmarkEnd w:id="116"/>
+    <w:bookmarkEnd w:id="118"/>
+    <w:bookmarkEnd w:id="119"/>
     <w:sectPr>
       <w:footerReference w:type="default" r:id="rId9"/>
       <w:pgSz w:w="12240" w:h="15840"/>

</xml_diff>

<commit_message>
draft work stomatal size
</commit_message>
<xml_diff>
--- a/manuscript/leafwater_manuscript.docx
+++ b/manuscript/leafwater_manuscript.docx
@@ -302,6 +302,7 @@
     </w:p>
     <w:p>
       <w:pPr>
+        <w:pStyle w:val="Compact"/>
         <w:numPr>
           <w:numId w:val="1001"/>
           <w:ilvl w:val="0"/>
@@ -310,12 +311,10 @@
       <w:r>
         <w:t xml:space="preserve">Opportunistic diversification has allowed ferns to radiate into epiphytic niches created by angiosperm dominated landscapes. Our understanding of how canalized ecophysiological function allowed diversification into the variable canopy habitat and the potential transitionary role of the hemi-epiphytic life form remains unclear.</w:t>
       </w:r>
-      <w:r>
-        <w:br/>
-      </w:r>
     </w:p>
     <w:p>
       <w:pPr>
+        <w:pStyle w:val="Compact"/>
         <w:numPr>
           <w:numId w:val="1001"/>
           <w:ilvl w:val="0"/>
@@ -324,12 +323,10 @@
       <w:r>
         <w:t xml:space="preserve">We surveyed 39 fern species in Costa Rican tropical forests to explore epiphytic trait divergence in a phylogenetic context. We examined the resistance to hydraulic failure in terrestrial, hemi-epiphytic and epiphytic ferns and related these findings to functional traits that regulate leaf water status and mineral nutrition.</w:t>
       </w:r>
-      <w:r>
-        <w:br/>
-      </w:r>
     </w:p>
     <w:p>
       <w:pPr>
+        <w:pStyle w:val="Compact"/>
         <w:numPr>
           <w:numId w:val="1001"/>
           <w:ilvl w:val="0"/>
@@ -338,12 +335,10 @@
       <w:r>
         <w:t xml:space="preserve">Epiphytic ferns had reduced xylem area (-60%), stipe length (-54%), thicker lamina (+67%) and reduced stomatal density compared to terrestrial ferns (-51%). Surprisingly, epiphytic ferns exhibiting similar turgor loss points, higher osmotic potential and lower tissue capacitance than terrestrial ferns. Overall, hemi-epiphytic ferns exhibit traits that share functional relevance with both terrestrial and epiphytic species.</w:t>
       </w:r>
-      <w:r>
-        <w:br/>
-      </w:r>
     </w:p>
     <w:p>
       <w:pPr>
+        <w:pStyle w:val="Compact"/>
         <w:numPr>
           <w:numId w:val="1001"/>
           <w:ilvl w:val="0"/>
@@ -926,7 +921,7 @@
     </w:p>
     <w:p>
       <w:pPr>
-        <w:pStyle w:val="Heading2"/>
+        <w:pStyle w:val="Heading5"/>
       </w:pPr>
       <w:bookmarkStart w:id="24" w:name="study-site-and-species-selection"/>
       <w:r>
@@ -964,7 +959,7 @@
     </w:p>
     <w:p>
       <w:pPr>
-        <w:pStyle w:val="Heading2"/>
+        <w:pStyle w:val="Heading5"/>
       </w:pPr>
       <w:bookmarkStart w:id="25" w:name="plant-material"/>
       <w:r>
@@ -982,7 +977,7 @@
     </w:p>
     <w:p>
       <w:pPr>
-        <w:pStyle w:val="Heading2"/>
+        <w:pStyle w:val="Heading5"/>
       </w:pPr>
       <w:bookmarkStart w:id="26" w:name="leaf-morphometric-traits"/>
       <w:r>
@@ -1018,7 +1013,7 @@
     </w:p>
     <w:p>
       <w:pPr>
-        <w:pStyle w:val="Heading2"/>
+        <w:pStyle w:val="Heading5"/>
       </w:pPr>
       <w:bookmarkStart w:id="27" w:name="anatomical-traits"/>
       <w:r>
@@ -1095,7 +1090,7 @@
     </w:p>
     <w:p>
       <w:pPr>
-        <w:pStyle w:val="Heading2"/>
+        <w:pStyle w:val="Heading5"/>
       </w:pPr>
       <w:bookmarkStart w:id="28" w:name="foliar-chemistry"/>
       <w:r>
@@ -1165,7 +1160,7 @@
     </w:p>
     <w:p>
       <w:pPr>
-        <w:pStyle w:val="Heading2"/>
+        <w:pStyle w:val="Heading5"/>
       </w:pPr>
       <w:bookmarkStart w:id="29" w:name="pressure-volume-relations"/>
       <w:r>
@@ -1300,7 +1295,7 @@
     </w:p>
     <w:p>
       <w:pPr>
-        <w:pStyle w:val="Heading2"/>
+        <w:pStyle w:val="Heading5"/>
       </w:pPr>
       <w:bookmarkStart w:id="30" w:name="statistical-analysis"/>
       <w:r>
@@ -1778,7 +1773,7 @@
     </w:p>
     <w:p>
       <w:pPr>
-        <w:pStyle w:val="Heading2"/>
+        <w:pStyle w:val="Heading5"/>
       </w:pPr>
       <w:bookmarkStart w:id="32" w:name="frond-morphology-and-anatomy"/>
       <w:r>
@@ -2010,7 +2005,7 @@
     </w:p>
     <w:p>
       <w:pPr>
-        <w:pStyle w:val="Heading2"/>
+        <w:pStyle w:val="Heading5"/>
       </w:pPr>
       <w:bookmarkStart w:id="33" w:name="foliar-chemistry-1"/>
       <w:r>
@@ -2193,7 +2188,7 @@
     </w:p>
     <w:p>
       <w:pPr>
-        <w:pStyle w:val="Heading2"/>
+        <w:pStyle w:val="Heading5"/>
       </w:pPr>
       <w:bookmarkStart w:id="34" w:name="stomatal-anatomy"/>
       <w:r>
@@ -2221,7 +2216,10 @@
         <w:t xml:space="preserve"> </w:t>
       </w:r>
       <w:r>
-        <w:t xml:space="preserve">&lt; 0.001). Stomata of epiphytic species were 11.4% larger in epiphytes compared to terrestrial species, with hemi-epiphytes intermediates between both life forms (</w:t>
+        <w:t xml:space="preserve">&lt; 0.001). Stomata of epiphytic species were 10.4% larger in epiphytes compared to terrestrial species, with hemi-epiphytes intermediates between both life forms (Figure 4B,</w:t>
+      </w:r>
+      <w:r>
+        <w:t xml:space="preserve"> </w:t>
       </w:r>
       <w:r>
         <w:rPr>
@@ -2233,7 +2231,7 @@
         <w:t xml:space="preserve"> </w:t>
       </w:r>
       <w:r>
-        <w:t xml:space="preserve">= 0.037). Differences in stomatal size were driven by 17.1% greater guard cell width in epiphytes and hemi-epiphytes (13.3 um) compared to terrestrial species (11.2 um). Guard cell length was statistically similar across life forms (</w:t>
+        <w:t xml:space="preserve">= 0.037). Differences in stomatal size were driven by 16.0% greater guard cell width in epiphytes and hemi-epiphytes (</w:t>
       </w:r>
       <m:oMath>
         <m:bar>
@@ -2251,7 +2249,28 @@
         <w:t xml:space="preserve"> </w:t>
       </w:r>
       <w:r>
-        <w:t xml:space="preserve">= 47.7 um). Increases in stomatal density were negatively correlated with stomtal size across all life forms (</w:t>
+        <w:t xml:space="preserve">= 13.3 um) compared to terrestrial species (</w:t>
+      </w:r>
+      <m:oMath>
+        <m:bar>
+          <m:barPr>
+            <m:pos m:val="top"/>
+          </m:barPr>
+          <m:e>
+            <m:r>
+              <m:t>x</m:t>
+            </m:r>
+          </m:e>
+        </m:bar>
+      </m:oMath>
+      <w:r>
+        <w:t xml:space="preserve"> </w:t>
+      </w:r>
+      <w:r>
+        <w:t xml:space="preserve">= 11.2 um,</w:t>
+      </w:r>
+      <w:r>
+        <w:t xml:space="preserve"> </w:t>
       </w:r>
       <w:r>
         <w:rPr>
@@ -2263,60 +2282,30 @@
         <w:t xml:space="preserve"> </w:t>
       </w:r>
       <w:r>
-        <w:t xml:space="preserve">&lt; 0.001). Pair-wise differences across life forms were detected for the slopes (</w:t>
-      </w:r>
-      <w:r>
-        <w:rPr>
-          <w:i/>
-        </w:rPr>
-        <w:t xml:space="preserve">P</w:t>
-      </w:r>
-      <w:r>
-        <w:t xml:space="preserve"> </w:t>
-      </w:r>
-      <w:r>
-        <w:t xml:space="preserve">&lt; 0.001) and elevations (</w:t>
-      </w:r>
-      <w:r>
-        <w:rPr>
-          <w:i/>
-        </w:rPr>
-        <w:t xml:space="preserve">P</w:t>
-      </w:r>
-      <w:r>
-        <w:t xml:space="preserve"> </w:t>
-      </w:r>
-      <w:r>
-        <w:t xml:space="preserve">= 0.007) of the negative relationship between stomatal density and stomatal size (Figure 4B). Phylogenetic independent contrasts support the negative relationship between stomatal density and stomatal size for measured species (</w:t>
-      </w:r>
-      <w:r>
-        <w:rPr>
-          <w:i/>
-        </w:rPr>
-        <w:t xml:space="preserve">P</w:t>
-      </w:r>
-      <w:r>
-        <w:t xml:space="preserve"> </w:t>
-      </w:r>
-      <w:r>
-        <w:t xml:space="preserve">= 0.006, R</w:t>
-      </w:r>
-      <w:r>
-        <w:rPr>
-          <w:vertAlign w:val="superscript"/>
-        </w:rPr>
-        <w:t xml:space="preserve">2</w:t>
-      </w:r>
-      <w:r>
-        <w:t xml:space="preserve"> </w:t>
-      </w:r>
-      <w:r>
-        <w:t xml:space="preserve">= 0.17).</w:t>
+        <w:t xml:space="preserve">= 0.002). Guard cell length was statistically similar across life forms (</w:t>
+      </w:r>
+      <m:oMath>
+        <m:bar>
+          <m:barPr>
+            <m:pos m:val="top"/>
+          </m:barPr>
+          <m:e>
+            <m:r>
+              <m:t>x</m:t>
+            </m:r>
+          </m:e>
+        </m:bar>
+      </m:oMath>
+      <w:r>
+        <w:t xml:space="preserve"> </w:t>
+      </w:r>
+      <w:r>
+        <w:t xml:space="preserve">= 47.7 um).</w:t>
       </w:r>
     </w:p>
     <w:p>
       <w:pPr>
-        <w:pStyle w:val="Heading2"/>
+        <w:pStyle w:val="Heading5"/>
       </w:pPr>
       <w:bookmarkStart w:id="35" w:name="frond-hydraulic-traits"/>
       <w:r>
@@ -2492,7 +2481,7 @@
     </w:p>
     <w:p>
       <w:pPr>
-        <w:pStyle w:val="Heading2"/>
+        <w:pStyle w:val="Heading5"/>
       </w:pPr>
       <w:bookmarkStart w:id="36" w:name="functional-trait-evolution"/>
       <w:r>
@@ -2560,7 +2549,7 @@
     </w:p>
     <w:p>
       <w:pPr>
-        <w:pStyle w:val="Heading2"/>
+        <w:pStyle w:val="Heading5"/>
       </w:pPr>
       <w:bookmarkStart w:id="38" w:name="X035ab4a6dc38ee51f06eeb2b1fb2ab822ac0def"/>
       <w:r>
@@ -2860,7 +2849,7 @@
     </w:p>
     <w:p>
       <w:pPr>
-        <w:pStyle w:val="Heading2"/>
+        <w:pStyle w:val="Heading5"/>
       </w:pPr>
       <w:bookmarkStart w:id="39" w:name="Xa7c397d7345008455e5a93ecbe9a4d7031f55dd"/>
       <w:r>
@@ -3216,7 +3205,7 @@
     </w:p>
     <w:p>
       <w:pPr>
-        <w:pStyle w:val="Heading2"/>
+        <w:pStyle w:val="Heading5"/>
       </w:pPr>
       <w:bookmarkStart w:id="40" w:name="X26767ec6ff51357d3d117b074b8f94a7fe6e7bf"/>
       <w:r>
@@ -3316,7 +3305,7 @@
     </w:p>
     <w:p>
       <w:pPr>
-        <w:pStyle w:val="Heading2"/>
+        <w:pStyle w:val="Heading5"/>
       </w:pPr>
       <w:bookmarkStart w:id="41" w:name="conclusions"/>
       <w:r>
@@ -4051,7 +4040,7 @@
         <w:t xml:space="preserve"> </w:t>
       </w:r>
       <w:r>
-        <w:t xml:space="preserve">Figure 1. Structural shifts in path lengths to transport water, via stipe length, alters how tropical fern life forms build conductive structures. (A) Box plots of stipe length across tropical fern life forms. (B) Lamina area in tropical ferns is postively related to stipe length (log-based) and this relationship varies by life form. The conditional and marginal R</w:t>
+        <w:t xml:space="preserve">Figure 1. Structural shifts in path lengths to transport water, via stipe length, alters how tropical fern life forms build conductive structures. (A) Box plots of stipe length across tropical fern life forms. (B) Lamina area in tropical ferns is postively related to stipe length (log-based) and this relationship varies by life form. The width of box plots are drawn proportional to the number of measured species in each life form. Significant log-linear fits for each life from are shown with dashed lines. The conditional and marginal R</w:t>
       </w:r>
       <w:r>
         <w:rPr>
@@ -4063,7 +4052,7 @@
         <w:t xml:space="preserve"> </w:t>
       </w:r>
       <w:r>
-        <w:t xml:space="preserve">for the overall allometric relationship between lamina area and stipe length is 0.23 and 0.88, respectively. Significant log-linear fits for each life from are shown with dashed lines. The width of box plots are drawn proportional to the number of measured species in each life form.</w:t>
+        <w:t xml:space="preserve">for the overall allometric relationship is reported.</w:t>
       </w:r>
     </w:p>
     <w:p>
@@ -4124,7 +4113,7 @@
         <w:t xml:space="preserve"> </w:t>
       </w:r>
       <w:r>
-        <w:t xml:space="preserve">Figure 2. Conductive hydraulic supply, via total xylem area, constrains stipe length in tropical fern species. (A) Box plots of total xylem area across tropical fern life forms. (B) The capacity for greater total xylem area in terrestrial tropical ferns supports construction of large stipes. The conditional and marginal R</w:t>
+        <w:t xml:space="preserve">Figure 2. Conductive hydraulic supply, via total xylem area, constrains stipe length in tropical fern species. (A) Box plots of total xylem area across tropical fern life forms. (B) The capacity for greater total xylem area in terrestrial tropical ferns supports construction of large stipes. The width of box plots are drawn proportional to the number of measured species in each life form. Significant linear relationships for each life from are shown with dashed lines representing model fits and grey shaded areas as 95 % confidence intervals for the mean. The conditional and marginal R</w:t>
       </w:r>
       <w:r>
         <w:rPr>
@@ -4136,7 +4125,7 @@
         <w:t xml:space="preserve"> </w:t>
       </w:r>
       <w:r>
-        <w:t xml:space="preserve">for the overall positive relationship between stipe length and total xylem area is 0.30 and 0.88, respectively. Significant linear relationships for each life from are shown with dashed lines representing model fits and grey shaded areas as 95 % confidence intervals for the mean. The width of box plots are drawn proportional to the number of measured species in each life form.</w:t>
+        <w:t xml:space="preserve">for the overall linear relationship is reported.</w:t>
       </w:r>
     </w:p>
     <w:p>
@@ -4235,7 +4224,7 @@
         <w:t xml:space="preserve">, 2004)</w:t>
       </w:r>
       <w:r>
-        <w:t xml:space="preserve">. The conditional and marginal R</w:t>
+        <w:t xml:space="preserve">. The width of box plots are drawn proportional to the number of measured species in each life form. Significant log-linear fits for each life from are shown with dashed lines. The conditional and marginal R</w:t>
       </w:r>
       <w:r>
         <w:rPr>
@@ -4247,7 +4236,7 @@
         <w:t xml:space="preserve"> </w:t>
       </w:r>
       <w:r>
-        <w:t xml:space="preserve">for the overall negative allometric relationship between lamina area and stipe length for surveyed fern species is 0.23 and 0.88, respectively. Significant log-linear fits for each life from are shown with dashed lines. The width of box plots are drawn proportional to the number of measured species in each life form.</w:t>
+        <w:t xml:space="preserve">for the overall allometric relationship is reported.</w:t>
       </w:r>
     </w:p>
     <w:p>
@@ -4308,19 +4297,7 @@
         <w:t xml:space="preserve"> </w:t>
       </w:r>
       <w:r>
-        <w:t xml:space="preserve">Figure 4. Stomatal traits differed between tropical fern life forms. (A) Box plots of stomatal density across tropical fern life forms. (B) Stomatal density was negatively related to stomatal size for all life forms. The conditional and marginal R</w:t>
-      </w:r>
-      <w:r>
-        <w:rPr>
-          <w:vertAlign w:val="superscript"/>
-        </w:rPr>
-        <w:t xml:space="preserve">2</w:t>
-      </w:r>
-      <w:r>
-        <w:t xml:space="preserve"> </w:t>
-      </w:r>
-      <w:r>
-        <w:t xml:space="preserve">for the overall negative relationship between stomatal density and stomatal size are 0.22 and 0.90, respectively. Significant linear relationships for each life from are shown with dashed lines representing model fits and grey shaded areas as 95 % confidence intervals for the mean. The width of box plots are drawn proportional to the number of measured species in each life form.</w:t>
+        <w:t xml:space="preserve">Figure 4. Stomatal traits differed between tropical fern life forms. (A) Box plots of stomatal density and (B) stomatal size across tropical fern life forms. The width of box plots are drawn proportional to the number of measured species in each life form.</w:t>
       </w:r>
     </w:p>
     <w:p>
@@ -9566,7 +9543,16 @@
         <w:t xml:space="preserve">2009</w:t>
       </w:r>
       <w:r>
-        <w:t xml:space="preserve">. Maximum leaf conductance driven by CO2 effects on stomatal size and density over geologic time.</w:t>
+        <w:t xml:space="preserve">. Maximum leaf conductance driven by CO</w:t>
+      </w:r>
+      <w:r>
+        <w:rPr>
+          <w:vertAlign w:val="subscript"/>
+        </w:rPr>
+        <w:t xml:space="preserve">2</w:t>
+      </w:r>
+      <w:r>
+        <w:t xml:space="preserve">effects on stomatal size and density over geologic time.</w:t>
       </w:r>
       <w:r>
         <w:t xml:space="preserve"> </w:t>
@@ -15592,7 +15578,10 @@
   <w:style w:type="paragraph" w:default="1" w:styleId="Normal">
     <w:name w:val="Normal"/>
     <w:qFormat/>
-    <w:rsid w:val="00FE71B7"/>
+    <w:rsid w:val="002F44AF"/>
+    <w:pPr>
+      <w:jc w:val="both"/>
+    </w:pPr>
     <w:rPr>
       <w:sz w:val="24"/>
     </w:rPr>
@@ -15604,7 +15593,7 @@
     <w:link w:val="Heading1Char"/>
     <w:uiPriority w:val="9"/>
     <w:qFormat/>
-    <w:rsid w:val="002B267E"/>
+    <w:rsid w:val="000E0405"/>
     <w:pPr>
       <w:keepNext/>
       <w:pageBreakBefore/>
@@ -16270,9 +16259,9 @@
     <w:basedOn w:val="DefaultParagraphFont"/>
     <w:link w:val="Heading1"/>
     <w:uiPriority w:val="9"/>
-    <w:rsid w:val="002B267E"/>
+    <w:rsid w:val="000E0405"/>
     <w:rPr>
-      <w:rFonts w:ascii="Times New Roman" w:eastAsiaTheme="majorEastAsia" w:hAnsi="Times New Roman" w:cstheme="majorBidi"/>
+      <w:rFonts w:eastAsiaTheme="majorEastAsia" w:cstheme="majorBidi"/>
       <w:b/>
       <w:bCs/>
       <w:kern w:val="32"/>

</xml_diff>

<commit_message>
draft of Ms sent to co-authors
</commit_message>
<xml_diff>
--- a/manuscript/leafwater_manuscript.docx
+++ b/manuscript/leafwater_manuscript.docx
@@ -239,7 +239,7 @@
         <w:t xml:space="preserve"> </w:t>
       </w:r>
       <w:r>
-        <w:t xml:space="preserve">Natural Science Division at Pepperdine University, Malibu, CA, USA</w:t>
+        <w:t xml:space="preserve">Natural Science Division, Pepperdine University, Malibu, CA, USA</w:t>
       </w:r>
     </w:p>
     <w:p>
@@ -351,7 +351,7 @@
         <w:pStyle w:val="FirstParagraph"/>
       </w:pPr>
       <w:r>
-        <w:t xml:space="preserve">Opportunistic diversification has allowed ferns to radiate into epiphytic niches created by angiosperm dominated landscapes. Our understanding of how ecophysiological function allowed radiation into the canopy habitat and the potential transitionary role of the hemi-epiphytic life form remains unclear. We surveyed 39 fern species in Costa Rican tropical forests to explore epiphytic trait divergence in a phylogenetic context. We examined leaf responses to water deficit in terrestrial, hemi-epiphytic and epiphytic ferns and related these findings to functional traits that regulate leaf water status and mineral nutrition. Epiphytic ferns had reduced xylem area (-60%), stipe length (-54%), thicker lamina (+67%) and reduced stomatal density compared to terrestrial ferns (-51%). Surprisingly, epiphytic ferns exhibiting similar turgor loss points, higher osmotic potential and lower tissue capacitance than terrestrial ferns. Overall, hemi-epiphytic ferns exhibit traits that share functional relevance with both terrestrial and epiphytic species. Our findings clearly demonstrate the prevalence of water conservatism in both epiphytic and hemi-epiphytic ferns, via selection of anatomical and structural traits that avoid water loss. Even with canalized passive stomatal function, adaptations for drought avoidance have allowed epiphytic ferns to successfully endure the stresses of the epiphytic habitat.</w:t>
+        <w:t xml:space="preserve">Opportunistic diversification has allowed ferns to radiate into epiphytic niches created by angiosperm dominated landscapes. Our understanding of how ecophysiological function allowed radiation into the canopy habitat and the potential transitionary role of the hemi-epiphytic life form remains unclear. We surveyed 39 fern species in Costa Rican tropical forests to explore epiphytic trait divergence in a phylogenetic context. We examined leaf responses to water deficit in terrestrial, hemi-epiphytic and epiphytic ferns and related these findings to functional traits that regulate leaf water status and mineral nutrition. Epiphytic ferns had reduced xylem area (-60%), shorter stipe lengths (-54%), thicker lamina (+67%) and reduced stomatal density compared to terrestrial ferns (-51%). Surprisingly, epiphytic ferns exhibiting similar turgor loss points, higher osmotic potential and lower tissue capacitance than terrestrial ferns. Overall, hemi-epiphytic ferns exhibit traits that share functional relevance with both terrestrial and epiphytic species. Our findings clearly demonstrate the prevalence of water conservatism in both epiphytic and hemi-epiphytic ferns, via selection of anatomical and structural traits that avoid leaf water stress. Even with canalized physiological function, adaptations for drought avoidance have allowed epiphytic ferns to successfully endure the stresses of the epiphytic habitat.</w:t>
       </w:r>
     </w:p>
     <w:p>
@@ -371,7 +371,7 @@
         <w:t xml:space="preserve"> </w:t>
       </w:r>
       <w:r>
-        <w:t xml:space="preserve">epiphyte, fern, functional traits, stomata, turgor loss,</w:t>
+        <w:t xml:space="preserve">epiphyte, fern, functional traits, stomata, turgor loss</w:t>
       </w:r>
     </w:p>
     <w:p>
@@ -1996,7 +1996,7 @@
         <w:t xml:space="preserve"> </w:t>
       </w:r>
       <w:r>
-        <w:t xml:space="preserve">= 0.003, Figure 2A). Increases in stipe length were positively correlated with increases in total xylem area across all life forms (</w:t>
+        <w:t xml:space="preserve">= 0.003). The standardized leaf xylem fraction, calculated as the ratio of xylem area to lamina area, was similarly smaller in epiphytic and hemi-epiphytic species (</w:t>
       </w:r>
       <w:r>
         <w:rPr>
@@ -2008,6 +2008,18 @@
         <w:t xml:space="preserve"> </w:t>
       </w:r>
       <w:r>
+        <w:t xml:space="preserve">&lt; 0.001, Figure 2A). Increases in stipe length were positively correlated with increases in total xylem area across all life forms (</w:t>
+      </w:r>
+      <w:r>
+        <w:rPr>
+          <w:i/>
+        </w:rPr>
+        <w:t xml:space="preserve">P</w:t>
+      </w:r>
+      <w:r>
+        <w:t xml:space="preserve"> </w:t>
+      </w:r>
+      <w:r>
         <w:t xml:space="preserve">&lt; 0.001). Pair-wise differences were detected for the slopes (</w:t>
       </w:r>
       <w:r>
@@ -2091,7 +2103,7 @@
         <w:t xml:space="preserve"> </w:t>
       </w:r>
       <w:r>
-        <w:t xml:space="preserve">= 0.002, Figure 1C). Broadly, leaf thickness of terrestrial and hemi-epiphytic ferns was constrained to less than 300 g m</w:t>
+        <w:t xml:space="preserve">= 0.002, Figure 3A). Broadly, leaf thickness of terrestrial and hemi-epiphytic ferns was constrained to less than 300 g m</w:t>
       </w:r>
       <w:r>
         <w:rPr>
@@ -2184,7 +2196,7 @@
         <w:t xml:space="preserve"> </w:t>
       </w:r>
       <w:r>
-        <w:t xml:space="preserve">and LMA varied across life forms (Figure 3A). Phylogenetic independent contrasts, however, did not detect a relationship between</w:t>
+        <w:t xml:space="preserve">and LMA varied across life forms (Figure 3C). Phylogenetic independent contrasts, however, did not detect a relationship between</w:t>
       </w:r>
       <w:r>
         <w:t xml:space="preserve"> </w:t>
@@ -2228,7 +2240,7 @@
         <w:t xml:space="preserve"> </w:t>
       </w:r>
       <w:r>
-        <w:t xml:space="preserve">= 0.004, Figure 2C). Lamina</w:t>
+        <w:t xml:space="preserve">= 0.004, Figure 3B). Lamina</w:t>
       </w:r>
       <w:r>
         <w:t xml:space="preserve"> </w:t>
@@ -2316,7 +2328,28 @@
         <w:t xml:space="preserve"> </w:t>
       </w:r>
       <w:r>
-        <w:t xml:space="preserve">&lt; 0.001). Stomata of epiphytic species were 10.4% larger in epiphytes compared to terrestrial species, with hemi-epiphytes intermediates between both life forms (Figure 4B,</w:t>
+        <w:t xml:space="preserve">&lt; 0.001). The majority of epiphytic and hemi-epiphytic ferns had stomatal density restricted to fewer than 55 per mm</w:t>
+      </w:r>
+      <w:r>
+        <w:rPr>
+          <w:vertAlign w:val="superscript"/>
+        </w:rPr>
+        <w:t xml:space="preserve">2</w:t>
+      </w:r>
+      <w:r>
+        <w:t xml:space="preserve"> </w:t>
+      </w:r>
+      <w:r>
+        <w:t xml:space="preserve">(80% quantile), while stomatal density of terrestrial ferns from the same probability distribution was 105 per mm</w:t>
+      </w:r>
+      <w:r>
+        <w:rPr>
+          <w:vertAlign w:val="superscript"/>
+        </w:rPr>
+        <w:t xml:space="preserve">2</w:t>
+      </w:r>
+      <w:r>
+        <w:t xml:space="preserve">. Stomata of epiphytic species were 10.4% larger in epiphytes compared to terrestrial species, with hemi-epiphytes intermediates between both life forms (Figure 4B,</w:t>
       </w:r>
       <w:r>
         <w:t xml:space="preserve"> </w:t>
@@ -2442,7 +2475,7 @@
         <w:pStyle w:val="FirstParagraph"/>
       </w:pPr>
       <w:r>
-        <w:t xml:space="preserve">Minimal differences in leaf pressure-volume parameters were detected among the three fern life forms (Figure 2a). The turgor loss point (</w:t>
+        <w:t xml:space="preserve">Minimal differences in leaf pressure-volume parameters were detected among the three fern life forms (Figure 5A). The turgor loss point (</w:t>
       </w:r>
       <m:oMath>
         <m:r>
@@ -2508,7 +2541,7 @@
         <w:t xml:space="preserve"> </w:t>
       </w:r>
       <w:r>
-        <w:t xml:space="preserve">than epiphytic species (Figure 2b). The osmotic potential (</w:t>
+        <w:t xml:space="preserve">than epiphytic species (Figure 5B). The osmotic potential (</w:t>
       </w:r>
       <m:oMath>
         <m:r>
@@ -2647,7 +2680,7 @@
         <w:pStyle w:val="FirstParagraph"/>
       </w:pPr>
       <w:r>
-        <w:t xml:space="preserve">This study sought to provide new insight on the mechanisms by which ferns, with potentially limited plasticity in ecophysiological function, successfully diversified into epiphytic habitats. Our results suggest that adaptations of functional traits related to avoidance of water stress (e.g. ↑ LMA * ↓ stomatl density), instead of tolerance, allowed the radiation of ferns into more variable canopy habitats. Although the role of hemi-epiphytic species in this radiation remains uncertain, we provide additional evidence to help understand the evolutionary origins of this life form. Epiphytic ferns have been previously been shown to be consistently smaller than terrestrial ferns</w:t>
+        <w:t xml:space="preserve">This study sought to provide new insight on the mechanisms by which ferns, with potentially limited plasticity in ecophysiological function, successfully diversified into epiphytic habitats. Our results suggest that adaptations of functional traits related to avoidance of water stress (e.g. ↑ LMA &amp; ↓ stomatal density), instead of tolerance, allowed the radiation of ferns into more variable canopy habitats. Although the role of hemi-epiphytic species in this radiation remains uncertain, we provide additional evidence to help understand the evolutionary origins of this life form. Epiphytic ferns have been previously been shown to be consistently smaller than terrestrial ferns</w:t>
       </w:r>
       <w:r>
         <w:t xml:space="preserve"> </w:t>
@@ -2700,7 +2733,7 @@
         <w:br/>
       </w:r>
       <w:r>
-        <w:t xml:space="preserve">Differences in structural scaling relationships between epiphytic and terrestrial ferns have previously been detected with LMA and petiole width, suggesting trade-offs between hydraulic and biomechanical support</w:t>
+        <w:t xml:space="preserve">Differences in trait coordination related to biomechanical and structural support have previously been detected between epiphytic and terrestrial ferns</w:t>
       </w:r>
       <w:r>
         <w:t xml:space="preserve"> </w:t>
@@ -2739,7 +2772,7 @@
         <w:t xml:space="preserve">2018)</w:t>
       </w:r>
       <w:r>
-        <w:t xml:space="preserve">. Ferns also rely entirely on primary xylem to supply lamina tissues</w:t>
+        <w:t xml:space="preserve">, creating potential trade-offs to leaf water supply. Ferns also rely entirely on primary xylem</w:t>
       </w:r>
       <w:r>
         <w:t xml:space="preserve"> </w:t>
@@ -2763,7 +2796,37 @@
         <w:t xml:space="preserve">2020)</w:t>
       </w:r>
       <w:r>
-        <w:t xml:space="preserve">, thereby constraining frond morphology and leaf hydraulic function</w:t>
+        <w:t xml:space="preserve"> </w:t>
+      </w:r>
+      <w:r>
+        <w:t xml:space="preserve">and limited leaf venation</w:t>
+      </w:r>
+      <w:r>
+        <w:t xml:space="preserve"> </w:t>
+      </w:r>
+      <w:r>
+        <w:t xml:space="preserve">(Brodribb</w:t>
+      </w:r>
+      <w:r>
+        <w:t xml:space="preserve"> </w:t>
+      </w:r>
+      <w:r>
+        <w:rPr>
+          <w:i/>
+        </w:rPr>
+        <w:t xml:space="preserve">et al.</w:t>
+      </w:r>
+      <w:r>
+        <w:t xml:space="preserve"> </w:t>
+      </w:r>
+      <w:r>
+        <w:t xml:space="preserve">2007)</w:t>
+      </w:r>
+      <w:r>
+        <w:t xml:space="preserve"> </w:t>
+      </w:r>
+      <w:r>
+        <w:t xml:space="preserve">to supply lamina tissues, thereby constraining frond morphology and leaf hydraulic function</w:t>
       </w:r>
       <w:r>
         <w:t xml:space="preserve"> </w:t>
@@ -2787,7 +2850,7 @@
         <w:t xml:space="preserve">2011, 2013)</w:t>
       </w:r>
       <w:r>
-        <w:t xml:space="preserve">. Our results build on these findings by elucidating additional differing allometric relationships between epiphytic and terrestrial tropical ferns. For example, many epiphytes were capable of supporting equally large lamina as terrestrial species with short or minimal stipes. Additionally, positive relationships between xylem area and stipe length were functionally distinct in epiphytes due to large reductions in both traits. As a result, reduced total frond length (smaller size) of epiphytic ferns does not appear to come at a consequence of conductive surface area of the lamina. These shifts in frond structure and anatomy represent adaptations to maintain positive water balance for lamina structural integrity and gas exchange and are realized by a greater water use efficiency (less negative lamina</w:t>
+        <w:t xml:space="preserve">. Our results build on these findings by elucidating additional differing allometric relationships between epiphytic and terrestrial tropical ferns. Many epiphytes were capable of supporting equally large lamina as terrestrial species with short or minimal stipes. Positive relationships between xylem area and stipe length were thus functionally distinct in epiphytes due to large reductions in both traits. The reductions in investment to leaf water supply (xylem fraction) appear buffered by coinciding reductions in hydraulic path length, allowing support of large lamina with reduced total frond length (smaller size) in epiphytic ferns. These shifts in frond structure and anatomy represent adaptations to maintain positive water balance for lamina structural integrity and gas exchange and are realized by a greater water use efficiency (less negative lamina</w:t>
       </w:r>
       <w:r>
         <w:t xml:space="preserve"> </w:t>
@@ -2995,7 +3058,7 @@
         <w:t xml:space="preserve"> </w:t>
       </w:r>
       <w:r>
-        <w:t xml:space="preserve">and from the data presented here. This relationship appears to become uncoupled in epiphytic ferns, however, largely due to the extremely high values of LMA produced in many species of epiphytic fern (Figure 3c). This decoupling may help explain the comparatively low rates of photosynthesis reported in epiphytic ferns and provide further support for the evolution of leaf traits adapted for water conservation</w:t>
+        <w:t xml:space="preserve">and from the data presented here. This relationship appears to become uncoupled in epiphytic ferns, however, largely due to the extremely high values of LMA produced in many species of epiphytic fern (Figure 3C). This decoupling may help explain the comparatively low rates of photosynthesis reported in epiphytic ferns and provide further support for the evolution of leaf traits adapted for water conservation</w:t>
       </w:r>
       <w:r>
         <w:t xml:space="preserve"> </w:t>
@@ -3082,7 +3145,7 @@
         </m:r>
       </m:oMath>
       <w:r>
-        <w:t xml:space="preserve">). Across all surveyed species, the ability to store water declined quickly with decreases in cell wall elasticity (lower</w:t>
+        <w:t xml:space="preserve">). Across all surveyed species, the ability to store water declined quickly with decreases in cell wall elasticity (↓</w:t>
       </w:r>
       <w:r>
         <w:t xml:space="preserve"> </w:t>
@@ -3303,22 +3366,7 @@
         <w:t xml:space="preserve">2014)</w:t>
       </w:r>
       <w:r>
-        <w:t xml:space="preserve">.</w:t>
-      </w:r>
-      <w:r>
-        <w:t xml:space="preserve"> </w:t>
-      </w:r>
-      <w:r>
-        <w:rPr>
-          <w:i/>
-        </w:rPr>
-        <w:t xml:space="preserve">Therefore, we evaluated if plasticity in stomatal traits could explain the water conservation strategies observed in epiphytic ferns (i.e. lack of apparent drought tolerance).</w:t>
-      </w:r>
-      <w:r>
-        <w:t xml:space="preserve"> </w:t>
-      </w:r>
-      <w:r>
-        <w:t xml:space="preserve">Stomatal anatomical traits have been shown to exhibit a wide range of inter-specific variability among understory tropical ferns</w:t>
+        <w:t xml:space="preserve">. Therefore, we evaluated whether plasticity in stomatal traits could explain the water conservation strategies observed in epiphytic ferns (i.e. lack of apparent drought tolerance). Stomatal anatomical traits have been shown to exhibit a wide range of inter-specific variability among understory tropical ferns</w:t>
       </w:r>
       <w:r>
         <w:t xml:space="preserve"> </w:t>
@@ -3402,7 +3450,7 @@
         <w:t xml:space="preserve">(Brodribb &amp; Holbrook 2004; McAdam &amp; Brodribb 2013)</w:t>
       </w:r>
       <w:r>
-        <w:t xml:space="preserve">. To persist in epiphytic niches characterized by inconsistent water supply, reduced stomatal density likely allowed ferns to minimize variable exposure to water stress. Overall, the derived nature of functional traits seen in the radiation of epiphytic ferns (↓ stomatal density, ↓ xylem area, ↓ stipe lengths and ↑ LMA) reveal strategies for avoidance of low leaf water potentials. Although this water conservatism reduces photosynthetic potential</w:t>
+        <w:t xml:space="preserve">. To persist in epiphytic niches characterized by inconsistent water supply, reduced stomatal density likely allowed ferns to minimize variable exposure to water stress. Overall, the derived nature of functional traits seen in the radiation of epiphytic ferns (↓ stomatal density, ↓ xylem area with ↓ stipe lengths and ↑ LMA) reveal strategies for avoidance of low leaf water potentials. Although this water conservatism reduces photosynthetic potential</w:t>
       </w:r>
       <w:r>
         <w:t xml:space="preserve"> </w:t>
@@ -4211,7 +4259,7 @@
       <w:r>
         <w:drawing>
           <wp:inline>
-            <wp:extent cx="5943600" cy="3566160"/>
+            <wp:extent cx="5943600" cy="2971800"/>
             <wp:effectExtent b="0" l="0" r="0" t="0"/>
             <wp:docPr descr="" title="" id="1" name="Picture"/>
             <a:graphic>
@@ -4232,7 +4280,7 @@
                   <pic:spPr bwMode="auto">
                     <a:xfrm>
                       <a:off x="0" y="0"/>
-                      <a:ext cx="5943600" cy="3566160"/>
+                      <a:ext cx="5943600" cy="2971800"/>
                     </a:xfrm>
                     <a:prstGeom prst="rect">
                       <a:avLst/>
@@ -4284,7 +4332,7 @@
       <w:r>
         <w:drawing>
           <wp:inline>
-            <wp:extent cx="5943600" cy="3566160"/>
+            <wp:extent cx="5943600" cy="2971800"/>
             <wp:effectExtent b="0" l="0" r="0" t="0"/>
             <wp:docPr descr="" title="" id="1" name="Picture"/>
             <a:graphic>
@@ -4305,7 +4353,7 @@
                   <pic:spPr bwMode="auto">
                     <a:xfrm>
                       <a:off x="0" y="0"/>
-                      <a:ext cx="5943600" cy="3566160"/>
+                      <a:ext cx="5943600" cy="2971800"/>
                     </a:xfrm>
                     <a:prstGeom prst="rect">
                       <a:avLst/>
@@ -4327,7 +4375,25 @@
         <w:t xml:space="preserve"> </w:t>
       </w:r>
       <w:r>
-        <w:t xml:space="preserve">Figure 2. Conductive hydraulic supply, via total xylem area, constrains stipe length in tropical fern species. (A) Box plots of total xylem area across tropical fern life forms. (B) The capacity for greater total xylem area in terrestrial tropical ferns supports construction of large stipes. The width of box plots are drawn proportional to the number of measured species in each life form. Significant linear relationships for each life from are shown with dashed lines representing model fits and gray shaded areas as 95 % confidence intervals for the mean. The conditional and marginal R</w:t>
+        <w:t xml:space="preserve">Figure 2. Conductive hydraulic supply, via total xylem area, constrains stipe length in tropical fern species. (A) Box plots of xylem fraction (total xylem area (mm</w:t>
+      </w:r>
+      <w:r>
+        <w:rPr>
+          <w:vertAlign w:val="superscript"/>
+        </w:rPr>
+        <w:t xml:space="preserve">2</w:t>
+      </w:r>
+      <w:r>
+        <w:t xml:space="preserve">):lamina area (mm</w:t>
+      </w:r>
+      <w:r>
+        <w:rPr>
+          <w:vertAlign w:val="superscript"/>
+        </w:rPr>
+        <w:t xml:space="preserve">2</w:t>
+      </w:r>
+      <w:r>
+        <w:t xml:space="preserve">)) across tropical fern life forms. (B) The capacity for greater total xylem area in terrestrial tropical ferns supports construction of large stipes. The width of box plots are drawn proportional to the number of measured species in each life form. Significant linear relationships for each life from are shown with dashed lines representing model fits and gray shaded areas as 95 % confidence intervals for the mean. The conditional and marginal R</w:t>
       </w:r>
       <w:r>
         <w:rPr>
@@ -8483,7 +8549,7 @@
       <w:r>
         <w:drawing>
           <wp:inline>
-            <wp:extent cx="5544151" cy="5544151"/>
+            <wp:extent cx="3696101" cy="3696101"/>
             <wp:effectExtent b="0" l="0" r="0" t="0"/>
             <wp:docPr descr="" title="" id="1" name="Picture"/>
             <a:graphic>
@@ -8504,7 +8570,7 @@
                   <pic:spPr bwMode="auto">
                     <a:xfrm>
                       <a:off x="0" y="0"/>
-                      <a:ext cx="5544151" cy="5544151"/>
+                      <a:ext cx="3696101" cy="3696101"/>
                     </a:xfrm>
                     <a:prstGeom prst="rect">
                       <a:avLst/>
@@ -8523,7 +8589,7 @@
         </w:drawing>
       </w:r>
       <w:r>
-        <w:t xml:space="preserve"> </w:t>
+        <w:br/>
       </w:r>
       <w:r>
         <w:t xml:space="preserve">Figure S1. Box plots of total chlorophyll content across tropical fern life forms. The width of box plots are drawn proportional to the number of measured species in each life form.</w:t>
@@ -8544,7 +8610,7 @@
       <w:r>
         <w:drawing>
           <wp:inline>
-            <wp:extent cx="5544151" cy="5544151"/>
+            <wp:extent cx="3696101" cy="3696101"/>
             <wp:effectExtent b="0" l="0" r="0" t="0"/>
             <wp:docPr descr="" title="" id="1" name="Picture"/>
             <a:graphic>
@@ -8565,7 +8631,7 @@
                   <pic:spPr bwMode="auto">
                     <a:xfrm>
                       <a:off x="0" y="0"/>
-                      <a:ext cx="5544151" cy="5544151"/>
+                      <a:ext cx="3696101" cy="3696101"/>
                     </a:xfrm>
                     <a:prstGeom prst="rect">
                       <a:avLst/>
@@ -8584,10 +8650,22 @@
         </w:drawing>
       </w:r>
       <w:r>
-        <w:t xml:space="preserve"> </w:t>
-      </w:r>
-      <w:r>
-        <w:t xml:space="preserve">Figure S2. Stomatal density is broadly negatively related to stomatal size for all life forms. Significant linear relationships for each life from are shown with dashed lines representing model fits and grey shaded areas as 95 % confidence intervals for the mean.</w:t>
+        <w:br/>
+      </w:r>
+      <w:r>
+        <w:t xml:space="preserve">Figure S2. Stomatal density broadly decreases as stomatal size increases. Significant linear relationships for individual life from are shown with dashed lines representing model fits and gray shaded areas as 95 % confidence intervals for the mean. The conditional and marginal R</w:t>
+      </w:r>
+      <w:r>
+        <w:rPr>
+          <w:vertAlign w:val="superscript"/>
+        </w:rPr>
+        <w:t xml:space="preserve">2</w:t>
+      </w:r>
+      <w:r>
+        <w:t xml:space="preserve"> </w:t>
+      </w:r>
+      <w:r>
+        <w:t xml:space="preserve">for the overall linear relationship are reported.</w:t>
       </w:r>
     </w:p>
     <w:p>
@@ -8742,7 +8820,7 @@
         <w:pStyle w:val="FirstParagraph"/>
       </w:pPr>
       <w:r>
-        <w:t xml:space="preserve">We would like to thank Juliette Bechard, Kathleen Bynon, Luke Calderaro and Alexandra Russell for their hard work in the field and in the lab. We would also like to thank Rodolfo Quiros Flores and Bernal Matarrita Carranza for their organizational support at each OTS field station.</w:t>
+        <w:t xml:space="preserve">We would like to thank Juliette Bechard, Kathleen Bynon, Luke Calderaro, Christoper Krieg and Alexandra Russell for their hard work in the field and in the lab. We would also like to thank Rodolfo Quiros Flores and Bernal Matarrita Carranza for their organizational support at each OTS field station.</w:t>
       </w:r>
     </w:p>
     <w:p>
@@ -8773,7 +8851,7 @@
       </w:r>
       <w:bookmarkEnd w:id="58"/>
     </w:p>
-    <w:bookmarkStart w:id="140" w:name="refs"/>
+    <w:bookmarkStart w:id="141" w:name="refs"/>
     <w:bookmarkStart w:id="59" w:name="ref-baer_not_2016"/>
     <w:p>
       <w:pPr>
@@ -9076,12 +9154,43 @@
       </w:r>
     </w:p>
     <w:bookmarkEnd w:id="68"/>
-    <w:bookmarkStart w:id="69" w:name="ref-brodribb_evolution_2009"/>
+    <w:bookmarkStart w:id="69" w:name="ref-brodribb_leaf_2007"/>
     <w:p>
       <w:pPr>
         <w:pStyle w:val="Bibliography"/>
       </w:pPr>
       <w:r>
+        <w:t xml:space="preserve">Brodribb T.J., Feild T.S. &amp; Jordan G.J. (2007) Leaf maximum photosynthetic rate and venation are linked by hydraulics.</w:t>
+      </w:r>
+      <w:r>
+        <w:t xml:space="preserve"> </w:t>
+      </w:r>
+      <w:r>
+        <w:rPr>
+          <w:i/>
+        </w:rPr>
+        <w:t xml:space="preserve">Plant Physiology</w:t>
+      </w:r>
+      <w:r>
+        <w:t xml:space="preserve"> </w:t>
+      </w:r>
+      <w:r>
+        <w:rPr>
+          <w:b/>
+        </w:rPr>
+        <w:t xml:space="preserve">144</w:t>
+      </w:r>
+      <w:r>
+        <w:t xml:space="preserve">, 1890–1898.</w:t>
+      </w:r>
+    </w:p>
+    <w:bookmarkEnd w:id="69"/>
+    <w:bookmarkStart w:id="70" w:name="ref-brodribb_evolution_2009"/>
+    <w:p>
+      <w:pPr>
+        <w:pStyle w:val="Bibliography"/>
+      </w:pPr>
+      <w:r>
         <w:t xml:space="preserve">Brodribb T.J., McAdam S.A.M., Jordan G.J. &amp; Feild T.S. (2009) Evolution of stomatal responsiveness to CO</w:t>
       </w:r>
       <w:r>
@@ -9118,8 +9227,8 @@
         <w:t xml:space="preserve">, 839–847.</w:t>
       </w:r>
     </w:p>
-    <w:bookmarkEnd w:id="69"/>
-    <w:bookmarkStart w:id="70" w:name="ref-campany_convergence_2019"/>
+    <w:bookmarkEnd w:id="70"/>
+    <w:bookmarkStart w:id="71" w:name="ref-campany_convergence_2019"/>
     <w:p>
       <w:pPr>
         <w:pStyle w:val="Bibliography"/>
@@ -9149,8 +9258,8 @@
         <w:t xml:space="preserve">, 793–803.</w:t>
       </w:r>
     </w:p>
-    <w:bookmarkEnd w:id="70"/>
-    <w:bookmarkStart w:id="71" w:name="ref-cardelus_nutrient_2010"/>
+    <w:bookmarkEnd w:id="71"/>
+    <w:bookmarkStart w:id="72" w:name="ref-cardelus_nutrient_2010"/>
     <w:p>
       <w:pPr>
         <w:pStyle w:val="Bibliography"/>
@@ -9180,8 +9289,8 @@
         <w:t xml:space="preserve">, 25–37.</w:t>
       </w:r>
     </w:p>
-    <w:bookmarkEnd w:id="71"/>
-    <w:bookmarkStart w:id="72" w:name="ref-cardelus_vascular_2006"/>
+    <w:bookmarkEnd w:id="72"/>
+    <w:bookmarkStart w:id="73" w:name="ref-cardelus_vascular_2006"/>
     <w:p>
       <w:pPr>
         <w:pStyle w:val="Bibliography"/>
@@ -9211,8 +9320,8 @@
         <w:t xml:space="preserve">, 144–156.</w:t>
       </w:r>
     </w:p>
-    <w:bookmarkEnd w:id="72"/>
-    <w:bookmarkStart w:id="73" w:name="ref-cardoso_hydraulics_2019"/>
+    <w:bookmarkEnd w:id="73"/>
+    <w:bookmarkStart w:id="74" w:name="ref-cardoso_hydraulics_2019"/>
     <w:p>
       <w:pPr>
         <w:pStyle w:val="Bibliography"/>
@@ -9254,8 +9363,8 @@
         <w:t xml:space="preserve">, 533–543.</w:t>
       </w:r>
     </w:p>
-    <w:bookmarkEnd w:id="73"/>
-    <w:bookmarkStart w:id="74" w:name="ref-colwell_global_2008"/>
+    <w:bookmarkEnd w:id="74"/>
+    <w:bookmarkStart w:id="75" w:name="ref-colwell_global_2008"/>
     <w:p>
       <w:pPr>
         <w:pStyle w:val="Bibliography"/>
@@ -9285,8 +9394,8 @@
         <w:t xml:space="preserve">, 258–261.</w:t>
       </w:r>
     </w:p>
-    <w:bookmarkEnd w:id="74"/>
-    <w:bookmarkStart w:id="75" w:name="ref-coomes_hare_2005"/>
+    <w:bookmarkEnd w:id="75"/>
+    <w:bookmarkStart w:id="76" w:name="ref-coomes_hare_2005"/>
     <w:p>
       <w:pPr>
         <w:pStyle w:val="Bibliography"/>
@@ -9316,8 +9425,8 @@
         <w:t xml:space="preserve">, 918–935.</w:t>
       </w:r>
     </w:p>
-    <w:bookmarkEnd w:id="75"/>
-    <w:bookmarkStart w:id="76" w:name="ref-felsenstein_phylogenies_1985"/>
+    <w:bookmarkEnd w:id="76"/>
+    <w:bookmarkStart w:id="77" w:name="ref-felsenstein_phylogenies_1985"/>
     <w:p>
       <w:pPr>
         <w:pStyle w:val="Bibliography"/>
@@ -9347,8 +9456,8 @@
         <w:t xml:space="preserve">, 1–15.</w:t>
       </w:r>
     </w:p>
-    <w:bookmarkEnd w:id="76"/>
-    <w:bookmarkStart w:id="77" w:name="ref-franks_maximum_2009"/>
+    <w:bookmarkEnd w:id="77"/>
+    <w:bookmarkStart w:id="78" w:name="ref-franks_maximum_2009"/>
     <w:p>
       <w:pPr>
         <w:pStyle w:val="Bibliography"/>
@@ -9387,8 +9496,8 @@
         <w:t xml:space="preserve">, 10343–10347.</w:t>
       </w:r>
     </w:p>
-    <w:bookmarkEnd w:id="77"/>
-    <w:bookmarkStart w:id="78" w:name="ref-gentry_four_1993"/>
+    <w:bookmarkEnd w:id="78"/>
+    <w:bookmarkStart w:id="79" w:name="ref-gentry_four_1993"/>
     <w:p>
       <w:pPr>
         <w:pStyle w:val="Bibliography"/>
@@ -9410,8 +9519,8 @@
         <w:t xml:space="preserve">. Yale University Press, pp.</w:t>
       </w:r>
     </w:p>
-    <w:bookmarkEnd w:id="78"/>
-    <w:bookmarkStart w:id="79" w:name="ref-gentry_diversity_1987"/>
+    <w:bookmarkEnd w:id="79"/>
+    <w:bookmarkStart w:id="80" w:name="ref-gentry_diversity_1987"/>
     <w:p>
       <w:pPr>
         <w:pStyle w:val="Bibliography"/>
@@ -9441,8 +9550,8 @@
         <w:t xml:space="preserve">, 205–233.</w:t>
       </w:r>
     </w:p>
-    <w:bookmarkEnd w:id="79"/>
-    <w:bookmarkStart w:id="80" w:name="ref-gentry_contribution_1987"/>
+    <w:bookmarkEnd w:id="80"/>
+    <w:bookmarkStart w:id="81" w:name="ref-gentry_contribution_1987"/>
     <w:p>
       <w:pPr>
         <w:pStyle w:val="Bibliography"/>
@@ -9472,8 +9581,8 @@
         <w:t xml:space="preserve">, 149–156.</w:t>
       </w:r>
     </w:p>
-    <w:bookmarkEnd w:id="80"/>
-    <w:bookmarkStart w:id="81" w:name="ref-george_fern_1999"/>
+    <w:bookmarkEnd w:id="81"/>
+    <w:bookmarkStart w:id="82" w:name="ref-george_fern_1999"/>
     <w:p>
       <w:pPr>
         <w:pStyle w:val="Bibliography"/>
@@ -9503,8 +9612,8 @@
         <w:t xml:space="preserve">, 846–856.</w:t>
       </w:r>
     </w:p>
-    <w:bookmarkEnd w:id="81"/>
-    <w:bookmarkStart w:id="82" w:name="ref-gotsch_life_2015"/>
+    <w:bookmarkEnd w:id="82"/>
+    <w:bookmarkStart w:id="83" w:name="ref-gotsch_life_2015"/>
     <w:p>
       <w:pPr>
         <w:pStyle w:val="Bibliography"/>
@@ -9534,8 +9643,8 @@
         <w:t xml:space="preserve">, 393–412.</w:t>
       </w:r>
     </w:p>
-    <w:bookmarkEnd w:id="82"/>
-    <w:bookmarkStart w:id="83" w:name="ref-gotsch_variation_2018"/>
+    <w:bookmarkEnd w:id="83"/>
+    <w:bookmarkStart w:id="84" w:name="ref-gotsch_variation_2018"/>
     <w:p>
       <w:pPr>
         <w:pStyle w:val="Bibliography"/>
@@ -9565,8 +9674,8 @@
         <w:t xml:space="preserve">, 900–913.</w:t>
       </w:r>
     </w:p>
-    <w:bookmarkEnd w:id="83"/>
-    <w:bookmarkStart w:id="84" w:name="ref-hietz_correlation_1998"/>
+    <w:bookmarkEnd w:id="84"/>
+    <w:bookmarkStart w:id="85" w:name="ref-hietz_correlation_1998"/>
     <w:p>
       <w:pPr>
         <w:pStyle w:val="Bibliography"/>
@@ -9596,8 +9705,8 @@
         <w:t xml:space="preserve">, 305–316.</w:t>
       </w:r>
     </w:p>
-    <w:bookmarkEnd w:id="84"/>
-    <w:bookmarkStart w:id="85" w:name="ref-holdridge_life_1967"/>
+    <w:bookmarkEnd w:id="85"/>
+    <w:bookmarkStart w:id="86" w:name="ref-holdridge_life_1967"/>
     <w:p>
       <w:pPr>
         <w:pStyle w:val="Bibliography"/>
@@ -9615,8 +9724,8 @@
         <w:t xml:space="preserve">Life zone ecology.</w:t>
       </w:r>
     </w:p>
-    <w:bookmarkEnd w:id="85"/>
-    <w:bookmarkStart w:id="86" w:name="ref-hothorn_simultaneous_2008"/>
+    <w:bookmarkEnd w:id="86"/>
+    <w:bookmarkStart w:id="87" w:name="ref-hothorn_simultaneous_2008"/>
     <w:p>
       <w:pPr>
         <w:pStyle w:val="Bibliography"/>
@@ -9646,8 +9755,8 @@
         <w:t xml:space="preserve">, 346–363.</w:t>
       </w:r>
     </w:p>
-    <w:bookmarkEnd w:id="86"/>
-    <w:bookmarkStart w:id="87" w:name="ref-huelsenbeck_mrbayes_2001"/>
+    <w:bookmarkEnd w:id="87"/>
+    <w:bookmarkStart w:id="88" w:name="ref-huelsenbeck_mrbayes_2001"/>
     <w:p>
       <w:pPr>
         <w:pStyle w:val="Bibliography"/>
@@ -9677,8 +9786,8 @@
         <w:t xml:space="preserve">, 754–755.</w:t>
       </w:r>
     </w:p>
-    <w:bookmarkEnd w:id="87"/>
-    <w:bookmarkStart w:id="88" w:name="ref-karst_are_2007"/>
+    <w:bookmarkEnd w:id="88"/>
+    <w:bookmarkStart w:id="89" w:name="ref-karst_are_2007"/>
     <w:p>
       <w:pPr>
         <w:pStyle w:val="Bibliography"/>
@@ -9708,8 +9817,8 @@
         <w:t xml:space="preserve">, 306–312.</w:t>
       </w:r>
     </w:p>
-    <w:bookmarkEnd w:id="88"/>
-    <w:bookmarkStart w:id="89" w:name="ref-kembel_picante_2010"/>
+    <w:bookmarkEnd w:id="89"/>
+    <w:bookmarkStart w:id="90" w:name="ref-kembel_picante_2010"/>
     <w:p>
       <w:pPr>
         <w:pStyle w:val="Bibliography"/>
@@ -9739,8 +9848,8 @@
         <w:t xml:space="preserve">, 1463–1464.</w:t>
       </w:r>
     </w:p>
-    <w:bookmarkEnd w:id="89"/>
-    <w:bookmarkStart w:id="90" w:name="ref-kessler_patterns_2007"/>
+    <w:bookmarkEnd w:id="90"/>
+    <w:bookmarkStart w:id="91" w:name="ref-kessler_patterns_2007"/>
     <w:p>
       <w:pPr>
         <w:pStyle w:val="Bibliography"/>
@@ -9770,8 +9879,8 @@
         <w:t xml:space="preserve">, 963–971.</w:t>
       </w:r>
     </w:p>
-    <w:bookmarkEnd w:id="90"/>
-    <w:bookmarkStart w:id="91" w:name="ref-kumar_mega7_2016"/>
+    <w:bookmarkEnd w:id="91"/>
+    <w:bookmarkStart w:id="92" w:name="ref-kumar_mega7_2016"/>
     <w:p>
       <w:pPr>
         <w:pStyle w:val="Bibliography"/>
@@ -9801,8 +9910,8 @@
         <w:t xml:space="preserve">, 1870–1874.</w:t>
       </w:r>
     </w:p>
-    <w:bookmarkEnd w:id="91"/>
-    <w:bookmarkStart w:id="92" w:name="ref-lenth_emmeans_2018"/>
+    <w:bookmarkEnd w:id="92"/>
+    <w:bookmarkStart w:id="93" w:name="ref-lenth_emmeans_2018"/>
     <w:p>
       <w:pPr>
         <w:pStyle w:val="Bibliography"/>
@@ -9811,8 +9920,8 @@
         <w:t xml:space="preserve">Lenth R. (2018) Emmeans: Estimated marginal means, aka least-squares means.</w:t>
       </w:r>
     </w:p>
-    <w:bookmarkEnd w:id="92"/>
-    <w:bookmarkStart w:id="93" w:name="ref-lowman_plant_2012"/>
+    <w:bookmarkEnd w:id="93"/>
+    <w:bookmarkStart w:id="94" w:name="ref-lowman_plant_2012"/>
     <w:p>
       <w:pPr>
         <w:pStyle w:val="Bibliography"/>
@@ -9842,8 +9951,8 @@
         <w:t xml:space="preserve">, 12–27.</w:t>
       </w:r>
     </w:p>
-    <w:bookmarkEnd w:id="93"/>
-    <w:bookmarkStart w:id="94" w:name="ref-zotz_epiphytic_2009"/>
+    <w:bookmarkEnd w:id="94"/>
+    <w:bookmarkStart w:id="95" w:name="ref-zotz_epiphytic_2009"/>
     <w:p>
       <w:pPr>
         <w:pStyle w:val="Bibliography"/>
@@ -9852,8 +9961,8 @@
         <w:t xml:space="preserve">Lüttge U. (2012a) Epiphytic Plants in a Changing World-Global: Change Effects on Vascular and Non-Vascular Epiphytes. Springer Science &amp; Business Media, Berlin, Heidelberg.</w:t>
       </w:r>
     </w:p>
-    <w:bookmarkEnd w:id="94"/>
-    <w:bookmarkStart w:id="95" w:name="ref-luttge_vascular_2012"/>
+    <w:bookmarkEnd w:id="95"/>
+    <w:bookmarkStart w:id="96" w:name="ref-luttge_vascular_2012"/>
     <w:p>
       <w:pPr>
         <w:pStyle w:val="Bibliography"/>
@@ -9875,8 +9984,8 @@
         <w:t xml:space="preserve">. Springer Science &amp; Business Media, pp.</w:t>
       </w:r>
     </w:p>
-    <w:bookmarkEnd w:id="95"/>
-    <w:bookmarkStart w:id="96" w:name="ref-mahley_geometry_2018"/>
+    <w:bookmarkEnd w:id="96"/>
+    <w:bookmarkStart w:id="97" w:name="ref-mahley_geometry_2018"/>
     <w:p>
       <w:pPr>
         <w:pStyle w:val="Bibliography"/>
@@ -9906,8 +10015,8 @@
         <w:t xml:space="preserve">.</w:t>
       </w:r>
     </w:p>
-    <w:bookmarkEnd w:id="96"/>
-    <w:bookmarkStart w:id="97" w:name="ref-martin_causes_2004"/>
+    <w:bookmarkEnd w:id="97"/>
+    <w:bookmarkStart w:id="98" w:name="ref-martin_causes_2004"/>
     <w:p>
       <w:pPr>
         <w:pStyle w:val="Bibliography"/>
@@ -9937,8 +10046,8 @@
         <w:t xml:space="preserve">, 1119–1124.</w:t>
       </w:r>
     </w:p>
-    <w:bookmarkEnd w:id="97"/>
-    <w:bookmarkStart w:id="98" w:name="ref-mcadam_fern_2012"/>
+    <w:bookmarkEnd w:id="98"/>
+    <w:bookmarkStart w:id="99" w:name="ref-mcadam_fern_2012"/>
     <w:p>
       <w:pPr>
         <w:pStyle w:val="Bibliography"/>
@@ -9968,8 +10077,8 @@
         <w:t xml:space="preserve">, 1510–1521.</w:t>
       </w:r>
     </w:p>
-    <w:bookmarkEnd w:id="98"/>
-    <w:bookmarkStart w:id="99" w:name="ref-mcadam_ancestral_2013"/>
+    <w:bookmarkEnd w:id="99"/>
+    <w:bookmarkStart w:id="100" w:name="ref-mcadam_ancestral_2013"/>
     <w:p>
       <w:pPr>
         <w:pStyle w:val="Bibliography"/>
@@ -9999,8 +10108,8 @@
         <w:t xml:space="preserve">, 429–441.</w:t>
       </w:r>
     </w:p>
-    <w:bookmarkEnd w:id="99"/>
-    <w:bookmarkStart w:id="100" w:name="ref-mcadam_evolution_2015"/>
+    <w:bookmarkEnd w:id="100"/>
+    <w:bookmarkStart w:id="101" w:name="ref-mcadam_evolution_2015"/>
     <w:p>
       <w:pPr>
         <w:pStyle w:val="Bibliography"/>
@@ -10030,8 +10139,8 @@
         <w:t xml:space="preserve">, 833–843.</w:t>
       </w:r>
     </w:p>
-    <w:bookmarkEnd w:id="100"/>
-    <w:bookmarkStart w:id="101" w:name="ref-mcelwain_ferns_2011"/>
+    <w:bookmarkEnd w:id="101"/>
+    <w:bookmarkStart w:id="102" w:name="ref-mcelwain_ferns_2011"/>
     <w:p>
       <w:pPr>
         <w:pStyle w:val="Bibliography"/>
@@ -10061,8 +10170,8 @@
         <w:t xml:space="preserve">, 307–310.</w:t>
       </w:r>
     </w:p>
-    <w:bookmarkEnd w:id="101"/>
-    <w:bookmarkStart w:id="102" w:name="ref-moffett_whats_2000"/>
+    <w:bookmarkEnd w:id="102"/>
+    <w:bookmarkStart w:id="103" w:name="ref-moffett_whats_2000"/>
     <w:p>
       <w:pPr>
         <w:pStyle w:val="Bibliography"/>
@@ -10092,8 +10201,8 @@
         <w:t xml:space="preserve">, 569–596.</w:t>
       </w:r>
     </w:p>
-    <w:bookmarkEnd w:id="102"/>
-    <w:bookmarkStart w:id="103" w:name="ref-nakagawa_general_2013"/>
+    <w:bookmarkEnd w:id="103"/>
+    <w:bookmarkStart w:id="104" w:name="ref-nakagawa_general_2013"/>
     <w:p>
       <w:pPr>
         <w:pStyle w:val="Bibliography"/>
@@ -10123,8 +10232,8 @@
         <w:t xml:space="preserve">, 133–142.</w:t>
       </w:r>
     </w:p>
-    <w:bookmarkEnd w:id="103"/>
-    <w:bookmarkStart w:id="104" w:name="ref-nishida_photosynthetic_2017"/>
+    <w:bookmarkEnd w:id="104"/>
+    <w:bookmarkStart w:id="105" w:name="ref-nishida_photosynthetic_2017"/>
     <w:p>
       <w:pPr>
         <w:pStyle w:val="Bibliography"/>
@@ -10154,8 +10263,8 @@
         <w:t xml:space="preserve">, 689–697.</w:t>
       </w:r>
     </w:p>
-    <w:bookmarkEnd w:id="104"/>
-    <w:bookmarkStart w:id="105" w:name="ref-nitta_life_2020"/>
+    <w:bookmarkEnd w:id="105"/>
+    <w:bookmarkStart w:id="106" w:name="ref-nitta_life_2020"/>
     <w:p>
       <w:pPr>
         <w:pStyle w:val="Bibliography"/>
@@ -10176,8 +10285,8 @@
         <w:t xml:space="preserve">.</w:t>
       </w:r>
     </w:p>
-    <w:bookmarkEnd w:id="105"/>
-    <w:bookmarkStart w:id="106" w:name="ref-north_hydraulic_2019"/>
+    <w:bookmarkEnd w:id="106"/>
+    <w:bookmarkStart w:id="107" w:name="ref-north_hydraulic_2019"/>
     <w:p>
       <w:pPr>
         <w:pStyle w:val="Bibliography"/>
@@ -10207,8 +10316,8 @@
         <w:t xml:space="preserve">, 943–957.</w:t>
       </w:r>
     </w:p>
-    <w:bookmarkEnd w:id="106"/>
-    <w:bookmarkStart w:id="107" w:name="ref-paradis_ape_2019"/>
+    <w:bookmarkEnd w:id="107"/>
+    <w:bookmarkStart w:id="108" w:name="ref-paradis_ape_2019"/>
     <w:p>
       <w:pPr>
         <w:pStyle w:val="Bibliography"/>
@@ -10238,8 +10347,8 @@
         <w:t xml:space="preserve">, 526–528.</w:t>
       </w:r>
     </w:p>
-    <w:bookmarkEnd w:id="107"/>
-    <w:bookmarkStart w:id="108" w:name="ref-peppe_biomechanical_2014"/>
+    <w:bookmarkEnd w:id="108"/>
+    <w:bookmarkStart w:id="109" w:name="ref-peppe_biomechanical_2014"/>
     <w:p>
       <w:pPr>
         <w:pStyle w:val="Bibliography"/>
@@ -10269,8 +10378,8 @@
         <w:t xml:space="preserve">, 338–347.</w:t>
       </w:r>
     </w:p>
-    <w:bookmarkEnd w:id="108"/>
-    <w:bookmarkStart w:id="109" w:name="ref-petter_functional_2016"/>
+    <w:bookmarkEnd w:id="109"/>
+    <w:bookmarkStart w:id="110" w:name="ref-petter_functional_2016"/>
     <w:p>
       <w:pPr>
         <w:pStyle w:val="Bibliography"/>
@@ -10300,8 +10409,8 @@
         <w:t xml:space="preserve">, 188–198.</w:t>
       </w:r>
     </w:p>
-    <w:bookmarkEnd w:id="109"/>
-    <w:bookmarkStart w:id="110" w:name="ref-pittermann_structure-function_2011"/>
+    <w:bookmarkEnd w:id="110"/>
+    <w:bookmarkStart w:id="111" w:name="ref-pittermann_structure-function_2011"/>
     <w:p>
       <w:pPr>
         <w:pStyle w:val="Bibliography"/>
@@ -10331,8 +10440,8 @@
         <w:t xml:space="preserve">, 449–461.</w:t>
       </w:r>
     </w:p>
-    <w:bookmarkEnd w:id="110"/>
-    <w:bookmarkStart w:id="111" w:name="ref-pittermann_physiological_2013"/>
+    <w:bookmarkEnd w:id="111"/>
+    <w:bookmarkStart w:id="112" w:name="ref-pittermann_physiological_2013"/>
     <w:p>
       <w:pPr>
         <w:pStyle w:val="Bibliography"/>
@@ -10362,8 +10471,8 @@
         <w:t xml:space="preserve">.</w:t>
       </w:r>
     </w:p>
-    <w:bookmarkEnd w:id="111"/>
-    <w:bookmarkStart w:id="112" w:name="ref-putz_notes_1986"/>
+    <w:bookmarkEnd w:id="112"/>
+    <w:bookmarkStart w:id="113" w:name="ref-putz_notes_1986"/>
     <w:p>
       <w:pPr>
         <w:pStyle w:val="Bibliography"/>
@@ -10393,8 +10502,8 @@
         <w:t xml:space="preserve">, 61–69.</w:t>
       </w:r>
     </w:p>
-    <w:bookmarkEnd w:id="112"/>
-    <w:bookmarkStart w:id="113" w:name="ref-reich_leaf_1991"/>
+    <w:bookmarkEnd w:id="113"/>
+    <w:bookmarkStart w:id="114" w:name="ref-reich_leaf_1991"/>
     <w:p>
       <w:pPr>
         <w:pStyle w:val="Bibliography"/>
@@ -10424,8 +10533,8 @@
         <w:t xml:space="preserve">, 16–24.</w:t>
       </w:r>
     </w:p>
-    <w:bookmarkEnd w:id="113"/>
-    <w:bookmarkStart w:id="114" w:name="ref-ronquist_mrbayes_2003"/>
+    <w:bookmarkEnd w:id="114"/>
+    <w:bookmarkStart w:id="115" w:name="ref-ronquist_mrbayes_2003"/>
     <w:p>
       <w:pPr>
         <w:pStyle w:val="Bibliography"/>
@@ -10455,8 +10564,8 @@
         <w:t xml:space="preserve">, 1572–1574.</w:t>
       </w:r>
     </w:p>
-    <w:bookmarkEnd w:id="114"/>
-    <w:bookmarkStart w:id="115" w:name="ref-ruszala_land_2011"/>
+    <w:bookmarkEnd w:id="115"/>
+    <w:bookmarkStart w:id="116" w:name="ref-ruszala_land_2011"/>
     <w:p>
       <w:pPr>
         <w:pStyle w:val="Bibliography"/>
@@ -10486,8 +10595,8 @@
         <w:t xml:space="preserve">, 1030–1035.</w:t>
       </w:r>
     </w:p>
-    <w:bookmarkEnd w:id="115"/>
-    <w:bookmarkStart w:id="116" w:name="ref-sack_prometheuswiki_2011"/>
+    <w:bookmarkEnd w:id="116"/>
+    <w:bookmarkStart w:id="117" w:name="ref-sack_prometheuswiki_2011"/>
     <w:p>
       <w:pPr>
         <w:pStyle w:val="Bibliography"/>
@@ -10496,8 +10605,8 @@
         <w:t xml:space="preserve">Sack L., Pasquet-Kok J. &amp; Contributors P. (2011) PrometheusWiki Leaf pressure-volume curve parameters.</w:t>
       </w:r>
     </w:p>
-    <w:bookmarkEnd w:id="116"/>
-    <w:bookmarkStart w:id="117" w:name="ref-saldana_ecophysiological_2005"/>
+    <w:bookmarkEnd w:id="117"/>
+    <w:bookmarkStart w:id="118" w:name="ref-saldana_ecophysiological_2005"/>
     <w:p>
       <w:pPr>
         <w:pStyle w:val="Bibliography"/>
@@ -10527,8 +10636,8 @@
         <w:t xml:space="preserve">, 251.</w:t>
       </w:r>
     </w:p>
-    <w:bookmarkEnd w:id="117"/>
-    <w:bookmarkStart w:id="118" w:name="ref-schneider_ferns_2004"/>
+    <w:bookmarkEnd w:id="118"/>
+    <w:bookmarkStart w:id="119" w:name="ref-schneider_ferns_2004"/>
     <w:p>
       <w:pPr>
         <w:pStyle w:val="Bibliography"/>
@@ -10558,8 +10667,8 @@
         <w:t xml:space="preserve">, 553–557.</w:t>
       </w:r>
     </w:p>
-    <w:bookmarkEnd w:id="118"/>
-    <w:bookmarkStart w:id="119" w:name="ref-schuettpelz_evidence_2009"/>
+    <w:bookmarkEnd w:id="119"/>
+    <w:bookmarkStart w:id="120" w:name="ref-schuettpelz_evidence_2009"/>
     <w:p>
       <w:pPr>
         <w:pStyle w:val="Bibliography"/>
@@ -10589,8 +10698,8 @@
         <w:t xml:space="preserve">, 11200–11205.</w:t>
       </w:r>
     </w:p>
-    <w:bookmarkEnd w:id="119"/>
-    <w:bookmarkStart w:id="120" w:name="ref-sperry_coordinating_2004"/>
+    <w:bookmarkEnd w:id="120"/>
+    <w:bookmarkStart w:id="121" w:name="ref-sperry_coordinating_2004"/>
     <w:p>
       <w:pPr>
         <w:pStyle w:val="Bibliography"/>
@@ -10620,8 +10729,8 @@
         <w:t xml:space="preserve">, 568–570.</w:t>
       </w:r>
     </w:p>
-    <w:bookmarkEnd w:id="120"/>
-    <w:bookmarkStart w:id="121" w:name="ref-tamura_estimation_1992"/>
+    <w:bookmarkEnd w:id="121"/>
+    <w:bookmarkStart w:id="122" w:name="ref-tamura_estimation_1992"/>
     <w:p>
       <w:pPr>
         <w:pStyle w:val="Bibliography"/>
@@ -10651,8 +10760,8 @@
         <w:t xml:space="preserve">, 678=687.</w:t>
       </w:r>
     </w:p>
-    <w:bookmarkEnd w:id="121"/>
-    <w:bookmarkStart w:id="122" w:name="ref-team_r_2013"/>
+    <w:bookmarkEnd w:id="122"/>
+    <w:bookmarkStart w:id="123" w:name="ref-team_r_2013"/>
     <w:p>
       <w:pPr>
         <w:pStyle w:val="Bibliography"/>
@@ -10661,8 +10770,8 @@
         <w:t xml:space="preserve">Team R.C. (2013) R: A language and environment for statistical computing.</w:t>
       </w:r>
     </w:p>
-    <w:bookmarkEnd w:id="122"/>
-    <w:bookmarkStart w:id="123" w:name="ref-testo_primary_2014"/>
+    <w:bookmarkEnd w:id="123"/>
+    <w:bookmarkStart w:id="124" w:name="ref-testo_primary_2014"/>
     <w:p>
       <w:pPr>
         <w:pStyle w:val="Bibliography"/>
@@ -10707,8 +10816,8 @@
         <w:t xml:space="preserve">, 526–536.</w:t>
       </w:r>
     </w:p>
-    <w:bookmarkEnd w:id="123"/>
-    <w:bookmarkStart w:id="124" w:name="ref-testo_are_2018"/>
+    <w:bookmarkEnd w:id="124"/>
+    <w:bookmarkStart w:id="125" w:name="ref-testo_are_2018"/>
     <w:p>
       <w:pPr>
         <w:pStyle w:val="Bibliography"/>
@@ -10738,8 +10847,8 @@
         <w:t xml:space="preserve">, 525–535.</w:t>
       </w:r>
     </w:p>
-    <w:bookmarkEnd w:id="124"/>
-    <w:bookmarkStart w:id="125" w:name="ref-tyree_measurement_1972"/>
+    <w:bookmarkEnd w:id="125"/>
+    <w:bookmarkStart w:id="126" w:name="ref-tyree_measurement_1972"/>
     <w:p>
       <w:pPr>
         <w:pStyle w:val="Bibliography"/>
@@ -10769,8 +10878,8 @@
         <w:t xml:space="preserve">, 267–282.</w:t>
       </w:r>
     </w:p>
-    <w:bookmarkEnd w:id="125"/>
-    <w:bookmarkStart w:id="126" w:name="ref-warton_smatr_2012"/>
+    <w:bookmarkEnd w:id="126"/>
+    <w:bookmarkStart w:id="127" w:name="ref-warton_smatr_2012"/>
     <w:p>
       <w:pPr>
         <w:pStyle w:val="Bibliography"/>
@@ -10800,8 +10909,8 @@
         <w:t xml:space="preserve">, 257–259.</w:t>
       </w:r>
     </w:p>
-    <w:bookmarkEnd w:id="126"/>
-    <w:bookmarkStart w:id="127" w:name="ref-watkins_ferns_2012"/>
+    <w:bookmarkEnd w:id="127"/>
+    <w:bookmarkStart w:id="128" w:name="ref-watkins_ferns_2012"/>
     <w:p>
       <w:pPr>
         <w:pStyle w:val="Bibliography"/>
@@ -10831,8 +10940,8 @@
         <w:t xml:space="preserve">, 695–710.</w:t>
       </w:r>
     </w:p>
-    <w:bookmarkEnd w:id="127"/>
-    <w:bookmarkStart w:id="128" w:name="ref-watkins_ecological_2007"/>
+    <w:bookmarkEnd w:id="128"/>
+    <w:bookmarkStart w:id="129" w:name="ref-watkins_ecological_2007"/>
     <w:p>
       <w:pPr>
         <w:pStyle w:val="Bibliography"/>
@@ -10862,8 +10971,8 @@
         <w:t xml:space="preserve">, 708–717.</w:t>
       </w:r>
     </w:p>
-    <w:bookmarkEnd w:id="128"/>
-    <w:bookmarkStart w:id="129" w:name="ref-watkins_influence_2007"/>
+    <w:bookmarkEnd w:id="129"/>
+    <w:bookmarkStart w:id="130" w:name="ref-watkins_influence_2007"/>
     <w:p>
       <w:pPr>
         <w:pStyle w:val="Bibliography"/>
@@ -10893,8 +11002,8 @@
         <w:t xml:space="preserve">, 225.</w:t>
       </w:r>
     </w:p>
-    <w:bookmarkEnd w:id="129"/>
-    <w:bookmarkStart w:id="130" w:name="ref-watkins_hydraulic_2010"/>
+    <w:bookmarkEnd w:id="130"/>
+    <w:bookmarkStart w:id="131" w:name="ref-watkins_hydraulic_2010"/>
     <w:p>
       <w:pPr>
         <w:pStyle w:val="Bibliography"/>
@@ -10924,8 +11033,8 @@
         <w:t xml:space="preserve">, 2007–2019.</w:t>
       </w:r>
     </w:p>
-    <w:bookmarkEnd w:id="130"/>
-    <w:bookmarkStart w:id="131" w:name="ref-woodhouse_stipe_1982"/>
+    <w:bookmarkEnd w:id="131"/>
+    <w:bookmarkStart w:id="132" w:name="ref-woodhouse_stipe_1982"/>
     <w:p>
       <w:pPr>
         <w:pStyle w:val="Bibliography"/>
@@ -10955,8 +11064,8 @@
         <w:t xml:space="preserve">, 135–140.</w:t>
       </w:r>
     </w:p>
-    <w:bookmarkEnd w:id="131"/>
-    <w:bookmarkStart w:id="132" w:name="ref-woods_microhabitat_2015"/>
+    <w:bookmarkEnd w:id="132"/>
+    <w:bookmarkStart w:id="133" w:name="ref-woods_microhabitat_2015"/>
     <w:p>
       <w:pPr>
         <w:pStyle w:val="Bibliography"/>
@@ -10986,8 +11095,8 @@
         <w:t xml:space="preserve">, 421–430.</w:t>
       </w:r>
     </w:p>
-    <w:bookmarkEnd w:id="132"/>
-    <w:bookmarkStart w:id="133" w:name="ref-wright_worldwide_2004"/>
+    <w:bookmarkEnd w:id="133"/>
+    <w:bookmarkStart w:id="134" w:name="ref-wright_worldwide_2004"/>
     <w:p>
       <w:pPr>
         <w:pStyle w:val="Bibliography"/>
@@ -11017,8 +11126,8 @@
         <w:t xml:space="preserve">, 821–827.</w:t>
       </w:r>
     </w:p>
-    <w:bookmarkEnd w:id="133"/>
-    <w:bookmarkStart w:id="134" w:name="ref-zhang_epiphytes_2009"/>
+    <w:bookmarkEnd w:id="134"/>
+    <w:bookmarkStart w:id="135" w:name="ref-zhang_epiphytes_2009"/>
     <w:p>
       <w:pPr>
         <w:pStyle w:val="Bibliography"/>
@@ -11048,8 +11157,8 @@
         <w:t xml:space="preserve">, 465–472.</w:t>
       </w:r>
     </w:p>
-    <w:bookmarkEnd w:id="134"/>
-    <w:bookmarkStart w:id="135" w:name="ref-zhang_leaf_2014"/>
+    <w:bookmarkEnd w:id="135"/>
+    <w:bookmarkStart w:id="136" w:name="ref-zhang_leaf_2014"/>
     <w:p>
       <w:pPr>
         <w:pStyle w:val="Bibliography"/>
@@ -11079,8 +11188,8 @@
         <w:t xml:space="preserve">, e84682.</w:t>
       </w:r>
     </w:p>
-    <w:bookmarkEnd w:id="135"/>
-    <w:bookmarkStart w:id="136" w:name="ref-zhang_differentiation_2015"/>
+    <w:bookmarkEnd w:id="136"/>
+    <w:bookmarkStart w:id="137" w:name="ref-zhang_differentiation_2015"/>
     <w:p>
       <w:pPr>
         <w:pStyle w:val="Bibliography"/>
@@ -11110,8 +11219,8 @@
         <w:t xml:space="preserve">.</w:t>
       </w:r>
     </w:p>
-    <w:bookmarkEnd w:id="136"/>
-    <w:bookmarkStart w:id="137" w:name="ref-zotz_hemiepiphyte_2013"/>
+    <w:bookmarkEnd w:id="137"/>
+    <w:bookmarkStart w:id="138" w:name="ref-zotz_hemiepiphyte_2013"/>
     <w:p>
       <w:pPr>
         <w:pStyle w:val="Bibliography"/>
@@ -11141,8 +11250,8 @@
         <w:t xml:space="preserve">, 1015–1020.</w:t>
       </w:r>
     </w:p>
-    <w:bookmarkEnd w:id="137"/>
-    <w:bookmarkStart w:id="138" w:name="ref-zotz2016plants"/>
+    <w:bookmarkEnd w:id="138"/>
+    <w:bookmarkStart w:id="139" w:name="ref-zotz2016plants"/>
     <w:p>
       <w:pPr>
         <w:pStyle w:val="Bibliography"/>
@@ -11164,8 +11273,8 @@
         <w:t xml:space="preserve">. Springer, pp.</w:t>
       </w:r>
     </w:p>
-    <w:bookmarkEnd w:id="138"/>
-    <w:bookmarkStart w:id="139" w:name="ref-zotz_physiological_2001"/>
+    <w:bookmarkEnd w:id="139"/>
+    <w:bookmarkStart w:id="140" w:name="ref-zotz_physiological_2001"/>
     <w:p>
       <w:pPr>
         <w:pStyle w:val="Bibliography"/>
@@ -11195,8 +11304,8 @@
         <w:t xml:space="preserve">, 2067–2078.</w:t>
       </w:r>
     </w:p>
-    <w:bookmarkEnd w:id="139"/>
     <w:bookmarkEnd w:id="140"/>
+    <w:bookmarkEnd w:id="141"/>
     <w:sectPr>
       <w:footerReference w:type="default" r:id="rId9"/>
       <w:pgSz w:w="12240" w:h="15840"/>

</xml_diff>

<commit_message>
more jarmila comments finsihed
</commit_message>
<xml_diff>
--- a/manuscript/leafwater_manuscript.docx
+++ b/manuscript/leafwater_manuscript.docx
@@ -312,9 +312,6 @@
           <w:t xml:space="preserve">courtneycampany@gmail.com</w:t>
         </w:r>
       </w:hyperlink>
-      <w:r>
-        <w:t xml:space="preserve">,</w:t>
-      </w:r>
     </w:p>
     <w:p>
       <w:pPr>
@@ -371,7 +368,7 @@
         <w:t xml:space="preserve"> </w:t>
       </w:r>
       <w:r>
-        <w:t xml:space="preserve">epiphyte, fern, functional traits, stomata, turgor loss</w:t>
+        <w:t xml:space="preserve">epiphyte, fern, functional traits, hemi-epiphyte, stomata, turgor loss</w:t>
       </w:r>
     </w:p>
     <w:p>
@@ -929,7 +926,7 @@
         <w:t xml:space="preserve"> </w:t>
       </w:r>
       <w:r>
-        <w:t xml:space="preserve">(Pittermann</w:t>
+        <w:t xml:space="preserve">(Watkins</w:t>
       </w:r>
       <w:r>
         <w:t xml:space="preserve"> </w:t>
@@ -944,10 +941,25 @@
         <w:t xml:space="preserve"> </w:t>
       </w:r>
       <w:r>
+        <w:t xml:space="preserve">2010; Pittermann</w:t>
+      </w:r>
+      <w:r>
+        <w:t xml:space="preserve"> </w:t>
+      </w:r>
+      <w:r>
+        <w:rPr>
+          <w:i/>
+        </w:rPr>
+        <w:t xml:space="preserve">et al.</w:t>
+      </w:r>
+      <w:r>
+        <w:t xml:space="preserve"> </w:t>
+      </w:r>
+      <w:r>
         <w:t xml:space="preserve">2011)</w:t>
       </w:r>
       <w:r>
-        <w:t xml:space="preserve">. Ferns have also been shown to have higher hydraulic safety margins in angiosperms, resulting from reduced hydraulic conductivity and rapid stomatal closure</w:t>
+        <w:t xml:space="preserve">. Ferns have also been shown to have higher hydraulic safety margins than angiosperms, resulting from reduced hydraulic conductivity and rapid stomatal closure</w:t>
       </w:r>
       <w:r>
         <w:t xml:space="preserve"> </w:t>
@@ -956,7 +968,7 @@
         <w:t xml:space="preserve">(Brodribb &amp; Holbrook 2004)</w:t>
       </w:r>
       <w:r>
-        <w:t xml:space="preserve">. In epiphytic ferns, decreased conductivity in the xylem of stipes limits the amount of water supply available to a given leaf area, however this reduction in hydraulic capacity may increase drought tolerance</w:t>
+        <w:t xml:space="preserve">. In epiphytic ferns, decreased conductivity in the xylem of stipes limits the amount of water supply available to a given leaf area, however this reduction in hydraulic capacity may reduce leaf water loss</w:t>
       </w:r>
       <w:r>
         <w:t xml:space="preserve"> </w:t>
@@ -1685,6 +1697,9 @@
         <w:t xml:space="preserve">package in R</w:t>
       </w:r>
       <w:r>
+        <w:t xml:space="preserve"> </w:t>
+      </w:r>
+      <w:r>
         <w:t xml:space="preserve">(Kembel</w:t>
       </w:r>
       <w:r>
@@ -1796,7 +1811,7 @@
         <w:t xml:space="preserve"> </w:t>
       </w:r>
       <w:r>
-        <w:t xml:space="preserve">indicates that close relatives are more similar than random species pairs for the given trait. Additionally, bivariate relationships among mean species values of continuous traits were analysed with phylogenetically independent contrasts (PIC) in the</w:t>
+        <w:t xml:space="preserve">indicates that close relatives are more similar than random species pairs for the given trait. Additionally, bivariate relationships among mean species values of continuous traits were analyzed with phylogenetically independent contrasts (PIC) in the</w:t>
       </w:r>
       <w:r>
         <w:t xml:space="preserve"> </w:t>
@@ -1849,7 +1864,7 @@
         <w:t xml:space="preserve"> </w:t>
       </w:r>
       <w:r>
-        <w:t xml:space="preserve">level of 0.05 and all analyses were performed with R 4.0.0</w:t>
+        <w:t xml:space="preserve">level of 0.05 and means±SE are reported for data not presented in figures. All analyses were performed with R 4.0.0</w:t>
       </w:r>
       <w:r>
         <w:t xml:space="preserve"> </w:t>
@@ -1910,7 +1925,7 @@
         <w:t xml:space="preserve"> </w:t>
       </w:r>
       <w:r>
-        <w:t xml:space="preserve">= 0.001, Figure 1A). The majority of epiphytic and hemi-epiphytic ferns had stipes restricted to less than 20 cm (80% quantile), while maximum stipe length of terrestrial ferns from the same probability distribution was 42.3 cm. Allometric relationships between stipe length and lamina area were functionally different between epiphytic species compared to terrestrial and hemi-epiphytic species (Figure 1B, stipe length x life form;</w:t>
+        <w:t xml:space="preserve">= 0.001, Figure 1A). The majority of epiphytic and hemi-epiphytic ferns had stipes restricted to less than 20 cm (80 % quantile), while maximum stipe length of terrestrial ferns from the same probability distribution was 42.3 cm. Allometric relationships between stipe length and lamina area were functionally different between epiphytic species compared to terrestrial and hemi-epiphytic species (Figure 1B, stipe length x life form;</w:t>
       </w:r>
       <w:r>
         <w:t xml:space="preserve"> </w:t>
@@ -2091,7 +2106,7 @@
         <w:t xml:space="preserve"> </w:t>
       </w:r>
       <w:r>
-        <w:t xml:space="preserve">conditional = 0.89). However, leaf mass per unit area (LMA) was 67% higher in epiphytic compared to terrestrial species, with hemi-epiphytic species intermediates between both life forms (</w:t>
+        <w:t xml:space="preserve">conditional = 0.89). However, leaf mass per unit area (LMA) was 67 % higher in epiphytic compared to terrestrial species, with hemi-epiphytic species intermediates between both life forms (</w:t>
       </w:r>
       <w:r>
         <w:rPr>
@@ -2139,7 +2154,7 @@
         <w:t xml:space="preserve">N</w:t>
       </w:r>
       <w:r>
-        <w:t xml:space="preserve">) was 30% lower in epiphytic ferns compared to terrestrial and hemi-epiphytic ferns (</w:t>
+        <w:t xml:space="preserve">) was 30 % lower in epiphytic ferns compared to terrestrial and hemi-epiphytic ferns (</w:t>
       </w:r>
       <w:r>
         <w:rPr>
@@ -2257,7 +2272,7 @@
         <w:t xml:space="preserve">13</w:t>
       </w:r>
       <w:r>
-        <w:t xml:space="preserve">C for fern species at the higher elevation Las Cruces site was also less negative (-32.6 ‰) than fern species at the low elevation La Selva site (34.0 ‰,</w:t>
+        <w:t xml:space="preserve">C for fern species at the higher elevation Las Cruces site was also less negative (-33.0±0.26 ‰) than fern species at the low elevation La Selva site (34.0±;0.15 ‰,</w:t>
       </w:r>
       <w:r>
         <w:t xml:space="preserve"> </w:t>
@@ -2313,7 +2328,7 @@
         <w:pStyle w:val="FirstParagraph"/>
       </w:pPr>
       <w:r>
-        <w:t xml:space="preserve">Epiphytic and hemi-epiphytic species had 51% lower stomatal density compared to terrestrial species (Figure 4A,</w:t>
+        <w:t xml:space="preserve">Epiphytic and hemi-epiphytic species had 51 % lower stomatal density compared to terrestrial species (Figure 4A,</w:t>
       </w:r>
       <w:r>
         <w:t xml:space="preserve"> </w:t>
@@ -2340,7 +2355,7 @@
         <w:t xml:space="preserve"> </w:t>
       </w:r>
       <w:r>
-        <w:t xml:space="preserve">(80% quantile), while stomatal density of terrestrial ferns from the same probability distribution was 105 per mm</w:t>
+        <w:t xml:space="preserve">(80 % quantile), while stomatal density of terrestrial ferns from the same probability distribution was 105 per mm</w:t>
       </w:r>
       <w:r>
         <w:rPr>
@@ -2349,7 +2364,7 @@
         <w:t xml:space="preserve">2</w:t>
       </w:r>
       <w:r>
-        <w:t xml:space="preserve">. Stomata of epiphytic species were 10.4% larger in epiphytes compared to terrestrial species, with hemi-epiphytes intermediates between both life forms (Figure 4B,</w:t>
+        <w:t xml:space="preserve">. Stomata of epiphytic species were 10.4 % larger in epiphytes compared to terrestrial species, with hemi-epiphytes intermediates between both life forms (Figure 4B,</w:t>
       </w:r>
       <w:r>
         <w:t xml:space="preserve"> </w:t>
@@ -2364,43 +2379,7 @@
         <w:t xml:space="preserve"> </w:t>
       </w:r>
       <w:r>
-        <w:t xml:space="preserve">= 0.037). Differences in stomatal size were driven by 16.0% greater guard cell width in epiphytes and hemi-epiphytes (</w:t>
-      </w:r>
-      <m:oMath>
-        <m:bar>
-          <m:barPr>
-            <m:pos m:val="top"/>
-          </m:barPr>
-          <m:e>
-            <m:r>
-              <m:t>x</m:t>
-            </m:r>
-          </m:e>
-        </m:bar>
-      </m:oMath>
-      <w:r>
-        <w:t xml:space="preserve"> </w:t>
-      </w:r>
-      <w:r>
-        <w:t xml:space="preserve">= 13.3 um) compared to terrestrial species (</w:t>
-      </w:r>
-      <m:oMath>
-        <m:bar>
-          <m:barPr>
-            <m:pos m:val="top"/>
-          </m:barPr>
-          <m:e>
-            <m:r>
-              <m:t>x</m:t>
-            </m:r>
-          </m:e>
-        </m:bar>
-      </m:oMath>
-      <w:r>
-        <w:t xml:space="preserve"> </w:t>
-      </w:r>
-      <w:r>
-        <w:t xml:space="preserve">= 11.2 um,</w:t>
+        <w:t xml:space="preserve">= 0.037). Differences in stomatal size were driven by 16.0 % greater guard cell width in epiphytes and hemi-epiphytes (13.4±0.18 um) compared to terrestrial species (11.2±0.21 um,</w:t>
       </w:r>
       <w:r>
         <w:t xml:space="preserve"> </w:t>
@@ -2415,25 +2394,7 @@
         <w:t xml:space="preserve"> </w:t>
       </w:r>
       <w:r>
-        <w:t xml:space="preserve">= 0.002). Guard cell length was statistically similar across life forms (</w:t>
-      </w:r>
-      <m:oMath>
-        <m:bar>
-          <m:barPr>
-            <m:pos m:val="top"/>
-          </m:barPr>
-          <m:e>
-            <m:r>
-              <m:t>x</m:t>
-            </m:r>
-          </m:e>
-        </m:bar>
-      </m:oMath>
-      <w:r>
-        <w:t xml:space="preserve"> </w:t>
-      </w:r>
-      <w:r>
-        <w:t xml:space="preserve">= 47.7 um). A linear mixed model of the relationship between between stomatal density and stomatal size was not significant, largely due to the large amount of variation present in the random effect of species. Increases in stomatal density were negatively correlated with stomatal size only when fern life forms where assessed individually (Figure S2). Phylogenetic independent contrasts did support the negative relationship between stomatal density and stomatal size for measured species (</w:t>
+        <w:t xml:space="preserve">= 0.002). Guard cell length was statistically similar across life forms (47.7±0.45 um). A linear mixed model of the relationship between between stomatal density and stomatal size was not significant, largely due to the large amount of variation present in the random effect of species. Increases in stomatal density were negatively correlated with stomatal size only when fern life forms where assessed individually (Figure S2). Phylogenetic independent contrasts did support the negative relationship between stomatal density and stomatal size for measured species (</w:t>
       </w:r>
       <w:r>
         <w:rPr>
@@ -2651,7 +2612,7 @@
         <w:pStyle w:val="FirstParagraph"/>
       </w:pPr>
       <w:r>
-        <w:t xml:space="preserve">The degree to which a phylogenetic signal (K-statistic) was expressed in the functional traits for these tropical ferns species was generally low (Table 1). A significant phylogenetic signal was detected for stomatal traits and a few leaf traits, but was not apparent in morphological, anatomical, chemical or isotopic traits. Broadly, this suggests that the measured trait phenotypes of measured species resembled each other less than expected under Brownian motion evolution.</w:t>
+        <w:t xml:space="preserve">The degree to which a phylogenetic signal (K-statistic) was expressed in the functional traits for these tropical ferns species was generally low (Table 1). A significant phylogenetic signal was detected for stomatal traits and a few leaf traits, but was not apparent in morphological, anatomical, chemical or isotopic traits. Broadly, this suggests that the measured trait phenotypes of surveyed species resembled each other less than expected under Brownian motion evolution.</w:t>
       </w:r>
     </w:p>
     <w:p>
@@ -2778,7 +2739,22 @@
         <w:t xml:space="preserve"> </w:t>
       </w:r>
       <w:r>
-        <w:t xml:space="preserve">(Nitta</w:t>
+        <w:t xml:space="preserve">(Pittermann</w:t>
+      </w:r>
+      <w:r>
+        <w:t xml:space="preserve"> </w:t>
+      </w:r>
+      <w:r>
+        <w:rPr>
+          <w:i/>
+        </w:rPr>
+        <w:t xml:space="preserve">et al.</w:t>
+      </w:r>
+      <w:r>
+        <w:t xml:space="preserve"> </w:t>
+      </w:r>
+      <w:r>
+        <w:t xml:space="preserve">2015; Nitta</w:t>
       </w:r>
       <w:r>
         <w:t xml:space="preserve"> </w:t>
@@ -3058,7 +3034,7 @@
         <w:t xml:space="preserve"> </w:t>
       </w:r>
       <w:r>
-        <w:t xml:space="preserve">and from the data presented here. This relationship appears to become uncoupled in epiphytic ferns, however, largely due to the extremely high values of LMA produced in many species of epiphytic fern (Figure 3C). This decoupling may help explain the comparatively low rates of photosynthesis reported in epiphytic ferns and provide further support for the evolution of leaf traits adapted for water conservation</w:t>
+        <w:t xml:space="preserve">and from the data presented here. This relationship appears to become uncoupled in epiphytic ferns, however, largely due to the extremely high values of LMA produced in many species of epiphytic ferns (Figure 3C). This decoupling may help explain the comparatively low rates of photosynthesis reported in epiphytic ferns and provide further support for the evolution of leaf traits adapted for water conservation</w:t>
       </w:r>
       <w:r>
         <w:t xml:space="preserve"> </w:t>
@@ -3156,7 +3132,7 @@
         </m:r>
       </m:oMath>
       <w:r>
-        <w:t xml:space="preserve">). However, the water storage capacity at turgor loss points (</w:t>
+        <w:t xml:space="preserve">). Furthermore, the water storage capacity at turgor loss points (</w:t>
       </w:r>
       <w:r>
         <w:rPr>
@@ -3172,7 +3148,7 @@
         <w:t xml:space="preserve">TLP</w:t>
       </w:r>
       <w:r>
-        <w:t xml:space="preserve">) of epiphytic ferns was far lower than in terrestrial ferns. Combined, we detected no hydraulic traits in epiphytic ferns that are commonly associated with drought tolerance, which elucidates the inability of epiphytic ferns to resist more negative water potentials.</w:t>
+        <w:t xml:space="preserve">) of epiphytic ferns was far lower than in terrestrial ferns. Combined, we detected no detected no specific traits associated with drought tolerance in epiphytic ferns.</w:t>
       </w:r>
     </w:p>
     <w:p>
@@ -3616,13 +3592,13 @@
         <w:t xml:space="preserve">(Benzing 1990; Zotz &amp; Hietz 2001)</w:t>
       </w:r>
       <w:r>
-        <w:t xml:space="preserve">. The plasticity of functional traits between epiphytic and terrestrial ferns and the reconstructions of trait evolution presented here reveal how tropical ferns where likely able to opportunistically diversify into the canopy habitat.</w:t>
-      </w:r>
-      <w:r>
-        <w:t xml:space="preserve"> </w:t>
-      </w:r>
-      <w:r>
-        <w:t xml:space="preserve">Although research comparing the ecophysiology of different epiphytic plant lineages would be greatly beneficial, it appears that ferns and angiosperms living side by side on canopy branches likely utilize distinct strategies to deal with water stress.</w:t>
+        <w:t xml:space="preserve">. The plasticity of functional traits between epiphytic and terrestrial ferns and the reconstructions of trait evolution presented here reveal how tropical ferns were likely able to opportunistically diversify into the canopy habitat.</w:t>
+      </w:r>
+      <w:r>
+        <w:t xml:space="preserve"> </w:t>
+      </w:r>
+      <w:r>
+        <w:t xml:space="preserve">Although research comparing the ecophysiology of different epiphytic plant lineages, such as orchids and bromeliads would add to our understanding of the evolution of epiphytism, it appears that ferns and angiosperms living side by side on canopy branches likely utilize distinct strategies to deal with water stress.</w:t>
       </w:r>
     </w:p>
     <w:p>
@@ -8851,7 +8827,7 @@
       </w:r>
       <w:bookmarkEnd w:id="58"/>
     </w:p>
-    <w:bookmarkStart w:id="141" w:name="refs"/>
+    <w:bookmarkStart w:id="142" w:name="refs"/>
     <w:bookmarkStart w:id="59" w:name="ref-baer_not_2016"/>
     <w:p>
       <w:pPr>
@@ -10472,12 +10448,37 @@
       </w:r>
     </w:p>
     <w:bookmarkEnd w:id="112"/>
-    <w:bookmarkStart w:id="113" w:name="ref-putz_notes_1986"/>
+    <w:bookmarkStart w:id="113" w:name="ref-pittermann_structure_2015"/>
     <w:p>
       <w:pPr>
         <w:pStyle w:val="Bibliography"/>
       </w:pPr>
       <w:r>
+        <w:t xml:space="preserve">Pittermann J., Watkins J.E., Cary K.L., Schuettpelz E., Brodersen C., Smith A.R. &amp; Baer A. (2015) The structure and function of xylem in seed-free vascular plants: An evolutionary perspective. In:</w:t>
+      </w:r>
+      <w:r>
+        <w:t xml:space="preserve"> </w:t>
+      </w:r>
+      <w:r>
+        <w:rPr>
+          <w:i/>
+        </w:rPr>
+        <w:t xml:space="preserve">Functional and Ecological Xylem Anatomy</w:t>
+      </w:r>
+      <w:r>
+        <w:t xml:space="preserve"> </w:t>
+      </w:r>
+      <w:r>
+        <w:t xml:space="preserve">(ed Hacke U), pp. 1–37. Springer International Publishing, Cham.</w:t>
+      </w:r>
+    </w:p>
+    <w:bookmarkEnd w:id="113"/>
+    <w:bookmarkStart w:id="114" w:name="ref-putz_notes_1986"/>
+    <w:p>
+      <w:pPr>
+        <w:pStyle w:val="Bibliography"/>
+      </w:pPr>
+      <w:r>
         <w:t xml:space="preserve">Putz F.E. &amp; Holbrook N.M. (1986) Notes on the natural history of hemiepiphytes.</w:t>
       </w:r>
       <w:r>
@@ -10502,8 +10503,8 @@
         <w:t xml:space="preserve">, 61–69.</w:t>
       </w:r>
     </w:p>
-    <w:bookmarkEnd w:id="113"/>
-    <w:bookmarkStart w:id="114" w:name="ref-reich_leaf_1991"/>
+    <w:bookmarkEnd w:id="114"/>
+    <w:bookmarkStart w:id="115" w:name="ref-reich_leaf_1991"/>
     <w:p>
       <w:pPr>
         <w:pStyle w:val="Bibliography"/>
@@ -10533,8 +10534,8 @@
         <w:t xml:space="preserve">, 16–24.</w:t>
       </w:r>
     </w:p>
-    <w:bookmarkEnd w:id="114"/>
-    <w:bookmarkStart w:id="115" w:name="ref-ronquist_mrbayes_2003"/>
+    <w:bookmarkEnd w:id="115"/>
+    <w:bookmarkStart w:id="116" w:name="ref-ronquist_mrbayes_2003"/>
     <w:p>
       <w:pPr>
         <w:pStyle w:val="Bibliography"/>
@@ -10564,8 +10565,8 @@
         <w:t xml:space="preserve">, 1572–1574.</w:t>
       </w:r>
     </w:p>
-    <w:bookmarkEnd w:id="115"/>
-    <w:bookmarkStart w:id="116" w:name="ref-ruszala_land_2011"/>
+    <w:bookmarkEnd w:id="116"/>
+    <w:bookmarkStart w:id="117" w:name="ref-ruszala_land_2011"/>
     <w:p>
       <w:pPr>
         <w:pStyle w:val="Bibliography"/>
@@ -10595,8 +10596,8 @@
         <w:t xml:space="preserve">, 1030–1035.</w:t>
       </w:r>
     </w:p>
-    <w:bookmarkEnd w:id="116"/>
-    <w:bookmarkStart w:id="117" w:name="ref-sack_prometheuswiki_2011"/>
+    <w:bookmarkEnd w:id="117"/>
+    <w:bookmarkStart w:id="118" w:name="ref-sack_prometheuswiki_2011"/>
     <w:p>
       <w:pPr>
         <w:pStyle w:val="Bibliography"/>
@@ -10605,8 +10606,8 @@
         <w:t xml:space="preserve">Sack L., Pasquet-Kok J. &amp; Contributors P. (2011) PrometheusWiki Leaf pressure-volume curve parameters.</w:t>
       </w:r>
     </w:p>
-    <w:bookmarkEnd w:id="117"/>
-    <w:bookmarkStart w:id="118" w:name="ref-saldana_ecophysiological_2005"/>
+    <w:bookmarkEnd w:id="118"/>
+    <w:bookmarkStart w:id="119" w:name="ref-saldana_ecophysiological_2005"/>
     <w:p>
       <w:pPr>
         <w:pStyle w:val="Bibliography"/>
@@ -10636,8 +10637,8 @@
         <w:t xml:space="preserve">, 251.</w:t>
       </w:r>
     </w:p>
-    <w:bookmarkEnd w:id="118"/>
-    <w:bookmarkStart w:id="119" w:name="ref-schneider_ferns_2004"/>
+    <w:bookmarkEnd w:id="119"/>
+    <w:bookmarkStart w:id="120" w:name="ref-schneider_ferns_2004"/>
     <w:p>
       <w:pPr>
         <w:pStyle w:val="Bibliography"/>
@@ -10667,8 +10668,8 @@
         <w:t xml:space="preserve">, 553–557.</w:t>
       </w:r>
     </w:p>
-    <w:bookmarkEnd w:id="119"/>
-    <w:bookmarkStart w:id="120" w:name="ref-schuettpelz_evidence_2009"/>
+    <w:bookmarkEnd w:id="120"/>
+    <w:bookmarkStart w:id="121" w:name="ref-schuettpelz_evidence_2009"/>
     <w:p>
       <w:pPr>
         <w:pStyle w:val="Bibliography"/>
@@ -10698,8 +10699,8 @@
         <w:t xml:space="preserve">, 11200–11205.</w:t>
       </w:r>
     </w:p>
-    <w:bookmarkEnd w:id="120"/>
-    <w:bookmarkStart w:id="121" w:name="ref-sperry_coordinating_2004"/>
+    <w:bookmarkEnd w:id="121"/>
+    <w:bookmarkStart w:id="122" w:name="ref-sperry_coordinating_2004"/>
     <w:p>
       <w:pPr>
         <w:pStyle w:val="Bibliography"/>
@@ -10729,8 +10730,8 @@
         <w:t xml:space="preserve">, 568–570.</w:t>
       </w:r>
     </w:p>
-    <w:bookmarkEnd w:id="121"/>
-    <w:bookmarkStart w:id="122" w:name="ref-tamura_estimation_1992"/>
+    <w:bookmarkEnd w:id="122"/>
+    <w:bookmarkStart w:id="123" w:name="ref-tamura_estimation_1992"/>
     <w:p>
       <w:pPr>
         <w:pStyle w:val="Bibliography"/>
@@ -10760,8 +10761,8 @@
         <w:t xml:space="preserve">, 678=687.</w:t>
       </w:r>
     </w:p>
-    <w:bookmarkEnd w:id="122"/>
-    <w:bookmarkStart w:id="123" w:name="ref-team_r_2013"/>
+    <w:bookmarkEnd w:id="123"/>
+    <w:bookmarkStart w:id="124" w:name="ref-team_r_2013"/>
     <w:p>
       <w:pPr>
         <w:pStyle w:val="Bibliography"/>
@@ -10770,8 +10771,8 @@
         <w:t xml:space="preserve">Team R.C. (2013) R: A language and environment for statistical computing.</w:t>
       </w:r>
     </w:p>
-    <w:bookmarkEnd w:id="123"/>
-    <w:bookmarkStart w:id="124" w:name="ref-testo_primary_2014"/>
+    <w:bookmarkEnd w:id="124"/>
+    <w:bookmarkStart w:id="125" w:name="ref-testo_primary_2014"/>
     <w:p>
       <w:pPr>
         <w:pStyle w:val="Bibliography"/>
@@ -10816,8 +10817,8 @@
         <w:t xml:space="preserve">, 526–536.</w:t>
       </w:r>
     </w:p>
-    <w:bookmarkEnd w:id="124"/>
-    <w:bookmarkStart w:id="125" w:name="ref-testo_are_2018"/>
+    <w:bookmarkEnd w:id="125"/>
+    <w:bookmarkStart w:id="126" w:name="ref-testo_are_2018"/>
     <w:p>
       <w:pPr>
         <w:pStyle w:val="Bibliography"/>
@@ -10847,8 +10848,8 @@
         <w:t xml:space="preserve">, 525–535.</w:t>
       </w:r>
     </w:p>
-    <w:bookmarkEnd w:id="125"/>
-    <w:bookmarkStart w:id="126" w:name="ref-tyree_measurement_1972"/>
+    <w:bookmarkEnd w:id="126"/>
+    <w:bookmarkStart w:id="127" w:name="ref-tyree_measurement_1972"/>
     <w:p>
       <w:pPr>
         <w:pStyle w:val="Bibliography"/>
@@ -10878,8 +10879,8 @@
         <w:t xml:space="preserve">, 267–282.</w:t>
       </w:r>
     </w:p>
-    <w:bookmarkEnd w:id="126"/>
-    <w:bookmarkStart w:id="127" w:name="ref-warton_smatr_2012"/>
+    <w:bookmarkEnd w:id="127"/>
+    <w:bookmarkStart w:id="128" w:name="ref-warton_smatr_2012"/>
     <w:p>
       <w:pPr>
         <w:pStyle w:val="Bibliography"/>
@@ -10909,8 +10910,8 @@
         <w:t xml:space="preserve">, 257–259.</w:t>
       </w:r>
     </w:p>
-    <w:bookmarkEnd w:id="127"/>
-    <w:bookmarkStart w:id="128" w:name="ref-watkins_ferns_2012"/>
+    <w:bookmarkEnd w:id="128"/>
+    <w:bookmarkStart w:id="129" w:name="ref-watkins_ferns_2012"/>
     <w:p>
       <w:pPr>
         <w:pStyle w:val="Bibliography"/>
@@ -10940,8 +10941,8 @@
         <w:t xml:space="preserve">, 695–710.</w:t>
       </w:r>
     </w:p>
-    <w:bookmarkEnd w:id="128"/>
-    <w:bookmarkStart w:id="129" w:name="ref-watkins_ecological_2007"/>
+    <w:bookmarkEnd w:id="129"/>
+    <w:bookmarkStart w:id="130" w:name="ref-watkins_ecological_2007"/>
     <w:p>
       <w:pPr>
         <w:pStyle w:val="Bibliography"/>
@@ -10971,8 +10972,8 @@
         <w:t xml:space="preserve">, 708–717.</w:t>
       </w:r>
     </w:p>
-    <w:bookmarkEnd w:id="129"/>
-    <w:bookmarkStart w:id="130" w:name="ref-watkins_influence_2007"/>
+    <w:bookmarkEnd w:id="130"/>
+    <w:bookmarkStart w:id="131" w:name="ref-watkins_influence_2007"/>
     <w:p>
       <w:pPr>
         <w:pStyle w:val="Bibliography"/>
@@ -11002,8 +11003,8 @@
         <w:t xml:space="preserve">, 225.</w:t>
       </w:r>
     </w:p>
-    <w:bookmarkEnd w:id="130"/>
-    <w:bookmarkStart w:id="131" w:name="ref-watkins_hydraulic_2010"/>
+    <w:bookmarkEnd w:id="131"/>
+    <w:bookmarkStart w:id="132" w:name="ref-watkins_hydraulic_2010"/>
     <w:p>
       <w:pPr>
         <w:pStyle w:val="Bibliography"/>
@@ -11033,8 +11034,8 @@
         <w:t xml:space="preserve">, 2007–2019.</w:t>
       </w:r>
     </w:p>
-    <w:bookmarkEnd w:id="131"/>
-    <w:bookmarkStart w:id="132" w:name="ref-woodhouse_stipe_1982"/>
+    <w:bookmarkEnd w:id="132"/>
+    <w:bookmarkStart w:id="133" w:name="ref-woodhouse_stipe_1982"/>
     <w:p>
       <w:pPr>
         <w:pStyle w:val="Bibliography"/>
@@ -11064,8 +11065,8 @@
         <w:t xml:space="preserve">, 135–140.</w:t>
       </w:r>
     </w:p>
-    <w:bookmarkEnd w:id="132"/>
-    <w:bookmarkStart w:id="133" w:name="ref-woods_microhabitat_2015"/>
+    <w:bookmarkEnd w:id="133"/>
+    <w:bookmarkStart w:id="134" w:name="ref-woods_microhabitat_2015"/>
     <w:p>
       <w:pPr>
         <w:pStyle w:val="Bibliography"/>
@@ -11095,8 +11096,8 @@
         <w:t xml:space="preserve">, 421–430.</w:t>
       </w:r>
     </w:p>
-    <w:bookmarkEnd w:id="133"/>
-    <w:bookmarkStart w:id="134" w:name="ref-wright_worldwide_2004"/>
+    <w:bookmarkEnd w:id="134"/>
+    <w:bookmarkStart w:id="135" w:name="ref-wright_worldwide_2004"/>
     <w:p>
       <w:pPr>
         <w:pStyle w:val="Bibliography"/>
@@ -11126,8 +11127,8 @@
         <w:t xml:space="preserve">, 821–827.</w:t>
       </w:r>
     </w:p>
-    <w:bookmarkEnd w:id="134"/>
-    <w:bookmarkStart w:id="135" w:name="ref-zhang_epiphytes_2009"/>
+    <w:bookmarkEnd w:id="135"/>
+    <w:bookmarkStart w:id="136" w:name="ref-zhang_epiphytes_2009"/>
     <w:p>
       <w:pPr>
         <w:pStyle w:val="Bibliography"/>
@@ -11157,8 +11158,8 @@
         <w:t xml:space="preserve">, 465–472.</w:t>
       </w:r>
     </w:p>
-    <w:bookmarkEnd w:id="135"/>
-    <w:bookmarkStart w:id="136" w:name="ref-zhang_leaf_2014"/>
+    <w:bookmarkEnd w:id="136"/>
+    <w:bookmarkStart w:id="137" w:name="ref-zhang_leaf_2014"/>
     <w:p>
       <w:pPr>
         <w:pStyle w:val="Bibliography"/>
@@ -11188,8 +11189,8 @@
         <w:t xml:space="preserve">, e84682.</w:t>
       </w:r>
     </w:p>
-    <w:bookmarkEnd w:id="136"/>
-    <w:bookmarkStart w:id="137" w:name="ref-zhang_differentiation_2015"/>
+    <w:bookmarkEnd w:id="137"/>
+    <w:bookmarkStart w:id="138" w:name="ref-zhang_differentiation_2015"/>
     <w:p>
       <w:pPr>
         <w:pStyle w:val="Bibliography"/>
@@ -11219,8 +11220,8 @@
         <w:t xml:space="preserve">.</w:t>
       </w:r>
     </w:p>
-    <w:bookmarkEnd w:id="137"/>
-    <w:bookmarkStart w:id="138" w:name="ref-zotz_hemiepiphyte_2013"/>
+    <w:bookmarkEnd w:id="138"/>
+    <w:bookmarkStart w:id="139" w:name="ref-zotz_hemiepiphyte_2013"/>
     <w:p>
       <w:pPr>
         <w:pStyle w:val="Bibliography"/>
@@ -11250,8 +11251,8 @@
         <w:t xml:space="preserve">, 1015–1020.</w:t>
       </w:r>
     </w:p>
-    <w:bookmarkEnd w:id="138"/>
-    <w:bookmarkStart w:id="139" w:name="ref-zotz2016plants"/>
+    <w:bookmarkEnd w:id="139"/>
+    <w:bookmarkStart w:id="140" w:name="ref-zotz2016plants"/>
     <w:p>
       <w:pPr>
         <w:pStyle w:val="Bibliography"/>
@@ -11273,8 +11274,8 @@
         <w:t xml:space="preserve">. Springer, pp.</w:t>
       </w:r>
     </w:p>
-    <w:bookmarkEnd w:id="139"/>
-    <w:bookmarkStart w:id="140" w:name="ref-zotz_physiological_2001"/>
+    <w:bookmarkEnd w:id="140"/>
+    <w:bookmarkStart w:id="141" w:name="ref-zotz_physiological_2001"/>
     <w:p>
       <w:pPr>
         <w:pStyle w:val="Bibliography"/>
@@ -11304,8 +11305,8 @@
         <w:t xml:space="preserve">, 2067–2078.</w:t>
       </w:r>
     </w:p>
-    <w:bookmarkEnd w:id="140"/>
     <w:bookmarkEnd w:id="141"/>
+    <w:bookmarkEnd w:id="142"/>
     <w:sectPr>
       <w:footerReference w:type="default" r:id="rId9"/>
       <w:pgSz w:w="12240" w:h="15840"/>

</xml_diff>

<commit_message>
manuscript edits klaus and helen
</commit_message>
<xml_diff>
--- a/manuscript/leafwater_manuscript.docx
+++ b/manuscript/leafwater_manuscript.docx
@@ -279,7 +279,27 @@
         <w:t xml:space="preserve"> </w:t>
       </w:r>
       <w:r>
-        <w:t xml:space="preserve">Red de Ecología Funcional, Instituto de Ecología A.C. Veracruz, México</w:t>
+        <w:t xml:space="preserve">Red de Ecología Funcional, Instituto de Ecología A.C., Xalapa, Veracruz, México</w:t>
+      </w:r>
+    </w:p>
+    <w:p>
+      <w:pPr>
+        <w:pStyle w:val="BodyText"/>
+      </w:pPr>
+      <w:r>
+        <w:br/>
+      </w:r>
+      <w:r>
+        <w:rPr>
+          <w:vertAlign w:val="superscript"/>
+        </w:rPr>
+        <w:t xml:space="preserve">7</w:t>
+      </w:r>
+      <w:r>
+        <w:t xml:space="preserve"> </w:t>
+      </w:r>
+      <w:r>
+        <w:t xml:space="preserve">Institute for Systematic Botany and Ecology, University of Ulm, Ulm, Germany</w:t>
       </w:r>
     </w:p>
     <w:p>
@@ -348,7 +368,7 @@
         <w:pStyle w:val="FirstParagraph"/>
       </w:pPr>
       <w:r>
-        <w:t xml:space="preserve">Opportunistic diversification has allowed ferns to radiate into epiphytic niches created by angiosperm dominated landscapes. Our understanding of how ecophysiological function allowed radiation into the canopy habitat and the potential transitionary role of the hemi-epiphytic life form remains unclear. We surveyed 39 fern species in Costa Rican tropical forests to explore epiphytic trait divergence in a phylogenetic context. We examined leaf responses to water deficit in terrestrial, hemi-epiphytic and epiphytic ferns and related these findings to functional traits that regulate leaf water status and mineral nutrition. Epiphytic ferns had reduced xylem area (-60%), shorter stipe lengths (-54%), thicker lamina (+67%) and reduced stomatal density compared to terrestrial ferns (-51%). Surprisingly, epiphytic ferns exhibiting similar turgor loss points, higher osmotic potential and lower tissue capacitance than terrestrial ferns. Overall, hemi-epiphytic ferns exhibit traits that share functional relevance with both terrestrial and epiphytic species. Our findings clearly demonstrate the prevalence of water conservatism in both epiphytic and hemi-epiphytic ferns, via selection of anatomical and structural traits that avoid leaf water stress. Even with canalized physiological function, adaptations for drought avoidance have allowed epiphytic ferns to successfully endure the stresses of the epiphytic habitat.</w:t>
+        <w:t xml:space="preserve">Opportunistic diversification has allowed ferns to radiate into epiphytic niches created by angiosperm dominated landscapes. Our understanding of how ecophysiological function allowed radiation into the canopy habitat and the potential transitionary role of the hemi-epiphytic life form remains unclear. We surveyed 39 recently radiated fern species in Costa Rican tropical forests to explore epiphytic trait divergence in a phylogenetic context. We examined leaf responses to water deficit in terrestrial, hemi-epiphytic and epiphytic ferns and related these findings to functional traits that regulate leaf water status and mineral nutrition. Epiphytic ferns had reduced xylem area (-60%), shorter stipe lengths (-54%), thicker lamina (+67%) and reduced stomatal density (-51%) compared to terrestrial ferns. Epiphytic ferns exhibited similar turgor loss points, higher osmotic potential at saturation and lower tissue capacitance after turgor loss than terrestrial ferns. Overall, hemi-epiphytic ferns exhibited traits that share functional relevance with both terrestrial and epiphytic species. Our findings clearly demonstrate the prevalence of water conservatism in both epiphytic and hemi-epiphytic ferns, via selection of anatomical and structural traits that avoid leaf water stress. Even with likely canalized physiological function, adaptations for drought avoidance have allowed epiphytic ferns to successfully endure the stresses of the epiphytic habitat.</w:t>
       </w:r>
     </w:p>
     <w:p>
@@ -443,7 +463,7 @@
         <w:t xml:space="preserve">2004)</w:t>
       </w:r>
       <w:r>
-        <w:t xml:space="preserve">. Consequently, one clade of ferns (Eupolypod I) has largely radiated into epiphytic niches, while a sister clade (Eupolypod II) remained and diversified on the forest floor in tropical ecosystems</w:t>
+        <w:t xml:space="preserve">. Consequently, one clade of ferns (Eupolypod I) has largely radiated into epiphytic niches, while a sister clade (Eupolypod II) mostly remained and diversified on the forest floor in tropical ecosystems</w:t>
       </w:r>
       <w:r>
         <w:t xml:space="preserve"> </w:t>
@@ -452,7 +472,7 @@
         <w:t xml:space="preserve">(Watkins &amp; Cardelús 2012)</w:t>
       </w:r>
       <w:r>
-        <w:t xml:space="preserve">. Extant ferns and orchids are now the predominant tropical vascular epiphytes and ferns account for eight of the largest epiphyte genera</w:t>
+        <w:t xml:space="preserve">. Extant ferns and orchids are now the predominant tropical vascular epiphytes, and ferns account for eight of the largest epiphyte genera</w:t>
       </w:r>
       <w:r>
         <w:t xml:space="preserve"> </w:t>
@@ -476,7 +496,7 @@
         <w:t xml:space="preserve">2006)</w:t>
       </w:r>
       <w:r>
-        <w:t xml:space="preserve">. Importantly, epiphytes may be vulnerable to global change factors because they reside at an interesting interface of vegetation and the atmosphere, but evolutionary selection of tolerance mechanisms in epiphytic species may dampen this projection</w:t>
+        <w:t xml:space="preserve">. Importantly, epiphytes may be vulnerable to global change factors because they reside at a potentially water-limited interface of vegetation and the atmosphere, but evolutionary selection of tolerance mechanisms in epiphytic species may dampen this projection</w:t>
       </w:r>
       <w:r>
         <w:t xml:space="preserve"> </w:t>
@@ -607,7 +627,7 @@
         <w:t xml:space="preserve">2015)</w:t>
       </w:r>
       <w:r>
-        <w:t xml:space="preserve">, nitrogen and phosphorus availability can be limited to foliar leaching and highly variable canopy soil</w:t>
+        <w:t xml:space="preserve">; nitrogen and phosphorus availability can be limited to foliar leaching and highly variable canopy soil</w:t>
       </w:r>
       <w:r>
         <w:t xml:space="preserve"> </w:t>
@@ -616,10 +636,7 @@
         <w:t xml:space="preserve">(Cardelús &amp; Mack 2010)</w:t>
       </w:r>
       <w:r>
-        <w:t xml:space="preserve"> </w:t>
-      </w:r>
-      <w:r>
-        <w:t xml:space="preserve">and water supply can be negatively impacted by the lack of soil connections, even with ample precipitation</w:t>
+        <w:t xml:space="preserve">; and water supply can be negatively impacted by the lack of soil connections, even with ample daily precipitation</w:t>
       </w:r>
       <w:r>
         <w:t xml:space="preserve"> </w:t>
@@ -654,7 +671,7 @@
         <w:br/>
       </w:r>
       <w:r>
-        <w:t xml:space="preserve">The ecological stresses of the epiphytic habitat have likely driven selection for traits realted to water deficit for all residing vascular and non-vascular plant lineages. For example, epiphytic angiosperms exhibit high adaptive capacity to maintain leaf water balance, including both drought tolerance and avoidance mechanisms, tank water storage, foliar water uptake and shifts in leaf capacitance</w:t>
+        <w:t xml:space="preserve">The ecological stresses of the epiphytic habitat have likely driven selection for traits related to water deficit for all residing vascular and non-vascular plant lineages. For example, epiphytic angiosperms exhibit high adaptive capacity to maintain leaf water balance, including both drought tolerance and avoidance mechanisms, tank water storage in bromeliads, foliar water uptake and higher leaf capacitance</w:t>
       </w:r>
       <w:r>
         <w:t xml:space="preserve"> </w:t>
@@ -693,7 +710,7 @@
         <w:t xml:space="preserve">2019)</w:t>
       </w:r>
       <w:r>
-        <w:t xml:space="preserve">. Alternatively, it is now generally accepted that seed-free vascular plant lineages (including ferns) exhibit evolutionary canalization of physiological function that may inhibit their plasticity to changing environmental conditions. For example, evolutionary canalized passive stomatal control has been reported several times in ferns species</w:t>
+        <w:t xml:space="preserve">. Alternatively, it is now generally accepted that seed-free vascular plant lineages (including ferns) present evolutionary canalization of physiological function that may inhibit their plasticity to changing environmental conditions. For example, evolutionary canalized passive stomatal control has been reported several times in fern species</w:t>
       </w:r>
       <w:r>
         <w:t xml:space="preserve"> </w:t>
@@ -840,7 +857,7 @@
         <w:t xml:space="preserve">2016)</w:t>
       </w:r>
       <w:r>
-        <w:t xml:space="preserve">. Even through a 1/3 of tropical fern species have diversified into tree canopies</w:t>
+        <w:t xml:space="preserve">. Even through one third of all tropical fern species have diversified into tree canopies</w:t>
       </w:r>
       <w:r>
         <w:t xml:space="preserve"> </w:t>
@@ -860,13 +877,7 @@
         <w:br/>
       </w:r>
       <w:r>
-        <w:t xml:space="preserve">Compared to terrestrial habitats, ferns in epiphytic habitats should exhibit</w:t>
-      </w:r>
-      <w:r>
-        <w:t xml:space="preserve"> </w:t>
-      </w:r>
-      <w:r>
-        <w:t xml:space="preserve">variation in anatomical and biomechanical traits to cope with drought stress [e.g. high light, high VPD &amp; variable access to water</w:t>
+        <w:t xml:space="preserve">Compared to terrestrial habitats with more constant water supply, ferns in epiphytic habitats should exhibit variation in anatomical and biomechanical traits to cope with water stress [e.g. high light, high VPD &amp; variable daily access to water</w:t>
       </w:r>
       <w:r>
         <w:t xml:space="preserve"> </w:t>
@@ -1001,7 +1012,7 @@
         <w:t xml:space="preserve">(Sperry 2004)</w:t>
       </w:r>
       <w:r>
-        <w:t xml:space="preserve">, and the more recent diversification of epiphytic ferns allows exploration of the degree to which hydraulic tolerance or avoidance mechanisms manifest in key functional traits.</w:t>
+        <w:t xml:space="preserve">, and the more recent diversification of epiphytic ferns allows exploration of the degree to which dehydration tolerance or avoidance mechanisms manifest in key functional traits.</w:t>
       </w:r>
     </w:p>
     <w:p>
@@ -1012,7 +1023,7 @@
         <w:br/>
       </w:r>
       <w:r>
-        <w:t xml:space="preserve">Adaptations of morphological, anatomical and physiological traits that define plant water relations will be essential in the ecophysiological success of any epiphytic plant, yet our knowledge of how epiphytic fern species maintain plant water balance is currently underdeveloped. This study tests the hypothesis that the evolution of leaf traits typically related to drought tolerance promoted the radiation of ferns from largely moist, terrestrial habitats to far more unpredictable canopy habitats. We examined leaf responses to water deficit across field-sampled terrestrial, hemi-epiphytic and epiphytic ferns in Costa Rican tropical forests and related these data to a suite of anatomical and morphological traits that modulate leaf water status. We focused on a large representation of species from two recent fern lineages, Eupolypods I and Eupolypod II, to explore epiphytic functional trait divergence in a phylogenetic context. We also sought to unpack the transitionary role the hemi-epiphytic life form serves, if any, to the radiation of ferns from terrestrial to epiphytic habitats.</w:t>
+        <w:t xml:space="preserve">Adaptations of morphological, anatomical and physiological traits that define plant water relations will be essential in the ecophysiological success of any epiphytic plant, yet our knowledge of how epiphytic fern species maintain plant water balance with inconsistent daily water supply is currently underdeveloped. This study tests the hypothesis that the evolution of leaf traits typically related to drought tolerance promoted the radiation of tropical ferns from largely moist, terrestrial habitats to far more unpredictable canopy habitats. We examined leaf responses to water deficit across field-sampled terrestrial, hemi-epiphytic and epiphytic ferns in Costa Rican tropical forests and related these data to a suite of anatomical and morphological traits that modulate leaf water status. We focused on a large representation of species from two recent fern lineages, Eupolypods I and Eupolypod II, to explore epiphytic functional trait divergence in a phylogenetic context. We also sought to unpack the transitionary role the hemi-epiphytic life form serves, if any, to the radiation of ferns from terrestrial to epiphytic habitats.</w:t>
       </w:r>
     </w:p>
     <w:p>
@@ -1031,7 +1042,7 @@
       </w:pPr>
       <w:bookmarkStart w:id="24" w:name="study-site-and-species-selection"/>
       <w:r>
-        <w:t xml:space="preserve">Study Site and Species Selection</w:t>
+        <w:t xml:space="preserve">Study site and species selection</w:t>
       </w:r>
       <w:bookmarkEnd w:id="24"/>
     </w:p>
@@ -1040,7 +1051,7 @@
         <w:pStyle w:val="FirstParagraph"/>
       </w:pPr>
       <w:r>
-        <w:t xml:space="preserve">The sites used for this study included two Costa Rican wet tropical forest locations at La Selva Biological Research Station in Heredia (84⁰00’12W, 10⁰25’52N) and Las Cruces Research Station in San Vito (8° 47′ 7” N, 82° 57′ 32” W). The La Selva site is a low elevation (ca 50 m) tropical forest, with a moderate dry season. The Las Cruces site is a premontane tropical forest located at a higher elevation (ca 1200 m). Both sites receive approximately 4m of annual rainfall</w:t>
+        <w:t xml:space="preserve">The sites used for this study included two Costa Rican wet tropical forest locations at La Selva Biological Research Station in Heredia (84⁰00’12W, 10⁰25’52N) and Las Cruces Research Station in San Vito (8° 47′ 7” N, 82° 57′ 32” W). The La Selva site is a low elevation (ca 50 m) tropical forest, with a moderate dry season. The Las Cruces site is a premontane tropical forest located at a higher elevation (ca 1200 m). Both sites receive approximately 4000mm of annual rainfall</w:t>
       </w:r>
       <w:r>
         <w:t xml:space="preserve"> </w:t>
@@ -1060,7 +1071,7 @@
         <w:br/>
       </w:r>
       <w:r>
-        <w:t xml:space="preserve">A survey of morphological, stoichiometric, anatomical and leaf water relations parameters were conducted for individuals (n = 6-8) from 39 fern species across three fundamentally distinct life forms (Table S1). Across both sites, 18 terrestrial, 15 epiphytic and 6 hemi-epiphytic species were collected and measured. In this study, terrestrial life forms were all collected from shaded closed canopy understories in the forest floor. Epiphytic life forms were sampled from trunks or within tree canopies, depending on the species. Epiphytic species were collected from tall canopy trees using single-rope climbing techniques, when necessary. Hemi-epiphytic species were collected along lower sections of trees trunks (1-3 m). Importantly, all sampled hemi-epiphytic species are known to have root connections to forest floor soils at some point in their life history. Individuals of species were collected across multiple populations but within similar micro-habitat conditions. All sampled fern species were restricted to the Eupolypod I and II clades. Vouchers for each species were deposited at the respective site of collection at either the La Selva (LSCR) or Las Cruces (LCCR) herbariums.</w:t>
+        <w:t xml:space="preserve">A survey of morphological, stoichiometric, anatomical and leaf water relation parameters were conducted for individuals (n = 6–8) from 39 fern species across three fundamentally distinct life forms (Table S1). Across both sites, 18 terrestrial, 15 epiphytic and 6 hemi-epiphytic species were collected and measured. In this study, terrestrial life forms were all collected from closed canopy understories in the shaded forest floor. Epiphytic life forms were sampled from trunks (minimum 1 m height) or within tree canopies, depending on the species. Epiphytic species were collected from tall canopy trees using single-rope climbing techniques, when necessary. Hemi-epiphytic species were collected along lower sections of trees trunks (1–3 m). Importantly, all sampled hemi-epiphytic species are known to have root connections to forest floor soils at some point in their life history. Individuals of species were collected across multiple populations but within similar micro-habitat conditions. All sampled fern species were restricted to the Eupolypod I and II clades. Vouchers for each species were deposited at the respective site of collection at either the La Selva (LSCR) or Las Cruces (LCCR) herbariums.</w:t>
       </w:r>
     </w:p>
     <w:p>
@@ -1069,7 +1080,7 @@
       </w:pPr>
       <w:bookmarkStart w:id="25" w:name="plant-material"/>
       <w:r>
-        <w:t xml:space="preserve">Plant Material</w:t>
+        <w:t xml:space="preserve">Plant material</w:t>
       </w:r>
       <w:bookmarkEnd w:id="25"/>
     </w:p>
@@ -1078,7 +1089,7 @@
         <w:pStyle w:val="FirstParagraph"/>
       </w:pPr>
       <w:r>
-        <w:t xml:space="preserve">Two complete fronds from sampled individuals were field collected in the early morning (6-7:30 am). One frond from each individual was utilized for pressure volume curves, while the other was sampled for structural morphology, lamina stoichiometry and anatomical traits. Stipes were cut at the base of the rhizome and cut ends were wrapped in wet paper towels and transported to the lab in black plastic bags. Stipes were re-cut under water and re-hydrated for 1-6 hours. Due to the difficulty in sampling some high canopy species; whole epiphytic individuals were carefully removed, maintained overnight in well-watered conditions in an ambient air laboratory and sampled the following day.</w:t>
+        <w:t xml:space="preserve">Two complete fronds from sampled individuals were field collected in the early morning (6–7:30 am). One frond from each individual was utilized for pressure volume curves, while the other was sampled for structural morphology, lamina stoichiometry and anatomical traits. Stipes were cut at the base of the rhizome and cut ends were wrapped in wet paper towels and transported to the lab in black plastic bags. Stipes for pressure volume curves were re-cut under water and re-hydrated for 1–6 hours. Due to the difficulty in sampling some high canopy species, whole epiphytic individuals were carefully removed, maintained overnight in well-watered conditions in an ambient air laboratory and sampled the following day.</w:t>
       </w:r>
     </w:p>
     <w:p>
@@ -1087,7 +1098,7 @@
       </w:pPr>
       <w:bookmarkStart w:id="26" w:name="leaf-morphometric-traits"/>
       <w:r>
-        <w:t xml:space="preserve">Leaf Morphometric traits</w:t>
+        <w:t xml:space="preserve">Leaf morphometric traits</w:t>
       </w:r>
       <w:bookmarkEnd w:id="26"/>
     </w:p>
@@ -1096,7 +1107,7 @@
         <w:pStyle w:val="FirstParagraph"/>
       </w:pPr>
       <w:r>
-        <w:t xml:space="preserve">Stipe length (cm) and lamina length (cm) were calculated from one sampled frond per individual. Total frond length was calculated as the sum of stipe and lamina lengths. Total lamina area for each frond was measured with a Li-3100 leaf area meter (LiCor Biosciences, Lincoln, NE, USA). Leaf mass per unit area (LMA, g cm</w:t>
+        <w:t xml:space="preserve">Stipe length (cm) and lamina length (cm) were measured from one sampled frond per individual. Total frond length was calculated as the sum of stipe and lamina lengths. Total lamina area for each frond was measured with a Li-3100 leaf area meter (LiCor Biosciences, Lincoln, NE, USA). Leaf mass per unit area (LMA, g cm</w:t>
       </w:r>
       <w:r>
         <w:rPr>
@@ -1150,18 +1161,18 @@
         <w:rPr>
           <w:vertAlign w:val="superscript"/>
         </w:rPr>
+        <w:t xml:space="preserve">-2</w:t>
+      </w:r>
+      <w:r>
+        <w:t xml:space="preserve">) for each individual is presented as the mean across all 9 sampled regions. Individual images of stomata were directly photographed under 40x magnification across all three leaf punches per individual. Stomatal length (mm) and width (mm) of both guard cells were calculated for 9 stomata for each individual using Image J (National Institutes of Health, Bethesda, ML, USA). Stomatal size (SS, mm</w:t>
+      </w:r>
+      <w:r>
+        <w:rPr>
+          <w:vertAlign w:val="superscript"/>
+        </w:rPr>
         <w:t xml:space="preserve">2</w:t>
       </w:r>
       <w:r>
-        <w:t xml:space="preserve">) for each individual is presented as the mean SD across all 9 sampled regions. Individual images of stomata were directly photographed under 40x magnification across all three leaf punches per individual. Stomatal length (mm) and width (mm) of both guard cells were calculated for 9 stomata for each individual using Image J (National Institutes of Health, Bethesda, ML, USA). Stomatal size (SS, mm</w:t>
-      </w:r>
-      <w:r>
-        <w:rPr>
-          <w:vertAlign w:val="superscript"/>
-        </w:rPr>
-        <w:t xml:space="preserve">2</w:t>
-      </w:r>
-      <w:r>
         <w:t xml:space="preserve">) was calculated as guard cell length multiplied by the combined width of each guard cell pair, as in</w:t>
       </w:r>
       <w:r>
@@ -1182,7 +1193,7 @@
         <w:br/>
       </w:r>
       <w:r>
-        <w:t xml:space="preserve">Stipes measured for vulnerability to cavitation were transversely sectioned by hand using razor blade. Stipes were sectioned at the distal end, where conduit resistivity impacts hydraulic conductivity the most. Sections were stained in toluidine blue and then mounted in glycerine on microscope slides. Each section was photographed using a light microscope mounted with a digital camera (Amscope FMA050). Section photographs were anatomically analyzed using ImageJ. Total xylem vascular area (mm</w:t>
+        <w:t xml:space="preserve">Stipes were transversely sectioned by razor blade at the distal end, where conduit resistivity impacts hydraulic conductivity the most. Sections were stained in toluidine blue and then mounted in glycerine on microscope slides. Each section was photographed using a light microscope mounted with a digital camera (Amscope FMA050). Section photographs were anatomically analyzed using ImageJ. Total xylem vascular area (mm</w:t>
       </w:r>
       <w:r>
         <w:rPr>
@@ -1282,7 +1293,7 @@
         <w:t xml:space="preserve"> </w:t>
       </w:r>
       <w:r>
-        <w:t xml:space="preserve">on fully expanded fronds with a Scholander pressure bomb (PMS Instruments Co., Corvallis, OR, USA). For each pressure-volume (PV) curve, we sampled the top most intact pinnae after full re-hydration. We generated pressure–volume curves by taking sequential water potential measurements (</w:t>
+        <w:t xml:space="preserve">on fully expanded fronds with a Scholander pressure bomb (PMS Instruments Co., Corvallis, OR, USA). For each pressure-volume (PV) curve, we sampled intact frond tips (approx. 15 cm length) after full rehydration of the whole frond. We generated pressure–volume curves by taking sequential water potential measurements (</w:t>
       </w:r>
       <m:oMath>
         <m:r>
@@ -1296,7 +1307,7 @@
         <w:t xml:space="preserve">leaf</w:t>
       </w:r>
       <w:r>
-        <w:t xml:space="preserve">) as fronds air dried, first in closed plastic bags (0-3 hrs), and then in open air. The fresh mass was recorded immediately before and after each</w:t>
+        <w:t xml:space="preserve">) as fronds air dried, first in closed plastic bags (0–3 hrs), and then in open air. The fresh mass was recorded immediately before and after each</w:t>
       </w:r>
       <w:r>
         <w:t xml:space="preserve"> </w:t>
@@ -1327,7 +1338,7 @@
         <w:t xml:space="preserve"> </w:t>
       </w:r>
       <w:r>
-        <w:t xml:space="preserve">and leaf mass to estimate parameters related to leaf turgor and bulk tissue water relations. We then calculated leaf water potential at turgor loss (</w:t>
+        <w:t xml:space="preserve">and leaf relative water content to estimate parameters related to leaf turgor and bulk tissue water relations. We then calculated leaf water potential at turgor loss (</w:t>
       </w:r>
       <m:oMath>
         <m:r>
@@ -1341,7 +1352,7 @@
         <w:t xml:space="preserve">tlp</w:t>
       </w:r>
       <w:r>
-        <w:t xml:space="preserve">), the osmotic potential at full tissue hydration (</w:t>
+        <w:t xml:space="preserve">), the osmotic potential at saturation (</w:t>
       </w:r>
       <m:oMath>
         <m:r>
@@ -1363,7 +1374,25 @@
         </m:r>
       </m:oMath>
       <w:r>
-        <w:t xml:space="preserve">) and tissue capacitance (C) according to</w:t>
+        <w:t xml:space="preserve">), and tissue capacitance between saturation and turgor loss (C</w:t>
+      </w:r>
+      <w:r>
+        <w:rPr>
+          <w:vertAlign w:val="subscript"/>
+        </w:rPr>
+        <w:t xml:space="preserve">ft</w:t>
+      </w:r>
+      <w:r>
+        <w:t xml:space="preserve">) and after turgor loss (C</w:t>
+      </w:r>
+      <w:r>
+        <w:rPr>
+          <w:vertAlign w:val="subscript"/>
+        </w:rPr>
+        <w:t xml:space="preserve">TLP</w:t>
+      </w:r>
+      <w:r>
+        <w:t xml:space="preserve">) according to</w:t>
       </w:r>
       <w:r>
         <w:t xml:space="preserve"> </w:t>
@@ -1940,7 +1969,7 @@
         <w:t xml:space="preserve"> </w:t>
       </w:r>
       <w:r>
-        <w:t xml:space="preserve">= 0.002). Log relationships of stipe length and lamina area were positively correlated for each life form, however, pair wise differences were detected in both the slopes (</w:t>
+        <w:t xml:space="preserve">= 0.002). Log relationships of stipe length and lamina area were positively correlated for each life form, however, pair-wise differences were detected in both the slopes (</w:t>
       </w:r>
       <w:r>
         <w:rPr>
@@ -2118,7 +2147,7 @@
         <w:t xml:space="preserve"> </w:t>
       </w:r>
       <w:r>
-        <w:t xml:space="preserve">= 0.002, Figure 3A). Broadly, leaf thickness of terrestrial and hemi-epiphytic ferns was constrained to less than 300 g m</w:t>
+        <w:t xml:space="preserve">= 0.002, Figure 3A). Broadly, LMA of terrestrial and hemi-epiphytic ferns was constrained to less than 300 g m</w:t>
       </w:r>
       <w:r>
         <w:rPr>
@@ -2127,7 +2156,7 @@
         <w:t xml:space="preserve">-2</w:t>
       </w:r>
       <w:r>
-        <w:t xml:space="preserve">, while epiphytic ferns species were capable of much higher values.</w:t>
+        <w:t xml:space="preserve">, while epiphytic ferns species were capable of much LMA higher values.</w:t>
       </w:r>
     </w:p>
     <w:p>
@@ -2272,7 +2301,7 @@
         <w:t xml:space="preserve">13</w:t>
       </w:r>
       <w:r>
-        <w:t xml:space="preserve">C for fern species at the higher elevation Las Cruces site was also less negative (-33.0±0.26 ‰) than fern species at the low elevation La Selva site (34.0±;0.15 ‰,</w:t>
+        <w:t xml:space="preserve">C for fern species at the higher elevation Las Cruces site was also less negative (-33.0±0.26 ‰) than fern species at the low elevation La Selva site (34.0±0.15 ‰,</w:t>
       </w:r>
       <w:r>
         <w:t xml:space="preserve"> </w:t>
@@ -2482,7 +2511,7 @@
         <w:t xml:space="preserve"> </w:t>
       </w:r>
       <w:r>
-        <w:t xml:space="preserve">across terrestrial, hemi-epiphytic or epiphytic ferns. Broadly, terrestrial and hemi-epiphytic fern species had slightly lower</w:t>
+        <w:t xml:space="preserve">across terrestrial, hemi-epiphytic or epiphytic ferns. Broadly, terrestrial and hemi-epiphytic fern species had trended toward slightly lower</w:t>
       </w:r>
       <w:r>
         <w:t xml:space="preserve"> </w:t>
@@ -2502,7 +2531,7 @@
         <w:t xml:space="preserve"> </w:t>
       </w:r>
       <w:r>
-        <w:t xml:space="preserve">than epiphytic species (Figure 5B). The osmotic potential (</w:t>
+        <w:t xml:space="preserve">than epiphytic species (Figure 5B). The osmotic potential at saturation (</w:t>
       </w:r>
       <m:oMath>
         <m:r>
@@ -2566,7 +2595,7 @@
         <w:t xml:space="preserve"> </w:t>
       </w:r>
       <w:r>
-        <w:t xml:space="preserve">for all species and the tissue capacitance at the turgor loss point (</w:t>
+        <w:t xml:space="preserve">for all species and the tissue capacitance after turgor loss (</w:t>
       </w:r>
       <w:r>
         <w:rPr>
@@ -2612,7 +2641,7 @@
         <w:pStyle w:val="FirstParagraph"/>
       </w:pPr>
       <w:r>
-        <w:t xml:space="preserve">The degree to which a phylogenetic signal (K-statistic) was expressed in the functional traits for these tropical ferns species was generally low (Table 1). A significant phylogenetic signal was detected for stomatal traits and a few leaf traits, but was not apparent in morphological, anatomical, chemical or isotopic traits. Broadly, this suggests that the measured trait phenotypes of surveyed species resembled each other less than expected under Brownian motion evolution.</w:t>
+        <w:t xml:space="preserve">The degree to which a phylogenetic signal (K-statistic) was expressed in the functional traits for these tropical ferns species was generally low (Table 1). A significant phylogenetic signal was detected for stomatal traits and a few leaf traits, but was not apparent in morphological, anatomical, chemical or isotopic traits. Broadly, this suggests that the evaluated trait phenotypes of surveyed species resembled each other less than expected under Brownian motion evolution.</w:t>
       </w:r>
     </w:p>
     <w:p>
@@ -2641,7 +2670,7 @@
         <w:pStyle w:val="FirstParagraph"/>
       </w:pPr>
       <w:r>
-        <w:t xml:space="preserve">This study sought to provide new insight on the mechanisms by which ferns, with potentially limited plasticity in ecophysiological function, successfully diversified into epiphytic habitats. Our results suggest that adaptations of functional traits related to avoidance of water stress (e.g. ↑ LMA &amp; ↓ stomatal density), instead of tolerance, allowed the radiation of ferns into more variable canopy habitats. Although the role of hemi-epiphytic species in this radiation remains uncertain, we provide additional evidence to help understand the evolutionary origins of this life form. Epiphytic ferns have been previously been shown to be consistently smaller than terrestrial ferns</w:t>
+        <w:t xml:space="preserve">This study sought to provide new insight on the mechanisms by which ferns, with potentially limited plasticity in ecophysiological function, successfully diversified into epiphytic habitats. Our results suggest that adaptations of functional traits related to avoidance of water stress (e.g. ↑ LMA &amp; ↓ stomatal density), instead of tolerance, allowed the radiation of ferns into more variable canopy habitats. Although the role of hemi-epiphytic species in this radiation remains uncertain, we provide additional evidence to help understand the evolutionary origins of this life form. Epiphytic ferns have been previously shown to be consistently smaller than terrestrial ferns</w:t>
       </w:r>
       <w:r>
         <w:t xml:space="preserve"> </w:t>
@@ -2665,7 +2694,7 @@
         <w:t xml:space="preserve">2020)</w:t>
       </w:r>
       <w:r>
-        <w:t xml:space="preserve">. Here, we examine a suite of traits and biomechanical relationships related to leaf water relations that likely underpin this reduction in size.</w:t>
+        <w:t xml:space="preserve">. Here, we examine a suite of traits and biomechanical relationships linked to leaf water relations that likely underpin this reduction in size.</w:t>
       </w:r>
     </w:p>
     <w:p>
@@ -2683,7 +2712,7 @@
         <w:pStyle w:val="FirstParagraph"/>
       </w:pPr>
       <w:r>
-        <w:t xml:space="preserve">Tropical epiphytic ferns routinely face environmental conditions that are distinct from the forest floor. Despite large annual precipitation, epiphytic ferns without a root-soil connection face selection pressures from a transient water supply. In conjunction with limited access to elemental nutrients, epiphytic ferns must adapt functional traits to optimize both nutrient retention and efficient hydraulic transport. The evolution of these traits would have been essential to maintain a positive carbon balance as ferns radiated into the canopy niche. Here, evidence of the selection of both reduced xylem area and stipe length for water transport is evident across the diversification of epiphytic and hemi-epiphytic ferns in our studied species. Additionally, the selection of thick lamina (↑ LMA) is readily apparent in the diversification of epiphytic ferns. Evaluating why these structural traits evolved requires unpacking the role of each trait in the biomechanics of form and function of epiphytic ferns.</w:t>
+        <w:t xml:space="preserve">Tropical epiphytic ferns routinely face environmental conditions that are distinct from the forest floor. Despite large annual precipitation, epiphytic ferns without a root-soil connection face selection pressures from a transient water supply on a daily basis. In conjunction with limited access to elemental nutrients, epiphytic ferns must adapt functional traits to optimize both nutrient retention and efficient hydraulic transport. The evolution of these traits would have been essential to maintain a positive carbon balance as ferns radiated into the canopy niche. Here, evidence of the selection of both reduced xylem area and stipe length for water transport is evident across the diversification of epiphytic and hemi-epiphytic ferns in our studied species. Additionally, the selection of thick lamina (↑ LMA) is readily apparent in the diversification of epiphytic ferns. Evaluating why these structural traits evolved requires unpacking the role of each trait in the biomechanics of form and function of epiphytic ferns.</w:t>
       </w:r>
     </w:p>
     <w:p>
@@ -2733,7 +2762,7 @@
         <w:t xml:space="preserve">2018)</w:t>
       </w:r>
       <w:r>
-        <w:t xml:space="preserve">, creating potential trade-offs to leaf water supply. Ferns also rely entirely on primary xylem</w:t>
+        <w:t xml:space="preserve">, creating potential trade-offs to leaf water supply. Ferns also rely entirely on primary xylem due to lack of secondary growth</w:t>
       </w:r>
       <w:r>
         <w:t xml:space="preserve"> </w:t>
@@ -3034,7 +3063,7 @@
         <w:t xml:space="preserve"> </w:t>
       </w:r>
       <w:r>
-        <w:t xml:space="preserve">and from the data presented here. This relationship appears to become uncoupled in epiphytic ferns, however, largely due to the extremely high values of LMA produced in many species of epiphytic ferns (Figure 3C). This decoupling may help explain the comparatively low rates of photosynthesis reported in epiphytic ferns and provide further support for the evolution of leaf traits adapted for water conservation</w:t>
+        <w:t xml:space="preserve">and from the data presented here. This relationship appears to become uncoupled in epiphytic ferns, however, largely due to the extremely high values of LMA produced in many species of epiphytic ferns (Figure 3C). This decoupling may help explain the comparatively low rates of photosynthesis reported in epiphytic ferns and provide further support for the evolution of leaf traits adapted more for water conservation</w:t>
       </w:r>
       <w:r>
         <w:t xml:space="preserve"> </w:t>
@@ -3096,7 +3125,7 @@
         <w:t xml:space="preserve"> </w:t>
       </w:r>
       <w:r>
-        <w:t xml:space="preserve">than terrestrial ferns, which can be explained by several components of tissue water potential. Epiphytic ferns were less capable of osmotic adjustments (less negative</w:t>
+        <w:t xml:space="preserve">than terrestrial ferns, which can be explained by several components of tissue water potential. Epiphytic ferns appear less capable of osmotic adjustments (less negative</w:t>
       </w:r>
       <w:r>
         <w:t xml:space="preserve"> </w:t>
@@ -3132,7 +3161,7 @@
         </m:r>
       </m:oMath>
       <w:r>
-        <w:t xml:space="preserve">). Furthermore, the water storage capacity at turgor loss points (</w:t>
+        <w:t xml:space="preserve">). Furthermore, the water storage capacity after turgor loss (</w:t>
       </w:r>
       <w:r>
         <w:rPr>
@@ -3241,7 +3270,7 @@
         <w:t xml:space="preserve"> </w:t>
       </w:r>
       <w:r>
-        <w:t xml:space="preserve">in wet and dry seasons than the epiphytic fern species in this study. Our evidence suggests that epiphytic ferns have not evolved traits to be tolerant of water stress, in contrast to their epiphytic angiosperms neighbors. This is confirmed by a study by</w:t>
+        <w:t xml:space="preserve">in both wet and dry seasons (approx. -1.25–-3.5 MPa) than the epiphytic fern species in this study. Our evidence suggests that epiphytic ferns have not evolved traits to be tolerant of water stress, in contrast to their epiphytic angiosperms neighbors. This is confirmed by a study by</w:t>
       </w:r>
       <w:r>
         <w:t xml:space="preserve"> </w:t>
@@ -3426,7 +3455,7 @@
         <w:t xml:space="preserve">(Brodribb &amp; Holbrook 2004; McAdam &amp; Brodribb 2013)</w:t>
       </w:r>
       <w:r>
-        <w:t xml:space="preserve">. To persist in epiphytic niches characterized by inconsistent water supply, reduced stomatal density likely allowed ferns to minimize variable exposure to water stress. Overall, the derived nature of functional traits seen in the radiation of epiphytic ferns (↓ stomatal density, ↓ xylem area with ↓ stipe lengths and ↑ LMA) reveal strategies for avoidance of low leaf water potentials. Although this water conservatism reduces photosynthetic potential</w:t>
+        <w:t xml:space="preserve">. To persist in epiphytic niches characterized by inconsistent water supply, reduced stomatal density with conservative stomatal behavior likely allows ferns to minimize exposure to daily water stress. Although this water conservatism reduces photosynthetic potential</w:t>
       </w:r>
       <w:r>
         <w:t xml:space="preserve"> </w:t>
@@ -3435,7 +3464,7 @@
         <w:t xml:space="preserve">(McElwain 2011)</w:t>
       </w:r>
       <w:r>
-        <w:t xml:space="preserve">, it likely represents an evolutionary drought avoidance pathway that allowed the impressive diversification of epiphytic ferns.</w:t>
+        <w:t xml:space="preserve">, it likely represents an evolutionary drought avoidance pathway that allowed the impressive diversification of epiphytic ferns. Overall, the derived nature of functional traits seen in the radiation of epiphytic ferns (↓ stomatal density, ↓ xylem area with ↓ stipe lengths and ↑ LMA) reveal strategies for avoidance of low leaf water potentials.</w:t>
       </w:r>
     </w:p>
     <w:p>
@@ -3511,7 +3540,7 @@
         <w:br/>
       </w:r>
       <w:r>
-        <w:t xml:space="preserve">Alternatively, hemi-epiphytic ferns express traits associated with avoiding water stress that more closely resemble epiphytic ferns. Reductions of both stipe length and total xylem area in hemi-epiphytic ferns suggest that adaptations to reduced water availability in their early establishment as epiphytes are likely conserved throughout their life history. Similarly, decreases in stomatal density for hemi-epiphytes mirror adaptations for water conservatism detected in epiphytic ferns. The evolutionary origins of hemi-epiphytic species remains unclear, but our data do suggest that</w:t>
+        <w:t xml:space="preserve">Alternatively, hemi-epiphytic ferns express traits associated with avoiding water stress that more closely resemble epiphytic ferns. Reductions of both stipe length and total xylem area in hemi-epiphytic ferns suggest that adaptations to reduced water availability in their early establishment as epiphytes are likely conserved throughout their life history. Similarly, decreases in stomatal density for hemi-epiphytes mirror adaptations for water conservatism detected in epiphytic ferns. The evolutionary origins of hemi-epiphytic species remain unclear, but our data do suggest that</w:t>
       </w:r>
       <w:r>
         <w:t xml:space="preserve"> </w:t>
@@ -4617,7 +4646,7 @@
         <w:t xml:space="preserve"> </w:t>
       </w:r>
       <w:r>
-        <w:t xml:space="preserve">Figure 5. Epiphytic tropical ferns are not more drought tolerant than terrestrial or hemi-epiphytic tropical ferns. (A) Raw results from 211 pressure volume curves from 38 tropical fern species. Box plots of turgor loss point (B) and osmotic potential (C) across tropical fern life forms. Relationship between tissue capacitance at full turgor and the bulk modulus of elasticity for tropical ferns (D) and box plots of the tissue capacitance at turgor loss point (inset). Fits for panels A,D for each fern life form uses loess regression for visualization purposes. The width of box plots are drawn proportional to the number of measured species in each life form.</w:t>
+        <w:t xml:space="preserve">Figure 5. Epiphytic tropical ferns are not more drought tolerant than terrestrial or hemi-epiphytic tropical ferns. (A) Raw results from 211 pressure volume curves from 38 tropical fern species. Box plots of turgor loss point (B) and osmotic potential at saturation (C) across tropical fern life forms. Relationship between tissue capacitance at full turgor and the bulk modulus of elasticity for tropical ferns (D) and box plots of the tissue capacitance after turgor loss (inset). Fits for panels A,D for each fern life form uses loess regression for visualization purposes. The width of box plots are drawn proportional to the number of measured species in each life form.</w:t>
       </w:r>
     </w:p>
     <w:p>
@@ -8055,7 +8084,7 @@
               <w:jc w:val="left"/>
             </w:pPr>
             <w:r>
-              <w:t xml:space="preserve">terrestrial</w:t>
+              <w:t xml:space="preserve">climber</w:t>
             </w:r>
           </w:p>
         </w:tc>

</xml_diff>